<commit_message>
further work on python stuff
</commit_message>
<xml_diff>
--- a/Exploits_Corpus.docx
+++ b/Exploits_Corpus.docx
@@ -250,6 +250,7 @@
                                     <w:calendar w:val="gregorian"/>
                                   </w:date>
                                 </w:sdtPr>
+                                <w:sdtEndPr/>
                                 <w:sdtContent>
                                   <w:p>
                                     <w:pPr>
@@ -297,6 +298,7 @@
                                     <w:dataBinding w:prefixMappings="xmlns:ns0='http://schemas.openxmlformats.org/officeDocument/2006/extended-properties' " w:xpath="/ns0:Properties[1]/ns0:Company[1]" w:storeItemID="{6668398D-A668-4E3E-A5EB-62B293D839F1}"/>
                                     <w:text/>
                                   </w:sdtPr>
+                                  <w:sdtEndPr/>
                                   <w:sdtContent>
                                     <w:r>
                                       <w:rPr>
@@ -329,6 +331,7 @@
                                     <w:dataBinding w:prefixMappings="xmlns:ns0='http://schemas.microsoft.com/office/2006/coverPageProps' " w:xpath="/ns0:CoverPageProperties[1]/ns0:CompanyAddress[1]" w:storeItemID="{55AF091B-3C7A-41E3-B477-F2FDAA23CFDA}"/>
                                     <w:text/>
                                   </w:sdtPr>
+                                  <w:sdtEndPr/>
                                   <w:sdtContent>
                                     <w:r>
                                       <w:rPr>
@@ -389,6 +392,7 @@
                               <w:calendar w:val="gregorian"/>
                             </w:date>
                           </w:sdtPr>
+                          <w:sdtEndPr/>
                           <w:sdtContent>
                             <w:p>
                               <w:pPr>
@@ -436,6 +440,7 @@
                               <w:dataBinding w:prefixMappings="xmlns:ns0='http://schemas.openxmlformats.org/officeDocument/2006/extended-properties' " w:xpath="/ns0:Properties[1]/ns0:Company[1]" w:storeItemID="{6668398D-A668-4E3E-A5EB-62B293D839F1}"/>
                               <w:text/>
                             </w:sdtPr>
+                            <w:sdtEndPr/>
                             <w:sdtContent>
                               <w:r>
                                 <w:rPr>
@@ -468,6 +473,7 @@
                               <w:dataBinding w:prefixMappings="xmlns:ns0='http://schemas.microsoft.com/office/2006/coverPageProps' " w:xpath="/ns0:CoverPageProperties[1]/ns0:CompanyAddress[1]" w:storeItemID="{55AF091B-3C7A-41E3-B477-F2FDAA23CFDA}"/>
                               <w:text/>
                             </w:sdtPr>
+                            <w:sdtEndPr/>
                             <w:sdtContent>
                               <w:r>
                                 <w:rPr>
@@ -14392,10 +14398,228 @@
           <w:color w:val="C3C6C9"/>
           <w:sz w:val="21"/>
           <w:szCs w:val="21"/>
-          <w:lang w:val="en-DE" w:eastAsia="en-DE"/>
-        </w:rPr>
-      </w:pPr>
-      <w:r>
+          <w:lang w:eastAsia="en-DE"/>
+        </w:rPr>
+      </w:pPr>
+      <w:r>
+        <w:rPr>
+          <w:rFonts w:ascii="Consolas" w:eastAsia="Times New Roman" w:hAnsi="Consolas" w:cs="Times New Roman"/>
+          <w:color w:val="C3C6C9"/>
+          <w:sz w:val="21"/>
+          <w:szCs w:val="21"/>
+          <w:lang w:eastAsia="en-DE"/>
+        </w:rPr>
+        <w:t>os.</w:t>
+      </w:r>
+      <w:r>
+        <w:rPr>
+          <w:rFonts w:ascii="Consolas" w:eastAsia="Times New Roman" w:hAnsi="Consolas" w:cs="Times New Roman"/>
+          <w:color w:val="BBAED3"/>
+          <w:sz w:val="21"/>
+          <w:szCs w:val="21"/>
+          <w:lang w:eastAsia="en-DE"/>
+        </w:rPr>
+        <w:t>execv(</w:t>
+      </w:r>
+      <w:r>
+        <w:rPr>
+          <w:rFonts w:ascii="Consolas" w:eastAsia="Times New Roman" w:hAnsi="Consolas" w:cs="Times New Roman"/>
+          <w:color w:val="60976D"/>
+          <w:sz w:val="21"/>
+          <w:szCs w:val="21"/>
+          <w:lang w:eastAsia="en-DE"/>
+        </w:rPr>
+        <w:t>'/bin/sh'</w:t>
+      </w:r>
+      <w:r>
+        <w:rPr>
+          <w:rFonts w:ascii="Consolas" w:eastAsia="Times New Roman" w:hAnsi="Consolas" w:cs="Times New Roman"/>
+          <w:color w:val="BBAED3"/>
+          <w:sz w:val="21"/>
+          <w:szCs w:val="21"/>
+          <w:lang w:eastAsia="en-DE"/>
+        </w:rPr>
+        <w:t>, (</w:t>
+      </w:r>
+      <w:r>
+        <w:rPr>
+          <w:rFonts w:ascii="Consolas" w:eastAsia="Times New Roman" w:hAnsi="Consolas" w:cs="Times New Roman"/>
+          <w:color w:val="60976D"/>
+          <w:sz w:val="21"/>
+          <w:szCs w:val="21"/>
+          <w:lang w:eastAsia="en-DE"/>
+        </w:rPr>
+        <w:t>' '</w:t>
+      </w:r>
+      <w:r>
+        <w:rPr>
+          <w:rFonts w:ascii="Consolas" w:eastAsia="Times New Roman" w:hAnsi="Consolas" w:cs="Times New Roman"/>
+          <w:color w:val="BBAED3"/>
+          <w:sz w:val="21"/>
+          <w:szCs w:val="21"/>
+          <w:lang w:eastAsia="en-DE"/>
+        </w:rPr>
+        <w:t>,))</w:t>
+      </w:r>
+    </w:p>
+    <w:p>
+      <w:pPr>
+        <w:pStyle w:val="Listenabsatz"/>
+      </w:pPr>
+    </w:p>
+    <w:p>
+      <w:pPr>
+        <w:pStyle w:val="Listenabsatz"/>
+        <w:numPr>
+          <w:ilvl w:val="0"/>
+          <w:numId w:val="15"/>
+        </w:numPr>
+        <w:rPr>
+          <w:lang w:val="en-US"/>
+        </w:rPr>
+      </w:pPr>
+      <w:r>
+        <w:rPr>
+          <w:lang w:val="en-US"/>
+        </w:rPr>
+        <w:t>Sys module present -&gt; use it to access os library</w:t>
+      </w:r>
+    </w:p>
+    <w:p>
+      <w:pPr>
+        <w:pStyle w:val="Listenabsatz"/>
+        <w:shd w:val="clear" w:color="auto" w:fill="2C3338"/>
+        <w:spacing w:after="0" w:line="285" w:lineRule="atLeast"/>
+        <w:rPr>
+          <w:rFonts w:ascii="Consolas" w:eastAsia="Times New Roman" w:hAnsi="Consolas" w:cs="Times New Roman"/>
+          <w:color w:val="BBAED3"/>
+          <w:sz w:val="21"/>
+          <w:szCs w:val="21"/>
+          <w:lang w:eastAsia="en-DE"/>
+        </w:rPr>
+      </w:pPr>
+      <w:r>
+        <w:rPr>
+          <w:rFonts w:ascii="Consolas" w:eastAsia="Times New Roman" w:hAnsi="Consolas" w:cs="Times New Roman"/>
+          <w:color w:val="C3C6C9"/>
+          <w:sz w:val="21"/>
+          <w:szCs w:val="21"/>
+          <w:lang w:eastAsia="en-DE"/>
+        </w:rPr>
+        <w:t>sys.modules[</w:t>
+      </w:r>
+      <w:r>
+        <w:rPr>
+          <w:rFonts w:ascii="Consolas" w:eastAsia="Times New Roman" w:hAnsi="Consolas" w:cs="Times New Roman"/>
+          <w:color w:val="60976D"/>
+          <w:sz w:val="21"/>
+          <w:szCs w:val="21"/>
+          <w:lang w:eastAsia="en-DE"/>
+        </w:rPr>
+        <w:t>'os'</w:t>
+      </w:r>
+      <w:r>
+        <w:rPr>
+          <w:rFonts w:ascii="Consolas" w:eastAsia="Times New Roman" w:hAnsi="Consolas" w:cs="Times New Roman"/>
+          <w:color w:val="C3C6C9"/>
+          <w:sz w:val="21"/>
+          <w:szCs w:val="21"/>
+          <w:lang w:eastAsia="en-DE"/>
+        </w:rPr>
+        <w:t>].</w:t>
+      </w:r>
+      <w:r>
+        <w:rPr>
+          <w:rFonts w:ascii="Consolas" w:eastAsia="Times New Roman" w:hAnsi="Consolas" w:cs="Times New Roman"/>
+          <w:color w:val="BBAED3"/>
+          <w:sz w:val="21"/>
+          <w:szCs w:val="21"/>
+          <w:lang w:eastAsia="en-DE"/>
+        </w:rPr>
+        <w:t>system(</w:t>
+      </w:r>
+      <w:r>
+        <w:rPr>
+          <w:rFonts w:ascii="Consolas" w:eastAsia="Times New Roman" w:hAnsi="Consolas" w:cs="Times New Roman"/>
+          <w:color w:val="60976D"/>
+          <w:sz w:val="21"/>
+          <w:szCs w:val="21"/>
+          <w:lang w:eastAsia="en-DE"/>
+        </w:rPr>
+        <w:t>'</w:t>
+      </w:r>
+      <w:r>
+        <w:rPr>
+          <w:rFonts w:ascii="Consolas" w:eastAsia="Times New Roman" w:hAnsi="Consolas" w:cs="Times New Roman"/>
+          <w:color w:val="60976D"/>
+          <w:sz w:val="21"/>
+          <w:szCs w:val="21"/>
+          <w:lang w:val="en-US" w:eastAsia="en-DE"/>
+        </w:rPr>
+        <w:t>/bin/sh</w:t>
+      </w:r>
+      <w:r>
+        <w:rPr>
+          <w:rFonts w:ascii="Consolas" w:eastAsia="Times New Roman" w:hAnsi="Consolas" w:cs="Times New Roman"/>
+          <w:color w:val="60976D"/>
+          <w:sz w:val="21"/>
+          <w:szCs w:val="21"/>
+          <w:lang w:eastAsia="en-DE"/>
+        </w:rPr>
+        <w:t>'</w:t>
+      </w:r>
+      <w:r>
+        <w:rPr>
+          <w:rFonts w:ascii="Consolas" w:eastAsia="Times New Roman" w:hAnsi="Consolas" w:cs="Times New Roman"/>
+          <w:color w:val="BBAED3"/>
+          <w:sz w:val="21"/>
+          <w:szCs w:val="21"/>
+          <w:lang w:eastAsia="en-DE"/>
+        </w:rPr>
+        <w:t>)</w:t>
+      </w:r>
+    </w:p>
+    <w:p>
+      <w:pPr>
+        <w:pStyle w:val="Listenabsatz"/>
+        <w:numPr>
+          <w:ilvl w:val="0"/>
+          <w:numId w:val="15"/>
+        </w:numPr>
+        <w:rPr>
+          <w:lang w:val="en-US"/>
+        </w:rPr>
+      </w:pPr>
+      <w:r>
+        <w:rPr>
+          <w:lang w:val="en-US"/>
+        </w:rPr>
+        <w:t>Sys module</w:t>
+      </w:r>
+      <w:r>
+        <w:rPr>
+          <w:lang w:val="en-US"/>
+        </w:rPr>
+        <w:t xml:space="preserve"> not</w:t>
+      </w:r>
+      <w:r>
+        <w:rPr>
+          <w:lang w:val="en-US"/>
+        </w:rPr>
+        <w:t xml:space="preserve"> present -&gt; use </w:t>
+      </w:r>
+      <w:r>
+        <w:rPr>
+          <w:lang w:val="en-US"/>
+        </w:rPr>
+        <w:t>eval to import os</w:t>
+      </w:r>
+    </w:p>
+    <w:p>
+      <w:pPr>
+        <w:shd w:val="clear" w:color="auto" w:fill="2C3338"/>
+        <w:spacing w:after="0" w:line="285" w:lineRule="atLeast"/>
+        <w:ind w:firstLine="720"/>
         <w:rPr>
           <w:rFonts w:ascii="Consolas" w:eastAsia="Times New Roman" w:hAnsi="Consolas" w:cs="Times New Roman"/>
           <w:color w:val="C3C6C9"/>
@@ -14403,7 +14627,16 @@
           <w:szCs w:val="21"/>
           <w:lang w:val="en-DE" w:eastAsia="en-DE"/>
         </w:rPr>
-        <w:t>os.</w:t>
+      </w:pPr>
+      <w:r>
+        <w:rPr>
+          <w:rFonts w:ascii="Consolas" w:eastAsia="Times New Roman" w:hAnsi="Consolas" w:cs="Times New Roman"/>
+          <w:color w:val="91AFD1"/>
+          <w:sz w:val="21"/>
+          <w:szCs w:val="21"/>
+          <w:lang w:val="en-DE" w:eastAsia="en-DE"/>
+        </w:rPr>
+        <w:t>eval</w:t>
       </w:r>
       <w:r>
         <w:rPr>
@@ -14413,7 +14646,7 @@
           <w:szCs w:val="21"/>
           <w:lang w:val="en-DE" w:eastAsia="en-DE"/>
         </w:rPr>
-        <w:t>execv(</w:t>
+        <w:t>(</w:t>
       </w:r>
       <w:r>
         <w:rPr>
@@ -14423,7 +14656,7 @@
           <w:szCs w:val="21"/>
           <w:lang w:val="en-DE" w:eastAsia="en-DE"/>
         </w:rPr>
-        <w:t>'/bin/sh'</w:t>
+        <w:t>"__import__('os').system('/bin/sh')"</w:t>
       </w:r>
       <w:r>
         <w:rPr>
@@ -14433,213 +14666,81 @@
           <w:szCs w:val="21"/>
           <w:lang w:val="en-DE" w:eastAsia="en-DE"/>
         </w:rPr>
-        <w:t>, (</w:t>
-      </w:r>
-      <w:r>
-        <w:rPr>
-          <w:rFonts w:ascii="Consolas" w:eastAsia="Times New Roman" w:hAnsi="Consolas" w:cs="Times New Roman"/>
-          <w:color w:val="60976D"/>
-          <w:sz w:val="21"/>
-          <w:szCs w:val="21"/>
-          <w:lang w:val="en-DE" w:eastAsia="en-DE"/>
-        </w:rPr>
-        <w:t>' '</w:t>
-      </w:r>
-      <w:r>
-        <w:rPr>
-          <w:rFonts w:ascii="Consolas" w:eastAsia="Times New Roman" w:hAnsi="Consolas" w:cs="Times New Roman"/>
-          <w:color w:val="BBAED3"/>
-          <w:sz w:val="21"/>
-          <w:szCs w:val="21"/>
-          <w:lang w:val="en-DE" w:eastAsia="en-DE"/>
-        </w:rPr>
-        <w:t>,))</w:t>
+        <w:t>)</w:t>
       </w:r>
     </w:p>
     <w:p>
       <w:pPr>
-        <w:pStyle w:val="Listenabsatz"/>
-        <w:rPr>
-          <w:lang w:val="en-DE"/>
+        <w:pStyle w:val="berschrift2"/>
+        <w:rPr>
+          <w:lang w:val="en-US"/>
         </w:rPr>
       </w:pPr>
     </w:p>
     <w:p>
       <w:pPr>
-        <w:pStyle w:val="Listenabsatz"/>
-        <w:numPr>
-          <w:ilvl w:val="0"/>
-          <w:numId w:val="15"/>
-        </w:numPr>
-        <w:rPr>
-          <w:lang w:val="en-US"/>
-        </w:rPr>
-      </w:pPr>
-      <w:r>
-        <w:rPr>
-          <w:lang w:val="en-US"/>
-        </w:rPr>
-        <w:t>Sys module present -&gt; use it to access os library</w:t>
+        <w:pStyle w:val="berschrift2"/>
+        <w:rPr>
+          <w:lang w:val="en-US"/>
+        </w:rPr>
+      </w:pPr>
+      <w:r>
+        <w:rPr>
+          <w:lang w:val="en-US"/>
+        </w:rPr>
+        <w:t>Functions</w:t>
       </w:r>
     </w:p>
     <w:p>
       <w:pPr>
-        <w:pStyle w:val="Listenabsatz"/>
-        <w:shd w:val="clear" w:color="auto" w:fill="2C3338"/>
-        <w:spacing w:after="0" w:line="285" w:lineRule="atLeast"/>
-        <w:rPr>
-          <w:rFonts w:ascii="Consolas" w:eastAsia="Times New Roman" w:hAnsi="Consolas" w:cs="Times New Roman"/>
-          <w:color w:val="C3C6C9"/>
-          <w:sz w:val="21"/>
-          <w:szCs w:val="21"/>
-          <w:lang w:val="en-DE" w:eastAsia="en-DE"/>
-        </w:rPr>
-      </w:pPr>
-      <w:r>
-        <w:rPr>
-          <w:rFonts w:ascii="Consolas" w:eastAsia="Times New Roman" w:hAnsi="Consolas" w:cs="Times New Roman"/>
-          <w:color w:val="C3C6C9"/>
-          <w:sz w:val="21"/>
-          <w:szCs w:val="21"/>
-          <w:lang w:val="en-DE" w:eastAsia="en-DE"/>
-        </w:rPr>
-        <w:t>sys.modules[</w:t>
-      </w:r>
-      <w:r>
-        <w:rPr>
-          <w:rFonts w:ascii="Consolas" w:eastAsia="Times New Roman" w:hAnsi="Consolas" w:cs="Times New Roman"/>
-          <w:color w:val="60976D"/>
-          <w:sz w:val="21"/>
-          <w:szCs w:val="21"/>
-          <w:lang w:val="en-DE" w:eastAsia="en-DE"/>
-        </w:rPr>
-        <w:t>'os'</w:t>
-      </w:r>
-      <w:r>
-        <w:rPr>
-          <w:rFonts w:ascii="Consolas" w:eastAsia="Times New Roman" w:hAnsi="Consolas" w:cs="Times New Roman"/>
-          <w:color w:val="C3C6C9"/>
-          <w:sz w:val="21"/>
-          <w:szCs w:val="21"/>
-          <w:lang w:val="en-DE" w:eastAsia="en-DE"/>
-        </w:rPr>
-        <w:t>].</w:t>
-      </w:r>
-      <w:r>
-        <w:rPr>
-          <w:rFonts w:ascii="Consolas" w:eastAsia="Times New Roman" w:hAnsi="Consolas" w:cs="Times New Roman"/>
-          <w:color w:val="BBAED3"/>
-          <w:sz w:val="21"/>
-          <w:szCs w:val="21"/>
-          <w:lang w:val="en-DE" w:eastAsia="en-DE"/>
-        </w:rPr>
-        <w:t>system(</w:t>
-      </w:r>
-      <w:r>
-        <w:rPr>
-          <w:rFonts w:ascii="Consolas" w:eastAsia="Times New Roman" w:hAnsi="Consolas" w:cs="Times New Roman"/>
-          <w:color w:val="60976D"/>
-          <w:sz w:val="21"/>
-          <w:szCs w:val="21"/>
-          <w:lang w:val="en-DE" w:eastAsia="en-DE"/>
-        </w:rPr>
-        <w:t>'</w:t>
-      </w:r>
-      <w:r>
-        <w:rPr>
-          <w:rFonts w:ascii="Consolas" w:eastAsia="Times New Roman" w:hAnsi="Consolas" w:cs="Times New Roman"/>
-          <w:color w:val="60976D"/>
-          <w:sz w:val="21"/>
-          <w:szCs w:val="21"/>
-          <w:lang w:val="en-US" w:eastAsia="en-DE"/>
-        </w:rPr>
-        <w:t>/bin/sh</w:t>
-      </w:r>
-      <w:r>
-        <w:rPr>
-          <w:rFonts w:ascii="Consolas" w:eastAsia="Times New Roman" w:hAnsi="Consolas" w:cs="Times New Roman"/>
-          <w:color w:val="60976D"/>
-          <w:sz w:val="21"/>
-          <w:szCs w:val="21"/>
-          <w:lang w:val="en-DE" w:eastAsia="en-DE"/>
-        </w:rPr>
-        <w:t>'</w:t>
-      </w:r>
-      <w:r>
-        <w:rPr>
-          <w:rFonts w:ascii="Consolas" w:eastAsia="Times New Roman" w:hAnsi="Consolas" w:cs="Times New Roman"/>
-          <w:color w:val="BBAED3"/>
-          <w:sz w:val="21"/>
-          <w:szCs w:val="21"/>
-          <w:lang w:val="en-DE" w:eastAsia="en-DE"/>
-        </w:rPr>
-        <w:t>)</w:t>
+        <w:pStyle w:val="berschrift3"/>
+        <w:rPr>
+          <w:lang w:val="en-US"/>
+        </w:rPr>
+      </w:pPr>
+      <w:r>
+        <w:rPr>
+          <w:lang w:val="en-US"/>
+        </w:rPr>
+        <w:t>Open + Read function</w:t>
       </w:r>
     </w:p>
     <w:p>
       <w:pPr>
-        <w:pStyle w:val="berschrift2"/>
-        <w:rPr>
-          <w:lang w:val="en-US"/>
-        </w:rPr>
-      </w:pPr>
-      <w:r>
-        <w:rPr>
-          <w:lang w:val="en-US"/>
-        </w:rPr>
-        <w:t>Functions</w:t>
+        <w:rPr>
+          <w:lang w:val="en-US"/>
+        </w:rPr>
+      </w:pPr>
+      <w:r>
+        <w:rPr>
+          <w:lang w:val="en-US"/>
+        </w:rPr>
+        <w:t>Can be used to read files inside python sandbox</w:t>
+      </w:r>
+      <w:r>
+        <w:rPr>
+          <w:lang w:val="en-US"/>
+        </w:rPr>
+        <w:t xml:space="preserve"> leading to execution of written code to bypass sandbox</w:t>
+      </w:r>
+      <w:r>
+        <w:rPr>
+          <w:lang w:val="en-US"/>
+        </w:rPr>
+        <w:br w:type="page"/>
       </w:r>
     </w:p>
     <w:p>
       <w:pPr>
-        <w:pStyle w:val="berschrift3"/>
-        <w:rPr>
-          <w:lang w:val="en-US"/>
-        </w:rPr>
-      </w:pPr>
-      <w:r>
-        <w:rPr>
-          <w:lang w:val="en-US"/>
-        </w:rPr>
-        <w:t>Open + Read function</w:t>
-      </w:r>
-    </w:p>
-    <w:p>
-      <w:pPr>
-        <w:rPr>
-          <w:lang w:val="en-US"/>
-        </w:rPr>
-      </w:pPr>
-      <w:r>
-        <w:rPr>
-          <w:lang w:val="en-US"/>
-        </w:rPr>
-        <w:t>Can be used to read files inside python sandbox</w:t>
-      </w:r>
-      <w:r>
-        <w:rPr>
-          <w:lang w:val="en-US"/>
-        </w:rPr>
-        <w:t xml:space="preserve"> leading to execution of written code to bypass sandbox</w:t>
-      </w:r>
-      <w:r>
-        <w:rPr>
-          <w:lang w:val="en-US"/>
-        </w:rPr>
-        <w:br w:type="page"/>
-      </w:r>
-    </w:p>
-    <w:p>
-      <w:pPr>
         <w:pStyle w:val="berschrift1"/>
         <w:rPr>
-          <w:lang w:val="en-US"/>
+          <w:lang w:val="de-DE"/>
         </w:rPr>
       </w:pPr>
       <w:bookmarkStart w:id="35" w:name="_Toc61861214"/>
       <w:r>
         <w:rPr>
-          <w:lang w:val="en-US"/>
+          <w:lang w:val="de-DE"/>
         </w:rPr>
         <w:lastRenderedPageBreak/>
         <w:t>Literaturverzeichnis</w:t>
@@ -14649,7 +14750,7 @@
     <w:p>
       <w:pPr>
         <w:rPr>
-          <w:lang w:val="en-US"/>
+          <w:lang w:val="de-DE"/>
         </w:rPr>
       </w:pPr>
     </w:p>
@@ -14665,7 +14766,7 @@
       </w:pPr>
       <w:r>
         <w:rPr>
-          <w:lang w:val="en-US"/>
+          <w:lang w:val="de-DE"/>
         </w:rPr>
         <w:t xml:space="preserve">[1] </w:t>
       </w:r>

</xml_diff>

<commit_message>
added runtime errors to corpus and added examples
</commit_message>
<xml_diff>
--- a/Exploits_Corpus.docx
+++ b/Exploits_Corpus.docx
@@ -603,7 +603,7 @@
             <w:rPr>
               <w:rFonts w:eastAsiaTheme="minorEastAsia"/>
               <w:noProof/>
-              <w:lang w:val="en-DE" w:eastAsia="en-DE"/>
+              <w:lang w:eastAsia="en-DE"/>
             </w:rPr>
           </w:pPr>
           <w:r>
@@ -683,7 +683,7 @@
             <w:rPr>
               <w:rFonts w:eastAsiaTheme="minorEastAsia"/>
               <w:noProof/>
-              <w:lang w:val="en-DE" w:eastAsia="en-DE"/>
+              <w:lang w:eastAsia="en-DE"/>
             </w:rPr>
           </w:pPr>
           <w:hyperlink w:anchor="_Toc62129002" w:history="1">
@@ -754,7 +754,7 @@
             <w:rPr>
               <w:rFonts w:eastAsiaTheme="minorEastAsia"/>
               <w:noProof/>
-              <w:lang w:val="en-DE" w:eastAsia="en-DE"/>
+              <w:lang w:eastAsia="en-DE"/>
             </w:rPr>
           </w:pPr>
           <w:hyperlink w:anchor="_Toc62129003" w:history="1">
@@ -825,7 +825,7 @@
             <w:rPr>
               <w:rFonts w:eastAsiaTheme="minorEastAsia"/>
               <w:noProof/>
-              <w:lang w:val="en-DE" w:eastAsia="en-DE"/>
+              <w:lang w:eastAsia="en-DE"/>
             </w:rPr>
           </w:pPr>
           <w:hyperlink w:anchor="_Toc62129004" w:history="1">
@@ -896,7 +896,7 @@
             <w:rPr>
               <w:rFonts w:eastAsiaTheme="minorEastAsia"/>
               <w:noProof/>
-              <w:lang w:val="en-DE" w:eastAsia="en-DE"/>
+              <w:lang w:eastAsia="en-DE"/>
             </w:rPr>
           </w:pPr>
           <w:hyperlink w:anchor="_Toc62129005" w:history="1">
@@ -967,7 +967,7 @@
             <w:rPr>
               <w:rFonts w:eastAsiaTheme="minorEastAsia"/>
               <w:noProof/>
-              <w:lang w:val="en-DE" w:eastAsia="en-DE"/>
+              <w:lang w:eastAsia="en-DE"/>
             </w:rPr>
           </w:pPr>
           <w:hyperlink w:anchor="_Toc62129006" w:history="1">
@@ -1038,7 +1038,7 @@
             <w:rPr>
               <w:rFonts w:eastAsiaTheme="minorEastAsia"/>
               <w:noProof/>
-              <w:lang w:val="en-DE" w:eastAsia="en-DE"/>
+              <w:lang w:eastAsia="en-DE"/>
             </w:rPr>
           </w:pPr>
           <w:hyperlink w:anchor="_Toc62129007" w:history="1">
@@ -1109,7 +1109,7 @@
             <w:rPr>
               <w:rFonts w:eastAsiaTheme="minorEastAsia"/>
               <w:noProof/>
-              <w:lang w:val="en-DE" w:eastAsia="en-DE"/>
+              <w:lang w:eastAsia="en-DE"/>
             </w:rPr>
           </w:pPr>
           <w:hyperlink w:anchor="_Toc62129008" w:history="1">
@@ -1180,7 +1180,7 @@
             <w:rPr>
               <w:rFonts w:eastAsiaTheme="minorEastAsia"/>
               <w:noProof/>
-              <w:lang w:val="en-DE" w:eastAsia="en-DE"/>
+              <w:lang w:eastAsia="en-DE"/>
             </w:rPr>
           </w:pPr>
           <w:hyperlink w:anchor="_Toc62129009" w:history="1">
@@ -1251,7 +1251,7 @@
             <w:rPr>
               <w:rFonts w:eastAsiaTheme="minorEastAsia"/>
               <w:noProof/>
-              <w:lang w:val="en-DE" w:eastAsia="en-DE"/>
+              <w:lang w:eastAsia="en-DE"/>
             </w:rPr>
           </w:pPr>
           <w:hyperlink w:anchor="_Toc62129010" w:history="1">
@@ -1322,7 +1322,7 @@
             <w:rPr>
               <w:rFonts w:eastAsiaTheme="minorEastAsia"/>
               <w:noProof/>
-              <w:lang w:val="en-DE" w:eastAsia="en-DE"/>
+              <w:lang w:eastAsia="en-DE"/>
             </w:rPr>
           </w:pPr>
           <w:hyperlink w:anchor="_Toc62129011" w:history="1">
@@ -1393,7 +1393,7 @@
             <w:rPr>
               <w:rFonts w:eastAsiaTheme="minorEastAsia"/>
               <w:noProof/>
-              <w:lang w:val="en-DE" w:eastAsia="en-DE"/>
+              <w:lang w:eastAsia="en-DE"/>
             </w:rPr>
           </w:pPr>
           <w:hyperlink w:anchor="_Toc62129012" w:history="1">
@@ -1464,7 +1464,7 @@
             <w:rPr>
               <w:rFonts w:eastAsiaTheme="minorEastAsia"/>
               <w:noProof/>
-              <w:lang w:val="en-DE" w:eastAsia="en-DE"/>
+              <w:lang w:eastAsia="en-DE"/>
             </w:rPr>
           </w:pPr>
           <w:hyperlink w:anchor="_Toc62129013" w:history="1">
@@ -1535,7 +1535,7 @@
             <w:rPr>
               <w:rFonts w:eastAsiaTheme="minorEastAsia"/>
               <w:noProof/>
-              <w:lang w:val="en-DE" w:eastAsia="en-DE"/>
+              <w:lang w:eastAsia="en-DE"/>
             </w:rPr>
           </w:pPr>
           <w:hyperlink w:anchor="_Toc62129014" w:history="1">
@@ -1606,7 +1606,7 @@
             <w:rPr>
               <w:rFonts w:eastAsiaTheme="minorEastAsia"/>
               <w:noProof/>
-              <w:lang w:val="en-DE" w:eastAsia="en-DE"/>
+              <w:lang w:eastAsia="en-DE"/>
             </w:rPr>
           </w:pPr>
           <w:hyperlink w:anchor="_Toc62129015" w:history="1">
@@ -1677,7 +1677,7 @@
             <w:rPr>
               <w:rFonts w:eastAsiaTheme="minorEastAsia"/>
               <w:noProof/>
-              <w:lang w:val="en-DE" w:eastAsia="en-DE"/>
+              <w:lang w:eastAsia="en-DE"/>
             </w:rPr>
           </w:pPr>
           <w:hyperlink w:anchor="_Toc62129016" w:history="1">
@@ -1748,7 +1748,7 @@
             <w:rPr>
               <w:rFonts w:eastAsiaTheme="minorEastAsia"/>
               <w:noProof/>
-              <w:lang w:val="en-DE" w:eastAsia="en-DE"/>
+              <w:lang w:eastAsia="en-DE"/>
             </w:rPr>
           </w:pPr>
           <w:hyperlink w:anchor="_Toc62129017" w:history="1">
@@ -1819,7 +1819,7 @@
             <w:rPr>
               <w:rFonts w:eastAsiaTheme="minorEastAsia"/>
               <w:noProof/>
-              <w:lang w:val="en-DE" w:eastAsia="en-DE"/>
+              <w:lang w:eastAsia="en-DE"/>
             </w:rPr>
           </w:pPr>
           <w:hyperlink w:anchor="_Toc62129018" w:history="1">
@@ -1890,7 +1890,7 @@
             <w:rPr>
               <w:rFonts w:eastAsiaTheme="minorEastAsia"/>
               <w:noProof/>
-              <w:lang w:val="en-DE" w:eastAsia="en-DE"/>
+              <w:lang w:eastAsia="en-DE"/>
             </w:rPr>
           </w:pPr>
           <w:hyperlink w:anchor="_Toc62129019" w:history="1">
@@ -1961,7 +1961,7 @@
             <w:rPr>
               <w:rFonts w:eastAsiaTheme="minorEastAsia"/>
               <w:noProof/>
-              <w:lang w:val="en-DE" w:eastAsia="en-DE"/>
+              <w:lang w:eastAsia="en-DE"/>
             </w:rPr>
           </w:pPr>
           <w:hyperlink w:anchor="_Toc62129020" w:history="1">
@@ -2032,7 +2032,7 @@
             <w:rPr>
               <w:rFonts w:eastAsiaTheme="minorEastAsia"/>
               <w:noProof/>
-              <w:lang w:val="en-DE" w:eastAsia="en-DE"/>
+              <w:lang w:eastAsia="en-DE"/>
             </w:rPr>
           </w:pPr>
           <w:hyperlink w:anchor="_Toc62129021" w:history="1">
@@ -2103,7 +2103,7 @@
             <w:rPr>
               <w:rFonts w:eastAsiaTheme="minorEastAsia"/>
               <w:noProof/>
-              <w:lang w:val="en-DE" w:eastAsia="en-DE"/>
+              <w:lang w:eastAsia="en-DE"/>
             </w:rPr>
           </w:pPr>
           <w:hyperlink w:anchor="_Toc62129022" w:history="1">
@@ -2174,7 +2174,7 @@
             <w:rPr>
               <w:rFonts w:eastAsiaTheme="minorEastAsia"/>
               <w:noProof/>
-              <w:lang w:val="en-DE" w:eastAsia="en-DE"/>
+              <w:lang w:eastAsia="en-DE"/>
             </w:rPr>
           </w:pPr>
           <w:hyperlink w:anchor="_Toc62129023" w:history="1">
@@ -2245,7 +2245,7 @@
             <w:rPr>
               <w:rFonts w:eastAsiaTheme="minorEastAsia"/>
               <w:noProof/>
-              <w:lang w:val="en-DE" w:eastAsia="en-DE"/>
+              <w:lang w:eastAsia="en-DE"/>
             </w:rPr>
           </w:pPr>
           <w:hyperlink w:anchor="_Toc62129024" w:history="1">
@@ -2316,7 +2316,7 @@
             <w:rPr>
               <w:rFonts w:eastAsiaTheme="minorEastAsia"/>
               <w:noProof/>
-              <w:lang w:val="en-DE" w:eastAsia="en-DE"/>
+              <w:lang w:eastAsia="en-DE"/>
             </w:rPr>
           </w:pPr>
           <w:hyperlink w:anchor="_Toc62129025" w:history="1">
@@ -2387,7 +2387,7 @@
             <w:rPr>
               <w:rFonts w:eastAsiaTheme="minorEastAsia"/>
               <w:noProof/>
-              <w:lang w:val="en-DE" w:eastAsia="en-DE"/>
+              <w:lang w:eastAsia="en-DE"/>
             </w:rPr>
           </w:pPr>
           <w:hyperlink w:anchor="_Toc62129026" w:history="1">
@@ -2458,7 +2458,7 @@
             <w:rPr>
               <w:rFonts w:eastAsiaTheme="minorEastAsia"/>
               <w:noProof/>
-              <w:lang w:val="en-DE" w:eastAsia="en-DE"/>
+              <w:lang w:eastAsia="en-DE"/>
             </w:rPr>
           </w:pPr>
           <w:hyperlink w:anchor="_Toc62129027" w:history="1">
@@ -2529,7 +2529,7 @@
             <w:rPr>
               <w:rFonts w:eastAsiaTheme="minorEastAsia"/>
               <w:noProof/>
-              <w:lang w:val="en-DE" w:eastAsia="en-DE"/>
+              <w:lang w:eastAsia="en-DE"/>
             </w:rPr>
           </w:pPr>
           <w:hyperlink w:anchor="_Toc62129028" w:history="1">
@@ -2600,7 +2600,7 @@
             <w:rPr>
               <w:rFonts w:eastAsiaTheme="minorEastAsia"/>
               <w:noProof/>
-              <w:lang w:val="en-DE" w:eastAsia="en-DE"/>
+              <w:lang w:eastAsia="en-DE"/>
             </w:rPr>
           </w:pPr>
           <w:hyperlink w:anchor="_Toc62129029" w:history="1">
@@ -2671,7 +2671,7 @@
             <w:rPr>
               <w:rFonts w:eastAsiaTheme="minorEastAsia"/>
               <w:noProof/>
-              <w:lang w:val="en-DE" w:eastAsia="en-DE"/>
+              <w:lang w:eastAsia="en-DE"/>
             </w:rPr>
           </w:pPr>
           <w:hyperlink w:anchor="_Toc62129030" w:history="1">
@@ -2742,7 +2742,7 @@
             <w:rPr>
               <w:rFonts w:eastAsiaTheme="minorEastAsia"/>
               <w:noProof/>
-              <w:lang w:val="en-DE" w:eastAsia="en-DE"/>
+              <w:lang w:eastAsia="en-DE"/>
             </w:rPr>
           </w:pPr>
           <w:hyperlink w:anchor="_Toc62129031" w:history="1">
@@ -2813,7 +2813,7 @@
             <w:rPr>
               <w:rFonts w:eastAsiaTheme="minorEastAsia"/>
               <w:noProof/>
-              <w:lang w:val="en-DE" w:eastAsia="en-DE"/>
+              <w:lang w:eastAsia="en-DE"/>
             </w:rPr>
           </w:pPr>
           <w:hyperlink w:anchor="_Toc62129032" w:history="1">
@@ -2884,7 +2884,7 @@
             <w:rPr>
               <w:rFonts w:eastAsiaTheme="minorEastAsia"/>
               <w:noProof/>
-              <w:lang w:val="en-DE" w:eastAsia="en-DE"/>
+              <w:lang w:eastAsia="en-DE"/>
             </w:rPr>
           </w:pPr>
           <w:hyperlink w:anchor="_Toc62129033" w:history="1">
@@ -2955,7 +2955,7 @@
             <w:rPr>
               <w:rFonts w:eastAsiaTheme="minorEastAsia"/>
               <w:noProof/>
-              <w:lang w:val="en-DE" w:eastAsia="en-DE"/>
+              <w:lang w:eastAsia="en-DE"/>
             </w:rPr>
           </w:pPr>
           <w:hyperlink w:anchor="_Toc62129034" w:history="1">
@@ -3026,7 +3026,7 @@
             <w:rPr>
               <w:rFonts w:eastAsiaTheme="minorEastAsia"/>
               <w:noProof/>
-              <w:lang w:val="en-DE" w:eastAsia="en-DE"/>
+              <w:lang w:eastAsia="en-DE"/>
             </w:rPr>
           </w:pPr>
           <w:hyperlink w:anchor="_Toc62129035" w:history="1">
@@ -3097,7 +3097,7 @@
             <w:rPr>
               <w:rFonts w:eastAsiaTheme="minorEastAsia"/>
               <w:noProof/>
-              <w:lang w:val="en-DE" w:eastAsia="en-DE"/>
+              <w:lang w:eastAsia="en-DE"/>
             </w:rPr>
           </w:pPr>
           <w:hyperlink w:anchor="_Toc62129036" w:history="1">
@@ -3168,7 +3168,7 @@
             <w:rPr>
               <w:rFonts w:eastAsiaTheme="minorEastAsia"/>
               <w:noProof/>
-              <w:lang w:val="en-DE" w:eastAsia="en-DE"/>
+              <w:lang w:eastAsia="en-DE"/>
             </w:rPr>
           </w:pPr>
           <w:hyperlink w:anchor="_Toc62129037" w:history="1">
@@ -3239,7 +3239,7 @@
             <w:rPr>
               <w:rFonts w:eastAsiaTheme="minorEastAsia"/>
               <w:noProof/>
-              <w:lang w:val="en-DE" w:eastAsia="en-DE"/>
+              <w:lang w:eastAsia="en-DE"/>
             </w:rPr>
           </w:pPr>
           <w:hyperlink w:anchor="_Toc62129038" w:history="1">
@@ -3318,23 +3318,7 @@
                 <w:noProof/>
                 <w:lang w:val="en-US"/>
               </w:rPr>
-              <w:t>Open + Read fu</w:t>
-            </w:r>
-            <w:r>
-              <w:rPr>
-                <w:rStyle w:val="Hyperlink"/>
-                <w:noProof/>
-                <w:lang w:val="en-US"/>
-              </w:rPr>
-              <w:t>n</w:t>
-            </w:r>
-            <w:r>
-              <w:rPr>
-                <w:rStyle w:val="Hyperlink"/>
-                <w:noProof/>
-                <w:lang w:val="en-US"/>
-              </w:rPr>
-              <w:t>ction</w:t>
+              <w:t>Open + Read function</w:t>
             </w:r>
             <w:r>
               <w:rPr>
@@ -3464,7 +3448,7 @@
             <w:rPr>
               <w:rFonts w:eastAsiaTheme="minorEastAsia"/>
               <w:noProof/>
-              <w:lang w:val="en-DE" w:eastAsia="en-DE"/>
+              <w:lang w:eastAsia="en-DE"/>
             </w:rPr>
           </w:pPr>
           <w:hyperlink w:anchor="_Toc62129041" w:history="1">
@@ -16343,7 +16327,6 @@
         </w:rPr>
       </w:pPr>
       <w:bookmarkStart w:id="16" w:name="_Toc62129017"/>
-      <w:proofErr w:type="spellStart"/>
       <w:r>
         <w:rPr>
           <w:lang w:val="en-US"/>
@@ -16351,7 +16334,6 @@
         <w:t>Rowhammer</w:t>
       </w:r>
       <w:bookmarkEnd w:id="16"/>
-      <w:proofErr w:type="spellEnd"/>
     </w:p>
     <w:p>
       <w:pPr>
@@ -16428,19 +16410,11 @@
           <w:lang w:val="en-US"/>
         </w:rPr>
       </w:pPr>
-      <w:proofErr w:type="spellStart"/>
-      <w:r>
-        <w:rPr>
-          <w:lang w:val="en-US"/>
-        </w:rPr>
-        <w:t>Rowhammer</w:t>
-      </w:r>
-      <w:proofErr w:type="spellEnd"/>
-      <w:r>
-        <w:rPr>
-          <w:lang w:val="en-US"/>
-        </w:rPr>
-        <w:t xml:space="preserve"> attacks performed by reliably and repeatedly activating DRAM rows causing bit flips in adjacent rows. The key for these attacks is to repeatedly activate a row rather than accessing it. These bitflips can lead to a sandbox escape.</w:t>
+      <w:r>
+        <w:rPr>
+          <w:lang w:val="en-US"/>
+        </w:rPr>
+        <w:t>Rowhammer attacks performed by reliably and repeatedly activating DRAM rows causing bit flips in adjacent rows. The key for these attacks is to repeatedly activate a row rather than accessing it. These bitflips can lead to a sandbox escape.</w:t>
       </w:r>
       <w:r>
         <w:rPr>
@@ -18154,7 +18128,7 @@
           <w:sz w:val="21"/>
           <w:szCs w:val="21"/>
           <w:highlight w:val="black"/>
-          <w:lang w:val="en-DE" w:eastAsia="en-DE"/>
+          <w:lang w:eastAsia="en-DE"/>
         </w:rPr>
         <w:t>exec</w:t>
       </w:r>
@@ -18165,7 +18139,7 @@
           <w:sz w:val="21"/>
           <w:szCs w:val="21"/>
           <w:highlight w:val="black"/>
-          <w:lang w:val="en-DE" w:eastAsia="en-DE"/>
+          <w:lang w:eastAsia="en-DE"/>
         </w:rPr>
         <w:t>(</w:t>
       </w:r>
@@ -18176,7 +18150,7 @@
           <w:sz w:val="21"/>
           <w:szCs w:val="21"/>
           <w:highlight w:val="black"/>
-          <w:lang w:val="en-DE" w:eastAsia="en-DE"/>
+          <w:lang w:eastAsia="en-DE"/>
         </w:rPr>
         <w:t>open</w:t>
       </w:r>
@@ -18187,7 +18161,7 @@
           <w:sz w:val="21"/>
           <w:szCs w:val="21"/>
           <w:highlight w:val="black"/>
-          <w:lang w:val="en-DE" w:eastAsia="en-DE"/>
+          <w:lang w:eastAsia="en-DE"/>
         </w:rPr>
         <w:t>(</w:t>
       </w:r>
@@ -18198,7 +18172,7 @@
           <w:sz w:val="21"/>
           <w:szCs w:val="21"/>
           <w:highlight w:val="black"/>
-          <w:lang w:val="en-DE" w:eastAsia="en-DE"/>
+          <w:lang w:eastAsia="en-DE"/>
         </w:rPr>
         <w:t>'shell.py'</w:t>
       </w:r>
@@ -18210,7 +18184,7 @@
           <w:sz w:val="21"/>
           <w:szCs w:val="21"/>
           <w:highlight w:val="black"/>
-          <w:lang w:val="en-DE" w:eastAsia="en-DE"/>
+          <w:lang w:eastAsia="en-DE"/>
         </w:rPr>
         <w:t>).read</w:t>
       </w:r>
@@ -18222,7 +18196,7 @@
           <w:sz w:val="21"/>
           <w:szCs w:val="21"/>
           <w:highlight w:val="black"/>
-          <w:lang w:val="en-DE" w:eastAsia="en-DE"/>
+          <w:lang w:eastAsia="en-DE"/>
         </w:rPr>
         <w:t>())</w:t>
       </w:r>
@@ -18260,7 +18234,7 @@
           <w:sz w:val="21"/>
           <w:szCs w:val="21"/>
           <w:highlight w:val="black"/>
-          <w:lang w:val="en-DE" w:eastAsia="en-DE"/>
+          <w:lang w:eastAsia="en-DE"/>
         </w:rPr>
         <w:t>timeit.</w:t>
       </w:r>
@@ -18271,7 +18245,7 @@
           <w:sz w:val="21"/>
           <w:szCs w:val="21"/>
           <w:highlight w:val="black"/>
-          <w:lang w:val="en-DE" w:eastAsia="en-DE"/>
+          <w:lang w:eastAsia="en-DE"/>
         </w:rPr>
         <w:t>timeit</w:t>
       </w:r>
@@ -18284,7 +18258,7 @@
           <w:sz w:val="21"/>
           <w:szCs w:val="21"/>
           <w:highlight w:val="black"/>
-          <w:lang w:val="en-DE" w:eastAsia="en-DE"/>
+          <w:lang w:eastAsia="en-DE"/>
         </w:rPr>
         <w:t>(</w:t>
       </w:r>
@@ -18295,7 +18269,7 @@
           <w:sz w:val="21"/>
           <w:szCs w:val="21"/>
           <w:highlight w:val="black"/>
-          <w:lang w:val="en-DE" w:eastAsia="en-DE"/>
+          <w:lang w:eastAsia="en-DE"/>
         </w:rPr>
         <w:t>"__import__('</w:t>
       </w:r>
@@ -18307,7 +18281,7 @@
           <w:sz w:val="21"/>
           <w:szCs w:val="21"/>
           <w:highlight w:val="black"/>
-          <w:lang w:val="en-DE" w:eastAsia="en-DE"/>
+          <w:lang w:eastAsia="en-DE"/>
         </w:rPr>
         <w:t>os</w:t>
       </w:r>
@@ -18319,7 +18293,7 @@
           <w:sz w:val="21"/>
           <w:szCs w:val="21"/>
           <w:highlight w:val="black"/>
-          <w:lang w:val="en-DE" w:eastAsia="en-DE"/>
+          <w:lang w:eastAsia="en-DE"/>
         </w:rPr>
         <w:t>').system('/bin/</w:t>
       </w:r>
@@ -18331,7 +18305,7 @@
           <w:sz w:val="21"/>
           <w:szCs w:val="21"/>
           <w:highlight w:val="black"/>
-          <w:lang w:val="en-DE" w:eastAsia="en-DE"/>
+          <w:lang w:eastAsia="en-DE"/>
         </w:rPr>
         <w:t>sh</w:t>
       </w:r>
@@ -18343,7 +18317,7 @@
           <w:sz w:val="21"/>
           <w:szCs w:val="21"/>
           <w:highlight w:val="black"/>
-          <w:lang w:val="en-DE" w:eastAsia="en-DE"/>
+          <w:lang w:eastAsia="en-DE"/>
         </w:rPr>
         <w:t>')"</w:t>
       </w:r>
@@ -18354,7 +18328,7 @@
           <w:sz w:val="21"/>
           <w:szCs w:val="21"/>
           <w:highlight w:val="black"/>
-          <w:lang w:val="en-DE" w:eastAsia="en-DE"/>
+          <w:lang w:eastAsia="en-DE"/>
         </w:rPr>
         <w:t>, number</w:t>
       </w:r>
@@ -18365,7 +18339,7 @@
           <w:sz w:val="21"/>
           <w:szCs w:val="21"/>
           <w:highlight w:val="black"/>
-          <w:lang w:val="en-DE" w:eastAsia="en-DE"/>
+          <w:lang w:eastAsia="en-DE"/>
         </w:rPr>
         <w:t>=</w:t>
       </w:r>
@@ -18376,7 +18350,7 @@
           <w:sz w:val="21"/>
           <w:szCs w:val="21"/>
           <w:highlight w:val="black"/>
-          <w:lang w:val="en-DE" w:eastAsia="en-DE"/>
+          <w:lang w:eastAsia="en-DE"/>
         </w:rPr>
         <w:t>1</w:t>
       </w:r>
@@ -18387,7 +18361,7 @@
           <w:sz w:val="21"/>
           <w:szCs w:val="21"/>
           <w:highlight w:val="black"/>
-          <w:lang w:val="en-DE" w:eastAsia="en-DE"/>
+          <w:lang w:eastAsia="en-DE"/>
         </w:rPr>
         <w:t>)</w:t>
       </w:r>
@@ -18471,7 +18445,7 @@
           <w:color w:val="C3C6C9"/>
           <w:sz w:val="21"/>
           <w:szCs w:val="21"/>
-          <w:lang w:val="en-DE" w:eastAsia="en-DE"/>
+          <w:lang w:eastAsia="en-DE"/>
         </w:rPr>
       </w:pPr>
       <w:r>
@@ -18480,7 +18454,7 @@
           <w:color w:val="C26C74"/>
           <w:sz w:val="21"/>
           <w:szCs w:val="21"/>
-          <w:lang w:val="en-DE" w:eastAsia="en-DE"/>
+          <w:lang w:eastAsia="en-DE"/>
         </w:rPr>
         <w:t>import</w:t>
       </w:r>
@@ -18490,7 +18464,7 @@
           <w:color w:val="C3C6C9"/>
           <w:sz w:val="21"/>
           <w:szCs w:val="21"/>
-          <w:lang w:val="en-DE" w:eastAsia="en-DE"/>
+          <w:lang w:eastAsia="en-DE"/>
         </w:rPr>
         <w:t> </w:t>
       </w:r>
@@ -18501,7 +18475,7 @@
           <w:color w:val="C3C6C9"/>
           <w:sz w:val="21"/>
           <w:szCs w:val="21"/>
-          <w:lang w:val="en-DE" w:eastAsia="en-DE"/>
+          <w:lang w:eastAsia="en-DE"/>
         </w:rPr>
         <w:t>ctypes</w:t>
       </w:r>
@@ -18517,7 +18491,7 @@
           <w:color w:val="C3C6C9"/>
           <w:sz w:val="21"/>
           <w:szCs w:val="21"/>
-          <w:lang w:val="en-DE" w:eastAsia="en-DE"/>
+          <w:lang w:eastAsia="en-DE"/>
         </w:rPr>
       </w:pPr>
       <w:proofErr w:type="spellStart"/>
@@ -18527,7 +18501,7 @@
           <w:color w:val="C3C6C9"/>
           <w:sz w:val="21"/>
           <w:szCs w:val="21"/>
-          <w:lang w:val="en-DE" w:eastAsia="en-DE"/>
+          <w:lang w:eastAsia="en-DE"/>
         </w:rPr>
         <w:t>libc</w:t>
       </w:r>
@@ -18538,7 +18512,7 @@
           <w:color w:val="C3C6C9"/>
           <w:sz w:val="21"/>
           <w:szCs w:val="21"/>
-          <w:lang w:val="en-DE" w:eastAsia="en-DE"/>
+          <w:lang w:eastAsia="en-DE"/>
         </w:rPr>
         <w:t> </w:t>
       </w:r>
@@ -18548,7 +18522,7 @@
           <w:color w:val="C26C74"/>
           <w:sz w:val="21"/>
           <w:szCs w:val="21"/>
-          <w:lang w:val="en-DE" w:eastAsia="en-DE"/>
+          <w:lang w:eastAsia="en-DE"/>
         </w:rPr>
         <w:t>=</w:t>
       </w:r>
@@ -18558,7 +18532,7 @@
           <w:color w:val="C3C6C9"/>
           <w:sz w:val="21"/>
           <w:szCs w:val="21"/>
-          <w:lang w:val="en-DE" w:eastAsia="en-DE"/>
+          <w:lang w:eastAsia="en-DE"/>
         </w:rPr>
         <w:t> </w:t>
       </w:r>
@@ -18570,7 +18544,7 @@
           <w:color w:val="C3C6C9"/>
           <w:sz w:val="21"/>
           <w:szCs w:val="21"/>
-          <w:lang w:val="en-DE" w:eastAsia="en-DE"/>
+          <w:lang w:eastAsia="en-DE"/>
         </w:rPr>
         <w:t>ctypes.</w:t>
       </w:r>
@@ -18580,7 +18554,7 @@
           <w:color w:val="BBAED3"/>
           <w:sz w:val="21"/>
           <w:szCs w:val="21"/>
-          <w:lang w:val="en-DE" w:eastAsia="en-DE"/>
+          <w:lang w:eastAsia="en-DE"/>
         </w:rPr>
         <w:t>CDLL</w:t>
       </w:r>
@@ -18592,7 +18566,7 @@
           <w:color w:val="BBAED3"/>
           <w:sz w:val="21"/>
           <w:szCs w:val="21"/>
-          <w:lang w:val="en-DE" w:eastAsia="en-DE"/>
+          <w:lang w:eastAsia="en-DE"/>
         </w:rPr>
         <w:t>(</w:t>
       </w:r>
@@ -18602,7 +18576,7 @@
           <w:color w:val="60976D"/>
           <w:sz w:val="21"/>
           <w:szCs w:val="21"/>
-          <w:lang w:val="en-DE" w:eastAsia="en-DE"/>
+          <w:lang w:eastAsia="en-DE"/>
         </w:rPr>
         <w:t>'libc.so.6'</w:t>
       </w:r>
@@ -18612,7 +18586,7 @@
           <w:color w:val="BBAED3"/>
           <w:sz w:val="21"/>
           <w:szCs w:val="21"/>
-          <w:lang w:val="en-DE" w:eastAsia="en-DE"/>
+          <w:lang w:eastAsia="en-DE"/>
         </w:rPr>
         <w:t>)</w:t>
       </w:r>
@@ -18627,7 +18601,7 @@
           <w:color w:val="C3C6C9"/>
           <w:sz w:val="21"/>
           <w:szCs w:val="21"/>
-          <w:lang w:val="en-DE" w:eastAsia="en-DE"/>
+          <w:lang w:eastAsia="en-DE"/>
         </w:rPr>
       </w:pPr>
       <w:proofErr w:type="spellStart"/>
@@ -18638,7 +18612,7 @@
           <w:color w:val="C3C6C9"/>
           <w:sz w:val="21"/>
           <w:szCs w:val="21"/>
-          <w:lang w:val="en-DE" w:eastAsia="en-DE"/>
+          <w:lang w:eastAsia="en-DE"/>
         </w:rPr>
         <w:t>libc.</w:t>
       </w:r>
@@ -18648,7 +18622,7 @@
           <w:color w:val="BBAED3"/>
           <w:sz w:val="21"/>
           <w:szCs w:val="21"/>
-          <w:lang w:val="en-DE" w:eastAsia="en-DE"/>
+          <w:lang w:eastAsia="en-DE"/>
         </w:rPr>
         <w:t>printf</w:t>
       </w:r>
@@ -18660,7 +18634,7 @@
           <w:color w:val="BBAED3"/>
           <w:sz w:val="21"/>
           <w:szCs w:val="21"/>
-          <w:lang w:val="en-DE" w:eastAsia="en-DE"/>
+          <w:lang w:eastAsia="en-DE"/>
         </w:rPr>
         <w:t>(</w:t>
       </w:r>
@@ -18671,7 +18645,7 @@
           <w:color w:val="C26C74"/>
           <w:sz w:val="21"/>
           <w:szCs w:val="21"/>
-          <w:lang w:val="en-DE" w:eastAsia="en-DE"/>
+          <w:lang w:eastAsia="en-DE"/>
         </w:rPr>
         <w:t>b</w:t>
       </w:r>
@@ -18681,7 +18655,7 @@
           <w:color w:val="60976D"/>
           <w:sz w:val="21"/>
           <w:szCs w:val="21"/>
-          <w:lang w:val="en-DE" w:eastAsia="en-DE"/>
+          <w:lang w:eastAsia="en-DE"/>
         </w:rPr>
         <w:t>'Heyho</w:t>
       </w:r>
@@ -18692,7 +18666,7 @@
           <w:color w:val="60976D"/>
           <w:sz w:val="21"/>
           <w:szCs w:val="21"/>
-          <w:lang w:val="en-DE" w:eastAsia="en-DE"/>
+          <w:lang w:eastAsia="en-DE"/>
         </w:rPr>
         <w:t> from </w:t>
       </w:r>
@@ -18703,7 +18677,7 @@
           <w:color w:val="60976D"/>
           <w:sz w:val="21"/>
           <w:szCs w:val="21"/>
-          <w:lang w:val="en-DE" w:eastAsia="en-DE"/>
+          <w:lang w:eastAsia="en-DE"/>
         </w:rPr>
         <w:t>libc</w:t>
       </w:r>
@@ -18714,7 +18688,7 @@
           <w:color w:val="60976D"/>
           <w:sz w:val="21"/>
           <w:szCs w:val="21"/>
-          <w:lang w:val="en-DE" w:eastAsia="en-DE"/>
+          <w:lang w:eastAsia="en-DE"/>
         </w:rPr>
         <w:t>'</w:t>
       </w:r>
@@ -18724,9 +18698,2040 @@
           <w:color w:val="BBAED3"/>
           <w:sz w:val="21"/>
           <w:szCs w:val="21"/>
+          <w:lang w:eastAsia="en-DE"/>
+        </w:rPr>
+        <w:t>)</w:t>
+      </w:r>
+    </w:p>
+    <w:p>
+      <w:pPr>
+        <w:pStyle w:val="berschrift1"/>
+        <w:rPr>
+          <w:lang w:val="en-US"/>
+        </w:rPr>
+      </w:pPr>
+      <w:r>
+        <w:rPr>
+          <w:lang w:val="en-US"/>
+        </w:rPr>
+        <w:br w:type="page"/>
+      </w:r>
+      <w:r>
+        <w:rPr>
+          <w:lang w:val="en-US"/>
+        </w:rPr>
+        <w:lastRenderedPageBreak/>
+        <w:t>Runtime Errors</w:t>
+      </w:r>
+    </w:p>
+    <w:p>
+      <w:pPr>
+        <w:pStyle w:val="berschrift2"/>
+        <w:rPr>
+          <w:lang w:val="de-DE"/>
+        </w:rPr>
+      </w:pPr>
+    </w:p>
+    <w:p>
+      <w:pPr>
+        <w:pStyle w:val="berschrift2"/>
+        <w:rPr>
+          <w:lang w:val="en-US"/>
+        </w:rPr>
+      </w:pPr>
+      <w:r>
+        <w:rPr>
+          <w:lang w:val="en-US"/>
+        </w:rPr>
+        <w:t>Definition</w:t>
+      </w:r>
+    </w:p>
+    <w:p>
+      <w:pPr>
+        <w:rPr>
+          <w:lang w:val="en-US"/>
+        </w:rPr>
+      </w:pPr>
+      <w:r>
+        <w:rPr>
+          <w:lang w:val="en-US"/>
+        </w:rPr>
+        <w:t xml:space="preserve">A runtime </w:t>
+      </w:r>
+      <w:r>
+        <w:rPr>
+          <w:lang w:val="en-US"/>
+        </w:rPr>
+        <w:t>error is an error occurring while a program is running after being successfully compiled. Runtime errors are causing most of the time a system crash and are more difficult to track down than errors which can be detected before compilation. These errors are commonly called ‘</w:t>
+      </w:r>
+      <w:proofErr w:type="gramStart"/>
+      <w:r>
+        <w:rPr>
+          <w:lang w:val="en-US"/>
+        </w:rPr>
+        <w:t>bugs’</w:t>
+      </w:r>
+      <w:proofErr w:type="gramEnd"/>
+      <w:r>
+        <w:rPr>
+          <w:lang w:val="en-US"/>
+        </w:rPr>
+        <w:t xml:space="preserve">. There is a variety of common runtime errors like logical, </w:t>
+      </w:r>
+      <w:proofErr w:type="spellStart"/>
+      <w:r>
+        <w:rPr>
+          <w:lang w:val="en-US"/>
+        </w:rPr>
+        <w:t>i</w:t>
+      </w:r>
+      <w:proofErr w:type="spellEnd"/>
+      <w:r>
+        <w:rPr>
+          <w:lang w:val="en-US"/>
+        </w:rPr>
+        <w:t>/o, and undefined object errors. [8]</w:t>
+      </w:r>
+    </w:p>
+    <w:p>
+      <w:pPr>
+        <w:rPr>
+          <w:lang w:val="en-US"/>
+        </w:rPr>
+      </w:pPr>
+    </w:p>
+    <w:p>
+      <w:pPr>
+        <w:pStyle w:val="berschrift2"/>
+        <w:rPr>
+          <w:lang w:val="en-US"/>
+        </w:rPr>
+      </w:pPr>
+      <w:r>
+        <w:rPr>
+          <w:lang w:val="en-US"/>
+        </w:rPr>
+        <w:t>SIGFPE</w:t>
+      </w:r>
+    </w:p>
+    <w:p>
+      <w:pPr>
+        <w:rPr>
+          <w:lang w:val="en-US"/>
+        </w:rPr>
+      </w:pPr>
+      <w:r>
+        <w:rPr>
+          <w:lang w:val="en-US"/>
+        </w:rPr>
+        <w:t>Floating-point error which is mostly caused by division through zero. Other common causes are modulo operation by zero and integer overflow</w:t>
+      </w:r>
+    </w:p>
+    <w:p>
+      <w:pPr>
+        <w:pStyle w:val="berschrift3"/>
+        <w:rPr>
+          <w:lang w:val="en-US"/>
+        </w:rPr>
+      </w:pPr>
+      <w:r>
+        <w:rPr>
+          <w:lang w:val="en-US"/>
+        </w:rPr>
+        <w:t>Example</w:t>
+      </w:r>
+    </w:p>
+    <w:p>
+      <w:pPr>
+        <w:spacing w:after="0" w:line="240" w:lineRule="auto"/>
+        <w:rPr>
+          <w:rFonts w:ascii="Consolas" w:eastAsia="Times New Roman" w:hAnsi="Consolas" w:cs="Times New Roman"/>
+          <w:color w:val="000000" w:themeColor="text1"/>
+          <w:spacing w:val="2"/>
+          <w:sz w:val="24"/>
+          <w:szCs w:val="24"/>
           <w:lang w:val="en-DE" w:eastAsia="en-DE"/>
         </w:rPr>
-        <w:t>)</w:t>
+      </w:pPr>
+      <w:r>
+        <w:rPr>
+          <w:rFonts w:ascii="Courier New" w:eastAsia="Times New Roman" w:hAnsi="Courier New" w:cs="Courier New"/>
+          <w:color w:val="000000" w:themeColor="text1"/>
+          <w:spacing w:val="2"/>
+          <w:sz w:val="20"/>
+          <w:szCs w:val="20"/>
+          <w:lang w:val="en-DE" w:eastAsia="en-DE"/>
+        </w:rPr>
+        <w:t xml:space="preserve">// C++ program to illustrate </w:t>
+      </w:r>
+    </w:p>
+    <w:p>
+      <w:pPr>
+        <w:spacing w:after="0" w:line="240" w:lineRule="auto"/>
+        <w:rPr>
+          <w:rFonts w:ascii="Consolas" w:eastAsia="Times New Roman" w:hAnsi="Consolas" w:cs="Times New Roman"/>
+          <w:color w:val="000000" w:themeColor="text1"/>
+          <w:spacing w:val="2"/>
+          <w:sz w:val="24"/>
+          <w:szCs w:val="24"/>
+          <w:lang w:val="en-DE" w:eastAsia="en-DE"/>
+        </w:rPr>
+      </w:pPr>
+      <w:r>
+        <w:rPr>
+          <w:rFonts w:ascii="Courier New" w:eastAsia="Times New Roman" w:hAnsi="Courier New" w:cs="Courier New"/>
+          <w:color w:val="000000" w:themeColor="text1"/>
+          <w:spacing w:val="2"/>
+          <w:sz w:val="20"/>
+          <w:szCs w:val="20"/>
+          <w:lang w:val="en-DE" w:eastAsia="en-DE"/>
+        </w:rPr>
+        <w:t xml:space="preserve">// the SIGFPE error </w:t>
+      </w:r>
+    </w:p>
+    <w:p>
+      <w:pPr>
+        <w:spacing w:after="0" w:line="240" w:lineRule="auto"/>
+        <w:rPr>
+          <w:rFonts w:ascii="Consolas" w:eastAsia="Times New Roman" w:hAnsi="Consolas" w:cs="Times New Roman"/>
+          <w:color w:val="000000" w:themeColor="text1"/>
+          <w:spacing w:val="2"/>
+          <w:sz w:val="24"/>
+          <w:szCs w:val="24"/>
+          <w:lang w:val="en-DE" w:eastAsia="en-DE"/>
+        </w:rPr>
+      </w:pPr>
+      <w:r>
+        <w:rPr>
+          <w:rFonts w:ascii="Courier New" w:eastAsia="Times New Roman" w:hAnsi="Courier New" w:cs="Courier New"/>
+          <w:color w:val="000000" w:themeColor="text1"/>
+          <w:spacing w:val="2"/>
+          <w:sz w:val="20"/>
+          <w:szCs w:val="20"/>
+          <w:lang w:val="en-DE" w:eastAsia="en-DE"/>
+        </w:rPr>
+        <w:t> </w:t>
+      </w:r>
+      <w:r>
+        <w:rPr>
+          <w:rFonts w:ascii="Consolas" w:eastAsia="Times New Roman" w:hAnsi="Consolas" w:cs="Times New Roman"/>
+          <w:color w:val="000000" w:themeColor="text1"/>
+          <w:spacing w:val="2"/>
+          <w:sz w:val="24"/>
+          <w:szCs w:val="24"/>
+          <w:lang w:val="en-DE" w:eastAsia="en-DE"/>
+        </w:rPr>
+        <w:t> </w:t>
+      </w:r>
+    </w:p>
+    <w:p>
+      <w:pPr>
+        <w:spacing w:after="0" w:line="240" w:lineRule="auto"/>
+        <w:rPr>
+          <w:rFonts w:ascii="Consolas" w:eastAsia="Times New Roman" w:hAnsi="Consolas" w:cs="Times New Roman"/>
+          <w:color w:val="000000" w:themeColor="text1"/>
+          <w:spacing w:val="2"/>
+          <w:sz w:val="24"/>
+          <w:szCs w:val="24"/>
+          <w:lang w:val="en-DE" w:eastAsia="en-DE"/>
+        </w:rPr>
+      </w:pPr>
+      <w:r>
+        <w:rPr>
+          <w:rFonts w:ascii="Courier New" w:eastAsia="Times New Roman" w:hAnsi="Courier New" w:cs="Courier New"/>
+          <w:color w:val="000000" w:themeColor="text1"/>
+          <w:spacing w:val="2"/>
+          <w:sz w:val="20"/>
+          <w:szCs w:val="20"/>
+          <w:lang w:val="en-DE" w:eastAsia="en-DE"/>
+        </w:rPr>
+        <w:t xml:space="preserve">#include &lt;iostream&gt; </w:t>
+      </w:r>
+    </w:p>
+    <w:p>
+      <w:pPr>
+        <w:spacing w:after="0" w:line="240" w:lineRule="auto"/>
+        <w:rPr>
+          <w:rFonts w:ascii="Consolas" w:eastAsia="Times New Roman" w:hAnsi="Consolas" w:cs="Times New Roman"/>
+          <w:color w:val="000000" w:themeColor="text1"/>
+          <w:spacing w:val="2"/>
+          <w:sz w:val="24"/>
+          <w:szCs w:val="24"/>
+          <w:lang w:val="en-DE" w:eastAsia="en-DE"/>
+        </w:rPr>
+      </w:pPr>
+      <w:r>
+        <w:rPr>
+          <w:rFonts w:ascii="Courier New" w:eastAsia="Times New Roman" w:hAnsi="Courier New" w:cs="Courier New"/>
+          <w:color w:val="000000" w:themeColor="text1"/>
+          <w:spacing w:val="2"/>
+          <w:sz w:val="20"/>
+          <w:szCs w:val="20"/>
+          <w:lang w:val="en-DE" w:eastAsia="en-DE"/>
+        </w:rPr>
+        <w:t>using</w:t>
+      </w:r>
+      <w:r>
+        <w:rPr>
+          <w:rFonts w:ascii="Consolas" w:eastAsia="Times New Roman" w:hAnsi="Consolas" w:cs="Times New Roman"/>
+          <w:color w:val="000000" w:themeColor="text1"/>
+          <w:spacing w:val="2"/>
+          <w:sz w:val="24"/>
+          <w:szCs w:val="24"/>
+          <w:lang w:val="en-DE" w:eastAsia="en-DE"/>
+        </w:rPr>
+        <w:t xml:space="preserve"> </w:t>
+      </w:r>
+      <w:r>
+        <w:rPr>
+          <w:rFonts w:ascii="Courier New" w:eastAsia="Times New Roman" w:hAnsi="Courier New" w:cs="Courier New"/>
+          <w:color w:val="000000" w:themeColor="text1"/>
+          <w:spacing w:val="2"/>
+          <w:sz w:val="20"/>
+          <w:szCs w:val="20"/>
+          <w:lang w:val="en-DE" w:eastAsia="en-DE"/>
+        </w:rPr>
+        <w:t>namespace</w:t>
+      </w:r>
+      <w:r>
+        <w:rPr>
+          <w:rFonts w:ascii="Consolas" w:eastAsia="Times New Roman" w:hAnsi="Consolas" w:cs="Times New Roman"/>
+          <w:color w:val="000000" w:themeColor="text1"/>
+          <w:spacing w:val="2"/>
+          <w:sz w:val="24"/>
+          <w:szCs w:val="24"/>
+          <w:lang w:val="en-DE" w:eastAsia="en-DE"/>
+        </w:rPr>
+        <w:t xml:space="preserve"> </w:t>
+      </w:r>
+      <w:proofErr w:type="gramStart"/>
+      <w:r>
+        <w:rPr>
+          <w:rFonts w:ascii="Courier New" w:eastAsia="Times New Roman" w:hAnsi="Courier New" w:cs="Courier New"/>
+          <w:color w:val="000000" w:themeColor="text1"/>
+          <w:spacing w:val="2"/>
+          <w:sz w:val="20"/>
+          <w:szCs w:val="20"/>
+          <w:lang w:val="en-DE" w:eastAsia="en-DE"/>
+        </w:rPr>
+        <w:t>std;</w:t>
+      </w:r>
+      <w:proofErr w:type="gramEnd"/>
+      <w:r>
+        <w:rPr>
+          <w:rFonts w:ascii="Courier New" w:eastAsia="Times New Roman" w:hAnsi="Courier New" w:cs="Courier New"/>
+          <w:color w:val="000000" w:themeColor="text1"/>
+          <w:spacing w:val="2"/>
+          <w:sz w:val="20"/>
+          <w:szCs w:val="20"/>
+          <w:lang w:val="en-DE" w:eastAsia="en-DE"/>
+        </w:rPr>
+        <w:t xml:space="preserve"> </w:t>
+      </w:r>
+    </w:p>
+    <w:p>
+      <w:pPr>
+        <w:spacing w:after="0" w:line="240" w:lineRule="auto"/>
+        <w:rPr>
+          <w:rFonts w:ascii="Consolas" w:eastAsia="Times New Roman" w:hAnsi="Consolas" w:cs="Times New Roman"/>
+          <w:color w:val="000000" w:themeColor="text1"/>
+          <w:spacing w:val="2"/>
+          <w:sz w:val="24"/>
+          <w:szCs w:val="24"/>
+          <w:lang w:val="en-DE" w:eastAsia="en-DE"/>
+        </w:rPr>
+      </w:pPr>
+      <w:r>
+        <w:rPr>
+          <w:rFonts w:ascii="Courier New" w:eastAsia="Times New Roman" w:hAnsi="Courier New" w:cs="Courier New"/>
+          <w:color w:val="000000" w:themeColor="text1"/>
+          <w:spacing w:val="2"/>
+          <w:sz w:val="20"/>
+          <w:szCs w:val="20"/>
+          <w:lang w:val="en-DE" w:eastAsia="en-DE"/>
+        </w:rPr>
+        <w:t> </w:t>
+      </w:r>
+      <w:r>
+        <w:rPr>
+          <w:rFonts w:ascii="Consolas" w:eastAsia="Times New Roman" w:hAnsi="Consolas" w:cs="Times New Roman"/>
+          <w:color w:val="000000" w:themeColor="text1"/>
+          <w:spacing w:val="2"/>
+          <w:sz w:val="24"/>
+          <w:szCs w:val="24"/>
+          <w:lang w:val="en-DE" w:eastAsia="en-DE"/>
+        </w:rPr>
+        <w:t> </w:t>
+      </w:r>
+    </w:p>
+    <w:p>
+      <w:pPr>
+        <w:spacing w:after="0" w:line="240" w:lineRule="auto"/>
+        <w:rPr>
+          <w:rFonts w:ascii="Consolas" w:eastAsia="Times New Roman" w:hAnsi="Consolas" w:cs="Times New Roman"/>
+          <w:color w:val="000000" w:themeColor="text1"/>
+          <w:spacing w:val="2"/>
+          <w:sz w:val="24"/>
+          <w:szCs w:val="24"/>
+          <w:lang w:val="en-DE" w:eastAsia="en-DE"/>
+        </w:rPr>
+      </w:pPr>
+      <w:r>
+        <w:rPr>
+          <w:rFonts w:ascii="Courier New" w:eastAsia="Times New Roman" w:hAnsi="Courier New" w:cs="Courier New"/>
+          <w:color w:val="000000" w:themeColor="text1"/>
+          <w:spacing w:val="2"/>
+          <w:sz w:val="20"/>
+          <w:szCs w:val="20"/>
+          <w:lang w:val="en-DE" w:eastAsia="en-DE"/>
+        </w:rPr>
+        <w:t xml:space="preserve">// Driver Code </w:t>
+      </w:r>
+    </w:p>
+    <w:p>
+      <w:pPr>
+        <w:spacing w:after="0" w:line="240" w:lineRule="auto"/>
+        <w:rPr>
+          <w:rFonts w:ascii="Consolas" w:eastAsia="Times New Roman" w:hAnsi="Consolas" w:cs="Times New Roman"/>
+          <w:color w:val="000000" w:themeColor="text1"/>
+          <w:spacing w:val="2"/>
+          <w:sz w:val="24"/>
+          <w:szCs w:val="24"/>
+          <w:lang w:val="en-DE" w:eastAsia="en-DE"/>
+        </w:rPr>
+      </w:pPr>
+      <w:r>
+        <w:rPr>
+          <w:rFonts w:ascii="Courier New" w:eastAsia="Times New Roman" w:hAnsi="Courier New" w:cs="Courier New"/>
+          <w:color w:val="000000" w:themeColor="text1"/>
+          <w:spacing w:val="2"/>
+          <w:sz w:val="20"/>
+          <w:szCs w:val="20"/>
+          <w:lang w:val="en-DE" w:eastAsia="en-DE"/>
+        </w:rPr>
+        <w:t>int</w:t>
+      </w:r>
+      <w:r>
+        <w:rPr>
+          <w:rFonts w:ascii="Consolas" w:eastAsia="Times New Roman" w:hAnsi="Consolas" w:cs="Times New Roman"/>
+          <w:color w:val="000000" w:themeColor="text1"/>
+          <w:spacing w:val="2"/>
+          <w:sz w:val="24"/>
+          <w:szCs w:val="24"/>
+          <w:lang w:val="en-DE" w:eastAsia="en-DE"/>
+        </w:rPr>
+        <w:t xml:space="preserve"> </w:t>
+      </w:r>
+      <w:proofErr w:type="gramStart"/>
+      <w:r>
+        <w:rPr>
+          <w:rFonts w:ascii="Courier New" w:eastAsia="Times New Roman" w:hAnsi="Courier New" w:cs="Courier New"/>
+          <w:color w:val="000000" w:themeColor="text1"/>
+          <w:spacing w:val="2"/>
+          <w:sz w:val="20"/>
+          <w:szCs w:val="20"/>
+          <w:lang w:val="en-DE" w:eastAsia="en-DE"/>
+        </w:rPr>
+        <w:t>main(</w:t>
+      </w:r>
+      <w:proofErr w:type="gramEnd"/>
+      <w:r>
+        <w:rPr>
+          <w:rFonts w:ascii="Courier New" w:eastAsia="Times New Roman" w:hAnsi="Courier New" w:cs="Courier New"/>
+          <w:color w:val="000000" w:themeColor="text1"/>
+          <w:spacing w:val="2"/>
+          <w:sz w:val="20"/>
+          <w:szCs w:val="20"/>
+          <w:lang w:val="en-DE" w:eastAsia="en-DE"/>
+        </w:rPr>
+        <w:t xml:space="preserve">) </w:t>
+      </w:r>
+    </w:p>
+    <w:p>
+      <w:pPr>
+        <w:spacing w:after="0" w:line="240" w:lineRule="auto"/>
+        <w:rPr>
+          <w:rFonts w:ascii="Consolas" w:eastAsia="Times New Roman" w:hAnsi="Consolas" w:cs="Times New Roman"/>
+          <w:color w:val="000000" w:themeColor="text1"/>
+          <w:spacing w:val="2"/>
+          <w:sz w:val="24"/>
+          <w:szCs w:val="24"/>
+          <w:lang w:val="en-DE" w:eastAsia="en-DE"/>
+        </w:rPr>
+      </w:pPr>
+      <w:r>
+        <w:rPr>
+          <w:rFonts w:ascii="Courier New" w:eastAsia="Times New Roman" w:hAnsi="Courier New" w:cs="Courier New"/>
+          <w:color w:val="000000" w:themeColor="text1"/>
+          <w:spacing w:val="2"/>
+          <w:sz w:val="20"/>
+          <w:szCs w:val="20"/>
+          <w:lang w:val="en-DE" w:eastAsia="en-DE"/>
+        </w:rPr>
+        <w:t xml:space="preserve">{ </w:t>
+      </w:r>
+    </w:p>
+    <w:p>
+      <w:pPr>
+        <w:spacing w:after="0" w:line="240" w:lineRule="auto"/>
+        <w:rPr>
+          <w:rFonts w:ascii="Consolas" w:eastAsia="Times New Roman" w:hAnsi="Consolas" w:cs="Times New Roman"/>
+          <w:color w:val="000000" w:themeColor="text1"/>
+          <w:spacing w:val="2"/>
+          <w:sz w:val="24"/>
+          <w:szCs w:val="24"/>
+          <w:lang w:val="en-DE" w:eastAsia="en-DE"/>
+        </w:rPr>
+      </w:pPr>
+      <w:r>
+        <w:rPr>
+          <w:rFonts w:ascii="Courier New" w:eastAsia="Times New Roman" w:hAnsi="Courier New" w:cs="Courier New"/>
+          <w:color w:val="000000" w:themeColor="text1"/>
+          <w:spacing w:val="2"/>
+          <w:sz w:val="20"/>
+          <w:szCs w:val="20"/>
+          <w:lang w:val="en-DE" w:eastAsia="en-DE"/>
+        </w:rPr>
+        <w:t> </w:t>
+      </w:r>
+      <w:r>
+        <w:rPr>
+          <w:rFonts w:ascii="Consolas" w:eastAsia="Times New Roman" w:hAnsi="Consolas" w:cs="Times New Roman"/>
+          <w:color w:val="000000" w:themeColor="text1"/>
+          <w:spacing w:val="2"/>
+          <w:sz w:val="24"/>
+          <w:szCs w:val="24"/>
+          <w:lang w:val="en-DE" w:eastAsia="en-DE"/>
+        </w:rPr>
+        <w:t> </w:t>
+      </w:r>
+    </w:p>
+    <w:p>
+      <w:pPr>
+        <w:spacing w:after="0" w:line="240" w:lineRule="auto"/>
+        <w:rPr>
+          <w:rFonts w:ascii="Consolas" w:eastAsia="Times New Roman" w:hAnsi="Consolas" w:cs="Times New Roman"/>
+          <w:color w:val="000000" w:themeColor="text1"/>
+          <w:spacing w:val="2"/>
+          <w:sz w:val="24"/>
+          <w:szCs w:val="24"/>
+          <w:lang w:val="en-DE" w:eastAsia="en-DE"/>
+        </w:rPr>
+      </w:pPr>
+      <w:r>
+        <w:rPr>
+          <w:rFonts w:ascii="Courier New" w:eastAsia="Times New Roman" w:hAnsi="Courier New" w:cs="Courier New"/>
+          <w:color w:val="000000" w:themeColor="text1"/>
+          <w:spacing w:val="2"/>
+          <w:sz w:val="20"/>
+          <w:szCs w:val="20"/>
+          <w:lang w:val="en-DE" w:eastAsia="en-DE"/>
+        </w:rPr>
+        <w:t>    int</w:t>
+      </w:r>
+      <w:r>
+        <w:rPr>
+          <w:rFonts w:ascii="Consolas" w:eastAsia="Times New Roman" w:hAnsi="Consolas" w:cs="Times New Roman"/>
+          <w:color w:val="000000" w:themeColor="text1"/>
+          <w:spacing w:val="2"/>
+          <w:sz w:val="24"/>
+          <w:szCs w:val="24"/>
+          <w:lang w:val="en-DE" w:eastAsia="en-DE"/>
+        </w:rPr>
+        <w:t xml:space="preserve"> </w:t>
+      </w:r>
+      <w:r>
+        <w:rPr>
+          <w:rFonts w:ascii="Courier New" w:eastAsia="Times New Roman" w:hAnsi="Courier New" w:cs="Courier New"/>
+          <w:color w:val="000000" w:themeColor="text1"/>
+          <w:spacing w:val="2"/>
+          <w:sz w:val="20"/>
+          <w:szCs w:val="20"/>
+          <w:lang w:val="en-DE" w:eastAsia="en-DE"/>
+        </w:rPr>
+        <w:t xml:space="preserve">a = </w:t>
+      </w:r>
+      <w:proofErr w:type="gramStart"/>
+      <w:r>
+        <w:rPr>
+          <w:rFonts w:ascii="Courier New" w:eastAsia="Times New Roman" w:hAnsi="Courier New" w:cs="Courier New"/>
+          <w:color w:val="000000" w:themeColor="text1"/>
+          <w:spacing w:val="2"/>
+          <w:sz w:val="20"/>
+          <w:szCs w:val="20"/>
+          <w:lang w:val="en-DE" w:eastAsia="en-DE"/>
+        </w:rPr>
+        <w:t>5;</w:t>
+      </w:r>
+      <w:proofErr w:type="gramEnd"/>
+      <w:r>
+        <w:rPr>
+          <w:rFonts w:ascii="Courier New" w:eastAsia="Times New Roman" w:hAnsi="Courier New" w:cs="Courier New"/>
+          <w:color w:val="000000" w:themeColor="text1"/>
+          <w:spacing w:val="2"/>
+          <w:sz w:val="20"/>
+          <w:szCs w:val="20"/>
+          <w:lang w:val="en-DE" w:eastAsia="en-DE"/>
+        </w:rPr>
+        <w:t xml:space="preserve"> </w:t>
+      </w:r>
+    </w:p>
+    <w:p>
+      <w:pPr>
+        <w:spacing w:after="0" w:line="240" w:lineRule="auto"/>
+        <w:rPr>
+          <w:rFonts w:ascii="Consolas" w:eastAsia="Times New Roman" w:hAnsi="Consolas" w:cs="Times New Roman"/>
+          <w:color w:val="000000" w:themeColor="text1"/>
+          <w:spacing w:val="2"/>
+          <w:sz w:val="24"/>
+          <w:szCs w:val="24"/>
+          <w:lang w:val="en-DE" w:eastAsia="en-DE"/>
+        </w:rPr>
+      </w:pPr>
+      <w:r>
+        <w:rPr>
+          <w:rFonts w:ascii="Courier New" w:eastAsia="Times New Roman" w:hAnsi="Courier New" w:cs="Courier New"/>
+          <w:color w:val="000000" w:themeColor="text1"/>
+          <w:spacing w:val="2"/>
+          <w:sz w:val="20"/>
+          <w:szCs w:val="20"/>
+          <w:lang w:val="en-DE" w:eastAsia="en-DE"/>
+        </w:rPr>
+        <w:t> </w:t>
+      </w:r>
+      <w:r>
+        <w:rPr>
+          <w:rFonts w:ascii="Consolas" w:eastAsia="Times New Roman" w:hAnsi="Consolas" w:cs="Times New Roman"/>
+          <w:color w:val="000000" w:themeColor="text1"/>
+          <w:spacing w:val="2"/>
+          <w:sz w:val="24"/>
+          <w:szCs w:val="24"/>
+          <w:lang w:val="en-DE" w:eastAsia="en-DE"/>
+        </w:rPr>
+        <w:t> </w:t>
+      </w:r>
+    </w:p>
+    <w:p>
+      <w:pPr>
+        <w:spacing w:after="0" w:line="240" w:lineRule="auto"/>
+        <w:rPr>
+          <w:rFonts w:ascii="Consolas" w:eastAsia="Times New Roman" w:hAnsi="Consolas" w:cs="Times New Roman"/>
+          <w:color w:val="000000" w:themeColor="text1"/>
+          <w:spacing w:val="2"/>
+          <w:sz w:val="24"/>
+          <w:szCs w:val="24"/>
+          <w:lang w:val="en-DE" w:eastAsia="en-DE"/>
+        </w:rPr>
+      </w:pPr>
+      <w:r>
+        <w:rPr>
+          <w:rFonts w:ascii="Courier New" w:eastAsia="Times New Roman" w:hAnsi="Courier New" w:cs="Courier New"/>
+          <w:color w:val="000000" w:themeColor="text1"/>
+          <w:spacing w:val="2"/>
+          <w:sz w:val="20"/>
+          <w:szCs w:val="20"/>
+          <w:lang w:val="en-DE" w:eastAsia="en-DE"/>
+        </w:rPr>
+        <w:t xml:space="preserve">    // Division by Zero </w:t>
+      </w:r>
+    </w:p>
+    <w:p>
+      <w:pPr>
+        <w:spacing w:after="0" w:line="240" w:lineRule="auto"/>
+        <w:rPr>
+          <w:rFonts w:ascii="Consolas" w:eastAsia="Times New Roman" w:hAnsi="Consolas" w:cs="Times New Roman"/>
+          <w:color w:val="000000" w:themeColor="text1"/>
+          <w:spacing w:val="2"/>
+          <w:sz w:val="24"/>
+          <w:szCs w:val="24"/>
+          <w:lang w:val="en-DE" w:eastAsia="en-DE"/>
+        </w:rPr>
+      </w:pPr>
+      <w:r>
+        <w:rPr>
+          <w:rFonts w:ascii="Courier New" w:eastAsia="Times New Roman" w:hAnsi="Courier New" w:cs="Courier New"/>
+          <w:color w:val="000000" w:themeColor="text1"/>
+          <w:spacing w:val="2"/>
+          <w:sz w:val="20"/>
+          <w:szCs w:val="20"/>
+          <w:lang w:val="en-DE" w:eastAsia="en-DE"/>
+        </w:rPr>
+        <w:t>    </w:t>
+      </w:r>
+      <w:proofErr w:type="spellStart"/>
+      <w:r>
+        <w:rPr>
+          <w:rFonts w:ascii="Courier New" w:eastAsia="Times New Roman" w:hAnsi="Courier New" w:cs="Courier New"/>
+          <w:color w:val="000000" w:themeColor="text1"/>
+          <w:spacing w:val="2"/>
+          <w:sz w:val="20"/>
+          <w:szCs w:val="20"/>
+          <w:lang w:val="en-DE" w:eastAsia="en-DE"/>
+        </w:rPr>
+        <w:t>cout</w:t>
+      </w:r>
+      <w:proofErr w:type="spellEnd"/>
+      <w:r>
+        <w:rPr>
+          <w:rFonts w:ascii="Courier New" w:eastAsia="Times New Roman" w:hAnsi="Courier New" w:cs="Courier New"/>
+          <w:color w:val="000000" w:themeColor="text1"/>
+          <w:spacing w:val="2"/>
+          <w:sz w:val="20"/>
+          <w:szCs w:val="20"/>
+          <w:lang w:val="en-DE" w:eastAsia="en-DE"/>
+        </w:rPr>
+        <w:t xml:space="preserve"> &lt;&lt; a / </w:t>
+      </w:r>
+      <w:proofErr w:type="gramStart"/>
+      <w:r>
+        <w:rPr>
+          <w:rFonts w:ascii="Courier New" w:eastAsia="Times New Roman" w:hAnsi="Courier New" w:cs="Courier New"/>
+          <w:color w:val="000000" w:themeColor="text1"/>
+          <w:spacing w:val="2"/>
+          <w:sz w:val="20"/>
+          <w:szCs w:val="20"/>
+          <w:lang w:val="en-DE" w:eastAsia="en-DE"/>
+        </w:rPr>
+        <w:t>0;</w:t>
+      </w:r>
+      <w:proofErr w:type="gramEnd"/>
+      <w:r>
+        <w:rPr>
+          <w:rFonts w:ascii="Courier New" w:eastAsia="Times New Roman" w:hAnsi="Courier New" w:cs="Courier New"/>
+          <w:color w:val="000000" w:themeColor="text1"/>
+          <w:spacing w:val="2"/>
+          <w:sz w:val="20"/>
+          <w:szCs w:val="20"/>
+          <w:lang w:val="en-DE" w:eastAsia="en-DE"/>
+        </w:rPr>
+        <w:t xml:space="preserve"> </w:t>
+      </w:r>
+    </w:p>
+    <w:p>
+      <w:pPr>
+        <w:spacing w:after="0" w:line="240" w:lineRule="auto"/>
+        <w:rPr>
+          <w:rFonts w:ascii="Consolas" w:eastAsia="Times New Roman" w:hAnsi="Consolas" w:cs="Times New Roman"/>
+          <w:color w:val="000000" w:themeColor="text1"/>
+          <w:spacing w:val="2"/>
+          <w:sz w:val="24"/>
+          <w:szCs w:val="24"/>
+          <w:lang w:val="en-DE" w:eastAsia="en-DE"/>
+        </w:rPr>
+      </w:pPr>
+      <w:r>
+        <w:rPr>
+          <w:rFonts w:ascii="Courier New" w:eastAsia="Times New Roman" w:hAnsi="Courier New" w:cs="Courier New"/>
+          <w:color w:val="000000" w:themeColor="text1"/>
+          <w:spacing w:val="2"/>
+          <w:sz w:val="20"/>
+          <w:szCs w:val="20"/>
+          <w:lang w:val="en-DE" w:eastAsia="en-DE"/>
+        </w:rPr>
+        <w:t>    return</w:t>
+      </w:r>
+      <w:r>
+        <w:rPr>
+          <w:rFonts w:ascii="Consolas" w:eastAsia="Times New Roman" w:hAnsi="Consolas" w:cs="Times New Roman"/>
+          <w:color w:val="000000" w:themeColor="text1"/>
+          <w:spacing w:val="2"/>
+          <w:sz w:val="24"/>
+          <w:szCs w:val="24"/>
+          <w:lang w:val="en-DE" w:eastAsia="en-DE"/>
+        </w:rPr>
+        <w:t xml:space="preserve"> </w:t>
+      </w:r>
+      <w:proofErr w:type="gramStart"/>
+      <w:r>
+        <w:rPr>
+          <w:rFonts w:ascii="Courier New" w:eastAsia="Times New Roman" w:hAnsi="Courier New" w:cs="Courier New"/>
+          <w:color w:val="000000" w:themeColor="text1"/>
+          <w:spacing w:val="2"/>
+          <w:sz w:val="20"/>
+          <w:szCs w:val="20"/>
+          <w:lang w:val="en-DE" w:eastAsia="en-DE"/>
+        </w:rPr>
+        <w:t>0;</w:t>
+      </w:r>
+      <w:proofErr w:type="gramEnd"/>
+      <w:r>
+        <w:rPr>
+          <w:rFonts w:ascii="Courier New" w:eastAsia="Times New Roman" w:hAnsi="Courier New" w:cs="Courier New"/>
+          <w:color w:val="000000" w:themeColor="text1"/>
+          <w:spacing w:val="2"/>
+          <w:sz w:val="20"/>
+          <w:szCs w:val="20"/>
+          <w:lang w:val="en-DE" w:eastAsia="en-DE"/>
+        </w:rPr>
+        <w:t xml:space="preserve"> </w:t>
+      </w:r>
+    </w:p>
+    <w:p>
+      <w:pPr>
+        <w:spacing w:after="0" w:line="240" w:lineRule="auto"/>
+        <w:rPr>
+          <w:rFonts w:ascii="Consolas" w:eastAsia="Times New Roman" w:hAnsi="Consolas" w:cs="Times New Roman"/>
+          <w:color w:val="000000" w:themeColor="text1"/>
+          <w:spacing w:val="2"/>
+          <w:sz w:val="24"/>
+          <w:szCs w:val="24"/>
+          <w:lang w:val="en-DE" w:eastAsia="en-DE"/>
+        </w:rPr>
+      </w:pPr>
+      <w:r>
+        <w:rPr>
+          <w:rFonts w:ascii="Courier New" w:eastAsia="Times New Roman" w:hAnsi="Courier New" w:cs="Courier New"/>
+          <w:color w:val="000000" w:themeColor="text1"/>
+          <w:spacing w:val="2"/>
+          <w:sz w:val="20"/>
+          <w:szCs w:val="20"/>
+          <w:lang w:val="en-DE" w:eastAsia="en-DE"/>
+        </w:rPr>
+        <w:t>}</w:t>
+      </w:r>
+    </w:p>
+    <w:p>
+      <w:pPr>
+        <w:rPr>
+          <w:lang w:val="en-US"/>
+        </w:rPr>
+      </w:pPr>
+    </w:p>
+    <w:p>
+      <w:pPr>
+        <w:pStyle w:val="berschrift2"/>
+        <w:rPr>
+          <w:lang w:val="en-US"/>
+        </w:rPr>
+      </w:pPr>
+      <w:r>
+        <w:rPr>
+          <w:lang w:val="en-US"/>
+        </w:rPr>
+        <w:t>SIGABRT</w:t>
+      </w:r>
+    </w:p>
+    <w:p>
+      <w:pPr>
+        <w:rPr>
+          <w:lang w:val="en-US"/>
+        </w:rPr>
+      </w:pPr>
+      <w:r>
+        <w:rPr>
+          <w:lang w:val="en-US"/>
+        </w:rPr>
+        <w:t xml:space="preserve">Generated by calling </w:t>
+      </w:r>
+      <w:proofErr w:type="gramStart"/>
+      <w:r>
+        <w:rPr>
+          <w:lang w:val="en-US"/>
+        </w:rPr>
+        <w:t>abort(</w:t>
+      </w:r>
+      <w:proofErr w:type="gramEnd"/>
+      <w:r>
+        <w:rPr>
+          <w:lang w:val="en-US"/>
+        </w:rPr>
+        <w:t xml:space="preserve">). This error is used by standard libs to report an internal error. </w:t>
+      </w:r>
+      <w:proofErr w:type="gramStart"/>
+      <w:r>
+        <w:rPr>
+          <w:lang w:val="en-US"/>
+        </w:rPr>
+        <w:t>assert(</w:t>
+      </w:r>
+      <w:proofErr w:type="gramEnd"/>
+      <w:r>
+        <w:rPr>
+          <w:lang w:val="en-US"/>
+        </w:rPr>
+        <w:t>) in C++ also uses abort()</w:t>
+      </w:r>
+    </w:p>
+    <w:p>
+      <w:pPr>
+        <w:pStyle w:val="berschrift3"/>
+        <w:rPr>
+          <w:lang w:val="en-US"/>
+        </w:rPr>
+      </w:pPr>
+      <w:r>
+        <w:rPr>
+          <w:lang w:val="en-US"/>
+        </w:rPr>
+        <w:t>Example</w:t>
+      </w:r>
+    </w:p>
+    <w:p>
+      <w:pPr>
+        <w:spacing w:after="0" w:line="240" w:lineRule="auto"/>
+        <w:rPr>
+          <w:rFonts w:ascii="Consolas" w:eastAsia="Times New Roman" w:hAnsi="Consolas" w:cs="Times New Roman"/>
+          <w:color w:val="000000" w:themeColor="text1"/>
+          <w:spacing w:val="2"/>
+          <w:sz w:val="24"/>
+          <w:szCs w:val="24"/>
+          <w:lang w:val="en-DE" w:eastAsia="en-DE"/>
+        </w:rPr>
+      </w:pPr>
+      <w:r>
+        <w:rPr>
+          <w:rFonts w:ascii="Courier New" w:eastAsia="Times New Roman" w:hAnsi="Courier New" w:cs="Courier New"/>
+          <w:color w:val="000000" w:themeColor="text1"/>
+          <w:spacing w:val="2"/>
+          <w:sz w:val="20"/>
+          <w:szCs w:val="20"/>
+          <w:lang w:val="en-DE" w:eastAsia="en-DE"/>
+        </w:rPr>
+        <w:t xml:space="preserve">// C++ program to illustrate </w:t>
+      </w:r>
+    </w:p>
+    <w:p>
+      <w:pPr>
+        <w:spacing w:after="0" w:line="240" w:lineRule="auto"/>
+        <w:rPr>
+          <w:rFonts w:ascii="Consolas" w:eastAsia="Times New Roman" w:hAnsi="Consolas" w:cs="Times New Roman"/>
+          <w:color w:val="000000" w:themeColor="text1"/>
+          <w:spacing w:val="2"/>
+          <w:sz w:val="24"/>
+          <w:szCs w:val="24"/>
+          <w:lang w:val="en-DE" w:eastAsia="en-DE"/>
+        </w:rPr>
+      </w:pPr>
+      <w:r>
+        <w:rPr>
+          <w:rFonts w:ascii="Courier New" w:eastAsia="Times New Roman" w:hAnsi="Courier New" w:cs="Courier New"/>
+          <w:color w:val="000000" w:themeColor="text1"/>
+          <w:spacing w:val="2"/>
+          <w:sz w:val="20"/>
+          <w:szCs w:val="20"/>
+          <w:lang w:val="en-DE" w:eastAsia="en-DE"/>
+        </w:rPr>
+        <w:t xml:space="preserve">// the SIGBRT error </w:t>
+      </w:r>
+    </w:p>
+    <w:p>
+      <w:pPr>
+        <w:spacing w:after="0" w:line="240" w:lineRule="auto"/>
+        <w:rPr>
+          <w:rFonts w:ascii="Consolas" w:eastAsia="Times New Roman" w:hAnsi="Consolas" w:cs="Times New Roman"/>
+          <w:color w:val="000000" w:themeColor="text1"/>
+          <w:spacing w:val="2"/>
+          <w:sz w:val="24"/>
+          <w:szCs w:val="24"/>
+          <w:lang w:val="en-DE" w:eastAsia="en-DE"/>
+        </w:rPr>
+      </w:pPr>
+      <w:r>
+        <w:rPr>
+          <w:rFonts w:ascii="Courier New" w:eastAsia="Times New Roman" w:hAnsi="Courier New" w:cs="Courier New"/>
+          <w:color w:val="000000" w:themeColor="text1"/>
+          <w:spacing w:val="2"/>
+          <w:sz w:val="20"/>
+          <w:szCs w:val="20"/>
+          <w:lang w:val="en-DE" w:eastAsia="en-DE"/>
+        </w:rPr>
+        <w:t> </w:t>
+      </w:r>
+      <w:r>
+        <w:rPr>
+          <w:rFonts w:ascii="Consolas" w:eastAsia="Times New Roman" w:hAnsi="Consolas" w:cs="Times New Roman"/>
+          <w:color w:val="000000" w:themeColor="text1"/>
+          <w:spacing w:val="2"/>
+          <w:sz w:val="24"/>
+          <w:szCs w:val="24"/>
+          <w:lang w:val="en-DE" w:eastAsia="en-DE"/>
+        </w:rPr>
+        <w:t> </w:t>
+      </w:r>
+    </w:p>
+    <w:p>
+      <w:pPr>
+        <w:spacing w:after="0" w:line="240" w:lineRule="auto"/>
+        <w:rPr>
+          <w:rFonts w:ascii="Consolas" w:eastAsia="Times New Roman" w:hAnsi="Consolas" w:cs="Times New Roman"/>
+          <w:color w:val="000000" w:themeColor="text1"/>
+          <w:spacing w:val="2"/>
+          <w:sz w:val="24"/>
+          <w:szCs w:val="24"/>
+          <w:lang w:val="en-DE" w:eastAsia="en-DE"/>
+        </w:rPr>
+      </w:pPr>
+      <w:r>
+        <w:rPr>
+          <w:rFonts w:ascii="Courier New" w:eastAsia="Times New Roman" w:hAnsi="Courier New" w:cs="Courier New"/>
+          <w:color w:val="000000" w:themeColor="text1"/>
+          <w:spacing w:val="2"/>
+          <w:sz w:val="20"/>
+          <w:szCs w:val="20"/>
+          <w:lang w:val="en-DE" w:eastAsia="en-DE"/>
+        </w:rPr>
+        <w:t xml:space="preserve">#include &lt;iostream&gt; </w:t>
+      </w:r>
+    </w:p>
+    <w:p>
+      <w:pPr>
+        <w:spacing w:after="0" w:line="240" w:lineRule="auto"/>
+        <w:rPr>
+          <w:rFonts w:ascii="Consolas" w:eastAsia="Times New Roman" w:hAnsi="Consolas" w:cs="Times New Roman"/>
+          <w:color w:val="000000" w:themeColor="text1"/>
+          <w:spacing w:val="2"/>
+          <w:sz w:val="24"/>
+          <w:szCs w:val="24"/>
+          <w:lang w:val="en-DE" w:eastAsia="en-DE"/>
+        </w:rPr>
+      </w:pPr>
+      <w:r>
+        <w:rPr>
+          <w:rFonts w:ascii="Courier New" w:eastAsia="Times New Roman" w:hAnsi="Courier New" w:cs="Courier New"/>
+          <w:color w:val="000000" w:themeColor="text1"/>
+          <w:spacing w:val="2"/>
+          <w:sz w:val="20"/>
+          <w:szCs w:val="20"/>
+          <w:lang w:val="en-DE" w:eastAsia="en-DE"/>
+        </w:rPr>
+        <w:t>using</w:t>
+      </w:r>
+      <w:r>
+        <w:rPr>
+          <w:rFonts w:ascii="Consolas" w:eastAsia="Times New Roman" w:hAnsi="Consolas" w:cs="Times New Roman"/>
+          <w:color w:val="000000" w:themeColor="text1"/>
+          <w:spacing w:val="2"/>
+          <w:sz w:val="24"/>
+          <w:szCs w:val="24"/>
+          <w:lang w:val="en-DE" w:eastAsia="en-DE"/>
+        </w:rPr>
+        <w:t xml:space="preserve"> </w:t>
+      </w:r>
+      <w:r>
+        <w:rPr>
+          <w:rFonts w:ascii="Courier New" w:eastAsia="Times New Roman" w:hAnsi="Courier New" w:cs="Courier New"/>
+          <w:color w:val="000000" w:themeColor="text1"/>
+          <w:spacing w:val="2"/>
+          <w:sz w:val="20"/>
+          <w:szCs w:val="20"/>
+          <w:lang w:val="en-DE" w:eastAsia="en-DE"/>
+        </w:rPr>
+        <w:t>namespace</w:t>
+      </w:r>
+      <w:r>
+        <w:rPr>
+          <w:rFonts w:ascii="Consolas" w:eastAsia="Times New Roman" w:hAnsi="Consolas" w:cs="Times New Roman"/>
+          <w:color w:val="000000" w:themeColor="text1"/>
+          <w:spacing w:val="2"/>
+          <w:sz w:val="24"/>
+          <w:szCs w:val="24"/>
+          <w:lang w:val="en-DE" w:eastAsia="en-DE"/>
+        </w:rPr>
+        <w:t xml:space="preserve"> </w:t>
+      </w:r>
+      <w:proofErr w:type="gramStart"/>
+      <w:r>
+        <w:rPr>
+          <w:rFonts w:ascii="Courier New" w:eastAsia="Times New Roman" w:hAnsi="Courier New" w:cs="Courier New"/>
+          <w:color w:val="000000" w:themeColor="text1"/>
+          <w:spacing w:val="2"/>
+          <w:sz w:val="20"/>
+          <w:szCs w:val="20"/>
+          <w:lang w:val="en-DE" w:eastAsia="en-DE"/>
+        </w:rPr>
+        <w:t>std;</w:t>
+      </w:r>
+      <w:proofErr w:type="gramEnd"/>
+      <w:r>
+        <w:rPr>
+          <w:rFonts w:ascii="Courier New" w:eastAsia="Times New Roman" w:hAnsi="Courier New" w:cs="Courier New"/>
+          <w:color w:val="000000" w:themeColor="text1"/>
+          <w:spacing w:val="2"/>
+          <w:sz w:val="20"/>
+          <w:szCs w:val="20"/>
+          <w:lang w:val="en-DE" w:eastAsia="en-DE"/>
+        </w:rPr>
+        <w:t xml:space="preserve"> </w:t>
+      </w:r>
+    </w:p>
+    <w:p>
+      <w:pPr>
+        <w:spacing w:after="0" w:line="240" w:lineRule="auto"/>
+        <w:rPr>
+          <w:rFonts w:ascii="Consolas" w:eastAsia="Times New Roman" w:hAnsi="Consolas" w:cs="Times New Roman"/>
+          <w:color w:val="000000" w:themeColor="text1"/>
+          <w:spacing w:val="2"/>
+          <w:sz w:val="24"/>
+          <w:szCs w:val="24"/>
+          <w:lang w:val="en-DE" w:eastAsia="en-DE"/>
+        </w:rPr>
+      </w:pPr>
+      <w:r>
+        <w:rPr>
+          <w:rFonts w:ascii="Courier New" w:eastAsia="Times New Roman" w:hAnsi="Courier New" w:cs="Courier New"/>
+          <w:color w:val="000000" w:themeColor="text1"/>
+          <w:spacing w:val="2"/>
+          <w:sz w:val="20"/>
+          <w:szCs w:val="20"/>
+          <w:lang w:val="en-DE" w:eastAsia="en-DE"/>
+        </w:rPr>
+        <w:t> </w:t>
+      </w:r>
+      <w:r>
+        <w:rPr>
+          <w:rFonts w:ascii="Consolas" w:eastAsia="Times New Roman" w:hAnsi="Consolas" w:cs="Times New Roman"/>
+          <w:color w:val="000000" w:themeColor="text1"/>
+          <w:spacing w:val="2"/>
+          <w:sz w:val="24"/>
+          <w:szCs w:val="24"/>
+          <w:lang w:val="en-DE" w:eastAsia="en-DE"/>
+        </w:rPr>
+        <w:t> </w:t>
+      </w:r>
+    </w:p>
+    <w:p>
+      <w:pPr>
+        <w:spacing w:after="0" w:line="240" w:lineRule="auto"/>
+        <w:rPr>
+          <w:rFonts w:ascii="Consolas" w:eastAsia="Times New Roman" w:hAnsi="Consolas" w:cs="Times New Roman"/>
+          <w:color w:val="000000" w:themeColor="text1"/>
+          <w:spacing w:val="2"/>
+          <w:sz w:val="24"/>
+          <w:szCs w:val="24"/>
+          <w:lang w:val="en-DE" w:eastAsia="en-DE"/>
+        </w:rPr>
+      </w:pPr>
+      <w:r>
+        <w:rPr>
+          <w:rFonts w:ascii="Courier New" w:eastAsia="Times New Roman" w:hAnsi="Courier New" w:cs="Courier New"/>
+          <w:color w:val="000000" w:themeColor="text1"/>
+          <w:spacing w:val="2"/>
+          <w:sz w:val="20"/>
+          <w:szCs w:val="20"/>
+          <w:lang w:val="en-DE" w:eastAsia="en-DE"/>
+        </w:rPr>
+        <w:t xml:space="preserve">// Driver Code </w:t>
+      </w:r>
+    </w:p>
+    <w:p>
+      <w:pPr>
+        <w:spacing w:after="0" w:line="240" w:lineRule="auto"/>
+        <w:rPr>
+          <w:rFonts w:ascii="Consolas" w:eastAsia="Times New Roman" w:hAnsi="Consolas" w:cs="Times New Roman"/>
+          <w:color w:val="000000" w:themeColor="text1"/>
+          <w:spacing w:val="2"/>
+          <w:sz w:val="24"/>
+          <w:szCs w:val="24"/>
+          <w:lang w:val="en-DE" w:eastAsia="en-DE"/>
+        </w:rPr>
+      </w:pPr>
+      <w:r>
+        <w:rPr>
+          <w:rFonts w:ascii="Courier New" w:eastAsia="Times New Roman" w:hAnsi="Courier New" w:cs="Courier New"/>
+          <w:color w:val="000000" w:themeColor="text1"/>
+          <w:spacing w:val="2"/>
+          <w:sz w:val="20"/>
+          <w:szCs w:val="20"/>
+          <w:lang w:val="en-DE" w:eastAsia="en-DE"/>
+        </w:rPr>
+        <w:t>int</w:t>
+      </w:r>
+      <w:r>
+        <w:rPr>
+          <w:rFonts w:ascii="Consolas" w:eastAsia="Times New Roman" w:hAnsi="Consolas" w:cs="Times New Roman"/>
+          <w:color w:val="000000" w:themeColor="text1"/>
+          <w:spacing w:val="2"/>
+          <w:sz w:val="24"/>
+          <w:szCs w:val="24"/>
+          <w:lang w:val="en-DE" w:eastAsia="en-DE"/>
+        </w:rPr>
+        <w:t xml:space="preserve"> </w:t>
+      </w:r>
+      <w:proofErr w:type="gramStart"/>
+      <w:r>
+        <w:rPr>
+          <w:rFonts w:ascii="Courier New" w:eastAsia="Times New Roman" w:hAnsi="Courier New" w:cs="Courier New"/>
+          <w:color w:val="000000" w:themeColor="text1"/>
+          <w:spacing w:val="2"/>
+          <w:sz w:val="20"/>
+          <w:szCs w:val="20"/>
+          <w:lang w:val="en-DE" w:eastAsia="en-DE"/>
+        </w:rPr>
+        <w:t>main(</w:t>
+      </w:r>
+      <w:proofErr w:type="gramEnd"/>
+      <w:r>
+        <w:rPr>
+          <w:rFonts w:ascii="Courier New" w:eastAsia="Times New Roman" w:hAnsi="Courier New" w:cs="Courier New"/>
+          <w:color w:val="000000" w:themeColor="text1"/>
+          <w:spacing w:val="2"/>
+          <w:sz w:val="20"/>
+          <w:szCs w:val="20"/>
+          <w:lang w:val="en-DE" w:eastAsia="en-DE"/>
+        </w:rPr>
+        <w:t xml:space="preserve">) </w:t>
+      </w:r>
+    </w:p>
+    <w:p>
+      <w:pPr>
+        <w:spacing w:after="0" w:line="240" w:lineRule="auto"/>
+        <w:rPr>
+          <w:rFonts w:ascii="Consolas" w:eastAsia="Times New Roman" w:hAnsi="Consolas" w:cs="Times New Roman"/>
+          <w:color w:val="000000" w:themeColor="text1"/>
+          <w:spacing w:val="2"/>
+          <w:sz w:val="24"/>
+          <w:szCs w:val="24"/>
+          <w:lang w:val="en-DE" w:eastAsia="en-DE"/>
+        </w:rPr>
+      </w:pPr>
+      <w:r>
+        <w:rPr>
+          <w:rFonts w:ascii="Courier New" w:eastAsia="Times New Roman" w:hAnsi="Courier New" w:cs="Courier New"/>
+          <w:color w:val="000000" w:themeColor="text1"/>
+          <w:spacing w:val="2"/>
+          <w:sz w:val="20"/>
+          <w:szCs w:val="20"/>
+          <w:lang w:val="en-DE" w:eastAsia="en-DE"/>
+        </w:rPr>
+        <w:t xml:space="preserve">{ </w:t>
+      </w:r>
+    </w:p>
+    <w:p>
+      <w:pPr>
+        <w:spacing w:after="0" w:line="240" w:lineRule="auto"/>
+        <w:rPr>
+          <w:rFonts w:ascii="Consolas" w:eastAsia="Times New Roman" w:hAnsi="Consolas" w:cs="Times New Roman"/>
+          <w:color w:val="000000" w:themeColor="text1"/>
+          <w:spacing w:val="2"/>
+          <w:sz w:val="24"/>
+          <w:szCs w:val="24"/>
+          <w:lang w:val="en-DE" w:eastAsia="en-DE"/>
+        </w:rPr>
+      </w:pPr>
+      <w:r>
+        <w:rPr>
+          <w:rFonts w:ascii="Courier New" w:eastAsia="Times New Roman" w:hAnsi="Courier New" w:cs="Courier New"/>
+          <w:color w:val="000000" w:themeColor="text1"/>
+          <w:spacing w:val="2"/>
+          <w:sz w:val="20"/>
+          <w:szCs w:val="20"/>
+          <w:lang w:val="en-DE" w:eastAsia="en-DE"/>
+        </w:rPr>
+        <w:t xml:space="preserve">    // Assigning excessive memory </w:t>
+      </w:r>
+    </w:p>
+    <w:p>
+      <w:pPr>
+        <w:spacing w:after="0" w:line="240" w:lineRule="auto"/>
+        <w:rPr>
+          <w:rFonts w:ascii="Consolas" w:eastAsia="Times New Roman" w:hAnsi="Consolas" w:cs="Times New Roman"/>
+          <w:color w:val="000000" w:themeColor="text1"/>
+          <w:spacing w:val="2"/>
+          <w:sz w:val="24"/>
+          <w:szCs w:val="24"/>
+          <w:lang w:val="en-DE" w:eastAsia="en-DE"/>
+        </w:rPr>
+      </w:pPr>
+      <w:r>
+        <w:rPr>
+          <w:rFonts w:ascii="Courier New" w:eastAsia="Times New Roman" w:hAnsi="Courier New" w:cs="Courier New"/>
+          <w:color w:val="000000" w:themeColor="text1"/>
+          <w:spacing w:val="2"/>
+          <w:sz w:val="20"/>
+          <w:szCs w:val="20"/>
+          <w:lang w:val="en-DE" w:eastAsia="en-DE"/>
+        </w:rPr>
+        <w:t>    int</w:t>
+      </w:r>
+      <w:r>
+        <w:rPr>
+          <w:rFonts w:ascii="Consolas" w:eastAsia="Times New Roman" w:hAnsi="Consolas" w:cs="Times New Roman"/>
+          <w:color w:val="000000" w:themeColor="text1"/>
+          <w:spacing w:val="2"/>
+          <w:sz w:val="24"/>
+          <w:szCs w:val="24"/>
+          <w:lang w:val="en-DE" w:eastAsia="en-DE"/>
+        </w:rPr>
+        <w:t xml:space="preserve"> </w:t>
+      </w:r>
+      <w:r>
+        <w:rPr>
+          <w:rFonts w:ascii="Courier New" w:eastAsia="Times New Roman" w:hAnsi="Courier New" w:cs="Courier New"/>
+          <w:color w:val="000000" w:themeColor="text1"/>
+          <w:spacing w:val="2"/>
+          <w:sz w:val="20"/>
+          <w:szCs w:val="20"/>
+          <w:lang w:val="en-DE" w:eastAsia="en-DE"/>
+        </w:rPr>
+        <w:t xml:space="preserve">a = </w:t>
+      </w:r>
+      <w:proofErr w:type="gramStart"/>
+      <w:r>
+        <w:rPr>
+          <w:rFonts w:ascii="Courier New" w:eastAsia="Times New Roman" w:hAnsi="Courier New" w:cs="Courier New"/>
+          <w:color w:val="000000" w:themeColor="text1"/>
+          <w:spacing w:val="2"/>
+          <w:sz w:val="20"/>
+          <w:szCs w:val="20"/>
+          <w:lang w:val="en-DE" w:eastAsia="en-DE"/>
+        </w:rPr>
+        <w:t>100000000000;</w:t>
+      </w:r>
+      <w:proofErr w:type="gramEnd"/>
+      <w:r>
+        <w:rPr>
+          <w:rFonts w:ascii="Courier New" w:eastAsia="Times New Roman" w:hAnsi="Courier New" w:cs="Courier New"/>
+          <w:color w:val="000000" w:themeColor="text1"/>
+          <w:spacing w:val="2"/>
+          <w:sz w:val="20"/>
+          <w:szCs w:val="20"/>
+          <w:lang w:val="en-DE" w:eastAsia="en-DE"/>
+        </w:rPr>
+        <w:t xml:space="preserve"> </w:t>
+      </w:r>
+    </w:p>
+    <w:p>
+      <w:pPr>
+        <w:spacing w:after="0" w:line="240" w:lineRule="auto"/>
+        <w:rPr>
+          <w:rFonts w:ascii="Consolas" w:eastAsia="Times New Roman" w:hAnsi="Consolas" w:cs="Times New Roman"/>
+          <w:color w:val="000000" w:themeColor="text1"/>
+          <w:spacing w:val="2"/>
+          <w:sz w:val="24"/>
+          <w:szCs w:val="24"/>
+          <w:lang w:val="en-DE" w:eastAsia="en-DE"/>
+        </w:rPr>
+      </w:pPr>
+      <w:r>
+        <w:rPr>
+          <w:rFonts w:ascii="Courier New" w:eastAsia="Times New Roman" w:hAnsi="Courier New" w:cs="Courier New"/>
+          <w:color w:val="000000" w:themeColor="text1"/>
+          <w:spacing w:val="2"/>
+          <w:sz w:val="20"/>
+          <w:szCs w:val="20"/>
+          <w:lang w:val="en-DE" w:eastAsia="en-DE"/>
+        </w:rPr>
+        <w:t xml:space="preserve">    int* </w:t>
+      </w:r>
+      <w:proofErr w:type="spellStart"/>
+      <w:r>
+        <w:rPr>
+          <w:rFonts w:ascii="Courier New" w:eastAsia="Times New Roman" w:hAnsi="Courier New" w:cs="Courier New"/>
+          <w:color w:val="000000" w:themeColor="text1"/>
+          <w:spacing w:val="2"/>
+          <w:sz w:val="20"/>
+          <w:szCs w:val="20"/>
+          <w:lang w:val="en-DE" w:eastAsia="en-DE"/>
+        </w:rPr>
+        <w:t>arr</w:t>
+      </w:r>
+      <w:proofErr w:type="spellEnd"/>
+      <w:r>
+        <w:rPr>
+          <w:rFonts w:ascii="Courier New" w:eastAsia="Times New Roman" w:hAnsi="Courier New" w:cs="Courier New"/>
+          <w:color w:val="000000" w:themeColor="text1"/>
+          <w:spacing w:val="2"/>
+          <w:sz w:val="20"/>
+          <w:szCs w:val="20"/>
+          <w:lang w:val="en-DE" w:eastAsia="en-DE"/>
+        </w:rPr>
+        <w:t xml:space="preserve"> = new</w:t>
+      </w:r>
+      <w:r>
+        <w:rPr>
+          <w:rFonts w:ascii="Consolas" w:eastAsia="Times New Roman" w:hAnsi="Consolas" w:cs="Times New Roman"/>
+          <w:color w:val="000000" w:themeColor="text1"/>
+          <w:spacing w:val="2"/>
+          <w:sz w:val="24"/>
+          <w:szCs w:val="24"/>
+          <w:lang w:val="en-DE" w:eastAsia="en-DE"/>
+        </w:rPr>
+        <w:t xml:space="preserve"> </w:t>
+      </w:r>
+      <w:r>
+        <w:rPr>
+          <w:rFonts w:ascii="Courier New" w:eastAsia="Times New Roman" w:hAnsi="Courier New" w:cs="Courier New"/>
+          <w:color w:val="000000" w:themeColor="text1"/>
+          <w:spacing w:val="2"/>
+          <w:sz w:val="20"/>
+          <w:szCs w:val="20"/>
+          <w:lang w:val="en-DE" w:eastAsia="en-DE"/>
+        </w:rPr>
+        <w:t>int[a</w:t>
+      </w:r>
+      <w:proofErr w:type="gramStart"/>
+      <w:r>
+        <w:rPr>
+          <w:rFonts w:ascii="Courier New" w:eastAsia="Times New Roman" w:hAnsi="Courier New" w:cs="Courier New"/>
+          <w:color w:val="000000" w:themeColor="text1"/>
+          <w:spacing w:val="2"/>
+          <w:sz w:val="20"/>
+          <w:szCs w:val="20"/>
+          <w:lang w:val="en-DE" w:eastAsia="en-DE"/>
+        </w:rPr>
+        <w:t>];</w:t>
+      </w:r>
+      <w:proofErr w:type="gramEnd"/>
+      <w:r>
+        <w:rPr>
+          <w:rFonts w:ascii="Courier New" w:eastAsia="Times New Roman" w:hAnsi="Courier New" w:cs="Courier New"/>
+          <w:color w:val="000000" w:themeColor="text1"/>
+          <w:spacing w:val="2"/>
+          <w:sz w:val="20"/>
+          <w:szCs w:val="20"/>
+          <w:lang w:val="en-DE" w:eastAsia="en-DE"/>
+        </w:rPr>
+        <w:t xml:space="preserve"> </w:t>
+      </w:r>
+    </w:p>
+    <w:p>
+      <w:pPr>
+        <w:spacing w:after="0" w:line="240" w:lineRule="auto"/>
+        <w:rPr>
+          <w:rFonts w:ascii="Consolas" w:eastAsia="Times New Roman" w:hAnsi="Consolas" w:cs="Times New Roman"/>
+          <w:color w:val="000000" w:themeColor="text1"/>
+          <w:spacing w:val="2"/>
+          <w:sz w:val="24"/>
+          <w:szCs w:val="24"/>
+          <w:lang w:val="en-DE" w:eastAsia="en-DE"/>
+        </w:rPr>
+      </w:pPr>
+      <w:r>
+        <w:rPr>
+          <w:rFonts w:ascii="Courier New" w:eastAsia="Times New Roman" w:hAnsi="Courier New" w:cs="Courier New"/>
+          <w:color w:val="000000" w:themeColor="text1"/>
+          <w:spacing w:val="2"/>
+          <w:sz w:val="20"/>
+          <w:szCs w:val="20"/>
+          <w:lang w:val="en-DE" w:eastAsia="en-DE"/>
+        </w:rPr>
+        <w:t> </w:t>
+      </w:r>
+      <w:r>
+        <w:rPr>
+          <w:rFonts w:ascii="Consolas" w:eastAsia="Times New Roman" w:hAnsi="Consolas" w:cs="Times New Roman"/>
+          <w:color w:val="000000" w:themeColor="text1"/>
+          <w:spacing w:val="2"/>
+          <w:sz w:val="24"/>
+          <w:szCs w:val="24"/>
+          <w:lang w:val="en-DE" w:eastAsia="en-DE"/>
+        </w:rPr>
+        <w:t> </w:t>
+      </w:r>
+    </w:p>
+    <w:p>
+      <w:pPr>
+        <w:spacing w:after="0" w:line="240" w:lineRule="auto"/>
+        <w:rPr>
+          <w:rFonts w:ascii="Consolas" w:eastAsia="Times New Roman" w:hAnsi="Consolas" w:cs="Times New Roman"/>
+          <w:color w:val="000000" w:themeColor="text1"/>
+          <w:spacing w:val="2"/>
+          <w:sz w:val="24"/>
+          <w:szCs w:val="24"/>
+          <w:lang w:val="en-DE" w:eastAsia="en-DE"/>
+        </w:rPr>
+      </w:pPr>
+      <w:r>
+        <w:rPr>
+          <w:rFonts w:ascii="Courier New" w:eastAsia="Times New Roman" w:hAnsi="Courier New" w:cs="Courier New"/>
+          <w:color w:val="000000" w:themeColor="text1"/>
+          <w:spacing w:val="2"/>
+          <w:sz w:val="20"/>
+          <w:szCs w:val="20"/>
+          <w:lang w:val="en-DE" w:eastAsia="en-DE"/>
+        </w:rPr>
+        <w:t>    return</w:t>
+      </w:r>
+      <w:r>
+        <w:rPr>
+          <w:rFonts w:ascii="Consolas" w:eastAsia="Times New Roman" w:hAnsi="Consolas" w:cs="Times New Roman"/>
+          <w:color w:val="000000" w:themeColor="text1"/>
+          <w:spacing w:val="2"/>
+          <w:sz w:val="24"/>
+          <w:szCs w:val="24"/>
+          <w:lang w:val="en-DE" w:eastAsia="en-DE"/>
+        </w:rPr>
+        <w:t xml:space="preserve"> </w:t>
+      </w:r>
+      <w:proofErr w:type="gramStart"/>
+      <w:r>
+        <w:rPr>
+          <w:rFonts w:ascii="Courier New" w:eastAsia="Times New Roman" w:hAnsi="Courier New" w:cs="Courier New"/>
+          <w:color w:val="000000" w:themeColor="text1"/>
+          <w:spacing w:val="2"/>
+          <w:sz w:val="20"/>
+          <w:szCs w:val="20"/>
+          <w:lang w:val="en-DE" w:eastAsia="en-DE"/>
+        </w:rPr>
+        <w:t>0;</w:t>
+      </w:r>
+      <w:proofErr w:type="gramEnd"/>
+      <w:r>
+        <w:rPr>
+          <w:rFonts w:ascii="Courier New" w:eastAsia="Times New Roman" w:hAnsi="Courier New" w:cs="Courier New"/>
+          <w:color w:val="000000" w:themeColor="text1"/>
+          <w:spacing w:val="2"/>
+          <w:sz w:val="20"/>
+          <w:szCs w:val="20"/>
+          <w:lang w:val="en-DE" w:eastAsia="en-DE"/>
+        </w:rPr>
+        <w:t xml:space="preserve"> </w:t>
+      </w:r>
+    </w:p>
+    <w:p>
+      <w:pPr>
+        <w:spacing w:after="0" w:line="240" w:lineRule="auto"/>
+        <w:rPr>
+          <w:rFonts w:ascii="Consolas" w:eastAsia="Times New Roman" w:hAnsi="Consolas" w:cs="Times New Roman"/>
+          <w:color w:val="000000" w:themeColor="text1"/>
+          <w:spacing w:val="2"/>
+          <w:sz w:val="24"/>
+          <w:szCs w:val="24"/>
+          <w:lang w:val="en-DE" w:eastAsia="en-DE"/>
+        </w:rPr>
+      </w:pPr>
+      <w:r>
+        <w:rPr>
+          <w:rFonts w:ascii="Courier New" w:eastAsia="Times New Roman" w:hAnsi="Courier New" w:cs="Courier New"/>
+          <w:color w:val="000000" w:themeColor="text1"/>
+          <w:spacing w:val="2"/>
+          <w:sz w:val="20"/>
+          <w:szCs w:val="20"/>
+          <w:lang w:val="en-DE" w:eastAsia="en-DE"/>
+        </w:rPr>
+        <w:t xml:space="preserve">} </w:t>
+      </w:r>
+    </w:p>
+    <w:p>
+      <w:pPr>
+        <w:rPr>
+          <w:lang w:val="en-US"/>
+        </w:rPr>
+      </w:pPr>
+    </w:p>
+    <w:p>
+      <w:pPr>
+        <w:pStyle w:val="berschrift2"/>
+        <w:rPr>
+          <w:lang w:val="en-US"/>
+        </w:rPr>
+      </w:pPr>
+      <w:r>
+        <w:rPr>
+          <w:lang w:val="en-US"/>
+        </w:rPr>
+        <w:lastRenderedPageBreak/>
+        <w:t>NZEC</w:t>
+      </w:r>
+    </w:p>
+    <w:p>
+      <w:pPr>
+        <w:rPr>
+          <w:lang w:val="en-US"/>
+        </w:rPr>
+      </w:pPr>
+      <w:r>
+        <w:rPr>
+          <w:lang w:val="de-DE"/>
+        </w:rPr>
+        <w:t>‘Non-Zero Exit Code’.</w:t>
+      </w:r>
+      <w:r>
+        <w:rPr>
+          <w:lang w:val="de-DE"/>
+        </w:rPr>
+        <w:t xml:space="preserve"> </w:t>
+      </w:r>
+      <w:r>
+        <w:rPr>
+          <w:lang w:val="en-US"/>
+        </w:rPr>
+        <w:t>Can be generated in C</w:t>
+      </w:r>
+      <w:r>
+        <w:rPr>
+          <w:lang w:val="en-US"/>
+        </w:rPr>
+        <w:t xml:space="preserve">++ by throwing an exception. Possible causes </w:t>
+      </w:r>
+      <w:proofErr w:type="gramStart"/>
+      <w:r>
+        <w:rPr>
+          <w:lang w:val="en-US"/>
+        </w:rPr>
+        <w:t>are:</w:t>
+      </w:r>
+      <w:proofErr w:type="gramEnd"/>
+      <w:r>
+        <w:rPr>
+          <w:lang w:val="en-US"/>
+        </w:rPr>
+        <w:t xml:space="preserve"> infinite recursion or running out of stack memory, negative array index accessed, </w:t>
+      </w:r>
+      <w:proofErr w:type="spellStart"/>
+      <w:r>
+        <w:rPr>
+          <w:lang w:val="en-US"/>
+        </w:rPr>
+        <w:t>ArrayIndexOutOfBounds</w:t>
+      </w:r>
+      <w:proofErr w:type="spellEnd"/>
+      <w:r>
+        <w:rPr>
+          <w:lang w:val="en-US"/>
+        </w:rPr>
+        <w:t>/</w:t>
+      </w:r>
+      <w:proofErr w:type="spellStart"/>
+      <w:r>
+        <w:rPr>
+          <w:lang w:val="en-US"/>
+        </w:rPr>
+        <w:t>StringIndexOutOfBounds</w:t>
+      </w:r>
+      <w:proofErr w:type="spellEnd"/>
+      <w:r>
+        <w:rPr>
+          <w:lang w:val="en-US"/>
+        </w:rPr>
+        <w:t xml:space="preserve"> exception.</w:t>
+      </w:r>
+    </w:p>
+    <w:p>
+      <w:pPr>
+        <w:pStyle w:val="berschrift3"/>
+        <w:rPr>
+          <w:lang w:val="en-US"/>
+        </w:rPr>
+      </w:pPr>
+      <w:r>
+        <w:rPr>
+          <w:lang w:val="en-US"/>
+        </w:rPr>
+        <w:t>Example</w:t>
+      </w:r>
+    </w:p>
+    <w:p>
+      <w:pPr>
+        <w:spacing w:after="0" w:line="240" w:lineRule="auto"/>
+        <w:rPr>
+          <w:rFonts w:ascii="Consolas" w:eastAsia="Times New Roman" w:hAnsi="Consolas" w:cs="Times New Roman"/>
+          <w:color w:val="000000" w:themeColor="text1"/>
+          <w:spacing w:val="2"/>
+          <w:sz w:val="24"/>
+          <w:szCs w:val="24"/>
+          <w:lang w:val="en-DE" w:eastAsia="en-DE"/>
+        </w:rPr>
+      </w:pPr>
+      <w:r>
+        <w:rPr>
+          <w:rFonts w:ascii="Courier New" w:eastAsia="Times New Roman" w:hAnsi="Courier New" w:cs="Courier New"/>
+          <w:color w:val="000000" w:themeColor="text1"/>
+          <w:spacing w:val="2"/>
+          <w:sz w:val="20"/>
+          <w:szCs w:val="20"/>
+          <w:lang w:val="en-DE" w:eastAsia="en-DE"/>
+        </w:rPr>
+        <w:t xml:space="preserve"># Python program to illustrate </w:t>
+      </w:r>
+    </w:p>
+    <w:p>
+      <w:pPr>
+        <w:spacing w:after="0" w:line="240" w:lineRule="auto"/>
+        <w:rPr>
+          <w:rFonts w:ascii="Consolas" w:eastAsia="Times New Roman" w:hAnsi="Consolas" w:cs="Times New Roman"/>
+          <w:color w:val="000000" w:themeColor="text1"/>
+          <w:spacing w:val="2"/>
+          <w:sz w:val="24"/>
+          <w:szCs w:val="24"/>
+          <w:lang w:val="en-DE" w:eastAsia="en-DE"/>
+        </w:rPr>
+      </w:pPr>
+      <w:r>
+        <w:rPr>
+          <w:rFonts w:ascii="Courier New" w:eastAsia="Times New Roman" w:hAnsi="Courier New" w:cs="Courier New"/>
+          <w:color w:val="000000" w:themeColor="text1"/>
+          <w:spacing w:val="2"/>
+          <w:sz w:val="20"/>
+          <w:szCs w:val="20"/>
+          <w:lang w:val="en-DE" w:eastAsia="en-DE"/>
+        </w:rPr>
+        <w:t xml:space="preserve"># the NZEC Error </w:t>
+      </w:r>
+    </w:p>
+    <w:p>
+      <w:pPr>
+        <w:spacing w:after="0" w:line="240" w:lineRule="auto"/>
+        <w:rPr>
+          <w:rFonts w:ascii="Consolas" w:eastAsia="Times New Roman" w:hAnsi="Consolas" w:cs="Times New Roman"/>
+          <w:color w:val="000000" w:themeColor="text1"/>
+          <w:spacing w:val="2"/>
+          <w:sz w:val="24"/>
+          <w:szCs w:val="24"/>
+          <w:lang w:val="en-DE" w:eastAsia="en-DE"/>
+        </w:rPr>
+      </w:pPr>
+      <w:r>
+        <w:rPr>
+          <w:rFonts w:ascii="Courier New" w:eastAsia="Times New Roman" w:hAnsi="Courier New" w:cs="Courier New"/>
+          <w:color w:val="000000" w:themeColor="text1"/>
+          <w:spacing w:val="2"/>
+          <w:sz w:val="20"/>
+          <w:szCs w:val="20"/>
+          <w:lang w:val="en-DE" w:eastAsia="en-DE"/>
+        </w:rPr>
+        <w:t>  </w:t>
+      </w:r>
+      <w:r>
+        <w:rPr>
+          <w:rFonts w:ascii="Consolas" w:eastAsia="Times New Roman" w:hAnsi="Consolas" w:cs="Times New Roman"/>
+          <w:color w:val="000000" w:themeColor="text1"/>
+          <w:spacing w:val="2"/>
+          <w:sz w:val="24"/>
+          <w:szCs w:val="24"/>
+          <w:lang w:val="en-DE" w:eastAsia="en-DE"/>
+        </w:rPr>
+        <w:t> </w:t>
+      </w:r>
+    </w:p>
+    <w:p>
+      <w:pPr>
+        <w:spacing w:after="0" w:line="240" w:lineRule="auto"/>
+        <w:rPr>
+          <w:rFonts w:ascii="Consolas" w:eastAsia="Times New Roman" w:hAnsi="Consolas" w:cs="Times New Roman"/>
+          <w:color w:val="000000" w:themeColor="text1"/>
+          <w:spacing w:val="2"/>
+          <w:sz w:val="24"/>
+          <w:szCs w:val="24"/>
+          <w:lang w:val="en-DE" w:eastAsia="en-DE"/>
+        </w:rPr>
+      </w:pPr>
+      <w:r>
+        <w:rPr>
+          <w:rFonts w:ascii="Courier New" w:eastAsia="Times New Roman" w:hAnsi="Courier New" w:cs="Courier New"/>
+          <w:color w:val="000000" w:themeColor="text1"/>
+          <w:spacing w:val="2"/>
+          <w:sz w:val="20"/>
+          <w:szCs w:val="20"/>
+          <w:lang w:val="en-DE" w:eastAsia="en-DE"/>
+        </w:rPr>
+        <w:t xml:space="preserve"># Driver Code </w:t>
+      </w:r>
+    </w:p>
+    <w:p>
+      <w:pPr>
+        <w:spacing w:after="0" w:line="240" w:lineRule="auto"/>
+        <w:rPr>
+          <w:rFonts w:ascii="Consolas" w:eastAsia="Times New Roman" w:hAnsi="Consolas" w:cs="Times New Roman"/>
+          <w:color w:val="000000" w:themeColor="text1"/>
+          <w:spacing w:val="2"/>
+          <w:sz w:val="24"/>
+          <w:szCs w:val="24"/>
+          <w:lang w:val="en-DE" w:eastAsia="en-DE"/>
+        </w:rPr>
+      </w:pPr>
+      <w:r>
+        <w:rPr>
+          <w:rFonts w:ascii="Courier New" w:eastAsia="Times New Roman" w:hAnsi="Courier New" w:cs="Courier New"/>
+          <w:color w:val="000000" w:themeColor="text1"/>
+          <w:spacing w:val="2"/>
+          <w:sz w:val="20"/>
+          <w:szCs w:val="20"/>
+          <w:lang w:val="en-DE" w:eastAsia="en-DE"/>
+        </w:rPr>
+        <w:t>if</w:t>
+      </w:r>
+      <w:r>
+        <w:rPr>
+          <w:rFonts w:ascii="Consolas" w:eastAsia="Times New Roman" w:hAnsi="Consolas" w:cs="Times New Roman"/>
+          <w:color w:val="000000" w:themeColor="text1"/>
+          <w:spacing w:val="2"/>
+          <w:sz w:val="24"/>
+          <w:szCs w:val="24"/>
+          <w:lang w:val="en-DE" w:eastAsia="en-DE"/>
+        </w:rPr>
+        <w:t xml:space="preserve"> </w:t>
+      </w:r>
+      <w:r>
+        <w:rPr>
+          <w:rFonts w:ascii="Courier New" w:eastAsia="Times New Roman" w:hAnsi="Courier New" w:cs="Courier New"/>
+          <w:color w:val="000000" w:themeColor="text1"/>
+          <w:spacing w:val="2"/>
+          <w:sz w:val="20"/>
+          <w:szCs w:val="20"/>
+          <w:lang w:val="en-DE" w:eastAsia="en-DE"/>
+        </w:rPr>
+        <w:t>__name__ ==</w:t>
+      </w:r>
+      <w:r>
+        <w:rPr>
+          <w:rFonts w:ascii="Consolas" w:eastAsia="Times New Roman" w:hAnsi="Consolas" w:cs="Times New Roman"/>
+          <w:color w:val="000000" w:themeColor="text1"/>
+          <w:spacing w:val="2"/>
+          <w:sz w:val="24"/>
+          <w:szCs w:val="24"/>
+          <w:lang w:val="en-DE" w:eastAsia="en-DE"/>
+        </w:rPr>
+        <w:t xml:space="preserve"> </w:t>
+      </w:r>
+      <w:r>
+        <w:rPr>
+          <w:rFonts w:ascii="Courier New" w:eastAsia="Times New Roman" w:hAnsi="Courier New" w:cs="Courier New"/>
+          <w:color w:val="000000" w:themeColor="text1"/>
+          <w:spacing w:val="2"/>
+          <w:sz w:val="20"/>
+          <w:szCs w:val="20"/>
+          <w:lang w:val="en-DE" w:eastAsia="en-DE"/>
+        </w:rPr>
+        <w:t xml:space="preserve">"__main__": </w:t>
+      </w:r>
+    </w:p>
+    <w:p>
+      <w:pPr>
+        <w:spacing w:after="0" w:line="240" w:lineRule="auto"/>
+        <w:rPr>
+          <w:rFonts w:ascii="Consolas" w:eastAsia="Times New Roman" w:hAnsi="Consolas" w:cs="Times New Roman"/>
+          <w:color w:val="000000" w:themeColor="text1"/>
+          <w:spacing w:val="2"/>
+          <w:sz w:val="24"/>
+          <w:szCs w:val="24"/>
+          <w:lang w:val="en-DE" w:eastAsia="en-DE"/>
+        </w:rPr>
+      </w:pPr>
+      <w:r>
+        <w:rPr>
+          <w:rFonts w:ascii="Courier New" w:eastAsia="Times New Roman" w:hAnsi="Courier New" w:cs="Courier New"/>
+          <w:color w:val="000000" w:themeColor="text1"/>
+          <w:spacing w:val="2"/>
+          <w:sz w:val="20"/>
+          <w:szCs w:val="20"/>
+          <w:lang w:val="en-DE" w:eastAsia="en-DE"/>
+        </w:rPr>
+        <w:t>      </w:t>
+      </w:r>
+      <w:proofErr w:type="spellStart"/>
+      <w:r>
+        <w:rPr>
+          <w:rFonts w:ascii="Courier New" w:eastAsia="Times New Roman" w:hAnsi="Courier New" w:cs="Courier New"/>
+          <w:color w:val="000000" w:themeColor="text1"/>
+          <w:spacing w:val="2"/>
+          <w:sz w:val="20"/>
+          <w:szCs w:val="20"/>
+          <w:lang w:val="en-DE" w:eastAsia="en-DE"/>
+        </w:rPr>
+        <w:t>arr</w:t>
+      </w:r>
+      <w:proofErr w:type="spellEnd"/>
+      <w:r>
+        <w:rPr>
+          <w:rFonts w:ascii="Courier New" w:eastAsia="Times New Roman" w:hAnsi="Courier New" w:cs="Courier New"/>
+          <w:color w:val="000000" w:themeColor="text1"/>
+          <w:spacing w:val="2"/>
+          <w:sz w:val="20"/>
+          <w:szCs w:val="20"/>
+          <w:lang w:val="en-DE" w:eastAsia="en-DE"/>
+        </w:rPr>
+        <w:t xml:space="preserve"> =</w:t>
+      </w:r>
+      <w:r>
+        <w:rPr>
+          <w:rFonts w:ascii="Consolas" w:eastAsia="Times New Roman" w:hAnsi="Consolas" w:cs="Times New Roman"/>
+          <w:color w:val="000000" w:themeColor="text1"/>
+          <w:spacing w:val="2"/>
+          <w:sz w:val="24"/>
+          <w:szCs w:val="24"/>
+          <w:lang w:val="en-DE" w:eastAsia="en-DE"/>
+        </w:rPr>
+        <w:t xml:space="preserve"> </w:t>
+      </w:r>
+      <w:r>
+        <w:rPr>
+          <w:rFonts w:ascii="Courier New" w:eastAsia="Times New Roman" w:hAnsi="Courier New" w:cs="Courier New"/>
+          <w:color w:val="000000" w:themeColor="text1"/>
+          <w:spacing w:val="2"/>
+          <w:sz w:val="20"/>
+          <w:szCs w:val="20"/>
+          <w:lang w:val="en-DE" w:eastAsia="en-DE"/>
+        </w:rPr>
+        <w:t xml:space="preserve">[1, 2] </w:t>
+      </w:r>
+    </w:p>
+    <w:p>
+      <w:pPr>
+        <w:spacing w:after="0" w:line="240" w:lineRule="auto"/>
+        <w:rPr>
+          <w:rFonts w:ascii="Consolas" w:eastAsia="Times New Roman" w:hAnsi="Consolas" w:cs="Times New Roman"/>
+          <w:color w:val="000000" w:themeColor="text1"/>
+          <w:spacing w:val="2"/>
+          <w:sz w:val="24"/>
+          <w:szCs w:val="24"/>
+          <w:lang w:val="en-DE" w:eastAsia="en-DE"/>
+        </w:rPr>
+      </w:pPr>
+      <w:r>
+        <w:rPr>
+          <w:rFonts w:ascii="Courier New" w:eastAsia="Times New Roman" w:hAnsi="Courier New" w:cs="Courier New"/>
+          <w:color w:val="000000" w:themeColor="text1"/>
+          <w:spacing w:val="2"/>
+          <w:sz w:val="20"/>
+          <w:szCs w:val="20"/>
+          <w:lang w:val="en-DE" w:eastAsia="en-DE"/>
+        </w:rPr>
+        <w:t>  </w:t>
+      </w:r>
+      <w:r>
+        <w:rPr>
+          <w:rFonts w:ascii="Consolas" w:eastAsia="Times New Roman" w:hAnsi="Consolas" w:cs="Times New Roman"/>
+          <w:color w:val="000000" w:themeColor="text1"/>
+          <w:spacing w:val="2"/>
+          <w:sz w:val="24"/>
+          <w:szCs w:val="24"/>
+          <w:lang w:val="en-DE" w:eastAsia="en-DE"/>
+        </w:rPr>
+        <w:t> </w:t>
+      </w:r>
+    </w:p>
+    <w:p>
+      <w:pPr>
+        <w:spacing w:after="0" w:line="240" w:lineRule="auto"/>
+        <w:rPr>
+          <w:rFonts w:ascii="Consolas" w:eastAsia="Times New Roman" w:hAnsi="Consolas" w:cs="Times New Roman"/>
+          <w:color w:val="000000" w:themeColor="text1"/>
+          <w:spacing w:val="2"/>
+          <w:sz w:val="24"/>
+          <w:szCs w:val="24"/>
+          <w:lang w:val="en-DE" w:eastAsia="en-DE"/>
+        </w:rPr>
+      </w:pPr>
+      <w:r>
+        <w:rPr>
+          <w:rFonts w:ascii="Courier New" w:eastAsia="Times New Roman" w:hAnsi="Courier New" w:cs="Courier New"/>
+          <w:color w:val="000000" w:themeColor="text1"/>
+          <w:spacing w:val="2"/>
+          <w:sz w:val="20"/>
+          <w:szCs w:val="20"/>
+          <w:lang w:val="en-DE" w:eastAsia="en-DE"/>
+        </w:rPr>
+        <w:t xml:space="preserve">    # Runtime Error </w:t>
+      </w:r>
+    </w:p>
+    <w:p>
+      <w:pPr>
+        <w:spacing w:after="0" w:line="240" w:lineRule="auto"/>
+        <w:rPr>
+          <w:rFonts w:ascii="Consolas" w:eastAsia="Times New Roman" w:hAnsi="Consolas" w:cs="Times New Roman"/>
+          <w:color w:val="000000" w:themeColor="text1"/>
+          <w:spacing w:val="2"/>
+          <w:sz w:val="24"/>
+          <w:szCs w:val="24"/>
+          <w:lang w:val="en-DE" w:eastAsia="en-DE"/>
+        </w:rPr>
+      </w:pPr>
+      <w:r>
+        <w:rPr>
+          <w:rFonts w:ascii="Courier New" w:eastAsia="Times New Roman" w:hAnsi="Courier New" w:cs="Courier New"/>
+          <w:color w:val="000000" w:themeColor="text1"/>
+          <w:spacing w:val="2"/>
+          <w:sz w:val="20"/>
+          <w:szCs w:val="20"/>
+          <w:lang w:val="en-DE" w:eastAsia="en-DE"/>
+        </w:rPr>
+        <w:t xml:space="preserve">    # Array Index out of Bounds </w:t>
+      </w:r>
+    </w:p>
+    <w:p>
+      <w:pPr>
+        <w:spacing w:after="0" w:line="240" w:lineRule="auto"/>
+        <w:rPr>
+          <w:rFonts w:ascii="Consolas" w:eastAsia="Times New Roman" w:hAnsi="Consolas" w:cs="Times New Roman"/>
+          <w:color w:val="000000" w:themeColor="text1"/>
+          <w:spacing w:val="2"/>
+          <w:sz w:val="24"/>
+          <w:szCs w:val="24"/>
+          <w:lang w:val="en-DE" w:eastAsia="en-DE"/>
+        </w:rPr>
+      </w:pPr>
+      <w:r>
+        <w:rPr>
+          <w:rFonts w:ascii="Courier New" w:eastAsia="Times New Roman" w:hAnsi="Courier New" w:cs="Courier New"/>
+          <w:color w:val="000000" w:themeColor="text1"/>
+          <w:spacing w:val="2"/>
+          <w:sz w:val="20"/>
+          <w:szCs w:val="20"/>
+          <w:lang w:val="en-DE" w:eastAsia="en-DE"/>
+        </w:rPr>
+        <w:t>    print(</w:t>
+      </w:r>
+      <w:proofErr w:type="spellStart"/>
+      <w:proofErr w:type="gramStart"/>
+      <w:r>
+        <w:rPr>
+          <w:rFonts w:ascii="Courier New" w:eastAsia="Times New Roman" w:hAnsi="Courier New" w:cs="Courier New"/>
+          <w:color w:val="000000" w:themeColor="text1"/>
+          <w:spacing w:val="2"/>
+          <w:sz w:val="20"/>
+          <w:szCs w:val="20"/>
+          <w:lang w:val="en-DE" w:eastAsia="en-DE"/>
+        </w:rPr>
+        <w:t>arr</w:t>
+      </w:r>
+      <w:proofErr w:type="spellEnd"/>
+      <w:r>
+        <w:rPr>
+          <w:rFonts w:ascii="Courier New" w:eastAsia="Times New Roman" w:hAnsi="Courier New" w:cs="Courier New"/>
+          <w:color w:val="000000" w:themeColor="text1"/>
+          <w:spacing w:val="2"/>
+          <w:sz w:val="20"/>
+          <w:szCs w:val="20"/>
+          <w:lang w:val="en-DE" w:eastAsia="en-DE"/>
+        </w:rPr>
+        <w:t>[</w:t>
+      </w:r>
+      <w:proofErr w:type="gramEnd"/>
+      <w:r>
+        <w:rPr>
+          <w:rFonts w:ascii="Courier New" w:eastAsia="Times New Roman" w:hAnsi="Courier New" w:cs="Courier New"/>
+          <w:color w:val="000000" w:themeColor="text1"/>
+          <w:spacing w:val="2"/>
+          <w:sz w:val="20"/>
+          <w:szCs w:val="20"/>
+          <w:lang w:val="en-DE" w:eastAsia="en-DE"/>
+        </w:rPr>
+        <w:t xml:space="preserve">2]) </w:t>
+      </w:r>
+    </w:p>
+    <w:p>
+      <w:pPr>
+        <w:rPr>
+          <w:lang w:val="en-US"/>
+        </w:rPr>
+      </w:pPr>
+    </w:p>
+    <w:p>
+      <w:pPr>
+        <w:pStyle w:val="berschrift2"/>
+        <w:rPr>
+          <w:lang w:val="en-US"/>
+        </w:rPr>
+      </w:pPr>
+      <w:r>
+        <w:rPr>
+          <w:lang w:val="en-US"/>
+        </w:rPr>
+        <w:t>SIGSEGV</w:t>
+      </w:r>
+    </w:p>
+    <w:p>
+      <w:pPr>
+        <w:rPr>
+          <w:lang w:val="en-US"/>
+        </w:rPr>
+      </w:pPr>
+      <w:r>
+        <w:rPr>
+          <w:lang w:val="en-US"/>
+        </w:rPr>
+        <w:t>Known as ‘Segmentation Fault’. This error is generated when a program tries to access memory that is not allowed to access or attempts to access a memory location. Common reasons are:</w:t>
       </w:r>
     </w:p>
     <w:p>
@@ -18734,7 +20739,7 @@
         <w:pStyle w:val="Listenabsatz"/>
         <w:numPr>
           <w:ilvl w:val="0"/>
-          <w:numId w:val="15"/>
+          <w:numId w:val="16"/>
         </w:numPr>
         <w:rPr>
           <w:lang w:val="en-US"/>
@@ -18744,38 +20749,1461 @@
         <w:rPr>
           <w:lang w:val="en-US"/>
         </w:rPr>
-        <w:br w:type="page"/>
+        <w:t>accessing array out of bounds</w:t>
       </w:r>
     </w:p>
     <w:p>
       <w:pPr>
-        <w:rPr>
-          <w:lang w:val="en-US"/>
-        </w:rPr>
-      </w:pPr>
+        <w:pStyle w:val="Listenabsatz"/>
+        <w:numPr>
+          <w:ilvl w:val="0"/>
+          <w:numId w:val="16"/>
+        </w:numPr>
+        <w:rPr>
+          <w:lang w:val="en-US"/>
+        </w:rPr>
+      </w:pPr>
+      <w:r>
+        <w:rPr>
+          <w:lang w:val="en-US"/>
+        </w:rPr>
+        <w:t>dereferencing NULL pointers/freed memory/uninitialized pointers</w:t>
+      </w:r>
     </w:p>
     <w:p>
       <w:pPr>
-        <w:pStyle w:val="berschrift1"/>
-        <w:rPr>
-          <w:lang w:val="en-US"/>
-        </w:rPr>
-      </w:pPr>
-      <w:bookmarkStart w:id="40" w:name="_Toc62129041"/>
-      <w:proofErr w:type="spellStart"/>
-      <w:r>
-        <w:rPr>
-          <w:lang w:val="en-US"/>
-        </w:rPr>
-        <w:t>Literaturverzeichnis</w:t>
-      </w:r>
-      <w:bookmarkEnd w:id="40"/>
-      <w:proofErr w:type="spellEnd"/>
+        <w:pStyle w:val="Listenabsatz"/>
+        <w:numPr>
+          <w:ilvl w:val="0"/>
+          <w:numId w:val="16"/>
+        </w:numPr>
+        <w:rPr>
+          <w:lang w:val="en-US"/>
+        </w:rPr>
+      </w:pPr>
+      <w:r>
+        <w:rPr>
+          <w:lang w:val="en-US"/>
+        </w:rPr>
+        <w:t>incorrect use of ‘&amp;’ (address of) and ‘*’ (dereferencing) operators</w:t>
+      </w:r>
     </w:p>
     <w:p>
       <w:pPr>
-        <w:rPr>
-          <w:lang w:val="en-US"/>
+        <w:pStyle w:val="Listenabsatz"/>
+        <w:numPr>
+          <w:ilvl w:val="0"/>
+          <w:numId w:val="16"/>
+        </w:numPr>
+        <w:rPr>
+          <w:lang w:val="en-US"/>
+        </w:rPr>
+      </w:pPr>
+      <w:r>
+        <w:rPr>
+          <w:lang w:val="en-US"/>
+        </w:rPr>
+        <w:t xml:space="preserve">improper formatting specifiers in </w:t>
+      </w:r>
+      <w:proofErr w:type="spellStart"/>
+      <w:r>
+        <w:rPr>
+          <w:lang w:val="en-US"/>
+        </w:rPr>
+        <w:t>printf</w:t>
+      </w:r>
+      <w:proofErr w:type="spellEnd"/>
+      <w:r>
+        <w:rPr>
+          <w:lang w:val="en-US"/>
+        </w:rPr>
+        <w:t xml:space="preserve"> and </w:t>
+      </w:r>
+      <w:proofErr w:type="spellStart"/>
+      <w:r>
+        <w:rPr>
+          <w:lang w:val="en-US"/>
+        </w:rPr>
+        <w:t>scanf</w:t>
+      </w:r>
+      <w:proofErr w:type="spellEnd"/>
+      <w:r>
+        <w:rPr>
+          <w:lang w:val="en-US"/>
+        </w:rPr>
+        <w:t xml:space="preserve"> statements</w:t>
+      </w:r>
+    </w:p>
+    <w:p>
+      <w:pPr>
+        <w:pStyle w:val="Listenabsatz"/>
+        <w:numPr>
+          <w:ilvl w:val="0"/>
+          <w:numId w:val="16"/>
+        </w:numPr>
+        <w:rPr>
+          <w:lang w:val="en-US"/>
+        </w:rPr>
+      </w:pPr>
+      <w:r>
+        <w:rPr>
+          <w:lang w:val="en-US"/>
+        </w:rPr>
+        <w:t>stack overflow</w:t>
+      </w:r>
+    </w:p>
+    <w:p>
+      <w:pPr>
+        <w:pStyle w:val="Listenabsatz"/>
+        <w:numPr>
+          <w:ilvl w:val="0"/>
+          <w:numId w:val="16"/>
+        </w:numPr>
+        <w:rPr>
+          <w:lang w:val="en-US"/>
+        </w:rPr>
+      </w:pPr>
+      <w:r>
+        <w:rPr>
+          <w:lang w:val="en-US"/>
+        </w:rPr>
+        <w:t>writing to read-only memory</w:t>
+      </w:r>
+    </w:p>
+    <w:p>
+      <w:pPr>
+        <w:pStyle w:val="berschrift3"/>
+        <w:rPr>
+          <w:lang w:val="en-US"/>
+        </w:rPr>
+      </w:pPr>
+      <w:r>
+        <w:rPr>
+          <w:lang w:val="en-US"/>
+        </w:rPr>
+        <w:t>Example</w:t>
+      </w:r>
+    </w:p>
+    <w:p>
+      <w:pPr>
+        <w:rPr>
+          <w:lang w:val="en-US"/>
+        </w:rPr>
+      </w:pPr>
+      <w:r>
+        <w:rPr>
+          <w:lang w:val="en-US"/>
+        </w:rPr>
+        <w:t>Accessing array out of bounds</w:t>
+      </w:r>
+    </w:p>
+    <w:p>
+      <w:pPr>
+        <w:spacing w:after="0" w:line="240" w:lineRule="auto"/>
+        <w:rPr>
+          <w:rFonts w:ascii="Consolas" w:eastAsia="Times New Roman" w:hAnsi="Consolas" w:cs="Times New Roman"/>
+          <w:color w:val="BBB5AC"/>
+          <w:spacing w:val="2"/>
+          <w:sz w:val="24"/>
+          <w:szCs w:val="24"/>
+          <w:lang w:val="en-DE" w:eastAsia="en-DE"/>
+        </w:rPr>
+      </w:pPr>
+      <w:r>
+        <w:rPr>
+          <w:rFonts w:ascii="Courier New" w:eastAsia="Times New Roman" w:hAnsi="Courier New" w:cs="Courier New"/>
+          <w:color w:val="BBB5AC"/>
+          <w:spacing w:val="2"/>
+          <w:sz w:val="20"/>
+          <w:szCs w:val="20"/>
+          <w:lang w:val="en-DE" w:eastAsia="en-DE"/>
+        </w:rPr>
+        <w:t>// C++ program to demonstrate segmentation</w:t>
+      </w:r>
+    </w:p>
+    <w:p>
+      <w:pPr>
+        <w:spacing w:after="0" w:line="240" w:lineRule="auto"/>
+        <w:rPr>
+          <w:rFonts w:ascii="Consolas" w:eastAsia="Times New Roman" w:hAnsi="Consolas" w:cs="Times New Roman"/>
+          <w:color w:val="BBB5AC"/>
+          <w:spacing w:val="2"/>
+          <w:sz w:val="24"/>
+          <w:szCs w:val="24"/>
+          <w:lang w:val="en-DE" w:eastAsia="en-DE"/>
+        </w:rPr>
+      </w:pPr>
+      <w:r>
+        <w:rPr>
+          <w:rFonts w:ascii="Courier New" w:eastAsia="Times New Roman" w:hAnsi="Courier New" w:cs="Courier New"/>
+          <w:color w:val="BBB5AC"/>
+          <w:spacing w:val="2"/>
+          <w:sz w:val="20"/>
+          <w:szCs w:val="20"/>
+          <w:lang w:val="en-DE" w:eastAsia="en-DE"/>
+        </w:rPr>
+        <w:t>// fault when array out of bound is accessed.</w:t>
+      </w:r>
+    </w:p>
+    <w:p>
+      <w:pPr>
+        <w:spacing w:after="0" w:line="240" w:lineRule="auto"/>
+        <w:rPr>
+          <w:rFonts w:ascii="Consolas" w:eastAsia="Times New Roman" w:hAnsi="Consolas" w:cs="Times New Roman"/>
+          <w:color w:val="BBB5AC"/>
+          <w:spacing w:val="2"/>
+          <w:sz w:val="24"/>
+          <w:szCs w:val="24"/>
+          <w:lang w:val="en-DE" w:eastAsia="en-DE"/>
+        </w:rPr>
+      </w:pPr>
+      <w:r>
+        <w:rPr>
+          <w:rFonts w:ascii="Courier New" w:eastAsia="Times New Roman" w:hAnsi="Courier New" w:cs="Courier New"/>
+          <w:color w:val="BBB5AC"/>
+          <w:spacing w:val="2"/>
+          <w:sz w:val="20"/>
+          <w:szCs w:val="20"/>
+          <w:lang w:val="en-DE" w:eastAsia="en-DE"/>
+        </w:rPr>
+        <w:t>#include &lt;iostream&gt;</w:t>
+      </w:r>
+    </w:p>
+    <w:p>
+      <w:pPr>
+        <w:spacing w:after="0" w:line="240" w:lineRule="auto"/>
+        <w:rPr>
+          <w:rFonts w:ascii="Consolas" w:eastAsia="Times New Roman" w:hAnsi="Consolas" w:cs="Times New Roman"/>
+          <w:color w:val="BBB5AC"/>
+          <w:spacing w:val="2"/>
+          <w:sz w:val="24"/>
+          <w:szCs w:val="24"/>
+          <w:lang w:val="en-DE" w:eastAsia="en-DE"/>
+        </w:rPr>
+      </w:pPr>
+      <w:r>
+        <w:rPr>
+          <w:rFonts w:ascii="Courier New" w:eastAsia="Times New Roman" w:hAnsi="Courier New" w:cs="Courier New"/>
+          <w:color w:val="BBB5AC"/>
+          <w:spacing w:val="2"/>
+          <w:sz w:val="20"/>
+          <w:szCs w:val="20"/>
+          <w:lang w:val="en-DE" w:eastAsia="en-DE"/>
+        </w:rPr>
+        <w:t>using</w:t>
+      </w:r>
+      <w:r>
+        <w:rPr>
+          <w:rFonts w:ascii="Consolas" w:eastAsia="Times New Roman" w:hAnsi="Consolas" w:cs="Times New Roman"/>
+          <w:color w:val="BBB5AC"/>
+          <w:spacing w:val="2"/>
+          <w:sz w:val="24"/>
+          <w:szCs w:val="24"/>
+          <w:lang w:val="en-DE" w:eastAsia="en-DE"/>
+        </w:rPr>
+        <w:t xml:space="preserve"> </w:t>
+      </w:r>
+      <w:r>
+        <w:rPr>
+          <w:rFonts w:ascii="Courier New" w:eastAsia="Times New Roman" w:hAnsi="Courier New" w:cs="Courier New"/>
+          <w:color w:val="BBB5AC"/>
+          <w:spacing w:val="2"/>
+          <w:sz w:val="20"/>
+          <w:szCs w:val="20"/>
+          <w:lang w:val="en-DE" w:eastAsia="en-DE"/>
+        </w:rPr>
+        <w:t>namespace</w:t>
+      </w:r>
+      <w:r>
+        <w:rPr>
+          <w:rFonts w:ascii="Consolas" w:eastAsia="Times New Roman" w:hAnsi="Consolas" w:cs="Times New Roman"/>
+          <w:color w:val="BBB5AC"/>
+          <w:spacing w:val="2"/>
+          <w:sz w:val="24"/>
+          <w:szCs w:val="24"/>
+          <w:lang w:val="en-DE" w:eastAsia="en-DE"/>
+        </w:rPr>
+        <w:t xml:space="preserve"> </w:t>
+      </w:r>
+      <w:proofErr w:type="gramStart"/>
+      <w:r>
+        <w:rPr>
+          <w:rFonts w:ascii="Courier New" w:eastAsia="Times New Roman" w:hAnsi="Courier New" w:cs="Courier New"/>
+          <w:color w:val="BBB5AC"/>
+          <w:spacing w:val="2"/>
+          <w:sz w:val="20"/>
+          <w:szCs w:val="20"/>
+          <w:lang w:val="en-DE" w:eastAsia="en-DE"/>
+        </w:rPr>
+        <w:t>std;</w:t>
+      </w:r>
+      <w:proofErr w:type="gramEnd"/>
+    </w:p>
+    <w:p>
+      <w:pPr>
+        <w:spacing w:after="0" w:line="240" w:lineRule="auto"/>
+        <w:rPr>
+          <w:rFonts w:ascii="Consolas" w:eastAsia="Times New Roman" w:hAnsi="Consolas" w:cs="Times New Roman"/>
+          <w:color w:val="BBB5AC"/>
+          <w:spacing w:val="2"/>
+          <w:sz w:val="24"/>
+          <w:szCs w:val="24"/>
+          <w:lang w:val="en-DE" w:eastAsia="en-DE"/>
+        </w:rPr>
+      </w:pPr>
+      <w:r>
+        <w:rPr>
+          <w:rFonts w:ascii="Consolas" w:eastAsia="Times New Roman" w:hAnsi="Consolas" w:cs="Times New Roman"/>
+          <w:color w:val="BBB5AC"/>
+          <w:spacing w:val="2"/>
+          <w:sz w:val="24"/>
+          <w:szCs w:val="24"/>
+          <w:lang w:val="en-DE" w:eastAsia="en-DE"/>
+        </w:rPr>
+        <w:t> </w:t>
+      </w:r>
+    </w:p>
+    <w:p>
+      <w:pPr>
+        <w:spacing w:after="0" w:line="240" w:lineRule="auto"/>
+        <w:rPr>
+          <w:rFonts w:ascii="Consolas" w:eastAsia="Times New Roman" w:hAnsi="Consolas" w:cs="Times New Roman"/>
+          <w:color w:val="BBB5AC"/>
+          <w:spacing w:val="2"/>
+          <w:sz w:val="24"/>
+          <w:szCs w:val="24"/>
+          <w:lang w:val="en-DE" w:eastAsia="en-DE"/>
+        </w:rPr>
+      </w:pPr>
+      <w:r>
+        <w:rPr>
+          <w:rFonts w:ascii="Courier New" w:eastAsia="Times New Roman" w:hAnsi="Courier New" w:cs="Courier New"/>
+          <w:color w:val="BBB5AC"/>
+          <w:spacing w:val="2"/>
+          <w:sz w:val="20"/>
+          <w:szCs w:val="20"/>
+          <w:lang w:val="en-DE" w:eastAsia="en-DE"/>
+        </w:rPr>
+        <w:t>int</w:t>
+      </w:r>
+      <w:r>
+        <w:rPr>
+          <w:rFonts w:ascii="Consolas" w:eastAsia="Times New Roman" w:hAnsi="Consolas" w:cs="Times New Roman"/>
+          <w:color w:val="BBB5AC"/>
+          <w:spacing w:val="2"/>
+          <w:sz w:val="24"/>
+          <w:szCs w:val="24"/>
+          <w:lang w:val="en-DE" w:eastAsia="en-DE"/>
+        </w:rPr>
+        <w:t xml:space="preserve"> </w:t>
+      </w:r>
+      <w:proofErr w:type="gramStart"/>
+      <w:r>
+        <w:rPr>
+          <w:rFonts w:ascii="Courier New" w:eastAsia="Times New Roman" w:hAnsi="Courier New" w:cs="Courier New"/>
+          <w:color w:val="BBB5AC"/>
+          <w:spacing w:val="2"/>
+          <w:sz w:val="20"/>
+          <w:szCs w:val="20"/>
+          <w:lang w:val="en-DE" w:eastAsia="en-DE"/>
+        </w:rPr>
+        <w:t>main(</w:t>
+      </w:r>
+      <w:proofErr w:type="gramEnd"/>
+      <w:r>
+        <w:rPr>
+          <w:rFonts w:ascii="Courier New" w:eastAsia="Times New Roman" w:hAnsi="Courier New" w:cs="Courier New"/>
+          <w:color w:val="BBB5AC"/>
+          <w:spacing w:val="2"/>
+          <w:sz w:val="20"/>
+          <w:szCs w:val="20"/>
+          <w:lang w:val="en-DE" w:eastAsia="en-DE"/>
+        </w:rPr>
+        <w:t xml:space="preserve">) </w:t>
+      </w:r>
+    </w:p>
+    <w:p>
+      <w:pPr>
+        <w:spacing w:after="0" w:line="240" w:lineRule="auto"/>
+        <w:rPr>
+          <w:rFonts w:ascii="Consolas" w:eastAsia="Times New Roman" w:hAnsi="Consolas" w:cs="Times New Roman"/>
+          <w:color w:val="BBB5AC"/>
+          <w:spacing w:val="2"/>
+          <w:sz w:val="24"/>
+          <w:szCs w:val="24"/>
+          <w:lang w:val="en-DE" w:eastAsia="en-DE"/>
+        </w:rPr>
+      </w:pPr>
+      <w:r>
+        <w:rPr>
+          <w:rFonts w:ascii="Courier New" w:eastAsia="Times New Roman" w:hAnsi="Courier New" w:cs="Courier New"/>
+          <w:color w:val="BBB5AC"/>
+          <w:spacing w:val="2"/>
+          <w:sz w:val="20"/>
+          <w:szCs w:val="20"/>
+          <w:lang w:val="en-DE" w:eastAsia="en-DE"/>
+        </w:rPr>
+        <w:t>{</w:t>
+      </w:r>
+    </w:p>
+    <w:p>
+      <w:pPr>
+        <w:spacing w:after="0" w:line="240" w:lineRule="auto"/>
+        <w:rPr>
+          <w:rFonts w:ascii="Consolas" w:eastAsia="Times New Roman" w:hAnsi="Consolas" w:cs="Times New Roman"/>
+          <w:color w:val="BBB5AC"/>
+          <w:spacing w:val="2"/>
+          <w:sz w:val="24"/>
+          <w:szCs w:val="24"/>
+          <w:lang w:val="en-DE" w:eastAsia="en-DE"/>
+        </w:rPr>
+      </w:pPr>
+      <w:r>
+        <w:rPr>
+          <w:rFonts w:ascii="Courier New" w:eastAsia="Times New Roman" w:hAnsi="Courier New" w:cs="Courier New"/>
+          <w:color w:val="BBB5AC"/>
+          <w:spacing w:val="2"/>
+          <w:sz w:val="20"/>
+          <w:szCs w:val="20"/>
+          <w:lang w:val="en-DE" w:eastAsia="en-DE"/>
+        </w:rPr>
+        <w:t>   int</w:t>
+      </w:r>
+      <w:r>
+        <w:rPr>
+          <w:rFonts w:ascii="Consolas" w:eastAsia="Times New Roman" w:hAnsi="Consolas" w:cs="Times New Roman"/>
+          <w:color w:val="BBB5AC"/>
+          <w:spacing w:val="2"/>
+          <w:sz w:val="24"/>
+          <w:szCs w:val="24"/>
+          <w:lang w:val="en-DE" w:eastAsia="en-DE"/>
+        </w:rPr>
+        <w:t xml:space="preserve"> </w:t>
+      </w:r>
+      <w:proofErr w:type="spellStart"/>
+      <w:proofErr w:type="gramStart"/>
+      <w:r>
+        <w:rPr>
+          <w:rFonts w:ascii="Courier New" w:eastAsia="Times New Roman" w:hAnsi="Courier New" w:cs="Courier New"/>
+          <w:color w:val="BBB5AC"/>
+          <w:spacing w:val="2"/>
+          <w:sz w:val="20"/>
+          <w:szCs w:val="20"/>
+          <w:lang w:val="en-DE" w:eastAsia="en-DE"/>
+        </w:rPr>
+        <w:t>arr</w:t>
+      </w:r>
+      <w:proofErr w:type="spellEnd"/>
+      <w:r>
+        <w:rPr>
+          <w:rFonts w:ascii="Courier New" w:eastAsia="Times New Roman" w:hAnsi="Courier New" w:cs="Courier New"/>
+          <w:color w:val="BBB5AC"/>
+          <w:spacing w:val="2"/>
+          <w:sz w:val="20"/>
+          <w:szCs w:val="20"/>
+          <w:lang w:val="en-DE" w:eastAsia="en-DE"/>
+        </w:rPr>
+        <w:t>[</w:t>
+      </w:r>
+      <w:proofErr w:type="gramEnd"/>
+      <w:r>
+        <w:rPr>
+          <w:rFonts w:ascii="Courier New" w:eastAsia="Times New Roman" w:hAnsi="Courier New" w:cs="Courier New"/>
+          <w:color w:val="BBB5AC"/>
+          <w:spacing w:val="2"/>
+          <w:sz w:val="20"/>
+          <w:szCs w:val="20"/>
+          <w:lang w:val="en-DE" w:eastAsia="en-DE"/>
+        </w:rPr>
+        <w:t>2];</w:t>
+      </w:r>
+    </w:p>
+    <w:p>
+      <w:pPr>
+        <w:spacing w:after="0" w:line="240" w:lineRule="auto"/>
+        <w:rPr>
+          <w:rFonts w:ascii="Consolas" w:eastAsia="Times New Roman" w:hAnsi="Consolas" w:cs="Times New Roman"/>
+          <w:color w:val="BBB5AC"/>
+          <w:spacing w:val="2"/>
+          <w:sz w:val="24"/>
+          <w:szCs w:val="24"/>
+          <w:lang w:val="en-DE" w:eastAsia="en-DE"/>
+        </w:rPr>
+      </w:pPr>
+      <w:r>
+        <w:rPr>
+          <w:rFonts w:ascii="Courier New" w:eastAsia="Times New Roman" w:hAnsi="Courier New" w:cs="Courier New"/>
+          <w:color w:val="BBB5AC"/>
+          <w:spacing w:val="2"/>
+          <w:sz w:val="20"/>
+          <w:szCs w:val="20"/>
+          <w:lang w:val="en-DE" w:eastAsia="en-DE"/>
+        </w:rPr>
+        <w:t>   </w:t>
+      </w:r>
+      <w:proofErr w:type="spellStart"/>
+      <w:proofErr w:type="gramStart"/>
+      <w:r>
+        <w:rPr>
+          <w:rFonts w:ascii="Courier New" w:eastAsia="Times New Roman" w:hAnsi="Courier New" w:cs="Courier New"/>
+          <w:color w:val="BBB5AC"/>
+          <w:spacing w:val="2"/>
+          <w:sz w:val="20"/>
+          <w:szCs w:val="20"/>
+          <w:lang w:val="en-DE" w:eastAsia="en-DE"/>
+        </w:rPr>
+        <w:t>arr</w:t>
+      </w:r>
+      <w:proofErr w:type="spellEnd"/>
+      <w:r>
+        <w:rPr>
+          <w:rFonts w:ascii="Courier New" w:eastAsia="Times New Roman" w:hAnsi="Courier New" w:cs="Courier New"/>
+          <w:color w:val="BBB5AC"/>
+          <w:spacing w:val="2"/>
+          <w:sz w:val="20"/>
+          <w:szCs w:val="20"/>
+          <w:lang w:val="en-DE" w:eastAsia="en-DE"/>
+        </w:rPr>
+        <w:t>[</w:t>
+      </w:r>
+      <w:proofErr w:type="gramEnd"/>
+      <w:r>
+        <w:rPr>
+          <w:rFonts w:ascii="Courier New" w:eastAsia="Times New Roman" w:hAnsi="Courier New" w:cs="Courier New"/>
+          <w:color w:val="BBB5AC"/>
+          <w:spacing w:val="2"/>
+          <w:sz w:val="20"/>
+          <w:szCs w:val="20"/>
+          <w:lang w:val="en-DE" w:eastAsia="en-DE"/>
+        </w:rPr>
+        <w:t>3] = 10;  // Accessing out of bound</w:t>
+      </w:r>
+    </w:p>
+    <w:p>
+      <w:pPr>
+        <w:spacing w:after="0" w:line="240" w:lineRule="auto"/>
+        <w:rPr>
+          <w:rFonts w:ascii="Consolas" w:eastAsia="Times New Roman" w:hAnsi="Consolas" w:cs="Times New Roman"/>
+          <w:color w:val="BBB5AC"/>
+          <w:spacing w:val="2"/>
+          <w:sz w:val="24"/>
+          <w:szCs w:val="24"/>
+          <w:lang w:val="en-DE" w:eastAsia="en-DE"/>
+        </w:rPr>
+      </w:pPr>
+      <w:r>
+        <w:rPr>
+          <w:rFonts w:ascii="Courier New" w:eastAsia="Times New Roman" w:hAnsi="Courier New" w:cs="Courier New"/>
+          <w:color w:val="BBB5AC"/>
+          <w:spacing w:val="2"/>
+          <w:sz w:val="20"/>
+          <w:szCs w:val="20"/>
+          <w:lang w:val="en-DE" w:eastAsia="en-DE"/>
+        </w:rPr>
+        <w:t>   return</w:t>
+      </w:r>
+      <w:r>
+        <w:rPr>
+          <w:rFonts w:ascii="Consolas" w:eastAsia="Times New Roman" w:hAnsi="Consolas" w:cs="Times New Roman"/>
+          <w:color w:val="BBB5AC"/>
+          <w:spacing w:val="2"/>
+          <w:sz w:val="24"/>
+          <w:szCs w:val="24"/>
+          <w:lang w:val="en-DE" w:eastAsia="en-DE"/>
+        </w:rPr>
+        <w:t xml:space="preserve"> </w:t>
+      </w:r>
+      <w:proofErr w:type="gramStart"/>
+      <w:r>
+        <w:rPr>
+          <w:rFonts w:ascii="Courier New" w:eastAsia="Times New Roman" w:hAnsi="Courier New" w:cs="Courier New"/>
+          <w:color w:val="BBB5AC"/>
+          <w:spacing w:val="2"/>
+          <w:sz w:val="20"/>
+          <w:szCs w:val="20"/>
+          <w:lang w:val="en-DE" w:eastAsia="en-DE"/>
+        </w:rPr>
+        <w:t>0;</w:t>
+      </w:r>
+      <w:proofErr w:type="gramEnd"/>
+    </w:p>
+    <w:p>
+      <w:pPr>
+        <w:spacing w:after="0" w:line="240" w:lineRule="auto"/>
+        <w:rPr>
+          <w:rFonts w:ascii="Consolas" w:eastAsia="Times New Roman" w:hAnsi="Consolas" w:cs="Times New Roman"/>
+          <w:color w:val="BBB5AC"/>
+          <w:spacing w:val="2"/>
+          <w:sz w:val="24"/>
+          <w:szCs w:val="24"/>
+          <w:lang w:val="en-DE" w:eastAsia="en-DE"/>
+        </w:rPr>
+      </w:pPr>
+      <w:r>
+        <w:rPr>
+          <w:rFonts w:ascii="Courier New" w:eastAsia="Times New Roman" w:hAnsi="Courier New" w:cs="Courier New"/>
+          <w:color w:val="BBB5AC"/>
+          <w:spacing w:val="2"/>
+          <w:sz w:val="20"/>
+          <w:szCs w:val="20"/>
+          <w:lang w:val="en-DE" w:eastAsia="en-DE"/>
+        </w:rPr>
+        <w:t>}</w:t>
+      </w:r>
+    </w:p>
+    <w:p>
+      <w:pPr>
+        <w:rPr>
+          <w:lang w:val="en-US"/>
+        </w:rPr>
+      </w:pPr>
+    </w:p>
+    <w:p>
+      <w:pPr>
+        <w:rPr>
+          <w:lang w:val="en-US"/>
+        </w:rPr>
+      </w:pPr>
+      <w:r>
+        <w:rPr>
+          <w:lang w:val="en-US"/>
+        </w:rPr>
+        <w:t>Infinite loop causing seg fault</w:t>
+      </w:r>
+    </w:p>
+    <w:p>
+      <w:pPr>
+        <w:spacing w:after="0" w:line="240" w:lineRule="auto"/>
+        <w:rPr>
+          <w:rFonts w:ascii="Consolas" w:eastAsia="Times New Roman" w:hAnsi="Consolas" w:cs="Times New Roman"/>
+          <w:color w:val="BBB5AC"/>
+          <w:spacing w:val="2"/>
+          <w:sz w:val="24"/>
+          <w:szCs w:val="24"/>
+          <w:lang w:val="en-DE" w:eastAsia="en-DE"/>
+        </w:rPr>
+      </w:pPr>
+      <w:r>
+        <w:rPr>
+          <w:rFonts w:ascii="Courier New" w:eastAsia="Times New Roman" w:hAnsi="Courier New" w:cs="Courier New"/>
+          <w:color w:val="BBB5AC"/>
+          <w:spacing w:val="2"/>
+          <w:sz w:val="20"/>
+          <w:szCs w:val="20"/>
+          <w:lang w:val="en-DE" w:eastAsia="en-DE"/>
+        </w:rPr>
+        <w:t xml:space="preserve">// C++ program to illustrate </w:t>
+      </w:r>
+    </w:p>
+    <w:p>
+      <w:pPr>
+        <w:spacing w:after="0" w:line="240" w:lineRule="auto"/>
+        <w:rPr>
+          <w:rFonts w:ascii="Consolas" w:eastAsia="Times New Roman" w:hAnsi="Consolas" w:cs="Times New Roman"/>
+          <w:color w:val="BBB5AC"/>
+          <w:spacing w:val="2"/>
+          <w:sz w:val="24"/>
+          <w:szCs w:val="24"/>
+          <w:lang w:val="en-DE" w:eastAsia="en-DE"/>
+        </w:rPr>
+      </w:pPr>
+      <w:r>
+        <w:rPr>
+          <w:rFonts w:ascii="Courier New" w:eastAsia="Times New Roman" w:hAnsi="Courier New" w:cs="Courier New"/>
+          <w:color w:val="BBB5AC"/>
+          <w:spacing w:val="2"/>
+          <w:sz w:val="20"/>
+          <w:szCs w:val="20"/>
+          <w:lang w:val="en-DE" w:eastAsia="en-DE"/>
+        </w:rPr>
+        <w:t xml:space="preserve">// the SIGSEGV error </w:t>
+      </w:r>
+    </w:p>
+    <w:p>
+      <w:pPr>
+        <w:spacing w:after="0" w:line="240" w:lineRule="auto"/>
+        <w:rPr>
+          <w:rFonts w:ascii="Consolas" w:eastAsia="Times New Roman" w:hAnsi="Consolas" w:cs="Times New Roman"/>
+          <w:color w:val="BBB5AC"/>
+          <w:spacing w:val="2"/>
+          <w:sz w:val="24"/>
+          <w:szCs w:val="24"/>
+          <w:lang w:val="en-DE" w:eastAsia="en-DE"/>
+        </w:rPr>
+      </w:pPr>
+      <w:r>
+        <w:rPr>
+          <w:rFonts w:ascii="Courier New" w:eastAsia="Times New Roman" w:hAnsi="Courier New" w:cs="Courier New"/>
+          <w:color w:val="BBB5AC"/>
+          <w:spacing w:val="2"/>
+          <w:sz w:val="20"/>
+          <w:szCs w:val="20"/>
+          <w:lang w:val="en-DE" w:eastAsia="en-DE"/>
+        </w:rPr>
+        <w:t>#include &lt;bits/</w:t>
+      </w:r>
+      <w:proofErr w:type="spellStart"/>
+      <w:r>
+        <w:rPr>
+          <w:rFonts w:ascii="Courier New" w:eastAsia="Times New Roman" w:hAnsi="Courier New" w:cs="Courier New"/>
+          <w:color w:val="BBB5AC"/>
+          <w:spacing w:val="2"/>
+          <w:sz w:val="20"/>
+          <w:szCs w:val="20"/>
+          <w:lang w:val="en-DE" w:eastAsia="en-DE"/>
+        </w:rPr>
+        <w:t>stdc</w:t>
+      </w:r>
+      <w:proofErr w:type="spellEnd"/>
+      <w:r>
+        <w:rPr>
+          <w:rFonts w:ascii="Courier New" w:eastAsia="Times New Roman" w:hAnsi="Courier New" w:cs="Courier New"/>
+          <w:color w:val="BBB5AC"/>
+          <w:spacing w:val="2"/>
+          <w:sz w:val="20"/>
+          <w:szCs w:val="20"/>
+          <w:lang w:val="en-DE" w:eastAsia="en-DE"/>
+        </w:rPr>
+        <w:t xml:space="preserve">++.h&gt; </w:t>
+      </w:r>
+    </w:p>
+    <w:p>
+      <w:pPr>
+        <w:spacing w:after="0" w:line="240" w:lineRule="auto"/>
+        <w:rPr>
+          <w:rFonts w:ascii="Consolas" w:eastAsia="Times New Roman" w:hAnsi="Consolas" w:cs="Times New Roman"/>
+          <w:color w:val="BBB5AC"/>
+          <w:spacing w:val="2"/>
+          <w:sz w:val="24"/>
+          <w:szCs w:val="24"/>
+          <w:lang w:val="en-DE" w:eastAsia="en-DE"/>
+        </w:rPr>
+      </w:pPr>
+      <w:r>
+        <w:rPr>
+          <w:rFonts w:ascii="Courier New" w:eastAsia="Times New Roman" w:hAnsi="Courier New" w:cs="Courier New"/>
+          <w:color w:val="BBB5AC"/>
+          <w:spacing w:val="2"/>
+          <w:sz w:val="20"/>
+          <w:szCs w:val="20"/>
+          <w:lang w:val="en-DE" w:eastAsia="en-DE"/>
+        </w:rPr>
+        <w:t>using</w:t>
+      </w:r>
+      <w:r>
+        <w:rPr>
+          <w:rFonts w:ascii="Consolas" w:eastAsia="Times New Roman" w:hAnsi="Consolas" w:cs="Times New Roman"/>
+          <w:color w:val="BBB5AC"/>
+          <w:spacing w:val="2"/>
+          <w:sz w:val="24"/>
+          <w:szCs w:val="24"/>
+          <w:lang w:val="en-DE" w:eastAsia="en-DE"/>
+        </w:rPr>
+        <w:t xml:space="preserve"> </w:t>
+      </w:r>
+      <w:r>
+        <w:rPr>
+          <w:rFonts w:ascii="Courier New" w:eastAsia="Times New Roman" w:hAnsi="Courier New" w:cs="Courier New"/>
+          <w:color w:val="BBB5AC"/>
+          <w:spacing w:val="2"/>
+          <w:sz w:val="20"/>
+          <w:szCs w:val="20"/>
+          <w:lang w:val="en-DE" w:eastAsia="en-DE"/>
+        </w:rPr>
+        <w:t>namespace</w:t>
+      </w:r>
+      <w:r>
+        <w:rPr>
+          <w:rFonts w:ascii="Consolas" w:eastAsia="Times New Roman" w:hAnsi="Consolas" w:cs="Times New Roman"/>
+          <w:color w:val="BBB5AC"/>
+          <w:spacing w:val="2"/>
+          <w:sz w:val="24"/>
+          <w:szCs w:val="24"/>
+          <w:lang w:val="en-DE" w:eastAsia="en-DE"/>
+        </w:rPr>
+        <w:t xml:space="preserve"> </w:t>
+      </w:r>
+      <w:proofErr w:type="gramStart"/>
+      <w:r>
+        <w:rPr>
+          <w:rFonts w:ascii="Courier New" w:eastAsia="Times New Roman" w:hAnsi="Courier New" w:cs="Courier New"/>
+          <w:color w:val="BBB5AC"/>
+          <w:spacing w:val="2"/>
+          <w:sz w:val="20"/>
+          <w:szCs w:val="20"/>
+          <w:lang w:val="en-DE" w:eastAsia="en-DE"/>
+        </w:rPr>
+        <w:t>std;</w:t>
+      </w:r>
+      <w:proofErr w:type="gramEnd"/>
+      <w:r>
+        <w:rPr>
+          <w:rFonts w:ascii="Courier New" w:eastAsia="Times New Roman" w:hAnsi="Courier New" w:cs="Courier New"/>
+          <w:color w:val="BBB5AC"/>
+          <w:spacing w:val="2"/>
+          <w:sz w:val="20"/>
+          <w:szCs w:val="20"/>
+          <w:lang w:val="en-DE" w:eastAsia="en-DE"/>
+        </w:rPr>
+        <w:t xml:space="preserve"> </w:t>
+      </w:r>
+    </w:p>
+    <w:p>
+      <w:pPr>
+        <w:spacing w:after="0" w:line="240" w:lineRule="auto"/>
+        <w:rPr>
+          <w:rFonts w:ascii="Consolas" w:eastAsia="Times New Roman" w:hAnsi="Consolas" w:cs="Times New Roman"/>
+          <w:color w:val="BBB5AC"/>
+          <w:spacing w:val="2"/>
+          <w:sz w:val="24"/>
+          <w:szCs w:val="24"/>
+          <w:lang w:val="en-DE" w:eastAsia="en-DE"/>
+        </w:rPr>
+      </w:pPr>
+      <w:r>
+        <w:rPr>
+          <w:rFonts w:ascii="Courier New" w:eastAsia="Times New Roman" w:hAnsi="Courier New" w:cs="Courier New"/>
+          <w:color w:val="BBB5AC"/>
+          <w:spacing w:val="2"/>
+          <w:sz w:val="20"/>
+          <w:szCs w:val="20"/>
+          <w:lang w:val="en-DE" w:eastAsia="en-DE"/>
+        </w:rPr>
+        <w:t> </w:t>
+      </w:r>
+      <w:r>
+        <w:rPr>
+          <w:rFonts w:ascii="Consolas" w:eastAsia="Times New Roman" w:hAnsi="Consolas" w:cs="Times New Roman"/>
+          <w:color w:val="BBB5AC"/>
+          <w:spacing w:val="2"/>
+          <w:sz w:val="24"/>
+          <w:szCs w:val="24"/>
+          <w:lang w:val="en-DE" w:eastAsia="en-DE"/>
+        </w:rPr>
+        <w:t> </w:t>
+      </w:r>
+    </w:p>
+    <w:p>
+      <w:pPr>
+        <w:spacing w:after="0" w:line="240" w:lineRule="auto"/>
+        <w:rPr>
+          <w:rFonts w:ascii="Consolas" w:eastAsia="Times New Roman" w:hAnsi="Consolas" w:cs="Times New Roman"/>
+          <w:color w:val="BBB5AC"/>
+          <w:spacing w:val="2"/>
+          <w:sz w:val="24"/>
+          <w:szCs w:val="24"/>
+          <w:lang w:val="en-DE" w:eastAsia="en-DE"/>
+        </w:rPr>
+      </w:pPr>
+      <w:r>
+        <w:rPr>
+          <w:rFonts w:ascii="Courier New" w:eastAsia="Times New Roman" w:hAnsi="Courier New" w:cs="Courier New"/>
+          <w:color w:val="BBB5AC"/>
+          <w:spacing w:val="2"/>
+          <w:sz w:val="20"/>
+          <w:szCs w:val="20"/>
+          <w:lang w:val="en-DE" w:eastAsia="en-DE"/>
+        </w:rPr>
+        <w:t xml:space="preserve">// Function with infinite </w:t>
+      </w:r>
+    </w:p>
+    <w:p>
+      <w:pPr>
+        <w:spacing w:after="0" w:line="240" w:lineRule="auto"/>
+        <w:rPr>
+          <w:rFonts w:ascii="Consolas" w:eastAsia="Times New Roman" w:hAnsi="Consolas" w:cs="Times New Roman"/>
+          <w:color w:val="BBB5AC"/>
+          <w:spacing w:val="2"/>
+          <w:sz w:val="24"/>
+          <w:szCs w:val="24"/>
+          <w:lang w:val="en-DE" w:eastAsia="en-DE"/>
+        </w:rPr>
+      </w:pPr>
+      <w:r>
+        <w:rPr>
+          <w:rFonts w:ascii="Courier New" w:eastAsia="Times New Roman" w:hAnsi="Courier New" w:cs="Courier New"/>
+          <w:color w:val="BBB5AC"/>
+          <w:spacing w:val="2"/>
+          <w:sz w:val="20"/>
+          <w:szCs w:val="20"/>
+          <w:lang w:val="en-DE" w:eastAsia="en-DE"/>
+        </w:rPr>
+        <w:t xml:space="preserve">// Recursion </w:t>
+      </w:r>
+    </w:p>
+    <w:p>
+      <w:pPr>
+        <w:spacing w:after="0" w:line="240" w:lineRule="auto"/>
+        <w:rPr>
+          <w:rFonts w:ascii="Consolas" w:eastAsia="Times New Roman" w:hAnsi="Consolas" w:cs="Times New Roman"/>
+          <w:color w:val="BBB5AC"/>
+          <w:spacing w:val="2"/>
+          <w:sz w:val="24"/>
+          <w:szCs w:val="24"/>
+          <w:lang w:val="en-DE" w:eastAsia="en-DE"/>
+        </w:rPr>
+      </w:pPr>
+      <w:r>
+        <w:rPr>
+          <w:rFonts w:ascii="Courier New" w:eastAsia="Times New Roman" w:hAnsi="Courier New" w:cs="Courier New"/>
+          <w:color w:val="BBB5AC"/>
+          <w:spacing w:val="2"/>
+          <w:sz w:val="20"/>
+          <w:szCs w:val="20"/>
+          <w:lang w:val="en-DE" w:eastAsia="en-DE"/>
+        </w:rPr>
+        <w:t>void</w:t>
+      </w:r>
+      <w:r>
+        <w:rPr>
+          <w:rFonts w:ascii="Consolas" w:eastAsia="Times New Roman" w:hAnsi="Consolas" w:cs="Times New Roman"/>
+          <w:color w:val="BBB5AC"/>
+          <w:spacing w:val="2"/>
+          <w:sz w:val="24"/>
+          <w:szCs w:val="24"/>
+          <w:lang w:val="en-DE" w:eastAsia="en-DE"/>
+        </w:rPr>
+        <w:t xml:space="preserve"> </w:t>
+      </w:r>
+      <w:proofErr w:type="spellStart"/>
+      <w:proofErr w:type="gramStart"/>
+      <w:r>
+        <w:rPr>
+          <w:rFonts w:ascii="Courier New" w:eastAsia="Times New Roman" w:hAnsi="Courier New" w:cs="Courier New"/>
+          <w:color w:val="BBB5AC"/>
+          <w:spacing w:val="2"/>
+          <w:sz w:val="20"/>
+          <w:szCs w:val="20"/>
+          <w:lang w:val="en-DE" w:eastAsia="en-DE"/>
+        </w:rPr>
+        <w:t>infiniteRecur</w:t>
+      </w:r>
+      <w:proofErr w:type="spellEnd"/>
+      <w:r>
+        <w:rPr>
+          <w:rFonts w:ascii="Courier New" w:eastAsia="Times New Roman" w:hAnsi="Courier New" w:cs="Courier New"/>
+          <w:color w:val="BBB5AC"/>
+          <w:spacing w:val="2"/>
+          <w:sz w:val="20"/>
+          <w:szCs w:val="20"/>
+          <w:lang w:val="en-DE" w:eastAsia="en-DE"/>
+        </w:rPr>
+        <w:t>(</w:t>
+      </w:r>
+      <w:proofErr w:type="gramEnd"/>
+      <w:r>
+        <w:rPr>
+          <w:rFonts w:ascii="Courier New" w:eastAsia="Times New Roman" w:hAnsi="Courier New" w:cs="Courier New"/>
+          <w:color w:val="BBB5AC"/>
+          <w:spacing w:val="2"/>
+          <w:sz w:val="20"/>
+          <w:szCs w:val="20"/>
+          <w:lang w:val="en-DE" w:eastAsia="en-DE"/>
+        </w:rPr>
+        <w:t>int</w:t>
+      </w:r>
+      <w:r>
+        <w:rPr>
+          <w:rFonts w:ascii="Consolas" w:eastAsia="Times New Roman" w:hAnsi="Consolas" w:cs="Times New Roman"/>
+          <w:color w:val="BBB5AC"/>
+          <w:spacing w:val="2"/>
+          <w:sz w:val="24"/>
+          <w:szCs w:val="24"/>
+          <w:lang w:val="en-DE" w:eastAsia="en-DE"/>
+        </w:rPr>
+        <w:t xml:space="preserve"> </w:t>
+      </w:r>
+      <w:r>
+        <w:rPr>
+          <w:rFonts w:ascii="Courier New" w:eastAsia="Times New Roman" w:hAnsi="Courier New" w:cs="Courier New"/>
+          <w:color w:val="BBB5AC"/>
+          <w:spacing w:val="2"/>
+          <w:sz w:val="20"/>
+          <w:szCs w:val="20"/>
+          <w:lang w:val="en-DE" w:eastAsia="en-DE"/>
+        </w:rPr>
+        <w:t xml:space="preserve">a) </w:t>
+      </w:r>
+    </w:p>
+    <w:p>
+      <w:pPr>
+        <w:spacing w:after="0" w:line="240" w:lineRule="auto"/>
+        <w:rPr>
+          <w:rFonts w:ascii="Consolas" w:eastAsia="Times New Roman" w:hAnsi="Consolas" w:cs="Times New Roman"/>
+          <w:color w:val="BBB5AC"/>
+          <w:spacing w:val="2"/>
+          <w:sz w:val="24"/>
+          <w:szCs w:val="24"/>
+          <w:lang w:val="en-DE" w:eastAsia="en-DE"/>
+        </w:rPr>
+      </w:pPr>
+      <w:r>
+        <w:rPr>
+          <w:rFonts w:ascii="Courier New" w:eastAsia="Times New Roman" w:hAnsi="Courier New" w:cs="Courier New"/>
+          <w:color w:val="BBB5AC"/>
+          <w:spacing w:val="2"/>
+          <w:sz w:val="20"/>
+          <w:szCs w:val="20"/>
+          <w:lang w:val="en-DE" w:eastAsia="en-DE"/>
+        </w:rPr>
+        <w:t xml:space="preserve">{ </w:t>
+      </w:r>
+    </w:p>
+    <w:p>
+      <w:pPr>
+        <w:spacing w:after="0" w:line="240" w:lineRule="auto"/>
+        <w:rPr>
+          <w:rFonts w:ascii="Consolas" w:eastAsia="Times New Roman" w:hAnsi="Consolas" w:cs="Times New Roman"/>
+          <w:color w:val="BBB5AC"/>
+          <w:spacing w:val="2"/>
+          <w:sz w:val="24"/>
+          <w:szCs w:val="24"/>
+          <w:lang w:val="en-DE" w:eastAsia="en-DE"/>
+        </w:rPr>
+      </w:pPr>
+      <w:r>
+        <w:rPr>
+          <w:rFonts w:ascii="Courier New" w:eastAsia="Times New Roman" w:hAnsi="Courier New" w:cs="Courier New"/>
+          <w:color w:val="BBB5AC"/>
+          <w:spacing w:val="2"/>
+          <w:sz w:val="20"/>
+          <w:szCs w:val="20"/>
+          <w:lang w:val="en-DE" w:eastAsia="en-DE"/>
+        </w:rPr>
+        <w:lastRenderedPageBreak/>
+        <w:t>    return</w:t>
+      </w:r>
+      <w:r>
+        <w:rPr>
+          <w:rFonts w:ascii="Consolas" w:eastAsia="Times New Roman" w:hAnsi="Consolas" w:cs="Times New Roman"/>
+          <w:color w:val="BBB5AC"/>
+          <w:spacing w:val="2"/>
+          <w:sz w:val="24"/>
+          <w:szCs w:val="24"/>
+          <w:lang w:val="en-DE" w:eastAsia="en-DE"/>
+        </w:rPr>
+        <w:t xml:space="preserve"> </w:t>
+      </w:r>
+      <w:proofErr w:type="spellStart"/>
+      <w:r>
+        <w:rPr>
+          <w:rFonts w:ascii="Courier New" w:eastAsia="Times New Roman" w:hAnsi="Courier New" w:cs="Courier New"/>
+          <w:color w:val="BBB5AC"/>
+          <w:spacing w:val="2"/>
+          <w:sz w:val="20"/>
+          <w:szCs w:val="20"/>
+          <w:lang w:val="en-DE" w:eastAsia="en-DE"/>
+        </w:rPr>
+        <w:t>infiniteRecur</w:t>
+      </w:r>
+      <w:proofErr w:type="spellEnd"/>
+      <w:r>
+        <w:rPr>
+          <w:rFonts w:ascii="Courier New" w:eastAsia="Times New Roman" w:hAnsi="Courier New" w:cs="Courier New"/>
+          <w:color w:val="BBB5AC"/>
+          <w:spacing w:val="2"/>
+          <w:sz w:val="20"/>
+          <w:szCs w:val="20"/>
+          <w:lang w:val="en-DE" w:eastAsia="en-DE"/>
+        </w:rPr>
+        <w:t>(a</w:t>
+      </w:r>
+      <w:proofErr w:type="gramStart"/>
+      <w:r>
+        <w:rPr>
+          <w:rFonts w:ascii="Courier New" w:eastAsia="Times New Roman" w:hAnsi="Courier New" w:cs="Courier New"/>
+          <w:color w:val="BBB5AC"/>
+          <w:spacing w:val="2"/>
+          <w:sz w:val="20"/>
+          <w:szCs w:val="20"/>
+          <w:lang w:val="en-DE" w:eastAsia="en-DE"/>
+        </w:rPr>
+        <w:t>);</w:t>
+      </w:r>
+      <w:proofErr w:type="gramEnd"/>
+      <w:r>
+        <w:rPr>
+          <w:rFonts w:ascii="Courier New" w:eastAsia="Times New Roman" w:hAnsi="Courier New" w:cs="Courier New"/>
+          <w:color w:val="BBB5AC"/>
+          <w:spacing w:val="2"/>
+          <w:sz w:val="20"/>
+          <w:szCs w:val="20"/>
+          <w:lang w:val="en-DE" w:eastAsia="en-DE"/>
+        </w:rPr>
+        <w:t xml:space="preserve"> </w:t>
+      </w:r>
+    </w:p>
+    <w:p>
+      <w:pPr>
+        <w:spacing w:after="0" w:line="240" w:lineRule="auto"/>
+        <w:rPr>
+          <w:rFonts w:ascii="Consolas" w:eastAsia="Times New Roman" w:hAnsi="Consolas" w:cs="Times New Roman"/>
+          <w:color w:val="BBB5AC"/>
+          <w:spacing w:val="2"/>
+          <w:sz w:val="24"/>
+          <w:szCs w:val="24"/>
+          <w:lang w:val="en-DE" w:eastAsia="en-DE"/>
+        </w:rPr>
+      </w:pPr>
+      <w:r>
+        <w:rPr>
+          <w:rFonts w:ascii="Courier New" w:eastAsia="Times New Roman" w:hAnsi="Courier New" w:cs="Courier New"/>
+          <w:color w:val="BBB5AC"/>
+          <w:spacing w:val="2"/>
+          <w:sz w:val="20"/>
+          <w:szCs w:val="20"/>
+          <w:lang w:val="en-DE" w:eastAsia="en-DE"/>
+        </w:rPr>
+        <w:t xml:space="preserve">} </w:t>
+      </w:r>
+    </w:p>
+    <w:p>
+      <w:pPr>
+        <w:spacing w:after="0" w:line="240" w:lineRule="auto"/>
+        <w:rPr>
+          <w:rFonts w:ascii="Consolas" w:eastAsia="Times New Roman" w:hAnsi="Consolas" w:cs="Times New Roman"/>
+          <w:color w:val="BBB5AC"/>
+          <w:spacing w:val="2"/>
+          <w:sz w:val="24"/>
+          <w:szCs w:val="24"/>
+          <w:lang w:val="en-DE" w:eastAsia="en-DE"/>
+        </w:rPr>
+      </w:pPr>
+      <w:r>
+        <w:rPr>
+          <w:rFonts w:ascii="Courier New" w:eastAsia="Times New Roman" w:hAnsi="Courier New" w:cs="Courier New"/>
+          <w:color w:val="BBB5AC"/>
+          <w:spacing w:val="2"/>
+          <w:sz w:val="20"/>
+          <w:szCs w:val="20"/>
+          <w:lang w:val="en-DE" w:eastAsia="en-DE"/>
+        </w:rPr>
+        <w:t> </w:t>
+      </w:r>
+      <w:r>
+        <w:rPr>
+          <w:rFonts w:ascii="Consolas" w:eastAsia="Times New Roman" w:hAnsi="Consolas" w:cs="Times New Roman"/>
+          <w:color w:val="BBB5AC"/>
+          <w:spacing w:val="2"/>
+          <w:sz w:val="24"/>
+          <w:szCs w:val="24"/>
+          <w:lang w:val="en-DE" w:eastAsia="en-DE"/>
+        </w:rPr>
+        <w:t> </w:t>
+      </w:r>
+    </w:p>
+    <w:p>
+      <w:pPr>
+        <w:spacing w:after="0" w:line="240" w:lineRule="auto"/>
+        <w:rPr>
+          <w:rFonts w:ascii="Consolas" w:eastAsia="Times New Roman" w:hAnsi="Consolas" w:cs="Times New Roman"/>
+          <w:color w:val="BBB5AC"/>
+          <w:spacing w:val="2"/>
+          <w:sz w:val="24"/>
+          <w:szCs w:val="24"/>
+          <w:lang w:val="en-DE" w:eastAsia="en-DE"/>
+        </w:rPr>
+      </w:pPr>
+      <w:r>
+        <w:rPr>
+          <w:rFonts w:ascii="Courier New" w:eastAsia="Times New Roman" w:hAnsi="Courier New" w:cs="Courier New"/>
+          <w:color w:val="BBB5AC"/>
+          <w:spacing w:val="2"/>
+          <w:sz w:val="20"/>
+          <w:szCs w:val="20"/>
+          <w:lang w:val="en-DE" w:eastAsia="en-DE"/>
+        </w:rPr>
+        <w:t xml:space="preserve">// Driver Code </w:t>
+      </w:r>
+    </w:p>
+    <w:p>
+      <w:pPr>
+        <w:spacing w:after="0" w:line="240" w:lineRule="auto"/>
+        <w:rPr>
+          <w:rFonts w:ascii="Consolas" w:eastAsia="Times New Roman" w:hAnsi="Consolas" w:cs="Times New Roman"/>
+          <w:color w:val="BBB5AC"/>
+          <w:spacing w:val="2"/>
+          <w:sz w:val="24"/>
+          <w:szCs w:val="24"/>
+          <w:lang w:val="en-DE" w:eastAsia="en-DE"/>
+        </w:rPr>
+      </w:pPr>
+      <w:r>
+        <w:rPr>
+          <w:rFonts w:ascii="Courier New" w:eastAsia="Times New Roman" w:hAnsi="Courier New" w:cs="Courier New"/>
+          <w:color w:val="BBB5AC"/>
+          <w:spacing w:val="2"/>
+          <w:sz w:val="20"/>
+          <w:szCs w:val="20"/>
+          <w:lang w:val="en-DE" w:eastAsia="en-DE"/>
+        </w:rPr>
+        <w:t>int</w:t>
+      </w:r>
+      <w:r>
+        <w:rPr>
+          <w:rFonts w:ascii="Consolas" w:eastAsia="Times New Roman" w:hAnsi="Consolas" w:cs="Times New Roman"/>
+          <w:color w:val="BBB5AC"/>
+          <w:spacing w:val="2"/>
+          <w:sz w:val="24"/>
+          <w:szCs w:val="24"/>
+          <w:lang w:val="en-DE" w:eastAsia="en-DE"/>
+        </w:rPr>
+        <w:t xml:space="preserve"> </w:t>
+      </w:r>
+      <w:proofErr w:type="gramStart"/>
+      <w:r>
+        <w:rPr>
+          <w:rFonts w:ascii="Courier New" w:eastAsia="Times New Roman" w:hAnsi="Courier New" w:cs="Courier New"/>
+          <w:color w:val="BBB5AC"/>
+          <w:spacing w:val="2"/>
+          <w:sz w:val="20"/>
+          <w:szCs w:val="20"/>
+          <w:lang w:val="en-DE" w:eastAsia="en-DE"/>
+        </w:rPr>
+        <w:t>main(</w:t>
+      </w:r>
+      <w:proofErr w:type="gramEnd"/>
+      <w:r>
+        <w:rPr>
+          <w:rFonts w:ascii="Courier New" w:eastAsia="Times New Roman" w:hAnsi="Courier New" w:cs="Courier New"/>
+          <w:color w:val="BBB5AC"/>
+          <w:spacing w:val="2"/>
+          <w:sz w:val="20"/>
+          <w:szCs w:val="20"/>
+          <w:lang w:val="en-DE" w:eastAsia="en-DE"/>
+        </w:rPr>
+        <w:t xml:space="preserve">) </w:t>
+      </w:r>
+    </w:p>
+    <w:p>
+      <w:pPr>
+        <w:spacing w:after="0" w:line="240" w:lineRule="auto"/>
+        <w:rPr>
+          <w:rFonts w:ascii="Consolas" w:eastAsia="Times New Roman" w:hAnsi="Consolas" w:cs="Times New Roman"/>
+          <w:color w:val="BBB5AC"/>
+          <w:spacing w:val="2"/>
+          <w:sz w:val="24"/>
+          <w:szCs w:val="24"/>
+          <w:lang w:val="en-DE" w:eastAsia="en-DE"/>
+        </w:rPr>
+      </w:pPr>
+      <w:r>
+        <w:rPr>
+          <w:rFonts w:ascii="Courier New" w:eastAsia="Times New Roman" w:hAnsi="Courier New" w:cs="Courier New"/>
+          <w:color w:val="BBB5AC"/>
+          <w:spacing w:val="2"/>
+          <w:sz w:val="20"/>
+          <w:szCs w:val="20"/>
+          <w:lang w:val="en-DE" w:eastAsia="en-DE"/>
+        </w:rPr>
+        <w:t xml:space="preserve">{ </w:t>
+      </w:r>
+    </w:p>
+    <w:p>
+      <w:pPr>
+        <w:spacing w:after="0" w:line="240" w:lineRule="auto"/>
+        <w:rPr>
+          <w:rFonts w:ascii="Consolas" w:eastAsia="Times New Roman" w:hAnsi="Consolas" w:cs="Times New Roman"/>
+          <w:color w:val="BBB5AC"/>
+          <w:spacing w:val="2"/>
+          <w:sz w:val="24"/>
+          <w:szCs w:val="24"/>
+          <w:lang w:val="en-DE" w:eastAsia="en-DE"/>
+        </w:rPr>
+      </w:pPr>
+      <w:r>
+        <w:rPr>
+          <w:rFonts w:ascii="Courier New" w:eastAsia="Times New Roman" w:hAnsi="Courier New" w:cs="Courier New"/>
+          <w:color w:val="BBB5AC"/>
+          <w:spacing w:val="2"/>
+          <w:sz w:val="20"/>
+          <w:szCs w:val="20"/>
+          <w:lang w:val="en-DE" w:eastAsia="en-DE"/>
+        </w:rPr>
+        <w:t> </w:t>
+      </w:r>
+      <w:r>
+        <w:rPr>
+          <w:rFonts w:ascii="Consolas" w:eastAsia="Times New Roman" w:hAnsi="Consolas" w:cs="Times New Roman"/>
+          <w:color w:val="BBB5AC"/>
+          <w:spacing w:val="2"/>
+          <w:sz w:val="24"/>
+          <w:szCs w:val="24"/>
+          <w:lang w:val="en-DE" w:eastAsia="en-DE"/>
+        </w:rPr>
+        <w:t> </w:t>
+      </w:r>
+    </w:p>
+    <w:p>
+      <w:pPr>
+        <w:spacing w:after="0" w:line="240" w:lineRule="auto"/>
+        <w:rPr>
+          <w:rFonts w:ascii="Consolas" w:eastAsia="Times New Roman" w:hAnsi="Consolas" w:cs="Times New Roman"/>
+          <w:color w:val="BBB5AC"/>
+          <w:spacing w:val="2"/>
+          <w:sz w:val="24"/>
+          <w:szCs w:val="24"/>
+          <w:lang w:val="en-DE" w:eastAsia="en-DE"/>
+        </w:rPr>
+      </w:pPr>
+      <w:r>
+        <w:rPr>
+          <w:rFonts w:ascii="Courier New" w:eastAsia="Times New Roman" w:hAnsi="Courier New" w:cs="Courier New"/>
+          <w:color w:val="BBB5AC"/>
+          <w:spacing w:val="2"/>
+          <w:sz w:val="20"/>
+          <w:szCs w:val="20"/>
+          <w:lang w:val="en-DE" w:eastAsia="en-DE"/>
+        </w:rPr>
+        <w:t xml:space="preserve">    // Infinite Recursion </w:t>
+      </w:r>
+    </w:p>
+    <w:p>
+      <w:pPr>
+        <w:spacing w:after="0" w:line="240" w:lineRule="auto"/>
+        <w:rPr>
+          <w:rFonts w:ascii="Consolas" w:eastAsia="Times New Roman" w:hAnsi="Consolas" w:cs="Times New Roman"/>
+          <w:color w:val="BBB5AC"/>
+          <w:spacing w:val="2"/>
+          <w:sz w:val="24"/>
+          <w:szCs w:val="24"/>
+          <w:lang w:val="en-DE" w:eastAsia="en-DE"/>
+        </w:rPr>
+      </w:pPr>
+      <w:r>
+        <w:rPr>
+          <w:rFonts w:ascii="Courier New" w:eastAsia="Times New Roman" w:hAnsi="Courier New" w:cs="Courier New"/>
+          <w:color w:val="BBB5AC"/>
+          <w:spacing w:val="2"/>
+          <w:sz w:val="20"/>
+          <w:szCs w:val="20"/>
+          <w:lang w:val="en-DE" w:eastAsia="en-DE"/>
+        </w:rPr>
+        <w:t>    </w:t>
+      </w:r>
+      <w:proofErr w:type="spellStart"/>
+      <w:proofErr w:type="gramStart"/>
+      <w:r>
+        <w:rPr>
+          <w:rFonts w:ascii="Courier New" w:eastAsia="Times New Roman" w:hAnsi="Courier New" w:cs="Courier New"/>
+          <w:color w:val="BBB5AC"/>
+          <w:spacing w:val="2"/>
+          <w:sz w:val="20"/>
+          <w:szCs w:val="20"/>
+          <w:lang w:val="en-DE" w:eastAsia="en-DE"/>
+        </w:rPr>
+        <w:t>infiniteRecur</w:t>
+      </w:r>
+      <w:proofErr w:type="spellEnd"/>
+      <w:r>
+        <w:rPr>
+          <w:rFonts w:ascii="Courier New" w:eastAsia="Times New Roman" w:hAnsi="Courier New" w:cs="Courier New"/>
+          <w:color w:val="BBB5AC"/>
+          <w:spacing w:val="2"/>
+          <w:sz w:val="20"/>
+          <w:szCs w:val="20"/>
+          <w:lang w:val="en-DE" w:eastAsia="en-DE"/>
+        </w:rPr>
+        <w:t>(</w:t>
+      </w:r>
+      <w:proofErr w:type="gramEnd"/>
+      <w:r>
+        <w:rPr>
+          <w:rFonts w:ascii="Courier New" w:eastAsia="Times New Roman" w:hAnsi="Courier New" w:cs="Courier New"/>
+          <w:color w:val="BBB5AC"/>
+          <w:spacing w:val="2"/>
+          <w:sz w:val="20"/>
+          <w:szCs w:val="20"/>
+          <w:lang w:val="en-DE" w:eastAsia="en-DE"/>
+        </w:rPr>
+        <w:t xml:space="preserve">5); </w:t>
+      </w:r>
+    </w:p>
+    <w:p>
+      <w:pPr>
+        <w:spacing w:after="0" w:line="240" w:lineRule="auto"/>
+        <w:rPr>
+          <w:rFonts w:ascii="Consolas" w:eastAsia="Times New Roman" w:hAnsi="Consolas" w:cs="Times New Roman"/>
+          <w:color w:val="BBB5AC"/>
+          <w:spacing w:val="2"/>
+          <w:sz w:val="24"/>
+          <w:szCs w:val="24"/>
+          <w:lang w:val="en-DE" w:eastAsia="en-DE"/>
+        </w:rPr>
+      </w:pPr>
+      <w:r>
+        <w:rPr>
+          <w:rFonts w:ascii="Courier New" w:eastAsia="Times New Roman" w:hAnsi="Courier New" w:cs="Courier New"/>
+          <w:color w:val="BBB5AC"/>
+          <w:spacing w:val="2"/>
+          <w:sz w:val="20"/>
+          <w:szCs w:val="20"/>
+          <w:lang w:val="en-DE" w:eastAsia="en-DE"/>
+        </w:rPr>
+        <w:t>}</w:t>
+      </w:r>
+    </w:p>
+    <w:p>
+      <w:pPr>
+        <w:rPr>
+          <w:lang w:val="en-US"/>
+        </w:rPr>
+      </w:pPr>
+    </w:p>
+    <w:p>
+      <w:pPr>
+        <w:pStyle w:val="berschrift2"/>
+        <w:rPr>
+          <w:lang w:val="en-US"/>
+        </w:rPr>
+      </w:pPr>
+      <w:r>
+        <w:rPr>
+          <w:lang w:val="en-US"/>
+        </w:rPr>
+        <w:t>Suitable?</w:t>
+      </w:r>
+    </w:p>
+    <w:p>
+      <w:pPr>
+        <w:rPr>
+          <w:lang w:val="en-US"/>
+        </w:rPr>
+      </w:pPr>
+      <w:r>
+        <w:rPr>
+          <w:lang w:val="en-US"/>
+        </w:rPr>
+        <w:t>Hell yes</w:t>
+      </w:r>
+      <w:r>
+        <w:rPr>
+          <w:lang w:val="en-US"/>
+        </w:rPr>
+        <w:br w:type="page"/>
+      </w:r>
+    </w:p>
+    <w:p>
+      <w:pPr>
+        <w:pStyle w:val="berschrift1"/>
+        <w:rPr>
+          <w:lang w:val="de-DE"/>
+        </w:rPr>
+      </w:pPr>
+      <w:bookmarkStart w:id="40" w:name="_Toc62129041"/>
+      <w:r>
+        <w:rPr>
+          <w:lang w:val="de-DE"/>
+        </w:rPr>
+        <w:lastRenderedPageBreak/>
+        <w:t>Literaturverzeichnis</w:t>
+      </w:r>
+      <w:bookmarkEnd w:id="40"/>
+    </w:p>
+    <w:p>
+      <w:pPr>
+        <w:rPr>
+          <w:lang w:val="de-DE"/>
         </w:rPr>
       </w:pPr>
     </w:p>
@@ -19327,7 +22755,7 @@
       </w:hyperlink>
     </w:p>
     <w:p>
-      <w:r>
+      <w:pPr>
         <w:rPr>
           <w:rFonts w:ascii="Arial" w:hAnsi="Arial" w:cs="Arial"/>
           <w:color w:val="222222"/>
@@ -19335,7 +22763,33 @@
           <w:szCs w:val="20"/>
           <w:shd w:val="clear" w:color="auto" w:fill="FFFFFF"/>
         </w:rPr>
-        <w:t>[7] https://www.ret2rop.com/2018/08/format-string-defeating-stack-canary-nx-aslr-remote.html</w:t>
+      </w:pPr>
+      <w:r>
+        <w:rPr>
+          <w:rFonts w:ascii="Arial" w:hAnsi="Arial" w:cs="Arial"/>
+          <w:color w:val="222222"/>
+          <w:sz w:val="20"/>
+          <w:szCs w:val="20"/>
+          <w:shd w:val="clear" w:color="auto" w:fill="FFFFFF"/>
+        </w:rPr>
+        <w:t xml:space="preserve">[7] </w:t>
+      </w:r>
+      <w:hyperlink r:id="rId11" w:history="1">
+        <w:r>
+          <w:rPr>
+            <w:rStyle w:val="Hyperlink"/>
+            <w:rFonts w:ascii="Arial" w:hAnsi="Arial" w:cs="Arial"/>
+            <w:sz w:val="20"/>
+            <w:szCs w:val="20"/>
+            <w:shd w:val="clear" w:color="auto" w:fill="FFFFFF"/>
+          </w:rPr>
+          <w:t>https://www.ret2rop.com/2018/08/format-string-defeating-stack-canary-nx-aslr-remote.html</w:t>
+        </w:r>
+      </w:hyperlink>
+    </w:p>
+    <w:p>
+      <w:r>
+        <w:t>[8] https://www.geeksforgeeks.org/runtime-errors/</w:t>
       </w:r>
     </w:p>
     <w:sectPr>
@@ -20637,6 +24091,119 @@
     </w:lvl>
   </w:abstractNum>
   <w:abstractNum w:abstractNumId="14" w15:restartNumberingAfterBreak="0">
+    <w:nsid w:val="5CD65436"/>
+    <w:multiLevelType w:val="hybridMultilevel"/>
+    <w:tmpl w:val="B62091B2"/>
+    <w:lvl w:ilvl="0" w:tplc="20000001">
+      <w:start w:val="1"/>
+      <w:numFmt w:val="bullet"/>
+      <w:lvlText w:val=""/>
+      <w:lvlJc w:val="left"/>
+      <w:pPr>
+        <w:ind w:left="720" w:hanging="360"/>
+      </w:pPr>
+      <w:rPr>
+        <w:rFonts w:ascii="Symbol" w:hAnsi="Symbol" w:hint="default"/>
+      </w:rPr>
+    </w:lvl>
+    <w:lvl w:ilvl="1" w:tplc="20000003" w:tentative="1">
+      <w:start w:val="1"/>
+      <w:numFmt w:val="bullet"/>
+      <w:lvlText w:val="o"/>
+      <w:lvlJc w:val="left"/>
+      <w:pPr>
+        <w:ind w:left="1440" w:hanging="360"/>
+      </w:pPr>
+      <w:rPr>
+        <w:rFonts w:ascii="Courier New" w:hAnsi="Courier New" w:cs="Courier New" w:hint="default"/>
+      </w:rPr>
+    </w:lvl>
+    <w:lvl w:ilvl="2" w:tplc="20000005" w:tentative="1">
+      <w:start w:val="1"/>
+      <w:numFmt w:val="bullet"/>
+      <w:lvlText w:val=""/>
+      <w:lvlJc w:val="left"/>
+      <w:pPr>
+        <w:ind w:left="2160" w:hanging="360"/>
+      </w:pPr>
+      <w:rPr>
+        <w:rFonts w:ascii="Wingdings" w:hAnsi="Wingdings" w:hint="default"/>
+      </w:rPr>
+    </w:lvl>
+    <w:lvl w:ilvl="3" w:tplc="20000001" w:tentative="1">
+      <w:start w:val="1"/>
+      <w:numFmt w:val="bullet"/>
+      <w:lvlText w:val=""/>
+      <w:lvlJc w:val="left"/>
+      <w:pPr>
+        <w:ind w:left="2880" w:hanging="360"/>
+      </w:pPr>
+      <w:rPr>
+        <w:rFonts w:ascii="Symbol" w:hAnsi="Symbol" w:hint="default"/>
+      </w:rPr>
+    </w:lvl>
+    <w:lvl w:ilvl="4" w:tplc="20000003" w:tentative="1">
+      <w:start w:val="1"/>
+      <w:numFmt w:val="bullet"/>
+      <w:lvlText w:val="o"/>
+      <w:lvlJc w:val="left"/>
+      <w:pPr>
+        <w:ind w:left="3600" w:hanging="360"/>
+      </w:pPr>
+      <w:rPr>
+        <w:rFonts w:ascii="Courier New" w:hAnsi="Courier New" w:cs="Courier New" w:hint="default"/>
+      </w:rPr>
+    </w:lvl>
+    <w:lvl w:ilvl="5" w:tplc="20000005" w:tentative="1">
+      <w:start w:val="1"/>
+      <w:numFmt w:val="bullet"/>
+      <w:lvlText w:val=""/>
+      <w:lvlJc w:val="left"/>
+      <w:pPr>
+        <w:ind w:left="4320" w:hanging="360"/>
+      </w:pPr>
+      <w:rPr>
+        <w:rFonts w:ascii="Wingdings" w:hAnsi="Wingdings" w:hint="default"/>
+      </w:rPr>
+    </w:lvl>
+    <w:lvl w:ilvl="6" w:tplc="20000001" w:tentative="1">
+      <w:start w:val="1"/>
+      <w:numFmt w:val="bullet"/>
+      <w:lvlText w:val=""/>
+      <w:lvlJc w:val="left"/>
+      <w:pPr>
+        <w:ind w:left="5040" w:hanging="360"/>
+      </w:pPr>
+      <w:rPr>
+        <w:rFonts w:ascii="Symbol" w:hAnsi="Symbol" w:hint="default"/>
+      </w:rPr>
+    </w:lvl>
+    <w:lvl w:ilvl="7" w:tplc="20000003" w:tentative="1">
+      <w:start w:val="1"/>
+      <w:numFmt w:val="bullet"/>
+      <w:lvlText w:val="o"/>
+      <w:lvlJc w:val="left"/>
+      <w:pPr>
+        <w:ind w:left="5760" w:hanging="360"/>
+      </w:pPr>
+      <w:rPr>
+        <w:rFonts w:ascii="Courier New" w:hAnsi="Courier New" w:cs="Courier New" w:hint="default"/>
+      </w:rPr>
+    </w:lvl>
+    <w:lvl w:ilvl="8" w:tplc="20000005" w:tentative="1">
+      <w:start w:val="1"/>
+      <w:numFmt w:val="bullet"/>
+      <w:lvlText w:val=""/>
+      <w:lvlJc w:val="left"/>
+      <w:pPr>
+        <w:ind w:left="6480" w:hanging="360"/>
+      </w:pPr>
+      <w:rPr>
+        <w:rFonts w:ascii="Wingdings" w:hAnsi="Wingdings" w:hint="default"/>
+      </w:rPr>
+    </w:lvl>
+  </w:abstractNum>
+  <w:abstractNum w:abstractNumId="15" w15:restartNumberingAfterBreak="0">
     <w:nsid w:val="7C720210"/>
     <w:multiLevelType w:val="hybridMultilevel"/>
     <w:tmpl w:val="6A244A9C"/>
@@ -20791,6 +24358,9 @@
     <w:abstractNumId w:val="11"/>
   </w:num>
   <w:num w:numId="15">
+    <w:abstractNumId w:val="15"/>
+  </w:num>
+  <w:num w:numId="16">
     <w:abstractNumId w:val="14"/>
   </w:num>
 </w:numbering>
@@ -21484,6 +25054,19 @@
       <w:ind w:left="440"/>
     </w:pPr>
   </w:style>
+  <w:style w:type="character" w:styleId="HTMLCode">
+    <w:name w:val="HTML Code"/>
+    <w:basedOn w:val="Absatz-Standardschriftart"/>
+    <w:uiPriority w:val="99"/>
+    <w:semiHidden/>
+    <w:unhideWhenUsed/>
+    <w:rsid w:val="003E4714"/>
+    <w:rPr>
+      <w:rFonts w:ascii="Courier New" w:eastAsia="Times New Roman" w:hAnsi="Courier New" w:cs="Courier New"/>
+      <w:sz w:val="20"/>
+      <w:szCs w:val="20"/>
+    </w:rPr>
+  </w:style>
 </w:styles>
 </file>
 
@@ -21542,7 +25125,7 @@
     <w:charset w:val="00"/>
     <w:family w:val="roman"/>
     <w:pitch w:val="variable"/>
-    <w:sig w:usb0="E0002AFF" w:usb1="C0007843" w:usb2="00000009" w:usb3="00000000" w:csb0="000001FF" w:csb1="00000000"/>
+    <w:sig w:usb0="E0002EFF" w:usb1="C000785B" w:usb2="00000009" w:usb3="00000000" w:csb0="000001FF" w:csb1="00000000"/>
   </w:font>
   <w:font w:name="Courier New">
     <w:panose1 w:val="02070309020205020404"/>
@@ -21563,14 +25146,14 @@
     <w:charset w:val="00"/>
     <w:family w:val="swiss"/>
     <w:pitch w:val="variable"/>
-    <w:sig w:usb0="E0002AFF" w:usb1="4000ACFF" w:usb2="00000001" w:usb3="00000000" w:csb0="000001FF" w:csb1="00000000"/>
+    <w:sig w:usb0="E4002EFF" w:usb1="C000247B" w:usb2="00000009" w:usb3="00000000" w:csb0="000001FF" w:csb1="00000000"/>
   </w:font>
   <w:font w:name="Calibri Light">
     <w:panose1 w:val="020F0302020204030204"/>
     <w:charset w:val="00"/>
     <w:family w:val="swiss"/>
     <w:pitch w:val="variable"/>
-    <w:sig w:usb0="A0002AEF" w:usb1="4000207B" w:usb2="00000000" w:usb3="00000000" w:csb0="000001FF" w:csb1="00000000"/>
+    <w:sig w:usb0="E4002EFF" w:usb1="C000247B" w:usb2="00000009" w:usb3="00000000" w:csb0="000001FF" w:csb1="00000000"/>
   </w:font>
   <w:font w:name="Consolas">
     <w:panose1 w:val="020B0609020204030204"/>
@@ -21584,7 +25167,7 @@
     <w:charset w:val="00"/>
     <w:family w:val="swiss"/>
     <w:pitch w:val="variable"/>
-    <w:sig w:usb0="E0002AFF" w:usb1="C0007843" w:usb2="00000009" w:usb3="00000000" w:csb0="000001FF" w:csb1="00000000"/>
+    <w:sig w:usb0="E0002EFF" w:usb1="C000785B" w:usb2="00000009" w:usb3="00000000" w:csb0="000001FF" w:csb1="00000000"/>
   </w:font>
 </w:fonts>
 </file>
@@ -21612,6 +25195,7 @@
     <w:rsid w:val="00816D22"/>
     <w:rsid w:val="00B22900"/>
     <w:rsid w:val="00BD1F9F"/>
+    <w:rsid w:val="00D30D60"/>
     <w:rsid w:val="00FF584E"/>
   </w:rsids>
   <m:mathPr>

</xml_diff>

<commit_message>
updated corpus, added examples
</commit_message>
<xml_diff>
--- a/Exploits_Corpus.docx
+++ b/Exploits_Corpus.docx
@@ -250,6 +250,7 @@
                                     <w:calendar w:val="gregorian"/>
                                   </w:date>
                                 </w:sdtPr>
+                                <w:sdtEndPr/>
                                 <w:sdtContent>
                                   <w:p>
                                     <w:pPr>
@@ -297,6 +298,7 @@
                                     <w:dataBinding w:prefixMappings="xmlns:ns0='http://schemas.openxmlformats.org/officeDocument/2006/extended-properties' " w:xpath="/ns0:Properties[1]/ns0:Company[1]" w:storeItemID="{6668398D-A668-4E3E-A5EB-62B293D839F1}"/>
                                     <w:text/>
                                   </w:sdtPr>
+                                  <w:sdtEndPr/>
                                   <w:sdtContent>
                                     <w:r>
                                       <w:rPr>
@@ -329,6 +331,7 @@
                                     <w:dataBinding w:prefixMappings="xmlns:ns0='http://schemas.microsoft.com/office/2006/coverPageProps' " w:xpath="/ns0:CoverPageProperties[1]/ns0:CompanyAddress[1]" w:storeItemID="{55AF091B-3C7A-41E3-B477-F2FDAA23CFDA}"/>
                                     <w:text/>
                                   </w:sdtPr>
+                                  <w:sdtEndPr/>
                                   <w:sdtContent>
                                     <w:r>
                                       <w:rPr>
@@ -389,6 +392,7 @@
                               <w:calendar w:val="gregorian"/>
                             </w:date>
                           </w:sdtPr>
+                          <w:sdtEndPr/>
                           <w:sdtContent>
                             <w:p>
                               <w:pPr>
@@ -436,6 +440,7 @@
                               <w:dataBinding w:prefixMappings="xmlns:ns0='http://schemas.openxmlformats.org/officeDocument/2006/extended-properties' " w:xpath="/ns0:Properties[1]/ns0:Company[1]" w:storeItemID="{6668398D-A668-4E3E-A5EB-62B293D839F1}"/>
                               <w:text/>
                             </w:sdtPr>
+                            <w:sdtEndPr/>
                             <w:sdtContent>
                               <w:r>
                                 <w:rPr>
@@ -468,6 +473,7 @@
                               <w:dataBinding w:prefixMappings="xmlns:ns0='http://schemas.microsoft.com/office/2006/coverPageProps' " w:xpath="/ns0:CoverPageProperties[1]/ns0:CompanyAddress[1]" w:storeItemID="{55AF091B-3C7A-41E3-B477-F2FDAA23CFDA}"/>
                               <w:text/>
                             </w:sdtPr>
+                            <w:sdtEndPr/>
                             <w:sdtContent>
                               <w:r>
                                 <w:rPr>
@@ -18843,6 +18849,687 @@
     </w:p>
     <w:p>
       <w:pPr>
+        <w:shd w:val="clear" w:color="auto" w:fill="2C3338"/>
+        <w:spacing w:after="0" w:line="285" w:lineRule="atLeast"/>
+        <w:rPr>
+          <w:rFonts w:ascii="Consolas" w:eastAsia="Times New Roman" w:hAnsi="Consolas" w:cs="Times New Roman"/>
+          <w:color w:val="C3C6C9"/>
+          <w:sz w:val="21"/>
+          <w:szCs w:val="21"/>
+          <w:lang w:val="en-DE" w:eastAsia="en-DE"/>
+        </w:rPr>
+      </w:pPr>
+      <w:r>
+        <w:rPr>
+          <w:rFonts w:ascii="Consolas" w:eastAsia="Times New Roman" w:hAnsi="Consolas" w:cs="Times New Roman"/>
+          <w:color w:val="6A737D"/>
+          <w:sz w:val="21"/>
+          <w:szCs w:val="21"/>
+          <w:lang w:val="en-DE" w:eastAsia="en-DE"/>
+        </w:rPr>
+        <w:t>// C++ program to illustrate </w:t>
+      </w:r>
+    </w:p>
+    <w:p>
+      <w:pPr>
+        <w:shd w:val="clear" w:color="auto" w:fill="2C3338"/>
+        <w:spacing w:after="0" w:line="285" w:lineRule="atLeast"/>
+        <w:rPr>
+          <w:rFonts w:ascii="Consolas" w:eastAsia="Times New Roman" w:hAnsi="Consolas" w:cs="Times New Roman"/>
+          <w:color w:val="C3C6C9"/>
+          <w:sz w:val="21"/>
+          <w:szCs w:val="21"/>
+          <w:lang w:val="en-DE" w:eastAsia="en-DE"/>
+        </w:rPr>
+      </w:pPr>
+      <w:r>
+        <w:rPr>
+          <w:rFonts w:ascii="Consolas" w:eastAsia="Times New Roman" w:hAnsi="Consolas" w:cs="Times New Roman"/>
+          <w:color w:val="6A737D"/>
+          <w:sz w:val="21"/>
+          <w:szCs w:val="21"/>
+          <w:lang w:val="en-DE" w:eastAsia="en-DE"/>
+        </w:rPr>
+        <w:t>// the SIGFPE error </w:t>
+      </w:r>
+    </w:p>
+    <w:p>
+      <w:pPr>
+        <w:shd w:val="clear" w:color="auto" w:fill="2C3338"/>
+        <w:spacing w:after="0" w:line="285" w:lineRule="atLeast"/>
+        <w:rPr>
+          <w:rFonts w:ascii="Consolas" w:eastAsia="Times New Roman" w:hAnsi="Consolas" w:cs="Times New Roman"/>
+          <w:color w:val="C3C6C9"/>
+          <w:sz w:val="21"/>
+          <w:szCs w:val="21"/>
+          <w:lang w:val="en-DE" w:eastAsia="en-DE"/>
+        </w:rPr>
+      </w:pPr>
+      <w:r>
+        <w:rPr>
+          <w:rFonts w:ascii="Consolas" w:eastAsia="Times New Roman" w:hAnsi="Consolas" w:cs="Times New Roman"/>
+          <w:color w:val="C26C74"/>
+          <w:sz w:val="21"/>
+          <w:szCs w:val="21"/>
+          <w:lang w:val="en-DE" w:eastAsia="en-DE"/>
+        </w:rPr>
+        <w:t>#include</w:t>
+      </w:r>
+      <w:r>
+        <w:rPr>
+          <w:rFonts w:ascii="Consolas" w:eastAsia="Times New Roman" w:hAnsi="Consolas" w:cs="Times New Roman"/>
+          <w:color w:val="C3C6C9"/>
+          <w:sz w:val="21"/>
+          <w:szCs w:val="21"/>
+          <w:lang w:val="en-DE" w:eastAsia="en-DE"/>
+        </w:rPr>
+        <w:t> </w:t>
+      </w:r>
+      <w:r>
+        <w:rPr>
+          <w:rFonts w:ascii="Consolas" w:eastAsia="Times New Roman" w:hAnsi="Consolas" w:cs="Times New Roman"/>
+          <w:color w:val="60976D"/>
+          <w:sz w:val="21"/>
+          <w:szCs w:val="21"/>
+          <w:lang w:val="en-DE" w:eastAsia="en-DE"/>
+        </w:rPr>
+        <w:t>&lt;iostream&gt;</w:t>
+      </w:r>
+      <w:r>
+        <w:rPr>
+          <w:rFonts w:ascii="Consolas" w:eastAsia="Times New Roman" w:hAnsi="Consolas" w:cs="Times New Roman"/>
+          <w:color w:val="C3C6C9"/>
+          <w:sz w:val="21"/>
+          <w:szCs w:val="21"/>
+          <w:lang w:val="en-DE" w:eastAsia="en-DE"/>
+        </w:rPr>
+        <w:t> </w:t>
+      </w:r>
+    </w:p>
+    <w:p>
+      <w:pPr>
+        <w:shd w:val="clear" w:color="auto" w:fill="2C3338"/>
+        <w:spacing w:after="0" w:line="285" w:lineRule="atLeast"/>
+        <w:rPr>
+          <w:rFonts w:ascii="Consolas" w:eastAsia="Times New Roman" w:hAnsi="Consolas" w:cs="Times New Roman"/>
+          <w:color w:val="C3C6C9"/>
+          <w:sz w:val="21"/>
+          <w:szCs w:val="21"/>
+          <w:lang w:val="en-DE" w:eastAsia="en-DE"/>
+        </w:rPr>
+      </w:pPr>
+      <w:r>
+        <w:rPr>
+          <w:rFonts w:ascii="Consolas" w:eastAsia="Times New Roman" w:hAnsi="Consolas" w:cs="Times New Roman"/>
+          <w:color w:val="C26C74"/>
+          <w:sz w:val="21"/>
+          <w:szCs w:val="21"/>
+          <w:lang w:val="en-DE" w:eastAsia="en-DE"/>
+        </w:rPr>
+        <w:t>using</w:t>
+      </w:r>
+      <w:r>
+        <w:rPr>
+          <w:rFonts w:ascii="Consolas" w:eastAsia="Times New Roman" w:hAnsi="Consolas" w:cs="Times New Roman"/>
+          <w:color w:val="C3C6C9"/>
+          <w:sz w:val="21"/>
+          <w:szCs w:val="21"/>
+          <w:lang w:val="en-DE" w:eastAsia="en-DE"/>
+        </w:rPr>
+        <w:t> </w:t>
+      </w:r>
+      <w:r>
+        <w:rPr>
+          <w:rFonts w:ascii="Consolas" w:eastAsia="Times New Roman" w:hAnsi="Consolas" w:cs="Times New Roman"/>
+          <w:color w:val="C26C74"/>
+          <w:sz w:val="21"/>
+          <w:szCs w:val="21"/>
+          <w:lang w:val="en-DE" w:eastAsia="en-DE"/>
+        </w:rPr>
+        <w:t>namespace</w:t>
+      </w:r>
+      <w:r>
+        <w:rPr>
+          <w:rFonts w:ascii="Consolas" w:eastAsia="Times New Roman" w:hAnsi="Consolas" w:cs="Times New Roman"/>
+          <w:color w:val="C3C6C9"/>
+          <w:sz w:val="21"/>
+          <w:szCs w:val="21"/>
+          <w:lang w:val="en-DE" w:eastAsia="en-DE"/>
+        </w:rPr>
+        <w:t> </w:t>
+      </w:r>
+      <w:proofErr w:type="gramStart"/>
+      <w:r>
+        <w:rPr>
+          <w:rFonts w:ascii="Consolas" w:eastAsia="Times New Roman" w:hAnsi="Consolas" w:cs="Times New Roman"/>
+          <w:color w:val="C3C6C9"/>
+          <w:sz w:val="21"/>
+          <w:szCs w:val="21"/>
+          <w:lang w:val="en-DE" w:eastAsia="en-DE"/>
+        </w:rPr>
+        <w:t>std;</w:t>
+      </w:r>
+      <w:proofErr w:type="gramEnd"/>
+      <w:r>
+        <w:rPr>
+          <w:rFonts w:ascii="Consolas" w:eastAsia="Times New Roman" w:hAnsi="Consolas" w:cs="Times New Roman"/>
+          <w:color w:val="C3C6C9"/>
+          <w:sz w:val="21"/>
+          <w:szCs w:val="21"/>
+          <w:lang w:val="en-DE" w:eastAsia="en-DE"/>
+        </w:rPr>
+        <w:t> </w:t>
+      </w:r>
+    </w:p>
+    <w:p>
+      <w:pPr>
+        <w:shd w:val="clear" w:color="auto" w:fill="2C3338"/>
+        <w:spacing w:after="0" w:line="285" w:lineRule="atLeast"/>
+        <w:rPr>
+          <w:rFonts w:ascii="Consolas" w:eastAsia="Times New Roman" w:hAnsi="Consolas" w:cs="Times New Roman"/>
+          <w:color w:val="C3C6C9"/>
+          <w:sz w:val="21"/>
+          <w:szCs w:val="21"/>
+          <w:lang w:val="en-DE" w:eastAsia="en-DE"/>
+        </w:rPr>
+      </w:pPr>
+      <w:r>
+        <w:rPr>
+          <w:rFonts w:ascii="Consolas" w:eastAsia="Times New Roman" w:hAnsi="Consolas" w:cs="Times New Roman"/>
+          <w:color w:val="C3C6C9"/>
+          <w:sz w:val="21"/>
+          <w:szCs w:val="21"/>
+          <w:lang w:val="en-DE" w:eastAsia="en-DE"/>
+        </w:rPr>
+        <w:t>  </w:t>
+      </w:r>
+    </w:p>
+    <w:p>
+      <w:pPr>
+        <w:shd w:val="clear" w:color="auto" w:fill="2C3338"/>
+        <w:spacing w:after="0" w:line="285" w:lineRule="atLeast"/>
+        <w:rPr>
+          <w:rFonts w:ascii="Consolas" w:eastAsia="Times New Roman" w:hAnsi="Consolas" w:cs="Times New Roman"/>
+          <w:color w:val="C3C6C9"/>
+          <w:sz w:val="21"/>
+          <w:szCs w:val="21"/>
+          <w:lang w:val="en-DE" w:eastAsia="en-DE"/>
+        </w:rPr>
+      </w:pPr>
+      <w:r>
+        <w:rPr>
+          <w:rFonts w:ascii="Consolas" w:eastAsia="Times New Roman" w:hAnsi="Consolas" w:cs="Times New Roman"/>
+          <w:color w:val="6A737D"/>
+          <w:sz w:val="21"/>
+          <w:szCs w:val="21"/>
+          <w:lang w:val="en-DE" w:eastAsia="en-DE"/>
+        </w:rPr>
+        <w:t>// Driver Code </w:t>
+      </w:r>
+    </w:p>
+    <w:p>
+      <w:pPr>
+        <w:shd w:val="clear" w:color="auto" w:fill="2C3338"/>
+        <w:spacing w:after="0" w:line="285" w:lineRule="atLeast"/>
+        <w:rPr>
+          <w:rFonts w:ascii="Consolas" w:eastAsia="Times New Roman" w:hAnsi="Consolas" w:cs="Times New Roman"/>
+          <w:color w:val="C3C6C9"/>
+          <w:sz w:val="21"/>
+          <w:szCs w:val="21"/>
+          <w:lang w:val="en-DE" w:eastAsia="en-DE"/>
+        </w:rPr>
+      </w:pPr>
+      <w:r>
+        <w:rPr>
+          <w:rFonts w:ascii="Consolas" w:eastAsia="Times New Roman" w:hAnsi="Consolas" w:cs="Times New Roman"/>
+          <w:color w:val="C26C74"/>
+          <w:sz w:val="21"/>
+          <w:szCs w:val="21"/>
+          <w:lang w:val="en-DE" w:eastAsia="en-DE"/>
+        </w:rPr>
+        <w:t>int</w:t>
+      </w:r>
+      <w:r>
+        <w:rPr>
+          <w:rFonts w:ascii="Consolas" w:eastAsia="Times New Roman" w:hAnsi="Consolas" w:cs="Times New Roman"/>
+          <w:color w:val="C3C6C9"/>
+          <w:sz w:val="21"/>
+          <w:szCs w:val="21"/>
+          <w:lang w:val="en-DE" w:eastAsia="en-DE"/>
+        </w:rPr>
+        <w:t> </w:t>
+      </w:r>
+      <w:proofErr w:type="gramStart"/>
+      <w:r>
+        <w:rPr>
+          <w:rFonts w:ascii="Consolas" w:eastAsia="Times New Roman" w:hAnsi="Consolas" w:cs="Times New Roman"/>
+          <w:color w:val="BBAED3"/>
+          <w:sz w:val="21"/>
+          <w:szCs w:val="21"/>
+          <w:lang w:val="en-DE" w:eastAsia="en-DE"/>
+        </w:rPr>
+        <w:t>main</w:t>
+      </w:r>
+      <w:r>
+        <w:rPr>
+          <w:rFonts w:ascii="Consolas" w:eastAsia="Times New Roman" w:hAnsi="Consolas" w:cs="Times New Roman"/>
+          <w:color w:val="C3C6C9"/>
+          <w:sz w:val="21"/>
+          <w:szCs w:val="21"/>
+          <w:lang w:val="en-DE" w:eastAsia="en-DE"/>
+        </w:rPr>
+        <w:t>(</w:t>
+      </w:r>
+      <w:proofErr w:type="gramEnd"/>
+      <w:r>
+        <w:rPr>
+          <w:rFonts w:ascii="Consolas" w:eastAsia="Times New Roman" w:hAnsi="Consolas" w:cs="Times New Roman"/>
+          <w:color w:val="C3C6C9"/>
+          <w:sz w:val="21"/>
+          <w:szCs w:val="21"/>
+          <w:lang w:val="en-DE" w:eastAsia="en-DE"/>
+        </w:rPr>
+        <w:t>) </w:t>
+      </w:r>
+    </w:p>
+    <w:p>
+      <w:pPr>
+        <w:shd w:val="clear" w:color="auto" w:fill="2C3338"/>
+        <w:spacing w:after="0" w:line="285" w:lineRule="atLeast"/>
+        <w:rPr>
+          <w:rFonts w:ascii="Consolas" w:eastAsia="Times New Roman" w:hAnsi="Consolas" w:cs="Times New Roman"/>
+          <w:color w:val="C3C6C9"/>
+          <w:sz w:val="21"/>
+          <w:szCs w:val="21"/>
+          <w:lang w:val="en-DE" w:eastAsia="en-DE"/>
+        </w:rPr>
+      </w:pPr>
+      <w:r>
+        <w:rPr>
+          <w:rFonts w:ascii="Consolas" w:eastAsia="Times New Roman" w:hAnsi="Consolas" w:cs="Times New Roman"/>
+          <w:color w:val="C3C6C9"/>
+          <w:sz w:val="21"/>
+          <w:szCs w:val="21"/>
+          <w:lang w:val="en-DE" w:eastAsia="en-DE"/>
+        </w:rPr>
+        <w:t>{ </w:t>
+      </w:r>
+    </w:p>
+    <w:p>
+      <w:pPr>
+        <w:shd w:val="clear" w:color="auto" w:fill="2C3338"/>
+        <w:spacing w:after="0" w:line="285" w:lineRule="atLeast"/>
+        <w:rPr>
+          <w:rFonts w:ascii="Consolas" w:eastAsia="Times New Roman" w:hAnsi="Consolas" w:cs="Times New Roman"/>
+          <w:color w:val="C3C6C9"/>
+          <w:sz w:val="21"/>
+          <w:szCs w:val="21"/>
+          <w:lang w:val="en-DE" w:eastAsia="en-DE"/>
+        </w:rPr>
+      </w:pPr>
+      <w:r>
+        <w:rPr>
+          <w:rFonts w:ascii="Consolas" w:eastAsia="Times New Roman" w:hAnsi="Consolas" w:cs="Times New Roman"/>
+          <w:color w:val="C3C6C9"/>
+          <w:sz w:val="21"/>
+          <w:szCs w:val="21"/>
+          <w:lang w:val="en-DE" w:eastAsia="en-DE"/>
+        </w:rPr>
+        <w:t>    </w:t>
+      </w:r>
+      <w:r>
+        <w:rPr>
+          <w:rFonts w:ascii="Consolas" w:eastAsia="Times New Roman" w:hAnsi="Consolas" w:cs="Times New Roman"/>
+          <w:color w:val="C26C74"/>
+          <w:sz w:val="21"/>
+          <w:szCs w:val="21"/>
+          <w:lang w:val="en-DE" w:eastAsia="en-DE"/>
+        </w:rPr>
+        <w:t>int</w:t>
+      </w:r>
+      <w:r>
+        <w:rPr>
+          <w:rFonts w:ascii="Consolas" w:eastAsia="Times New Roman" w:hAnsi="Consolas" w:cs="Times New Roman"/>
+          <w:color w:val="C3C6C9"/>
+          <w:sz w:val="21"/>
+          <w:szCs w:val="21"/>
+          <w:lang w:val="en-DE" w:eastAsia="en-DE"/>
+        </w:rPr>
+        <w:t> </w:t>
+      </w:r>
+      <w:r>
+        <w:rPr>
+          <w:rFonts w:ascii="Consolas" w:eastAsia="Times New Roman" w:hAnsi="Consolas" w:cs="Times New Roman"/>
+          <w:color w:val="91AFD1"/>
+          <w:sz w:val="21"/>
+          <w:szCs w:val="21"/>
+          <w:lang w:val="en-DE" w:eastAsia="en-DE"/>
+        </w:rPr>
+        <w:t>a</w:t>
+      </w:r>
+      <w:r>
+        <w:rPr>
+          <w:rFonts w:ascii="Consolas" w:eastAsia="Times New Roman" w:hAnsi="Consolas" w:cs="Times New Roman"/>
+          <w:color w:val="C3C6C9"/>
+          <w:sz w:val="21"/>
+          <w:szCs w:val="21"/>
+          <w:lang w:val="en-DE" w:eastAsia="en-DE"/>
+        </w:rPr>
+        <w:t> </w:t>
+      </w:r>
+      <w:r>
+        <w:rPr>
+          <w:rFonts w:ascii="Consolas" w:eastAsia="Times New Roman" w:hAnsi="Consolas" w:cs="Times New Roman"/>
+          <w:color w:val="C26C74"/>
+          <w:sz w:val="21"/>
+          <w:szCs w:val="21"/>
+          <w:lang w:val="en-DE" w:eastAsia="en-DE"/>
+        </w:rPr>
+        <w:t>=</w:t>
+      </w:r>
+      <w:r>
+        <w:rPr>
+          <w:rFonts w:ascii="Consolas" w:eastAsia="Times New Roman" w:hAnsi="Consolas" w:cs="Times New Roman"/>
+          <w:color w:val="C3C6C9"/>
+          <w:sz w:val="21"/>
+          <w:szCs w:val="21"/>
+          <w:lang w:val="en-DE" w:eastAsia="en-DE"/>
+        </w:rPr>
+        <w:t> </w:t>
+      </w:r>
+      <w:proofErr w:type="gramStart"/>
+      <w:r>
+        <w:rPr>
+          <w:rFonts w:ascii="Consolas" w:eastAsia="Times New Roman" w:hAnsi="Consolas" w:cs="Times New Roman"/>
+          <w:color w:val="91AFD1"/>
+          <w:sz w:val="21"/>
+          <w:szCs w:val="21"/>
+          <w:lang w:val="en-DE" w:eastAsia="en-DE"/>
+        </w:rPr>
+        <w:t>5</w:t>
+      </w:r>
+      <w:r>
+        <w:rPr>
+          <w:rFonts w:ascii="Consolas" w:eastAsia="Times New Roman" w:hAnsi="Consolas" w:cs="Times New Roman"/>
+          <w:color w:val="C3C6C9"/>
+          <w:sz w:val="21"/>
+          <w:szCs w:val="21"/>
+          <w:lang w:val="en-DE" w:eastAsia="en-DE"/>
+        </w:rPr>
+        <w:t>;</w:t>
+      </w:r>
+      <w:proofErr w:type="gramEnd"/>
+      <w:r>
+        <w:rPr>
+          <w:rFonts w:ascii="Consolas" w:eastAsia="Times New Roman" w:hAnsi="Consolas" w:cs="Times New Roman"/>
+          <w:color w:val="C3C6C9"/>
+          <w:sz w:val="21"/>
+          <w:szCs w:val="21"/>
+          <w:lang w:val="en-DE" w:eastAsia="en-DE"/>
+        </w:rPr>
+        <w:t> </w:t>
+      </w:r>
+    </w:p>
+    <w:p>
+      <w:pPr>
+        <w:shd w:val="clear" w:color="auto" w:fill="2C3338"/>
+        <w:spacing w:after="0" w:line="285" w:lineRule="atLeast"/>
+        <w:rPr>
+          <w:rFonts w:ascii="Consolas" w:eastAsia="Times New Roman" w:hAnsi="Consolas" w:cs="Times New Roman"/>
+          <w:color w:val="C3C6C9"/>
+          <w:sz w:val="21"/>
+          <w:szCs w:val="21"/>
+          <w:lang w:val="en-DE" w:eastAsia="en-DE"/>
+        </w:rPr>
+      </w:pPr>
+      <w:r>
+        <w:rPr>
+          <w:rFonts w:ascii="Consolas" w:eastAsia="Times New Roman" w:hAnsi="Consolas" w:cs="Times New Roman"/>
+          <w:color w:val="6A737D"/>
+          <w:sz w:val="21"/>
+          <w:szCs w:val="21"/>
+          <w:lang w:val="en-DE" w:eastAsia="en-DE"/>
+        </w:rPr>
+        <w:t>    // Division by Zero </w:t>
+      </w:r>
+    </w:p>
+    <w:p>
+      <w:pPr>
+        <w:shd w:val="clear" w:color="auto" w:fill="2C3338"/>
+        <w:spacing w:after="0" w:line="285" w:lineRule="atLeast"/>
+        <w:rPr>
+          <w:rFonts w:ascii="Consolas" w:eastAsia="Times New Roman" w:hAnsi="Consolas" w:cs="Times New Roman"/>
+          <w:color w:val="C3C6C9"/>
+          <w:sz w:val="21"/>
+          <w:szCs w:val="21"/>
+          <w:lang w:val="en-DE" w:eastAsia="en-DE"/>
+        </w:rPr>
+      </w:pPr>
+      <w:r>
+        <w:rPr>
+          <w:rFonts w:ascii="Consolas" w:eastAsia="Times New Roman" w:hAnsi="Consolas" w:cs="Times New Roman"/>
+          <w:color w:val="C3C6C9"/>
+          <w:sz w:val="21"/>
+          <w:szCs w:val="21"/>
+          <w:lang w:val="en-DE" w:eastAsia="en-DE"/>
+        </w:rPr>
+        <w:t>    </w:t>
+      </w:r>
+      <w:proofErr w:type="spellStart"/>
+      <w:r>
+        <w:rPr>
+          <w:rFonts w:ascii="Consolas" w:eastAsia="Times New Roman" w:hAnsi="Consolas" w:cs="Times New Roman"/>
+          <w:color w:val="91AFD1"/>
+          <w:sz w:val="21"/>
+          <w:szCs w:val="21"/>
+          <w:lang w:val="en-DE" w:eastAsia="en-DE"/>
+        </w:rPr>
+        <w:t>cout</w:t>
+      </w:r>
+      <w:proofErr w:type="spellEnd"/>
+      <w:r>
+        <w:rPr>
+          <w:rFonts w:ascii="Consolas" w:eastAsia="Times New Roman" w:hAnsi="Consolas" w:cs="Times New Roman"/>
+          <w:color w:val="C3C6C9"/>
+          <w:sz w:val="21"/>
+          <w:szCs w:val="21"/>
+          <w:lang w:val="en-DE" w:eastAsia="en-DE"/>
+        </w:rPr>
+        <w:t> </w:t>
+      </w:r>
+      <w:r>
+        <w:rPr>
+          <w:rFonts w:ascii="Consolas" w:eastAsia="Times New Roman" w:hAnsi="Consolas" w:cs="Times New Roman"/>
+          <w:color w:val="BBAED3"/>
+          <w:sz w:val="21"/>
+          <w:szCs w:val="21"/>
+          <w:lang w:val="en-DE" w:eastAsia="en-DE"/>
+        </w:rPr>
+        <w:t>&lt;&lt;</w:t>
+      </w:r>
+      <w:r>
+        <w:rPr>
+          <w:rFonts w:ascii="Consolas" w:eastAsia="Times New Roman" w:hAnsi="Consolas" w:cs="Times New Roman"/>
+          <w:color w:val="C3C6C9"/>
+          <w:sz w:val="21"/>
+          <w:szCs w:val="21"/>
+          <w:lang w:val="en-DE" w:eastAsia="en-DE"/>
+        </w:rPr>
+        <w:t> </w:t>
+      </w:r>
+      <w:r>
+        <w:rPr>
+          <w:rFonts w:ascii="Consolas" w:eastAsia="Times New Roman" w:hAnsi="Consolas" w:cs="Times New Roman"/>
+          <w:color w:val="91AFD1"/>
+          <w:sz w:val="21"/>
+          <w:szCs w:val="21"/>
+          <w:lang w:val="en-DE" w:eastAsia="en-DE"/>
+        </w:rPr>
+        <w:t>a</w:t>
+      </w:r>
+      <w:r>
+        <w:rPr>
+          <w:rFonts w:ascii="Consolas" w:eastAsia="Times New Roman" w:hAnsi="Consolas" w:cs="Times New Roman"/>
+          <w:color w:val="C3C6C9"/>
+          <w:sz w:val="21"/>
+          <w:szCs w:val="21"/>
+          <w:lang w:val="en-DE" w:eastAsia="en-DE"/>
+        </w:rPr>
+        <w:t> </w:t>
+      </w:r>
+      <w:r>
+        <w:rPr>
+          <w:rFonts w:ascii="Consolas" w:eastAsia="Times New Roman" w:hAnsi="Consolas" w:cs="Times New Roman"/>
+          <w:color w:val="C26C74"/>
+          <w:sz w:val="21"/>
+          <w:szCs w:val="21"/>
+          <w:lang w:val="en-DE" w:eastAsia="en-DE"/>
+        </w:rPr>
+        <w:t>/</w:t>
+      </w:r>
+      <w:r>
+        <w:rPr>
+          <w:rFonts w:ascii="Consolas" w:eastAsia="Times New Roman" w:hAnsi="Consolas" w:cs="Times New Roman"/>
+          <w:color w:val="C3C6C9"/>
+          <w:sz w:val="21"/>
+          <w:szCs w:val="21"/>
+          <w:lang w:val="en-DE" w:eastAsia="en-DE"/>
+        </w:rPr>
+        <w:t> </w:t>
+      </w:r>
+      <w:proofErr w:type="gramStart"/>
+      <w:r>
+        <w:rPr>
+          <w:rFonts w:ascii="Consolas" w:eastAsia="Times New Roman" w:hAnsi="Consolas" w:cs="Times New Roman"/>
+          <w:color w:val="91AFD1"/>
+          <w:sz w:val="21"/>
+          <w:szCs w:val="21"/>
+          <w:lang w:val="en-DE" w:eastAsia="en-DE"/>
+        </w:rPr>
+        <w:t>0</w:t>
+      </w:r>
+      <w:r>
+        <w:rPr>
+          <w:rFonts w:ascii="Consolas" w:eastAsia="Times New Roman" w:hAnsi="Consolas" w:cs="Times New Roman"/>
+          <w:color w:val="C3C6C9"/>
+          <w:sz w:val="21"/>
+          <w:szCs w:val="21"/>
+          <w:lang w:val="en-DE" w:eastAsia="en-DE"/>
+        </w:rPr>
+        <w:t>;</w:t>
+      </w:r>
+      <w:proofErr w:type="gramEnd"/>
+      <w:r>
+        <w:rPr>
+          <w:rFonts w:ascii="Consolas" w:eastAsia="Times New Roman" w:hAnsi="Consolas" w:cs="Times New Roman"/>
+          <w:color w:val="C3C6C9"/>
+          <w:sz w:val="21"/>
+          <w:szCs w:val="21"/>
+          <w:lang w:val="en-DE" w:eastAsia="en-DE"/>
+        </w:rPr>
+        <w:t> </w:t>
+      </w:r>
+    </w:p>
+    <w:p>
+      <w:pPr>
+        <w:shd w:val="clear" w:color="auto" w:fill="2C3338"/>
+        <w:spacing w:after="0" w:line="285" w:lineRule="atLeast"/>
+        <w:rPr>
+          <w:rFonts w:ascii="Consolas" w:eastAsia="Times New Roman" w:hAnsi="Consolas" w:cs="Times New Roman"/>
+          <w:color w:val="C3C6C9"/>
+          <w:sz w:val="21"/>
+          <w:szCs w:val="21"/>
+          <w:lang w:val="en-DE" w:eastAsia="en-DE"/>
+        </w:rPr>
+      </w:pPr>
+      <w:r>
+        <w:rPr>
+          <w:rFonts w:ascii="Consolas" w:eastAsia="Times New Roman" w:hAnsi="Consolas" w:cs="Times New Roman"/>
+          <w:color w:val="C3C6C9"/>
+          <w:sz w:val="21"/>
+          <w:szCs w:val="21"/>
+          <w:lang w:val="en-DE" w:eastAsia="en-DE"/>
+        </w:rPr>
+        <w:t>    </w:t>
+      </w:r>
+      <w:r>
+        <w:rPr>
+          <w:rFonts w:ascii="Consolas" w:eastAsia="Times New Roman" w:hAnsi="Consolas" w:cs="Times New Roman"/>
+          <w:color w:val="C26C74"/>
+          <w:sz w:val="21"/>
+          <w:szCs w:val="21"/>
+          <w:lang w:val="en-DE" w:eastAsia="en-DE"/>
+        </w:rPr>
+        <w:t>return</w:t>
+      </w:r>
+      <w:r>
+        <w:rPr>
+          <w:rFonts w:ascii="Consolas" w:eastAsia="Times New Roman" w:hAnsi="Consolas" w:cs="Times New Roman"/>
+          <w:color w:val="C3C6C9"/>
+          <w:sz w:val="21"/>
+          <w:szCs w:val="21"/>
+          <w:lang w:val="en-DE" w:eastAsia="en-DE"/>
+        </w:rPr>
+        <w:t> </w:t>
+      </w:r>
+      <w:proofErr w:type="gramStart"/>
+      <w:r>
+        <w:rPr>
+          <w:rFonts w:ascii="Consolas" w:eastAsia="Times New Roman" w:hAnsi="Consolas" w:cs="Times New Roman"/>
+          <w:color w:val="91AFD1"/>
+          <w:sz w:val="21"/>
+          <w:szCs w:val="21"/>
+          <w:lang w:val="en-DE" w:eastAsia="en-DE"/>
+        </w:rPr>
+        <w:t>0</w:t>
+      </w:r>
+      <w:r>
+        <w:rPr>
+          <w:rFonts w:ascii="Consolas" w:eastAsia="Times New Roman" w:hAnsi="Consolas" w:cs="Times New Roman"/>
+          <w:color w:val="C3C6C9"/>
+          <w:sz w:val="21"/>
+          <w:szCs w:val="21"/>
+          <w:lang w:val="en-DE" w:eastAsia="en-DE"/>
+        </w:rPr>
+        <w:t>;</w:t>
+      </w:r>
+      <w:proofErr w:type="gramEnd"/>
+      <w:r>
+        <w:rPr>
+          <w:rFonts w:ascii="Consolas" w:eastAsia="Times New Roman" w:hAnsi="Consolas" w:cs="Times New Roman"/>
+          <w:color w:val="C3C6C9"/>
+          <w:sz w:val="21"/>
+          <w:szCs w:val="21"/>
+          <w:lang w:val="en-DE" w:eastAsia="en-DE"/>
+        </w:rPr>
+        <w:t> </w:t>
+      </w:r>
+    </w:p>
+    <w:p>
+      <w:pPr>
+        <w:shd w:val="clear" w:color="auto" w:fill="2C3338"/>
+        <w:spacing w:after="0" w:line="285" w:lineRule="atLeast"/>
+        <w:rPr>
+          <w:rFonts w:ascii="Consolas" w:eastAsia="Times New Roman" w:hAnsi="Consolas" w:cs="Times New Roman"/>
+          <w:color w:val="C3C6C9"/>
+          <w:sz w:val="21"/>
+          <w:szCs w:val="21"/>
+          <w:lang w:val="en-DE" w:eastAsia="en-DE"/>
+        </w:rPr>
+      </w:pPr>
+      <w:r>
+        <w:rPr>
+          <w:rFonts w:ascii="Consolas" w:eastAsia="Times New Roman" w:hAnsi="Consolas" w:cs="Times New Roman"/>
+          <w:color w:val="C3C6C9"/>
+          <w:sz w:val="21"/>
+          <w:szCs w:val="21"/>
+          <w:lang w:val="en-DE" w:eastAsia="en-DE"/>
+        </w:rPr>
+        <w:t>}</w:t>
+      </w:r>
+    </w:p>
+    <w:p>
+      <w:pPr>
         <w:spacing w:after="0" w:line="240" w:lineRule="auto"/>
         <w:rPr>
           <w:rFonts w:ascii="Consolas" w:eastAsia="Times New Roman" w:hAnsi="Consolas" w:cs="Times New Roman"/>
@@ -18853,6 +19540,501 @@
           <w:lang w:val="en-DE" w:eastAsia="en-DE"/>
         </w:rPr>
       </w:pPr>
+    </w:p>
+    <w:p>
+      <w:pPr>
+        <w:shd w:val="clear" w:color="auto" w:fill="2C3338"/>
+        <w:spacing w:after="0" w:line="285" w:lineRule="atLeast"/>
+        <w:rPr>
+          <w:rFonts w:ascii="Consolas" w:eastAsia="Times New Roman" w:hAnsi="Consolas" w:cs="Times New Roman"/>
+          <w:color w:val="C3C6C9"/>
+          <w:sz w:val="21"/>
+          <w:szCs w:val="21"/>
+          <w:lang w:eastAsia="en-DE"/>
+        </w:rPr>
+      </w:pPr>
+      <w:r>
+        <w:rPr>
+          <w:rFonts w:ascii="Consolas" w:eastAsia="Times New Roman" w:hAnsi="Consolas" w:cs="Times New Roman"/>
+          <w:color w:val="C3C6C9"/>
+          <w:sz w:val="21"/>
+          <w:szCs w:val="21"/>
+          <w:lang w:val="en-US" w:eastAsia="en-DE"/>
+        </w:rPr>
+        <w:t># python code causing division by zero error if 0 is given as second input</w:t>
+      </w:r>
+      <w:r>
+        <w:rPr>
+          <w:rFonts w:ascii="Consolas" w:eastAsia="Times New Roman" w:hAnsi="Consolas" w:cs="Times New Roman"/>
+          <w:color w:val="C3C6C9"/>
+          <w:sz w:val="21"/>
+          <w:szCs w:val="21"/>
+          <w:lang w:eastAsia="en-DE"/>
+        </w:rPr>
+        <w:t>    </w:t>
+      </w:r>
+    </w:p>
+    <w:p>
+      <w:pPr>
+        <w:shd w:val="clear" w:color="auto" w:fill="2C3338"/>
+        <w:spacing w:after="0" w:line="285" w:lineRule="atLeast"/>
+        <w:rPr>
+          <w:rFonts w:ascii="Consolas" w:eastAsia="Times New Roman" w:hAnsi="Consolas" w:cs="Times New Roman"/>
+          <w:color w:val="C3C6C9"/>
+          <w:sz w:val="21"/>
+          <w:szCs w:val="21"/>
+          <w:lang w:eastAsia="en-DE"/>
+        </w:rPr>
+      </w:pPr>
+      <w:proofErr w:type="gramStart"/>
+      <w:r>
+        <w:rPr>
+          <w:rFonts w:ascii="Consolas" w:eastAsia="Times New Roman" w:hAnsi="Consolas" w:cs="Times New Roman"/>
+          <w:color w:val="91AFD1"/>
+          <w:sz w:val="21"/>
+          <w:szCs w:val="21"/>
+          <w:lang w:eastAsia="en-DE"/>
+        </w:rPr>
+        <w:t>print</w:t>
+      </w:r>
+      <w:r>
+        <w:rPr>
+          <w:rFonts w:ascii="Consolas" w:eastAsia="Times New Roman" w:hAnsi="Consolas" w:cs="Times New Roman"/>
+          <w:color w:val="BBAED3"/>
+          <w:sz w:val="21"/>
+          <w:szCs w:val="21"/>
+          <w:lang w:eastAsia="en-DE"/>
+        </w:rPr>
+        <w:t>(</w:t>
+      </w:r>
+      <w:proofErr w:type="gramEnd"/>
+      <w:r>
+        <w:rPr>
+          <w:rFonts w:ascii="Consolas" w:eastAsia="Times New Roman" w:hAnsi="Consolas" w:cs="Times New Roman"/>
+          <w:color w:val="60976D"/>
+          <w:sz w:val="21"/>
+          <w:szCs w:val="21"/>
+          <w:lang w:eastAsia="en-DE"/>
+        </w:rPr>
+        <w:t>'Enter two numbers for division'</w:t>
+      </w:r>
+      <w:r>
+        <w:rPr>
+          <w:rFonts w:ascii="Consolas" w:eastAsia="Times New Roman" w:hAnsi="Consolas" w:cs="Times New Roman"/>
+          <w:color w:val="BBAED3"/>
+          <w:sz w:val="21"/>
+          <w:szCs w:val="21"/>
+          <w:lang w:eastAsia="en-DE"/>
+        </w:rPr>
+        <w:t>)</w:t>
+      </w:r>
+    </w:p>
+    <w:p>
+      <w:pPr>
+        <w:shd w:val="clear" w:color="auto" w:fill="2C3338"/>
+        <w:spacing w:after="0" w:line="285" w:lineRule="atLeast"/>
+        <w:rPr>
+          <w:rFonts w:ascii="Consolas" w:eastAsia="Times New Roman" w:hAnsi="Consolas" w:cs="Times New Roman"/>
+          <w:color w:val="C3C6C9"/>
+          <w:sz w:val="21"/>
+          <w:szCs w:val="21"/>
+          <w:lang w:eastAsia="en-DE"/>
+        </w:rPr>
+      </w:pPr>
+      <w:r>
+        <w:rPr>
+          <w:rFonts w:ascii="Consolas" w:eastAsia="Times New Roman" w:hAnsi="Consolas" w:cs="Times New Roman"/>
+          <w:color w:val="C3C6C9"/>
+          <w:sz w:val="21"/>
+          <w:szCs w:val="21"/>
+          <w:lang w:eastAsia="en-DE"/>
+        </w:rPr>
+        <w:t>val1 </w:t>
+      </w:r>
+      <w:r>
+        <w:rPr>
+          <w:rFonts w:ascii="Consolas" w:eastAsia="Times New Roman" w:hAnsi="Consolas" w:cs="Times New Roman"/>
+          <w:color w:val="C26C74"/>
+          <w:sz w:val="21"/>
+          <w:szCs w:val="21"/>
+          <w:lang w:eastAsia="en-DE"/>
+        </w:rPr>
+        <w:t>=</w:t>
+      </w:r>
+      <w:r>
+        <w:rPr>
+          <w:rFonts w:ascii="Consolas" w:eastAsia="Times New Roman" w:hAnsi="Consolas" w:cs="Times New Roman"/>
+          <w:color w:val="C3C6C9"/>
+          <w:sz w:val="21"/>
+          <w:szCs w:val="21"/>
+          <w:lang w:eastAsia="en-DE"/>
+        </w:rPr>
+        <w:t> </w:t>
+      </w:r>
+      <w:proofErr w:type="gramStart"/>
+      <w:r>
+        <w:rPr>
+          <w:rFonts w:ascii="Consolas" w:eastAsia="Times New Roman" w:hAnsi="Consolas" w:cs="Times New Roman"/>
+          <w:color w:val="91AFD1"/>
+          <w:sz w:val="21"/>
+          <w:szCs w:val="21"/>
+          <w:lang w:eastAsia="en-DE"/>
+        </w:rPr>
+        <w:t>input</w:t>
+      </w:r>
+      <w:r>
+        <w:rPr>
+          <w:rFonts w:ascii="Consolas" w:eastAsia="Times New Roman" w:hAnsi="Consolas" w:cs="Times New Roman"/>
+          <w:color w:val="BBAED3"/>
+          <w:sz w:val="21"/>
+          <w:szCs w:val="21"/>
+          <w:lang w:eastAsia="en-DE"/>
+        </w:rPr>
+        <w:t>(</w:t>
+      </w:r>
+      <w:proofErr w:type="gramEnd"/>
+      <w:r>
+        <w:rPr>
+          <w:rFonts w:ascii="Consolas" w:eastAsia="Times New Roman" w:hAnsi="Consolas" w:cs="Times New Roman"/>
+          <w:color w:val="60976D"/>
+          <w:sz w:val="21"/>
+          <w:szCs w:val="21"/>
+          <w:lang w:eastAsia="en-DE"/>
+        </w:rPr>
+        <w:t>'Enter first number:'</w:t>
+      </w:r>
+      <w:r>
+        <w:rPr>
+          <w:rFonts w:ascii="Consolas" w:eastAsia="Times New Roman" w:hAnsi="Consolas" w:cs="Times New Roman"/>
+          <w:color w:val="BBAED3"/>
+          <w:sz w:val="21"/>
+          <w:szCs w:val="21"/>
+          <w:lang w:eastAsia="en-DE"/>
+        </w:rPr>
+        <w:t>)</w:t>
+      </w:r>
+    </w:p>
+    <w:p>
+      <w:pPr>
+        <w:shd w:val="clear" w:color="auto" w:fill="2C3338"/>
+        <w:spacing w:after="0" w:line="285" w:lineRule="atLeast"/>
+        <w:rPr>
+          <w:rFonts w:ascii="Consolas" w:eastAsia="Times New Roman" w:hAnsi="Consolas" w:cs="Times New Roman"/>
+          <w:color w:val="C3C6C9"/>
+          <w:sz w:val="21"/>
+          <w:szCs w:val="21"/>
+          <w:lang w:eastAsia="en-DE"/>
+        </w:rPr>
+      </w:pPr>
+      <w:r>
+        <w:rPr>
+          <w:rFonts w:ascii="Consolas" w:eastAsia="Times New Roman" w:hAnsi="Consolas" w:cs="Times New Roman"/>
+          <w:color w:val="C3C6C9"/>
+          <w:sz w:val="21"/>
+          <w:szCs w:val="21"/>
+          <w:lang w:eastAsia="en-DE"/>
+        </w:rPr>
+        <w:t>val2 </w:t>
+      </w:r>
+      <w:r>
+        <w:rPr>
+          <w:rFonts w:ascii="Consolas" w:eastAsia="Times New Roman" w:hAnsi="Consolas" w:cs="Times New Roman"/>
+          <w:color w:val="C26C74"/>
+          <w:sz w:val="21"/>
+          <w:szCs w:val="21"/>
+          <w:lang w:eastAsia="en-DE"/>
+        </w:rPr>
+        <w:t>=</w:t>
+      </w:r>
+      <w:r>
+        <w:rPr>
+          <w:rFonts w:ascii="Consolas" w:eastAsia="Times New Roman" w:hAnsi="Consolas" w:cs="Times New Roman"/>
+          <w:color w:val="C3C6C9"/>
+          <w:sz w:val="21"/>
+          <w:szCs w:val="21"/>
+          <w:lang w:eastAsia="en-DE"/>
+        </w:rPr>
+        <w:t> </w:t>
+      </w:r>
+      <w:proofErr w:type="gramStart"/>
+      <w:r>
+        <w:rPr>
+          <w:rFonts w:ascii="Consolas" w:eastAsia="Times New Roman" w:hAnsi="Consolas" w:cs="Times New Roman"/>
+          <w:color w:val="91AFD1"/>
+          <w:sz w:val="21"/>
+          <w:szCs w:val="21"/>
+          <w:lang w:eastAsia="en-DE"/>
+        </w:rPr>
+        <w:t>input</w:t>
+      </w:r>
+      <w:r>
+        <w:rPr>
+          <w:rFonts w:ascii="Consolas" w:eastAsia="Times New Roman" w:hAnsi="Consolas" w:cs="Times New Roman"/>
+          <w:color w:val="BBAED3"/>
+          <w:sz w:val="21"/>
+          <w:szCs w:val="21"/>
+          <w:lang w:eastAsia="en-DE"/>
+        </w:rPr>
+        <w:t>(</w:t>
+      </w:r>
+      <w:proofErr w:type="gramEnd"/>
+      <w:r>
+        <w:rPr>
+          <w:rFonts w:ascii="Consolas" w:eastAsia="Times New Roman" w:hAnsi="Consolas" w:cs="Times New Roman"/>
+          <w:color w:val="60976D"/>
+          <w:sz w:val="21"/>
+          <w:szCs w:val="21"/>
+          <w:lang w:eastAsia="en-DE"/>
+        </w:rPr>
+        <w:t>'Enter second number:'</w:t>
+      </w:r>
+      <w:r>
+        <w:rPr>
+          <w:rFonts w:ascii="Consolas" w:eastAsia="Times New Roman" w:hAnsi="Consolas" w:cs="Times New Roman"/>
+          <w:color w:val="BBAED3"/>
+          <w:sz w:val="21"/>
+          <w:szCs w:val="21"/>
+          <w:lang w:eastAsia="en-DE"/>
+        </w:rPr>
+        <w:t>)</w:t>
+      </w:r>
+    </w:p>
+    <w:p>
+      <w:pPr>
+        <w:shd w:val="clear" w:color="auto" w:fill="2C3338"/>
+        <w:spacing w:after="0" w:line="285" w:lineRule="atLeast"/>
+        <w:rPr>
+          <w:rFonts w:ascii="Consolas" w:eastAsia="Times New Roman" w:hAnsi="Consolas" w:cs="Times New Roman"/>
+          <w:color w:val="C3C6C9"/>
+          <w:sz w:val="21"/>
+          <w:szCs w:val="21"/>
+          <w:lang w:eastAsia="en-DE"/>
+        </w:rPr>
+      </w:pPr>
+      <w:r>
+        <w:rPr>
+          <w:rFonts w:ascii="Consolas" w:eastAsia="Times New Roman" w:hAnsi="Consolas" w:cs="Times New Roman"/>
+          <w:color w:val="C3C6C9"/>
+          <w:sz w:val="21"/>
+          <w:szCs w:val="21"/>
+          <w:lang w:eastAsia="en-DE"/>
+        </w:rPr>
+        <w:t>result </w:t>
+      </w:r>
+      <w:r>
+        <w:rPr>
+          <w:rFonts w:ascii="Consolas" w:eastAsia="Times New Roman" w:hAnsi="Consolas" w:cs="Times New Roman"/>
+          <w:color w:val="C26C74"/>
+          <w:sz w:val="21"/>
+          <w:szCs w:val="21"/>
+          <w:lang w:eastAsia="en-DE"/>
+        </w:rPr>
+        <w:t>=</w:t>
+      </w:r>
+      <w:r>
+        <w:rPr>
+          <w:rFonts w:ascii="Consolas" w:eastAsia="Times New Roman" w:hAnsi="Consolas" w:cs="Times New Roman"/>
+          <w:color w:val="C3C6C9"/>
+          <w:sz w:val="21"/>
+          <w:szCs w:val="21"/>
+          <w:lang w:eastAsia="en-DE"/>
+        </w:rPr>
+        <w:t> </w:t>
+      </w:r>
+      <w:r>
+        <w:rPr>
+          <w:rFonts w:ascii="Consolas" w:eastAsia="Times New Roman" w:hAnsi="Consolas" w:cs="Times New Roman"/>
+          <w:color w:val="91AFD1"/>
+          <w:sz w:val="21"/>
+          <w:szCs w:val="21"/>
+          <w:lang w:eastAsia="en-DE"/>
+        </w:rPr>
+        <w:t>int</w:t>
+      </w:r>
+      <w:r>
+        <w:rPr>
+          <w:rFonts w:ascii="Consolas" w:eastAsia="Times New Roman" w:hAnsi="Consolas" w:cs="Times New Roman"/>
+          <w:color w:val="BBAED3"/>
+          <w:sz w:val="21"/>
+          <w:szCs w:val="21"/>
+          <w:lang w:eastAsia="en-DE"/>
+        </w:rPr>
+        <w:t>(val1)</w:t>
+      </w:r>
+      <w:r>
+        <w:rPr>
+          <w:rFonts w:ascii="Consolas" w:eastAsia="Times New Roman" w:hAnsi="Consolas" w:cs="Times New Roman"/>
+          <w:color w:val="C26C74"/>
+          <w:sz w:val="21"/>
+          <w:szCs w:val="21"/>
+          <w:lang w:eastAsia="en-DE"/>
+        </w:rPr>
+        <w:t>/</w:t>
+      </w:r>
+      <w:r>
+        <w:rPr>
+          <w:rFonts w:ascii="Consolas" w:eastAsia="Times New Roman" w:hAnsi="Consolas" w:cs="Times New Roman"/>
+          <w:color w:val="91AFD1"/>
+          <w:sz w:val="21"/>
+          <w:szCs w:val="21"/>
+          <w:lang w:eastAsia="en-DE"/>
+        </w:rPr>
+        <w:t>int</w:t>
+      </w:r>
+      <w:r>
+        <w:rPr>
+          <w:rFonts w:ascii="Consolas" w:eastAsia="Times New Roman" w:hAnsi="Consolas" w:cs="Times New Roman"/>
+          <w:color w:val="BBAED3"/>
+          <w:sz w:val="21"/>
+          <w:szCs w:val="21"/>
+          <w:lang w:eastAsia="en-DE"/>
+        </w:rPr>
+        <w:t>(val2)</w:t>
+      </w:r>
+    </w:p>
+    <w:p>
+      <w:pPr>
+        <w:shd w:val="clear" w:color="auto" w:fill="2C3338"/>
+        <w:spacing w:after="0" w:line="285" w:lineRule="atLeast"/>
+        <w:rPr>
+          <w:rFonts w:ascii="Consolas" w:eastAsia="Times New Roman" w:hAnsi="Consolas" w:cs="Times New Roman"/>
+          <w:color w:val="C3C6C9"/>
+          <w:sz w:val="21"/>
+          <w:szCs w:val="21"/>
+          <w:lang w:eastAsia="en-DE"/>
+        </w:rPr>
+      </w:pPr>
+      <w:proofErr w:type="gramStart"/>
+      <w:r>
+        <w:rPr>
+          <w:rFonts w:ascii="Consolas" w:eastAsia="Times New Roman" w:hAnsi="Consolas" w:cs="Times New Roman"/>
+          <w:color w:val="91AFD1"/>
+          <w:sz w:val="21"/>
+          <w:szCs w:val="21"/>
+          <w:lang w:eastAsia="en-DE"/>
+        </w:rPr>
+        <w:t>print</w:t>
+      </w:r>
+      <w:r>
+        <w:rPr>
+          <w:rFonts w:ascii="Consolas" w:eastAsia="Times New Roman" w:hAnsi="Consolas" w:cs="Times New Roman"/>
+          <w:color w:val="BBAED3"/>
+          <w:sz w:val="21"/>
+          <w:szCs w:val="21"/>
+          <w:lang w:eastAsia="en-DE"/>
+        </w:rPr>
+        <w:t>(</w:t>
+      </w:r>
+      <w:proofErr w:type="gramEnd"/>
+      <w:r>
+        <w:rPr>
+          <w:rFonts w:ascii="Consolas" w:eastAsia="Times New Roman" w:hAnsi="Consolas" w:cs="Times New Roman"/>
+          <w:color w:val="60976D"/>
+          <w:sz w:val="21"/>
+          <w:szCs w:val="21"/>
+          <w:lang w:eastAsia="en-DE"/>
+        </w:rPr>
+        <w:t>'Result:'</w:t>
+      </w:r>
+      <w:r>
+        <w:rPr>
+          <w:rFonts w:ascii="Consolas" w:eastAsia="Times New Roman" w:hAnsi="Consolas" w:cs="Times New Roman"/>
+          <w:color w:val="BBAED3"/>
+          <w:sz w:val="21"/>
+          <w:szCs w:val="21"/>
+          <w:lang w:eastAsia="en-DE"/>
+        </w:rPr>
+        <w:t>, result)</w:t>
+      </w:r>
+    </w:p>
+    <w:p>
+      <w:pPr>
+        <w:rPr>
+          <w:lang w:val="en-US"/>
+        </w:rPr>
+      </w:pPr>
+    </w:p>
+    <w:p>
+      <w:pPr>
+        <w:pStyle w:val="berschrift2"/>
+        <w:rPr>
+          <w:lang w:val="en-US"/>
+        </w:rPr>
+      </w:pPr>
+      <w:r>
+        <w:rPr>
+          <w:lang w:val="en-US"/>
+        </w:rPr>
+        <w:t>SIGABRT</w:t>
+      </w:r>
+    </w:p>
+    <w:p>
+      <w:pPr>
+        <w:rPr>
+          <w:lang w:val="en-US"/>
+        </w:rPr>
+      </w:pPr>
+      <w:r>
+        <w:rPr>
+          <w:lang w:val="en-US"/>
+        </w:rPr>
+        <w:t xml:space="preserve">Generated by calling </w:t>
+      </w:r>
+      <w:proofErr w:type="gramStart"/>
+      <w:r>
+        <w:rPr>
+          <w:lang w:val="en-US"/>
+        </w:rPr>
+        <w:t>abort(</w:t>
+      </w:r>
+      <w:proofErr w:type="gramEnd"/>
+      <w:r>
+        <w:rPr>
+          <w:lang w:val="en-US"/>
+        </w:rPr>
+        <w:t xml:space="preserve">). This error is used by standard libs to report an internal error. </w:t>
+      </w:r>
+      <w:proofErr w:type="gramStart"/>
+      <w:r>
+        <w:rPr>
+          <w:lang w:val="en-US"/>
+        </w:rPr>
+        <w:t>assert(</w:t>
+      </w:r>
+      <w:proofErr w:type="gramEnd"/>
+      <w:r>
+        <w:rPr>
+          <w:lang w:val="en-US"/>
+        </w:rPr>
+        <w:t>) in C++ also uses abort()</w:t>
+      </w:r>
+    </w:p>
+    <w:p>
+      <w:pPr>
+        <w:pStyle w:val="berschrift3"/>
+        <w:rPr>
+          <w:lang w:val="en-US"/>
+        </w:rPr>
+      </w:pPr>
+      <w:r>
+        <w:rPr>
+          <w:lang w:val="en-US"/>
+        </w:rPr>
+        <w:t>Example</w:t>
+      </w:r>
+    </w:p>
+    <w:p>
+      <w:pPr>
+        <w:spacing w:after="0" w:line="240" w:lineRule="auto"/>
+        <w:rPr>
+          <w:rFonts w:ascii="Consolas" w:eastAsia="Times New Roman" w:hAnsi="Consolas" w:cs="Times New Roman"/>
+          <w:color w:val="000000" w:themeColor="text1"/>
+          <w:spacing w:val="2"/>
+          <w:sz w:val="24"/>
+          <w:szCs w:val="24"/>
+          <w:lang w:eastAsia="en-DE"/>
+        </w:rPr>
+      </w:pPr>
       <w:r>
         <w:rPr>
           <w:rFonts w:ascii="Courier New" w:eastAsia="Times New Roman" w:hAnsi="Courier New" w:cs="Courier New"/>
@@ -18860,7 +20042,7 @@
           <w:spacing w:val="2"/>
           <w:sz w:val="20"/>
           <w:szCs w:val="20"/>
-          <w:lang w:val="en-DE" w:eastAsia="en-DE"/>
+          <w:lang w:eastAsia="en-DE"/>
         </w:rPr>
         <w:t xml:space="preserve">// C++ program to illustrate </w:t>
       </w:r>
@@ -18874,7 +20056,7 @@
           <w:spacing w:val="2"/>
           <w:sz w:val="24"/>
           <w:szCs w:val="24"/>
-          <w:lang w:val="en-DE" w:eastAsia="en-DE"/>
+          <w:lang w:eastAsia="en-DE"/>
         </w:rPr>
       </w:pPr>
       <w:r>
@@ -18884,9 +20066,9 @@
           <w:spacing w:val="2"/>
           <w:sz w:val="20"/>
           <w:szCs w:val="20"/>
-          <w:lang w:val="en-DE" w:eastAsia="en-DE"/>
-        </w:rPr>
-        <w:t xml:space="preserve">// the SIGFPE error </w:t>
+          <w:lang w:eastAsia="en-DE"/>
+        </w:rPr>
+        <w:t xml:space="preserve">// the SIGBRT error </w:t>
       </w:r>
     </w:p>
     <w:p>
@@ -18898,7 +20080,7 @@
           <w:spacing w:val="2"/>
           <w:sz w:val="24"/>
           <w:szCs w:val="24"/>
-          <w:lang w:val="en-DE" w:eastAsia="en-DE"/>
+          <w:lang w:eastAsia="en-DE"/>
         </w:rPr>
       </w:pPr>
       <w:r>
@@ -18908,7 +20090,7 @@
           <w:spacing w:val="2"/>
           <w:sz w:val="20"/>
           <w:szCs w:val="20"/>
-          <w:lang w:val="en-DE" w:eastAsia="en-DE"/>
+          <w:lang w:eastAsia="en-DE"/>
         </w:rPr>
         <w:t> </w:t>
       </w:r>
@@ -18919,7 +20101,7 @@
           <w:spacing w:val="2"/>
           <w:sz w:val="24"/>
           <w:szCs w:val="24"/>
-          <w:lang w:val="en-DE" w:eastAsia="en-DE"/>
+          <w:lang w:eastAsia="en-DE"/>
         </w:rPr>
         <w:t> </w:t>
       </w:r>
@@ -18933,7 +20115,7 @@
           <w:spacing w:val="2"/>
           <w:sz w:val="24"/>
           <w:szCs w:val="24"/>
-          <w:lang w:val="en-DE" w:eastAsia="en-DE"/>
+          <w:lang w:eastAsia="en-DE"/>
         </w:rPr>
       </w:pPr>
       <w:r>
@@ -18943,7 +20125,7 @@
           <w:spacing w:val="2"/>
           <w:sz w:val="20"/>
           <w:szCs w:val="20"/>
-          <w:lang w:val="en-DE" w:eastAsia="en-DE"/>
+          <w:lang w:eastAsia="en-DE"/>
         </w:rPr>
         <w:t xml:space="preserve">#include &lt;iostream&gt; </w:t>
       </w:r>
@@ -18957,7 +20139,7 @@
           <w:spacing w:val="2"/>
           <w:sz w:val="24"/>
           <w:szCs w:val="24"/>
-          <w:lang w:val="en-DE" w:eastAsia="en-DE"/>
+          <w:lang w:eastAsia="en-DE"/>
         </w:rPr>
       </w:pPr>
       <w:r>
@@ -18967,7 +20149,7 @@
           <w:spacing w:val="2"/>
           <w:sz w:val="20"/>
           <w:szCs w:val="20"/>
-          <w:lang w:val="en-DE" w:eastAsia="en-DE"/>
+          <w:lang w:eastAsia="en-DE"/>
         </w:rPr>
         <w:t>using</w:t>
       </w:r>
@@ -18978,7 +20160,7 @@
           <w:spacing w:val="2"/>
           <w:sz w:val="24"/>
           <w:szCs w:val="24"/>
-          <w:lang w:val="en-DE" w:eastAsia="en-DE"/>
+          <w:lang w:eastAsia="en-DE"/>
         </w:rPr>
         <w:t xml:space="preserve"> </w:t>
       </w:r>
@@ -18989,7 +20171,7 @@
           <w:spacing w:val="2"/>
           <w:sz w:val="20"/>
           <w:szCs w:val="20"/>
-          <w:lang w:val="en-DE" w:eastAsia="en-DE"/>
+          <w:lang w:eastAsia="en-DE"/>
         </w:rPr>
         <w:t>namespace</w:t>
       </w:r>
@@ -19000,7 +20182,7 @@
           <w:spacing w:val="2"/>
           <w:sz w:val="24"/>
           <w:szCs w:val="24"/>
-          <w:lang w:val="en-DE" w:eastAsia="en-DE"/>
+          <w:lang w:eastAsia="en-DE"/>
         </w:rPr>
         <w:t xml:space="preserve"> </w:t>
       </w:r>
@@ -19012,7 +20194,7 @@
           <w:spacing w:val="2"/>
           <w:sz w:val="20"/>
           <w:szCs w:val="20"/>
-          <w:lang w:val="en-DE" w:eastAsia="en-DE"/>
+          <w:lang w:eastAsia="en-DE"/>
         </w:rPr>
         <w:t>std;</w:t>
       </w:r>
@@ -19024,7 +20206,7 @@
           <w:spacing w:val="2"/>
           <w:sz w:val="20"/>
           <w:szCs w:val="20"/>
-          <w:lang w:val="en-DE" w:eastAsia="en-DE"/>
+          <w:lang w:eastAsia="en-DE"/>
         </w:rPr>
         <w:t xml:space="preserve"> </w:t>
       </w:r>
@@ -19038,7 +20220,7 @@
           <w:spacing w:val="2"/>
           <w:sz w:val="24"/>
           <w:szCs w:val="24"/>
-          <w:lang w:val="en-DE" w:eastAsia="en-DE"/>
+          <w:lang w:eastAsia="en-DE"/>
         </w:rPr>
       </w:pPr>
       <w:r>
@@ -19048,7 +20230,7 @@
           <w:spacing w:val="2"/>
           <w:sz w:val="20"/>
           <w:szCs w:val="20"/>
-          <w:lang w:val="en-DE" w:eastAsia="en-DE"/>
+          <w:lang w:eastAsia="en-DE"/>
         </w:rPr>
         <w:t> </w:t>
       </w:r>
@@ -19059,7 +20241,7 @@
           <w:spacing w:val="2"/>
           <w:sz w:val="24"/>
           <w:szCs w:val="24"/>
-          <w:lang w:val="en-DE" w:eastAsia="en-DE"/>
+          <w:lang w:eastAsia="en-DE"/>
         </w:rPr>
         <w:t> </w:t>
       </w:r>
@@ -19073,7 +20255,7 @@
           <w:spacing w:val="2"/>
           <w:sz w:val="24"/>
           <w:szCs w:val="24"/>
-          <w:lang w:val="en-DE" w:eastAsia="en-DE"/>
+          <w:lang w:eastAsia="en-DE"/>
         </w:rPr>
       </w:pPr>
       <w:r>
@@ -19083,7 +20265,7 @@
           <w:spacing w:val="2"/>
           <w:sz w:val="20"/>
           <w:szCs w:val="20"/>
-          <w:lang w:val="en-DE" w:eastAsia="en-DE"/>
+          <w:lang w:eastAsia="en-DE"/>
         </w:rPr>
         <w:t xml:space="preserve">// Driver Code </w:t>
       </w:r>
@@ -19097,7 +20279,7 @@
           <w:spacing w:val="2"/>
           <w:sz w:val="24"/>
           <w:szCs w:val="24"/>
-          <w:lang w:val="en-DE" w:eastAsia="en-DE"/>
+          <w:lang w:eastAsia="en-DE"/>
         </w:rPr>
       </w:pPr>
       <w:r>
@@ -19107,7 +20289,7 @@
           <w:spacing w:val="2"/>
           <w:sz w:val="20"/>
           <w:szCs w:val="20"/>
-          <w:lang w:val="en-DE" w:eastAsia="en-DE"/>
+          <w:lang w:eastAsia="en-DE"/>
         </w:rPr>
         <w:t>int</w:t>
       </w:r>
@@ -19118,7 +20300,7 @@
           <w:spacing w:val="2"/>
           <w:sz w:val="24"/>
           <w:szCs w:val="24"/>
-          <w:lang w:val="en-DE" w:eastAsia="en-DE"/>
+          <w:lang w:eastAsia="en-DE"/>
         </w:rPr>
         <w:t xml:space="preserve"> </w:t>
       </w:r>
@@ -19130,7 +20312,7 @@
           <w:spacing w:val="2"/>
           <w:sz w:val="20"/>
           <w:szCs w:val="20"/>
-          <w:lang w:val="en-DE" w:eastAsia="en-DE"/>
+          <w:lang w:eastAsia="en-DE"/>
         </w:rPr>
         <w:t>main(</w:t>
       </w:r>
@@ -19142,7 +20324,7 @@
           <w:spacing w:val="2"/>
           <w:sz w:val="20"/>
           <w:szCs w:val="20"/>
-          <w:lang w:val="en-DE" w:eastAsia="en-DE"/>
+          <w:lang w:eastAsia="en-DE"/>
         </w:rPr>
         <w:t xml:space="preserve">) </w:t>
       </w:r>
@@ -19156,7 +20338,7 @@
           <w:spacing w:val="2"/>
           <w:sz w:val="24"/>
           <w:szCs w:val="24"/>
-          <w:lang w:val="en-DE" w:eastAsia="en-DE"/>
+          <w:lang w:eastAsia="en-DE"/>
         </w:rPr>
       </w:pPr>
       <w:r>
@@ -19166,8 +20348,9 @@
           <w:spacing w:val="2"/>
           <w:sz w:val="20"/>
           <w:szCs w:val="20"/>
-          <w:lang w:val="en-DE" w:eastAsia="en-DE"/>
-        </w:rPr>
+          <w:lang w:eastAsia="en-DE"/>
+        </w:rPr>
+        <w:lastRenderedPageBreak/>
         <w:t xml:space="preserve">{ </w:t>
       </w:r>
     </w:p>
@@ -19180,7 +20363,7 @@
           <w:spacing w:val="2"/>
           <w:sz w:val="24"/>
           <w:szCs w:val="24"/>
-          <w:lang w:val="en-DE" w:eastAsia="en-DE"/>
+          <w:lang w:eastAsia="en-DE"/>
         </w:rPr>
       </w:pPr>
       <w:r>
@@ -19190,34 +20373,45 @@
           <w:spacing w:val="2"/>
           <w:sz w:val="20"/>
           <w:szCs w:val="20"/>
-          <w:lang w:val="en-DE" w:eastAsia="en-DE"/>
-        </w:rPr>
-        <w:t> </w:t>
-      </w:r>
-      <w:r>
+          <w:lang w:eastAsia="en-DE"/>
+        </w:rPr>
+        <w:t xml:space="preserve">    // Assigning excessive memory </w:t>
+      </w:r>
+    </w:p>
+    <w:p>
+      <w:pPr>
+        <w:spacing w:after="0" w:line="240" w:lineRule="auto"/>
         <w:rPr>
           <w:rFonts w:ascii="Consolas" w:eastAsia="Times New Roman" w:hAnsi="Consolas" w:cs="Times New Roman"/>
           <w:color w:val="000000" w:themeColor="text1"/>
           <w:spacing w:val="2"/>
           <w:sz w:val="24"/>
           <w:szCs w:val="24"/>
-          <w:lang w:val="en-DE" w:eastAsia="en-DE"/>
-        </w:rPr>
-        <w:t> </w:t>
-      </w:r>
-    </w:p>
-    <w:p>
-      <w:pPr>
-        <w:spacing w:after="0" w:line="240" w:lineRule="auto"/>
+          <w:lang w:eastAsia="en-DE"/>
+        </w:rPr>
+      </w:pPr>
+      <w:r>
+        <w:rPr>
+          <w:rFonts w:ascii="Courier New" w:eastAsia="Times New Roman" w:hAnsi="Courier New" w:cs="Courier New"/>
+          <w:color w:val="000000" w:themeColor="text1"/>
+          <w:spacing w:val="2"/>
+          <w:sz w:val="20"/>
+          <w:szCs w:val="20"/>
+          <w:lang w:eastAsia="en-DE"/>
+        </w:rPr>
+        <w:t>    int</w:t>
+      </w:r>
+      <w:r>
         <w:rPr>
           <w:rFonts w:ascii="Consolas" w:eastAsia="Times New Roman" w:hAnsi="Consolas" w:cs="Times New Roman"/>
           <w:color w:val="000000" w:themeColor="text1"/>
           <w:spacing w:val="2"/>
           <w:sz w:val="24"/>
           <w:szCs w:val="24"/>
-          <w:lang w:val="en-DE" w:eastAsia="en-DE"/>
-        </w:rPr>
-      </w:pPr>
+          <w:lang w:eastAsia="en-DE"/>
+        </w:rPr>
+        <w:t xml:space="preserve"> </w:t>
+      </w:r>
       <w:r>
         <w:rPr>
           <w:rFonts w:ascii="Courier New" w:eastAsia="Times New Roman" w:hAnsi="Courier New" w:cs="Courier New"/>
@@ -19225,21 +20419,47 @@
           <w:spacing w:val="2"/>
           <w:sz w:val="20"/>
           <w:szCs w:val="20"/>
-          <w:lang w:val="en-DE" w:eastAsia="en-DE"/>
-        </w:rPr>
-        <w:t>    int</w:t>
-      </w:r>
-      <w:r>
+          <w:lang w:eastAsia="en-DE"/>
+        </w:rPr>
+        <w:t xml:space="preserve">a = </w:t>
+      </w:r>
+      <w:proofErr w:type="gramStart"/>
+      <w:r>
+        <w:rPr>
+          <w:rFonts w:ascii="Courier New" w:eastAsia="Times New Roman" w:hAnsi="Courier New" w:cs="Courier New"/>
+          <w:color w:val="000000" w:themeColor="text1"/>
+          <w:spacing w:val="2"/>
+          <w:sz w:val="20"/>
+          <w:szCs w:val="20"/>
+          <w:lang w:eastAsia="en-DE"/>
+        </w:rPr>
+        <w:t>100000000000;</w:t>
+      </w:r>
+      <w:proofErr w:type="gramEnd"/>
+      <w:r>
+        <w:rPr>
+          <w:rFonts w:ascii="Courier New" w:eastAsia="Times New Roman" w:hAnsi="Courier New" w:cs="Courier New"/>
+          <w:color w:val="000000" w:themeColor="text1"/>
+          <w:spacing w:val="2"/>
+          <w:sz w:val="20"/>
+          <w:szCs w:val="20"/>
+          <w:lang w:eastAsia="en-DE"/>
+        </w:rPr>
+        <w:t xml:space="preserve"> </w:t>
+      </w:r>
+    </w:p>
+    <w:p>
+      <w:pPr>
+        <w:spacing w:after="0" w:line="240" w:lineRule="auto"/>
         <w:rPr>
           <w:rFonts w:ascii="Consolas" w:eastAsia="Times New Roman" w:hAnsi="Consolas" w:cs="Times New Roman"/>
           <w:color w:val="000000" w:themeColor="text1"/>
           <w:spacing w:val="2"/>
           <w:sz w:val="24"/>
           <w:szCs w:val="24"/>
-          <w:lang w:val="en-DE" w:eastAsia="en-DE"/>
-        </w:rPr>
-        <w:t xml:space="preserve"> </w:t>
-      </w:r>
+          <w:lang w:eastAsia="en-DE"/>
+        </w:rPr>
+      </w:pPr>
       <w:r>
         <w:rPr>
           <w:rFonts w:ascii="Courier New" w:eastAsia="Times New Roman" w:hAnsi="Courier New" w:cs="Courier New"/>
@@ -19247,11 +20467,11 @@
           <w:spacing w:val="2"/>
           <w:sz w:val="20"/>
           <w:szCs w:val="20"/>
-          <w:lang w:val="en-DE" w:eastAsia="en-DE"/>
-        </w:rPr>
-        <w:t xml:space="preserve">a = </w:t>
-      </w:r>
-      <w:proofErr w:type="gramStart"/>
+          <w:lang w:eastAsia="en-DE"/>
+        </w:rPr>
+        <w:t xml:space="preserve">    int* </w:t>
+      </w:r>
+      <w:proofErr w:type="spellStart"/>
       <w:r>
         <w:rPr>
           <w:rFonts w:ascii="Courier New" w:eastAsia="Times New Roman" w:hAnsi="Courier New" w:cs="Courier New"/>
@@ -19259,11 +20479,11 @@
           <w:spacing w:val="2"/>
           <w:sz w:val="20"/>
           <w:szCs w:val="20"/>
-          <w:lang w:val="en-DE" w:eastAsia="en-DE"/>
-        </w:rPr>
-        <w:t>5;</w:t>
-      </w:r>
-      <w:proofErr w:type="gramEnd"/>
+          <w:lang w:eastAsia="en-DE"/>
+        </w:rPr>
+        <w:t>arr</w:t>
+      </w:r>
+      <w:proofErr w:type="spellEnd"/>
       <w:r>
         <w:rPr>
           <w:rFonts w:ascii="Courier New" w:eastAsia="Times New Roman" w:hAnsi="Courier New" w:cs="Courier New"/>
@@ -19271,23 +20491,21 @@
           <w:spacing w:val="2"/>
           <w:sz w:val="20"/>
           <w:szCs w:val="20"/>
-          <w:lang w:val="en-DE" w:eastAsia="en-DE"/>
-        </w:rPr>
-        <w:t xml:space="preserve"> </w:t>
-      </w:r>
-    </w:p>
-    <w:p>
-      <w:pPr>
-        <w:spacing w:after="0" w:line="240" w:lineRule="auto"/>
+          <w:lang w:eastAsia="en-DE"/>
+        </w:rPr>
+        <w:t xml:space="preserve"> = new</w:t>
+      </w:r>
+      <w:r>
         <w:rPr>
           <w:rFonts w:ascii="Consolas" w:eastAsia="Times New Roman" w:hAnsi="Consolas" w:cs="Times New Roman"/>
           <w:color w:val="000000" w:themeColor="text1"/>
           <w:spacing w:val="2"/>
           <w:sz w:val="24"/>
           <w:szCs w:val="24"/>
-          <w:lang w:val="en-DE" w:eastAsia="en-DE"/>
-        </w:rPr>
-      </w:pPr>
+          <w:lang w:eastAsia="en-DE"/>
+        </w:rPr>
+        <w:t xml:space="preserve"> </w:t>
+      </w:r>
       <w:r>
         <w:rPr>
           <w:rFonts w:ascii="Courier New" w:eastAsia="Times New Roman" w:hAnsi="Courier New" w:cs="Courier New"/>
@@ -19295,32 +20513,80 @@
           <w:spacing w:val="2"/>
           <w:sz w:val="20"/>
           <w:szCs w:val="20"/>
-          <w:lang w:val="en-DE" w:eastAsia="en-DE"/>
-        </w:rPr>
-        <w:t> </w:t>
-      </w:r>
-      <w:r>
+          <w:lang w:eastAsia="en-DE"/>
+        </w:rPr>
+        <w:t>int[a</w:t>
+      </w:r>
+      <w:proofErr w:type="gramStart"/>
+      <w:r>
+        <w:rPr>
+          <w:rFonts w:ascii="Courier New" w:eastAsia="Times New Roman" w:hAnsi="Courier New" w:cs="Courier New"/>
+          <w:color w:val="000000" w:themeColor="text1"/>
+          <w:spacing w:val="2"/>
+          <w:sz w:val="20"/>
+          <w:szCs w:val="20"/>
+          <w:lang w:eastAsia="en-DE"/>
+        </w:rPr>
+        <w:t>];</w:t>
+      </w:r>
+      <w:proofErr w:type="gramEnd"/>
+      <w:r>
+        <w:rPr>
+          <w:rFonts w:ascii="Courier New" w:eastAsia="Times New Roman" w:hAnsi="Courier New" w:cs="Courier New"/>
+          <w:color w:val="000000" w:themeColor="text1"/>
+          <w:spacing w:val="2"/>
+          <w:sz w:val="20"/>
+          <w:szCs w:val="20"/>
+          <w:lang w:eastAsia="en-DE"/>
+        </w:rPr>
+        <w:t xml:space="preserve"> </w:t>
+      </w:r>
+    </w:p>
+    <w:p>
+      <w:pPr>
+        <w:spacing w:after="0" w:line="240" w:lineRule="auto"/>
         <w:rPr>
           <w:rFonts w:ascii="Consolas" w:eastAsia="Times New Roman" w:hAnsi="Consolas" w:cs="Times New Roman"/>
           <w:color w:val="000000" w:themeColor="text1"/>
           <w:spacing w:val="2"/>
           <w:sz w:val="24"/>
           <w:szCs w:val="24"/>
-          <w:lang w:val="en-DE" w:eastAsia="en-DE"/>
+          <w:lang w:eastAsia="en-DE"/>
+        </w:rPr>
+      </w:pPr>
+      <w:r>
+        <w:rPr>
+          <w:rFonts w:ascii="Courier New" w:eastAsia="Times New Roman" w:hAnsi="Courier New" w:cs="Courier New"/>
+          <w:color w:val="000000" w:themeColor="text1"/>
+          <w:spacing w:val="2"/>
+          <w:sz w:val="20"/>
+          <w:szCs w:val="20"/>
+          <w:lang w:eastAsia="en-DE"/>
         </w:rPr>
         <w:t> </w:t>
       </w:r>
-    </w:p>
-    <w:p>
-      <w:pPr>
-        <w:spacing w:after="0" w:line="240" w:lineRule="auto"/>
+      <w:r>
         <w:rPr>
           <w:rFonts w:ascii="Consolas" w:eastAsia="Times New Roman" w:hAnsi="Consolas" w:cs="Times New Roman"/>
           <w:color w:val="000000" w:themeColor="text1"/>
           <w:spacing w:val="2"/>
           <w:sz w:val="24"/>
           <w:szCs w:val="24"/>
-          <w:lang w:val="en-DE" w:eastAsia="en-DE"/>
+          <w:lang w:eastAsia="en-DE"/>
+        </w:rPr>
+        <w:t> </w:t>
+      </w:r>
+    </w:p>
+    <w:p>
+      <w:pPr>
+        <w:spacing w:after="0" w:line="240" w:lineRule="auto"/>
+        <w:rPr>
+          <w:rFonts w:ascii="Consolas" w:eastAsia="Times New Roman" w:hAnsi="Consolas" w:cs="Times New Roman"/>
+          <w:color w:val="000000" w:themeColor="text1"/>
+          <w:spacing w:val="2"/>
+          <w:sz w:val="24"/>
+          <w:szCs w:val="24"/>
+          <w:lang w:eastAsia="en-DE"/>
         </w:rPr>
       </w:pPr>
       <w:r>
@@ -19330,23 +20596,22 @@
           <w:spacing w:val="2"/>
           <w:sz w:val="20"/>
           <w:szCs w:val="20"/>
-          <w:lang w:val="en-DE" w:eastAsia="en-DE"/>
-        </w:rPr>
-        <w:t xml:space="preserve">    // Division by Zero </w:t>
-      </w:r>
-    </w:p>
-    <w:p>
-      <w:pPr>
-        <w:spacing w:after="0" w:line="240" w:lineRule="auto"/>
+          <w:lang w:eastAsia="en-DE"/>
+        </w:rPr>
+        <w:t>    return</w:t>
+      </w:r>
+      <w:r>
         <w:rPr>
           <w:rFonts w:ascii="Consolas" w:eastAsia="Times New Roman" w:hAnsi="Consolas" w:cs="Times New Roman"/>
           <w:color w:val="000000" w:themeColor="text1"/>
           <w:spacing w:val="2"/>
           <w:sz w:val="24"/>
           <w:szCs w:val="24"/>
-          <w:lang w:val="en-DE" w:eastAsia="en-DE"/>
-        </w:rPr>
-      </w:pPr>
+          <w:lang w:eastAsia="en-DE"/>
+        </w:rPr>
+        <w:t xml:space="preserve"> </w:t>
+      </w:r>
+      <w:proofErr w:type="gramStart"/>
       <w:r>
         <w:rPr>
           <w:rFonts w:ascii="Courier New" w:eastAsia="Times New Roman" w:hAnsi="Courier New" w:cs="Courier New"/>
@@ -19354,11 +20619,11 @@
           <w:spacing w:val="2"/>
           <w:sz w:val="20"/>
           <w:szCs w:val="20"/>
-          <w:lang w:val="en-DE" w:eastAsia="en-DE"/>
-        </w:rPr>
-        <w:t>    </w:t>
-      </w:r>
-      <w:proofErr w:type="spellStart"/>
+          <w:lang w:eastAsia="en-DE"/>
+        </w:rPr>
+        <w:t>0;</w:t>
+      </w:r>
+      <w:proofErr w:type="gramEnd"/>
       <w:r>
         <w:rPr>
           <w:rFonts w:ascii="Courier New" w:eastAsia="Times New Roman" w:hAnsi="Courier New" w:cs="Courier New"/>
@@ -19366,11 +20631,23 @@
           <w:spacing w:val="2"/>
           <w:sz w:val="20"/>
           <w:szCs w:val="20"/>
-          <w:lang w:val="en-DE" w:eastAsia="en-DE"/>
-        </w:rPr>
-        <w:t>cout</w:t>
-      </w:r>
-      <w:proofErr w:type="spellEnd"/>
+          <w:lang w:eastAsia="en-DE"/>
+        </w:rPr>
+        <w:t xml:space="preserve"> </w:t>
+      </w:r>
+    </w:p>
+    <w:p>
+      <w:pPr>
+        <w:spacing w:after="0" w:line="240" w:lineRule="auto"/>
+        <w:rPr>
+          <w:rFonts w:ascii="Consolas" w:eastAsia="Times New Roman" w:hAnsi="Consolas" w:cs="Times New Roman"/>
+          <w:color w:val="000000" w:themeColor="text1"/>
+          <w:spacing w:val="2"/>
+          <w:sz w:val="24"/>
+          <w:szCs w:val="24"/>
+          <w:lang w:eastAsia="en-DE"/>
+        </w:rPr>
+      </w:pPr>
       <w:r>
         <w:rPr>
           <w:rFonts w:ascii="Courier New" w:eastAsia="Times New Roman" w:hAnsi="Courier New" w:cs="Courier New"/>
@@ -19378,11 +20655,131 @@
           <w:spacing w:val="2"/>
           <w:sz w:val="20"/>
           <w:szCs w:val="20"/>
-          <w:lang w:val="en-DE" w:eastAsia="en-DE"/>
-        </w:rPr>
-        <w:t xml:space="preserve"> &lt;&lt; a / </w:t>
+          <w:lang w:eastAsia="en-DE"/>
+        </w:rPr>
+        <w:t xml:space="preserve">} </w:t>
+      </w:r>
+    </w:p>
+    <w:p>
+      <w:pPr>
+        <w:rPr>
+          <w:lang w:val="en-US"/>
+        </w:rPr>
+      </w:pPr>
+    </w:p>
+    <w:p>
+      <w:pPr>
+        <w:pStyle w:val="berschrift2"/>
+        <w:rPr>
+          <w:lang w:val="en-US"/>
+        </w:rPr>
+      </w:pPr>
+      <w:r>
+        <w:rPr>
+          <w:lang w:val="en-US"/>
+        </w:rPr>
+        <w:t>NZEC</w:t>
+      </w:r>
+    </w:p>
+    <w:p>
+      <w:pPr>
+        <w:rPr>
+          <w:lang w:val="en-US"/>
+        </w:rPr>
+      </w:pPr>
+      <w:r>
+        <w:rPr>
+          <w:lang w:val="en-US"/>
+        </w:rPr>
+        <w:t>‘Non-Zero Exit Code’.</w:t>
+      </w:r>
+      <w:r>
+        <w:rPr>
+          <w:lang w:val="en-US"/>
+        </w:rPr>
+        <w:t xml:space="preserve"> </w:t>
+      </w:r>
+      <w:r>
+        <w:rPr>
+          <w:lang w:val="en-US"/>
+        </w:rPr>
+        <w:t>Can be generated in C</w:t>
+      </w:r>
+      <w:r>
+        <w:rPr>
+          <w:lang w:val="en-US"/>
+        </w:rPr>
+        <w:t xml:space="preserve">++ by throwing an exception. Possible causes </w:t>
       </w:r>
       <w:proofErr w:type="gramStart"/>
+      <w:r>
+        <w:rPr>
+          <w:lang w:val="en-US"/>
+        </w:rPr>
+        <w:t>are:</w:t>
+      </w:r>
+      <w:proofErr w:type="gramEnd"/>
+      <w:r>
+        <w:rPr>
+          <w:lang w:val="en-US"/>
+        </w:rPr>
+        <w:t xml:space="preserve"> infinite recursion or running out of stack memory, negative array index accessed, </w:t>
+      </w:r>
+      <w:proofErr w:type="spellStart"/>
+      <w:r>
+        <w:rPr>
+          <w:lang w:val="en-US"/>
+        </w:rPr>
+        <w:t>ArrayIndexOutOfBounds</w:t>
+      </w:r>
+      <w:proofErr w:type="spellEnd"/>
+      <w:r>
+        <w:rPr>
+          <w:lang w:val="en-US"/>
+        </w:rPr>
+        <w:t>/</w:t>
+      </w:r>
+      <w:proofErr w:type="spellStart"/>
+      <w:r>
+        <w:rPr>
+          <w:lang w:val="en-US"/>
+        </w:rPr>
+        <w:t>StringIndexOutOfBounds</w:t>
+      </w:r>
+      <w:proofErr w:type="spellEnd"/>
+      <w:r>
+        <w:rPr>
+          <w:lang w:val="en-US"/>
+        </w:rPr>
+        <w:t xml:space="preserve"> exception.</w:t>
+      </w:r>
+    </w:p>
+    <w:p>
+      <w:pPr>
+        <w:pStyle w:val="berschrift3"/>
+        <w:rPr>
+          <w:lang w:val="en-US"/>
+        </w:rPr>
+      </w:pPr>
+      <w:r>
+        <w:rPr>
+          <w:lang w:val="en-US"/>
+        </w:rPr>
+        <w:t>Example</w:t>
+      </w:r>
+    </w:p>
+    <w:p>
+      <w:pPr>
+        <w:spacing w:after="0" w:line="240" w:lineRule="auto"/>
+        <w:rPr>
+          <w:rFonts w:ascii="Consolas" w:eastAsia="Times New Roman" w:hAnsi="Consolas" w:cs="Times New Roman"/>
+          <w:color w:val="000000" w:themeColor="text1"/>
+          <w:spacing w:val="2"/>
+          <w:sz w:val="24"/>
+          <w:szCs w:val="24"/>
+          <w:lang w:eastAsia="en-DE"/>
+        </w:rPr>
+      </w:pPr>
       <w:r>
         <w:rPr>
           <w:rFonts w:ascii="Courier New" w:eastAsia="Times New Roman" w:hAnsi="Courier New" w:cs="Courier New"/>
@@ -19390,11 +20787,23 @@
           <w:spacing w:val="2"/>
           <w:sz w:val="20"/>
           <w:szCs w:val="20"/>
-          <w:lang w:val="en-DE" w:eastAsia="en-DE"/>
-        </w:rPr>
-        <w:t>0;</w:t>
-      </w:r>
-      <w:proofErr w:type="gramEnd"/>
+          <w:lang w:eastAsia="en-DE"/>
+        </w:rPr>
+        <w:t xml:space="preserve"># Python program to illustrate </w:t>
+      </w:r>
+    </w:p>
+    <w:p>
+      <w:pPr>
+        <w:spacing w:after="0" w:line="240" w:lineRule="auto"/>
+        <w:rPr>
+          <w:rFonts w:ascii="Consolas" w:eastAsia="Times New Roman" w:hAnsi="Consolas" w:cs="Times New Roman"/>
+          <w:color w:val="000000" w:themeColor="text1"/>
+          <w:spacing w:val="2"/>
+          <w:sz w:val="24"/>
+          <w:szCs w:val="24"/>
+          <w:lang w:eastAsia="en-DE"/>
+        </w:rPr>
+      </w:pPr>
       <w:r>
         <w:rPr>
           <w:rFonts w:ascii="Courier New" w:eastAsia="Times New Roman" w:hAnsi="Courier New" w:cs="Courier New"/>
@@ -19402,9 +20811,9 @@
           <w:spacing w:val="2"/>
           <w:sz w:val="20"/>
           <w:szCs w:val="20"/>
-          <w:lang w:val="en-DE" w:eastAsia="en-DE"/>
-        </w:rPr>
-        <w:t xml:space="preserve"> </w:t>
+          <w:lang w:eastAsia="en-DE"/>
+        </w:rPr>
+        <w:t xml:space="preserve"># the NZEC Error </w:t>
       </w:r>
     </w:p>
     <w:p>
@@ -19416,7 +20825,7 @@
           <w:spacing w:val="2"/>
           <w:sz w:val="24"/>
           <w:szCs w:val="24"/>
-          <w:lang w:val="en-DE" w:eastAsia="en-DE"/>
+          <w:lang w:eastAsia="en-DE"/>
         </w:rPr>
       </w:pPr>
       <w:r>
@@ -19426,9 +20835,9 @@
           <w:spacing w:val="2"/>
           <w:sz w:val="20"/>
           <w:szCs w:val="20"/>
-          <w:lang w:val="en-DE" w:eastAsia="en-DE"/>
-        </w:rPr>
-        <w:t>    return</w:t>
+          <w:lang w:eastAsia="en-DE"/>
+        </w:rPr>
+        <w:t>  </w:t>
       </w:r>
       <w:r>
         <w:rPr>
@@ -19437,11 +20846,23 @@
           <w:spacing w:val="2"/>
           <w:sz w:val="24"/>
           <w:szCs w:val="24"/>
-          <w:lang w:val="en-DE" w:eastAsia="en-DE"/>
-        </w:rPr>
-        <w:t xml:space="preserve"> </w:t>
-      </w:r>
-      <w:proofErr w:type="gramStart"/>
+          <w:lang w:eastAsia="en-DE"/>
+        </w:rPr>
+        <w:t> </w:t>
+      </w:r>
+    </w:p>
+    <w:p>
+      <w:pPr>
+        <w:spacing w:after="0" w:line="240" w:lineRule="auto"/>
+        <w:rPr>
+          <w:rFonts w:ascii="Consolas" w:eastAsia="Times New Roman" w:hAnsi="Consolas" w:cs="Times New Roman"/>
+          <w:color w:val="000000" w:themeColor="text1"/>
+          <w:spacing w:val="2"/>
+          <w:sz w:val="24"/>
+          <w:szCs w:val="24"/>
+          <w:lang w:eastAsia="en-DE"/>
+        </w:rPr>
+      </w:pPr>
       <w:r>
         <w:rPr>
           <w:rFonts w:ascii="Courier New" w:eastAsia="Times New Roman" w:hAnsi="Courier New" w:cs="Courier New"/>
@@ -19449,11 +20870,23 @@
           <w:spacing w:val="2"/>
           <w:sz w:val="20"/>
           <w:szCs w:val="20"/>
-          <w:lang w:val="en-DE" w:eastAsia="en-DE"/>
-        </w:rPr>
-        <w:t>0;</w:t>
-      </w:r>
-      <w:proofErr w:type="gramEnd"/>
+          <w:lang w:eastAsia="en-DE"/>
+        </w:rPr>
+        <w:t xml:space="preserve"># Driver Code </w:t>
+      </w:r>
+    </w:p>
+    <w:p>
+      <w:pPr>
+        <w:spacing w:after="0" w:line="240" w:lineRule="auto"/>
+        <w:rPr>
+          <w:rFonts w:ascii="Consolas" w:eastAsia="Times New Roman" w:hAnsi="Consolas" w:cs="Times New Roman"/>
+          <w:color w:val="000000" w:themeColor="text1"/>
+          <w:spacing w:val="2"/>
+          <w:sz w:val="24"/>
+          <w:szCs w:val="24"/>
+          <w:lang w:eastAsia="en-DE"/>
+        </w:rPr>
+      </w:pPr>
       <w:r>
         <w:rPr>
           <w:rFonts w:ascii="Courier New" w:eastAsia="Times New Roman" w:hAnsi="Courier New" w:cs="Courier New"/>
@@ -19461,23 +20894,21 @@
           <w:spacing w:val="2"/>
           <w:sz w:val="20"/>
           <w:szCs w:val="20"/>
-          <w:lang w:val="en-DE" w:eastAsia="en-DE"/>
-        </w:rPr>
-        <w:t xml:space="preserve"> </w:t>
-      </w:r>
-    </w:p>
-    <w:p>
-      <w:pPr>
-        <w:spacing w:after="0" w:line="240" w:lineRule="auto"/>
+          <w:lang w:eastAsia="en-DE"/>
+        </w:rPr>
+        <w:t>if</w:t>
+      </w:r>
+      <w:r>
         <w:rPr>
           <w:rFonts w:ascii="Consolas" w:eastAsia="Times New Roman" w:hAnsi="Consolas" w:cs="Times New Roman"/>
           <w:color w:val="000000" w:themeColor="text1"/>
           <w:spacing w:val="2"/>
           <w:sz w:val="24"/>
           <w:szCs w:val="24"/>
-          <w:lang w:val="en-DE" w:eastAsia="en-DE"/>
-        </w:rPr>
-      </w:pPr>
+          <w:lang w:eastAsia="en-DE"/>
+        </w:rPr>
+        <w:t xml:space="preserve"> </w:t>
+      </w:r>
       <w:r>
         <w:rPr>
           <w:rFonts w:ascii="Courier New" w:eastAsia="Times New Roman" w:hAnsi="Courier New" w:cs="Courier New"/>
@@ -19485,99 +20916,21 @@
           <w:spacing w:val="2"/>
           <w:sz w:val="20"/>
           <w:szCs w:val="20"/>
-          <w:lang w:val="en-DE" w:eastAsia="en-DE"/>
-        </w:rPr>
-        <w:t>}</w:t>
-      </w:r>
-    </w:p>
-    <w:p>
-      <w:pPr>
-        <w:rPr>
-          <w:lang w:val="en-US"/>
-        </w:rPr>
-      </w:pPr>
-    </w:p>
-    <w:p>
-      <w:pPr>
-        <w:pStyle w:val="berschrift2"/>
-        <w:rPr>
-          <w:lang w:val="en-US"/>
-        </w:rPr>
-      </w:pPr>
-      <w:r>
-        <w:rPr>
-          <w:lang w:val="en-US"/>
-        </w:rPr>
-        <w:t>SIGABRT</w:t>
-      </w:r>
-    </w:p>
-    <w:p>
-      <w:pPr>
-        <w:rPr>
-          <w:lang w:val="en-US"/>
-        </w:rPr>
-      </w:pPr>
-      <w:r>
-        <w:rPr>
-          <w:lang w:val="en-US"/>
-        </w:rPr>
-        <w:t xml:space="preserve">Generated by calling </w:t>
-      </w:r>
-      <w:proofErr w:type="gramStart"/>
-      <w:r>
-        <w:rPr>
-          <w:lang w:val="en-US"/>
-        </w:rPr>
-        <w:t>abort(</w:t>
-      </w:r>
-      <w:proofErr w:type="gramEnd"/>
-      <w:r>
-        <w:rPr>
-          <w:lang w:val="en-US"/>
-        </w:rPr>
-        <w:t xml:space="preserve">). This error is used by standard libs to report an internal error. </w:t>
-      </w:r>
-      <w:proofErr w:type="gramStart"/>
-      <w:r>
-        <w:rPr>
-          <w:lang w:val="en-US"/>
-        </w:rPr>
-        <w:t>assert(</w:t>
-      </w:r>
-      <w:proofErr w:type="gramEnd"/>
-      <w:r>
-        <w:rPr>
-          <w:lang w:val="en-US"/>
-        </w:rPr>
-        <w:t>) in C++ also uses abort()</w:t>
-      </w:r>
-    </w:p>
-    <w:p>
-      <w:pPr>
-        <w:pStyle w:val="berschrift3"/>
-        <w:rPr>
-          <w:lang w:val="en-US"/>
-        </w:rPr>
-      </w:pPr>
-      <w:r>
-        <w:rPr>
-          <w:lang w:val="en-US"/>
-        </w:rPr>
-        <w:t>Example</w:t>
-      </w:r>
-    </w:p>
-    <w:p>
-      <w:pPr>
-        <w:spacing w:after="0" w:line="240" w:lineRule="auto"/>
+          <w:lang w:eastAsia="en-DE"/>
+        </w:rPr>
+        <w:t>__name__ ==</w:t>
+      </w:r>
+      <w:r>
         <w:rPr>
           <w:rFonts w:ascii="Consolas" w:eastAsia="Times New Roman" w:hAnsi="Consolas" w:cs="Times New Roman"/>
           <w:color w:val="000000" w:themeColor="text1"/>
           <w:spacing w:val="2"/>
           <w:sz w:val="24"/>
           <w:szCs w:val="24"/>
-          <w:lang w:val="en-DE" w:eastAsia="en-DE"/>
-        </w:rPr>
-      </w:pPr>
+          <w:lang w:eastAsia="en-DE"/>
+        </w:rPr>
+        <w:t xml:space="preserve"> </w:t>
+      </w:r>
       <w:r>
         <w:rPr>
           <w:rFonts w:ascii="Courier New" w:eastAsia="Times New Roman" w:hAnsi="Courier New" w:cs="Courier New"/>
@@ -19585,9 +20938,9 @@
           <w:spacing w:val="2"/>
           <w:sz w:val="20"/>
           <w:szCs w:val="20"/>
-          <w:lang w:val="en-DE" w:eastAsia="en-DE"/>
-        </w:rPr>
-        <w:t xml:space="preserve">// C++ program to illustrate </w:t>
+          <w:lang w:eastAsia="en-DE"/>
+        </w:rPr>
+        <w:t xml:space="preserve">"__main__": </w:t>
       </w:r>
     </w:p>
     <w:p>
@@ -19599,7 +20952,7 @@
           <w:spacing w:val="2"/>
           <w:sz w:val="24"/>
           <w:szCs w:val="24"/>
-          <w:lang w:val="en-DE" w:eastAsia="en-DE"/>
+          <w:lang w:eastAsia="en-DE"/>
         </w:rPr>
       </w:pPr>
       <w:r>
@@ -19609,23 +20962,45 @@
           <w:spacing w:val="2"/>
           <w:sz w:val="20"/>
           <w:szCs w:val="20"/>
-          <w:lang w:val="en-DE" w:eastAsia="en-DE"/>
-        </w:rPr>
-        <w:t xml:space="preserve">// the SIGBRT error </w:t>
-      </w:r>
-    </w:p>
-    <w:p>
-      <w:pPr>
-        <w:spacing w:after="0" w:line="240" w:lineRule="auto"/>
+          <w:lang w:eastAsia="en-DE"/>
+        </w:rPr>
+        <w:t>      </w:t>
+      </w:r>
+      <w:proofErr w:type="spellStart"/>
+      <w:r>
+        <w:rPr>
+          <w:rFonts w:ascii="Courier New" w:eastAsia="Times New Roman" w:hAnsi="Courier New" w:cs="Courier New"/>
+          <w:color w:val="000000" w:themeColor="text1"/>
+          <w:spacing w:val="2"/>
+          <w:sz w:val="20"/>
+          <w:szCs w:val="20"/>
+          <w:lang w:eastAsia="en-DE"/>
+        </w:rPr>
+        <w:t>arr</w:t>
+      </w:r>
+      <w:proofErr w:type="spellEnd"/>
+      <w:r>
+        <w:rPr>
+          <w:rFonts w:ascii="Courier New" w:eastAsia="Times New Roman" w:hAnsi="Courier New" w:cs="Courier New"/>
+          <w:color w:val="000000" w:themeColor="text1"/>
+          <w:spacing w:val="2"/>
+          <w:sz w:val="20"/>
+          <w:szCs w:val="20"/>
+          <w:lang w:eastAsia="en-DE"/>
+        </w:rPr>
+        <w:t xml:space="preserve"> =</w:t>
+      </w:r>
+      <w:r>
         <w:rPr>
           <w:rFonts w:ascii="Consolas" w:eastAsia="Times New Roman" w:hAnsi="Consolas" w:cs="Times New Roman"/>
           <w:color w:val="000000" w:themeColor="text1"/>
           <w:spacing w:val="2"/>
           <w:sz w:val="24"/>
           <w:szCs w:val="24"/>
-          <w:lang w:val="en-DE" w:eastAsia="en-DE"/>
-        </w:rPr>
-      </w:pPr>
+          <w:lang w:eastAsia="en-DE"/>
+        </w:rPr>
+        <w:t xml:space="preserve"> </w:t>
+      </w:r>
       <w:r>
         <w:rPr>
           <w:rFonts w:ascii="Courier New" w:eastAsia="Times New Roman" w:hAnsi="Courier New" w:cs="Courier New"/>
@@ -19633,32 +21008,56 @@
           <w:spacing w:val="2"/>
           <w:sz w:val="20"/>
           <w:szCs w:val="20"/>
-          <w:lang w:val="en-DE" w:eastAsia="en-DE"/>
-        </w:rPr>
-        <w:t> </w:t>
-      </w:r>
-      <w:r>
+          <w:lang w:eastAsia="en-DE"/>
+        </w:rPr>
+        <w:t xml:space="preserve">[1, 2] </w:t>
+      </w:r>
+    </w:p>
+    <w:p>
+      <w:pPr>
+        <w:spacing w:after="0" w:line="240" w:lineRule="auto"/>
         <w:rPr>
           <w:rFonts w:ascii="Consolas" w:eastAsia="Times New Roman" w:hAnsi="Consolas" w:cs="Times New Roman"/>
           <w:color w:val="000000" w:themeColor="text1"/>
           <w:spacing w:val="2"/>
           <w:sz w:val="24"/>
           <w:szCs w:val="24"/>
-          <w:lang w:val="en-DE" w:eastAsia="en-DE"/>
-        </w:rPr>
-        <w:t> </w:t>
-      </w:r>
-    </w:p>
-    <w:p>
-      <w:pPr>
-        <w:spacing w:after="0" w:line="240" w:lineRule="auto"/>
+          <w:lang w:eastAsia="en-DE"/>
+        </w:rPr>
+      </w:pPr>
+      <w:r>
+        <w:rPr>
+          <w:rFonts w:ascii="Courier New" w:eastAsia="Times New Roman" w:hAnsi="Courier New" w:cs="Courier New"/>
+          <w:color w:val="000000" w:themeColor="text1"/>
+          <w:spacing w:val="2"/>
+          <w:sz w:val="20"/>
+          <w:szCs w:val="20"/>
+          <w:lang w:eastAsia="en-DE"/>
+        </w:rPr>
+        <w:t>  </w:t>
+      </w:r>
+      <w:r>
         <w:rPr>
           <w:rFonts w:ascii="Consolas" w:eastAsia="Times New Roman" w:hAnsi="Consolas" w:cs="Times New Roman"/>
           <w:color w:val="000000" w:themeColor="text1"/>
           <w:spacing w:val="2"/>
           <w:sz w:val="24"/>
           <w:szCs w:val="24"/>
-          <w:lang w:val="en-DE" w:eastAsia="en-DE"/>
+          <w:lang w:eastAsia="en-DE"/>
+        </w:rPr>
+        <w:t> </w:t>
+      </w:r>
+    </w:p>
+    <w:p>
+      <w:pPr>
+        <w:spacing w:after="0" w:line="240" w:lineRule="auto"/>
+        <w:rPr>
+          <w:rFonts w:ascii="Consolas" w:eastAsia="Times New Roman" w:hAnsi="Consolas" w:cs="Times New Roman"/>
+          <w:color w:val="000000" w:themeColor="text1"/>
+          <w:spacing w:val="2"/>
+          <w:sz w:val="24"/>
+          <w:szCs w:val="24"/>
+          <w:lang w:eastAsia="en-DE"/>
         </w:rPr>
       </w:pPr>
       <w:r>
@@ -19668,9 +21067,9 @@
           <w:spacing w:val="2"/>
           <w:sz w:val="20"/>
           <w:szCs w:val="20"/>
-          <w:lang w:val="en-DE" w:eastAsia="en-DE"/>
-        </w:rPr>
-        <w:t xml:space="preserve">#include &lt;iostream&gt; </w:t>
+          <w:lang w:eastAsia="en-DE"/>
+        </w:rPr>
+        <w:t xml:space="preserve">    # Runtime Error </w:t>
       </w:r>
     </w:p>
     <w:p>
@@ -19682,7 +21081,7 @@
           <w:spacing w:val="2"/>
           <w:sz w:val="24"/>
           <w:szCs w:val="24"/>
-          <w:lang w:val="en-DE" w:eastAsia="en-DE"/>
+          <w:lang w:eastAsia="en-DE"/>
         </w:rPr>
       </w:pPr>
       <w:r>
@@ -19692,21 +21091,23 @@
           <w:spacing w:val="2"/>
           <w:sz w:val="20"/>
           <w:szCs w:val="20"/>
-          <w:lang w:val="en-DE" w:eastAsia="en-DE"/>
-        </w:rPr>
-        <w:t>using</w:t>
-      </w:r>
-      <w:r>
+          <w:lang w:eastAsia="en-DE"/>
+        </w:rPr>
+        <w:t xml:space="preserve">    # Array Index out of Bounds </w:t>
+      </w:r>
+    </w:p>
+    <w:p>
+      <w:pPr>
+        <w:spacing w:after="0" w:line="240" w:lineRule="auto"/>
         <w:rPr>
           <w:rFonts w:ascii="Consolas" w:eastAsia="Times New Roman" w:hAnsi="Consolas" w:cs="Times New Roman"/>
           <w:color w:val="000000" w:themeColor="text1"/>
           <w:spacing w:val="2"/>
           <w:sz w:val="24"/>
           <w:szCs w:val="24"/>
-          <w:lang w:val="en-DE" w:eastAsia="en-DE"/>
-        </w:rPr>
-        <w:t xml:space="preserve"> </w:t>
-      </w:r>
+          <w:lang w:eastAsia="en-DE"/>
+        </w:rPr>
+      </w:pPr>
       <w:r>
         <w:rPr>
           <w:rFonts w:ascii="Courier New" w:eastAsia="Times New Roman" w:hAnsi="Courier New" w:cs="Courier New"/>
@@ -19714,21 +21115,11 @@
           <w:spacing w:val="2"/>
           <w:sz w:val="20"/>
           <w:szCs w:val="20"/>
-          <w:lang w:val="en-DE" w:eastAsia="en-DE"/>
-        </w:rPr>
-        <w:t>namespace</w:t>
-      </w:r>
-      <w:r>
-        <w:rPr>
-          <w:rFonts w:ascii="Consolas" w:eastAsia="Times New Roman" w:hAnsi="Consolas" w:cs="Times New Roman"/>
-          <w:color w:val="000000" w:themeColor="text1"/>
-          <w:spacing w:val="2"/>
-          <w:sz w:val="24"/>
-          <w:szCs w:val="24"/>
-          <w:lang w:val="en-DE" w:eastAsia="en-DE"/>
-        </w:rPr>
-        <w:t xml:space="preserve"> </w:t>
-      </w:r>
+          <w:lang w:eastAsia="en-DE"/>
+        </w:rPr>
+        <w:t>    print(</w:t>
+      </w:r>
+      <w:proofErr w:type="spellStart"/>
       <w:proofErr w:type="gramStart"/>
       <w:r>
         <w:rPr>
@@ -19737,11 +21128,11 @@
           <w:spacing w:val="2"/>
           <w:sz w:val="20"/>
           <w:szCs w:val="20"/>
-          <w:lang w:val="en-DE" w:eastAsia="en-DE"/>
-        </w:rPr>
-        <w:t>std;</w:t>
-      </w:r>
-      <w:proofErr w:type="gramEnd"/>
+          <w:lang w:eastAsia="en-DE"/>
+        </w:rPr>
+        <w:t>arr</w:t>
+      </w:r>
+      <w:proofErr w:type="spellEnd"/>
       <w:r>
         <w:rPr>
           <w:rFonts w:ascii="Courier New" w:eastAsia="Times New Roman" w:hAnsi="Courier New" w:cs="Courier New"/>
@@ -19749,23 +21140,11 @@
           <w:spacing w:val="2"/>
           <w:sz w:val="20"/>
           <w:szCs w:val="20"/>
-          <w:lang w:val="en-DE" w:eastAsia="en-DE"/>
-        </w:rPr>
-        <w:t xml:space="preserve"> </w:t>
-      </w:r>
-    </w:p>
-    <w:p>
-      <w:pPr>
-        <w:spacing w:after="0" w:line="240" w:lineRule="auto"/>
-        <w:rPr>
-          <w:rFonts w:ascii="Consolas" w:eastAsia="Times New Roman" w:hAnsi="Consolas" w:cs="Times New Roman"/>
-          <w:color w:val="000000" w:themeColor="text1"/>
-          <w:spacing w:val="2"/>
-          <w:sz w:val="24"/>
-          <w:szCs w:val="24"/>
-          <w:lang w:val="en-DE" w:eastAsia="en-DE"/>
-        </w:rPr>
-      </w:pPr>
+          <w:lang w:eastAsia="en-DE"/>
+        </w:rPr>
+        <w:t>[</w:t>
+      </w:r>
+      <w:proofErr w:type="gramEnd"/>
       <w:r>
         <w:rPr>
           <w:rFonts w:ascii="Courier New" w:eastAsia="Times New Roman" w:hAnsi="Courier New" w:cs="Courier New"/>
@@ -19773,929 +21152,7 @@
           <w:spacing w:val="2"/>
           <w:sz w:val="20"/>
           <w:szCs w:val="20"/>
-          <w:lang w:val="en-DE" w:eastAsia="en-DE"/>
-        </w:rPr>
-        <w:t> </w:t>
-      </w:r>
-      <w:r>
-        <w:rPr>
-          <w:rFonts w:ascii="Consolas" w:eastAsia="Times New Roman" w:hAnsi="Consolas" w:cs="Times New Roman"/>
-          <w:color w:val="000000" w:themeColor="text1"/>
-          <w:spacing w:val="2"/>
-          <w:sz w:val="24"/>
-          <w:szCs w:val="24"/>
-          <w:lang w:val="en-DE" w:eastAsia="en-DE"/>
-        </w:rPr>
-        <w:t> </w:t>
-      </w:r>
-    </w:p>
-    <w:p>
-      <w:pPr>
-        <w:spacing w:after="0" w:line="240" w:lineRule="auto"/>
-        <w:rPr>
-          <w:rFonts w:ascii="Consolas" w:eastAsia="Times New Roman" w:hAnsi="Consolas" w:cs="Times New Roman"/>
-          <w:color w:val="000000" w:themeColor="text1"/>
-          <w:spacing w:val="2"/>
-          <w:sz w:val="24"/>
-          <w:szCs w:val="24"/>
-          <w:lang w:val="en-DE" w:eastAsia="en-DE"/>
-        </w:rPr>
-      </w:pPr>
-      <w:r>
-        <w:rPr>
-          <w:rFonts w:ascii="Courier New" w:eastAsia="Times New Roman" w:hAnsi="Courier New" w:cs="Courier New"/>
-          <w:color w:val="000000" w:themeColor="text1"/>
-          <w:spacing w:val="2"/>
-          <w:sz w:val="20"/>
-          <w:szCs w:val="20"/>
-          <w:lang w:val="en-DE" w:eastAsia="en-DE"/>
-        </w:rPr>
-        <w:t xml:space="preserve">// Driver Code </w:t>
-      </w:r>
-    </w:p>
-    <w:p>
-      <w:pPr>
-        <w:spacing w:after="0" w:line="240" w:lineRule="auto"/>
-        <w:rPr>
-          <w:rFonts w:ascii="Consolas" w:eastAsia="Times New Roman" w:hAnsi="Consolas" w:cs="Times New Roman"/>
-          <w:color w:val="000000" w:themeColor="text1"/>
-          <w:spacing w:val="2"/>
-          <w:sz w:val="24"/>
-          <w:szCs w:val="24"/>
-          <w:lang w:val="en-DE" w:eastAsia="en-DE"/>
-        </w:rPr>
-      </w:pPr>
-      <w:r>
-        <w:rPr>
-          <w:rFonts w:ascii="Courier New" w:eastAsia="Times New Roman" w:hAnsi="Courier New" w:cs="Courier New"/>
-          <w:color w:val="000000" w:themeColor="text1"/>
-          <w:spacing w:val="2"/>
-          <w:sz w:val="20"/>
-          <w:szCs w:val="20"/>
-          <w:lang w:val="en-DE" w:eastAsia="en-DE"/>
-        </w:rPr>
-        <w:t>int</w:t>
-      </w:r>
-      <w:r>
-        <w:rPr>
-          <w:rFonts w:ascii="Consolas" w:eastAsia="Times New Roman" w:hAnsi="Consolas" w:cs="Times New Roman"/>
-          <w:color w:val="000000" w:themeColor="text1"/>
-          <w:spacing w:val="2"/>
-          <w:sz w:val="24"/>
-          <w:szCs w:val="24"/>
-          <w:lang w:val="en-DE" w:eastAsia="en-DE"/>
-        </w:rPr>
-        <w:t xml:space="preserve"> </w:t>
-      </w:r>
-      <w:proofErr w:type="gramStart"/>
-      <w:r>
-        <w:rPr>
-          <w:rFonts w:ascii="Courier New" w:eastAsia="Times New Roman" w:hAnsi="Courier New" w:cs="Courier New"/>
-          <w:color w:val="000000" w:themeColor="text1"/>
-          <w:spacing w:val="2"/>
-          <w:sz w:val="20"/>
-          <w:szCs w:val="20"/>
-          <w:lang w:val="en-DE" w:eastAsia="en-DE"/>
-        </w:rPr>
-        <w:t>main(</w:t>
-      </w:r>
-      <w:proofErr w:type="gramEnd"/>
-      <w:r>
-        <w:rPr>
-          <w:rFonts w:ascii="Courier New" w:eastAsia="Times New Roman" w:hAnsi="Courier New" w:cs="Courier New"/>
-          <w:color w:val="000000" w:themeColor="text1"/>
-          <w:spacing w:val="2"/>
-          <w:sz w:val="20"/>
-          <w:szCs w:val="20"/>
-          <w:lang w:val="en-DE" w:eastAsia="en-DE"/>
-        </w:rPr>
-        <w:t xml:space="preserve">) </w:t>
-      </w:r>
-    </w:p>
-    <w:p>
-      <w:pPr>
-        <w:spacing w:after="0" w:line="240" w:lineRule="auto"/>
-        <w:rPr>
-          <w:rFonts w:ascii="Consolas" w:eastAsia="Times New Roman" w:hAnsi="Consolas" w:cs="Times New Roman"/>
-          <w:color w:val="000000" w:themeColor="text1"/>
-          <w:spacing w:val="2"/>
-          <w:sz w:val="24"/>
-          <w:szCs w:val="24"/>
-          <w:lang w:val="en-DE" w:eastAsia="en-DE"/>
-        </w:rPr>
-      </w:pPr>
-      <w:r>
-        <w:rPr>
-          <w:rFonts w:ascii="Courier New" w:eastAsia="Times New Roman" w:hAnsi="Courier New" w:cs="Courier New"/>
-          <w:color w:val="000000" w:themeColor="text1"/>
-          <w:spacing w:val="2"/>
-          <w:sz w:val="20"/>
-          <w:szCs w:val="20"/>
-          <w:lang w:val="en-DE" w:eastAsia="en-DE"/>
-        </w:rPr>
-        <w:t xml:space="preserve">{ </w:t>
-      </w:r>
-    </w:p>
-    <w:p>
-      <w:pPr>
-        <w:spacing w:after="0" w:line="240" w:lineRule="auto"/>
-        <w:rPr>
-          <w:rFonts w:ascii="Consolas" w:eastAsia="Times New Roman" w:hAnsi="Consolas" w:cs="Times New Roman"/>
-          <w:color w:val="000000" w:themeColor="text1"/>
-          <w:spacing w:val="2"/>
-          <w:sz w:val="24"/>
-          <w:szCs w:val="24"/>
-          <w:lang w:val="en-DE" w:eastAsia="en-DE"/>
-        </w:rPr>
-      </w:pPr>
-      <w:r>
-        <w:rPr>
-          <w:rFonts w:ascii="Courier New" w:eastAsia="Times New Roman" w:hAnsi="Courier New" w:cs="Courier New"/>
-          <w:color w:val="000000" w:themeColor="text1"/>
-          <w:spacing w:val="2"/>
-          <w:sz w:val="20"/>
-          <w:szCs w:val="20"/>
-          <w:lang w:val="en-DE" w:eastAsia="en-DE"/>
-        </w:rPr>
-        <w:t xml:space="preserve">    // Assigning excessive memory </w:t>
-      </w:r>
-    </w:p>
-    <w:p>
-      <w:pPr>
-        <w:spacing w:after="0" w:line="240" w:lineRule="auto"/>
-        <w:rPr>
-          <w:rFonts w:ascii="Consolas" w:eastAsia="Times New Roman" w:hAnsi="Consolas" w:cs="Times New Roman"/>
-          <w:color w:val="000000" w:themeColor="text1"/>
-          <w:spacing w:val="2"/>
-          <w:sz w:val="24"/>
-          <w:szCs w:val="24"/>
-          <w:lang w:val="en-DE" w:eastAsia="en-DE"/>
-        </w:rPr>
-      </w:pPr>
-      <w:r>
-        <w:rPr>
-          <w:rFonts w:ascii="Courier New" w:eastAsia="Times New Roman" w:hAnsi="Courier New" w:cs="Courier New"/>
-          <w:color w:val="000000" w:themeColor="text1"/>
-          <w:spacing w:val="2"/>
-          <w:sz w:val="20"/>
-          <w:szCs w:val="20"/>
-          <w:lang w:val="en-DE" w:eastAsia="en-DE"/>
-        </w:rPr>
-        <w:t>    int</w:t>
-      </w:r>
-      <w:r>
-        <w:rPr>
-          <w:rFonts w:ascii="Consolas" w:eastAsia="Times New Roman" w:hAnsi="Consolas" w:cs="Times New Roman"/>
-          <w:color w:val="000000" w:themeColor="text1"/>
-          <w:spacing w:val="2"/>
-          <w:sz w:val="24"/>
-          <w:szCs w:val="24"/>
-          <w:lang w:val="en-DE" w:eastAsia="en-DE"/>
-        </w:rPr>
-        <w:t xml:space="preserve"> </w:t>
-      </w:r>
-      <w:r>
-        <w:rPr>
-          <w:rFonts w:ascii="Courier New" w:eastAsia="Times New Roman" w:hAnsi="Courier New" w:cs="Courier New"/>
-          <w:color w:val="000000" w:themeColor="text1"/>
-          <w:spacing w:val="2"/>
-          <w:sz w:val="20"/>
-          <w:szCs w:val="20"/>
-          <w:lang w:val="en-DE" w:eastAsia="en-DE"/>
-        </w:rPr>
-        <w:t xml:space="preserve">a = </w:t>
-      </w:r>
-      <w:proofErr w:type="gramStart"/>
-      <w:r>
-        <w:rPr>
-          <w:rFonts w:ascii="Courier New" w:eastAsia="Times New Roman" w:hAnsi="Courier New" w:cs="Courier New"/>
-          <w:color w:val="000000" w:themeColor="text1"/>
-          <w:spacing w:val="2"/>
-          <w:sz w:val="20"/>
-          <w:szCs w:val="20"/>
-          <w:lang w:val="en-DE" w:eastAsia="en-DE"/>
-        </w:rPr>
-        <w:t>100000000000;</w:t>
-      </w:r>
-      <w:proofErr w:type="gramEnd"/>
-      <w:r>
-        <w:rPr>
-          <w:rFonts w:ascii="Courier New" w:eastAsia="Times New Roman" w:hAnsi="Courier New" w:cs="Courier New"/>
-          <w:color w:val="000000" w:themeColor="text1"/>
-          <w:spacing w:val="2"/>
-          <w:sz w:val="20"/>
-          <w:szCs w:val="20"/>
-          <w:lang w:val="en-DE" w:eastAsia="en-DE"/>
-        </w:rPr>
-        <w:t xml:space="preserve"> </w:t>
-      </w:r>
-    </w:p>
-    <w:p>
-      <w:pPr>
-        <w:spacing w:after="0" w:line="240" w:lineRule="auto"/>
-        <w:rPr>
-          <w:rFonts w:ascii="Consolas" w:eastAsia="Times New Roman" w:hAnsi="Consolas" w:cs="Times New Roman"/>
-          <w:color w:val="000000" w:themeColor="text1"/>
-          <w:spacing w:val="2"/>
-          <w:sz w:val="24"/>
-          <w:szCs w:val="24"/>
-          <w:lang w:val="en-DE" w:eastAsia="en-DE"/>
-        </w:rPr>
-      </w:pPr>
-      <w:r>
-        <w:rPr>
-          <w:rFonts w:ascii="Courier New" w:eastAsia="Times New Roman" w:hAnsi="Courier New" w:cs="Courier New"/>
-          <w:color w:val="000000" w:themeColor="text1"/>
-          <w:spacing w:val="2"/>
-          <w:sz w:val="20"/>
-          <w:szCs w:val="20"/>
-          <w:lang w:val="en-DE" w:eastAsia="en-DE"/>
-        </w:rPr>
-        <w:t xml:space="preserve">    int* </w:t>
-      </w:r>
-      <w:proofErr w:type="spellStart"/>
-      <w:r>
-        <w:rPr>
-          <w:rFonts w:ascii="Courier New" w:eastAsia="Times New Roman" w:hAnsi="Courier New" w:cs="Courier New"/>
-          <w:color w:val="000000" w:themeColor="text1"/>
-          <w:spacing w:val="2"/>
-          <w:sz w:val="20"/>
-          <w:szCs w:val="20"/>
-          <w:lang w:val="en-DE" w:eastAsia="en-DE"/>
-        </w:rPr>
-        <w:t>arr</w:t>
-      </w:r>
-      <w:proofErr w:type="spellEnd"/>
-      <w:r>
-        <w:rPr>
-          <w:rFonts w:ascii="Courier New" w:eastAsia="Times New Roman" w:hAnsi="Courier New" w:cs="Courier New"/>
-          <w:color w:val="000000" w:themeColor="text1"/>
-          <w:spacing w:val="2"/>
-          <w:sz w:val="20"/>
-          <w:szCs w:val="20"/>
-          <w:lang w:val="en-DE" w:eastAsia="en-DE"/>
-        </w:rPr>
-        <w:t xml:space="preserve"> = new</w:t>
-      </w:r>
-      <w:r>
-        <w:rPr>
-          <w:rFonts w:ascii="Consolas" w:eastAsia="Times New Roman" w:hAnsi="Consolas" w:cs="Times New Roman"/>
-          <w:color w:val="000000" w:themeColor="text1"/>
-          <w:spacing w:val="2"/>
-          <w:sz w:val="24"/>
-          <w:szCs w:val="24"/>
-          <w:lang w:val="en-DE" w:eastAsia="en-DE"/>
-        </w:rPr>
-        <w:t xml:space="preserve"> </w:t>
-      </w:r>
-      <w:r>
-        <w:rPr>
-          <w:rFonts w:ascii="Courier New" w:eastAsia="Times New Roman" w:hAnsi="Courier New" w:cs="Courier New"/>
-          <w:color w:val="000000" w:themeColor="text1"/>
-          <w:spacing w:val="2"/>
-          <w:sz w:val="20"/>
-          <w:szCs w:val="20"/>
-          <w:lang w:val="en-DE" w:eastAsia="en-DE"/>
-        </w:rPr>
-        <w:t>int[a</w:t>
-      </w:r>
-      <w:proofErr w:type="gramStart"/>
-      <w:r>
-        <w:rPr>
-          <w:rFonts w:ascii="Courier New" w:eastAsia="Times New Roman" w:hAnsi="Courier New" w:cs="Courier New"/>
-          <w:color w:val="000000" w:themeColor="text1"/>
-          <w:spacing w:val="2"/>
-          <w:sz w:val="20"/>
-          <w:szCs w:val="20"/>
-          <w:lang w:val="en-DE" w:eastAsia="en-DE"/>
-        </w:rPr>
-        <w:t>];</w:t>
-      </w:r>
-      <w:proofErr w:type="gramEnd"/>
-      <w:r>
-        <w:rPr>
-          <w:rFonts w:ascii="Courier New" w:eastAsia="Times New Roman" w:hAnsi="Courier New" w:cs="Courier New"/>
-          <w:color w:val="000000" w:themeColor="text1"/>
-          <w:spacing w:val="2"/>
-          <w:sz w:val="20"/>
-          <w:szCs w:val="20"/>
-          <w:lang w:val="en-DE" w:eastAsia="en-DE"/>
-        </w:rPr>
-        <w:t xml:space="preserve"> </w:t>
-      </w:r>
-    </w:p>
-    <w:p>
-      <w:pPr>
-        <w:spacing w:after="0" w:line="240" w:lineRule="auto"/>
-        <w:rPr>
-          <w:rFonts w:ascii="Consolas" w:eastAsia="Times New Roman" w:hAnsi="Consolas" w:cs="Times New Roman"/>
-          <w:color w:val="000000" w:themeColor="text1"/>
-          <w:spacing w:val="2"/>
-          <w:sz w:val="24"/>
-          <w:szCs w:val="24"/>
-          <w:lang w:val="en-DE" w:eastAsia="en-DE"/>
-        </w:rPr>
-      </w:pPr>
-      <w:r>
-        <w:rPr>
-          <w:rFonts w:ascii="Courier New" w:eastAsia="Times New Roman" w:hAnsi="Courier New" w:cs="Courier New"/>
-          <w:color w:val="000000" w:themeColor="text1"/>
-          <w:spacing w:val="2"/>
-          <w:sz w:val="20"/>
-          <w:szCs w:val="20"/>
-          <w:lang w:val="en-DE" w:eastAsia="en-DE"/>
-        </w:rPr>
-        <w:t> </w:t>
-      </w:r>
-      <w:r>
-        <w:rPr>
-          <w:rFonts w:ascii="Consolas" w:eastAsia="Times New Roman" w:hAnsi="Consolas" w:cs="Times New Roman"/>
-          <w:color w:val="000000" w:themeColor="text1"/>
-          <w:spacing w:val="2"/>
-          <w:sz w:val="24"/>
-          <w:szCs w:val="24"/>
-          <w:lang w:val="en-DE" w:eastAsia="en-DE"/>
-        </w:rPr>
-        <w:t> </w:t>
-      </w:r>
-    </w:p>
-    <w:p>
-      <w:pPr>
-        <w:spacing w:after="0" w:line="240" w:lineRule="auto"/>
-        <w:rPr>
-          <w:rFonts w:ascii="Consolas" w:eastAsia="Times New Roman" w:hAnsi="Consolas" w:cs="Times New Roman"/>
-          <w:color w:val="000000" w:themeColor="text1"/>
-          <w:spacing w:val="2"/>
-          <w:sz w:val="24"/>
-          <w:szCs w:val="24"/>
-          <w:lang w:val="en-DE" w:eastAsia="en-DE"/>
-        </w:rPr>
-      </w:pPr>
-      <w:r>
-        <w:rPr>
-          <w:rFonts w:ascii="Courier New" w:eastAsia="Times New Roman" w:hAnsi="Courier New" w:cs="Courier New"/>
-          <w:color w:val="000000" w:themeColor="text1"/>
-          <w:spacing w:val="2"/>
-          <w:sz w:val="20"/>
-          <w:szCs w:val="20"/>
-          <w:lang w:val="en-DE" w:eastAsia="en-DE"/>
-        </w:rPr>
-        <w:t>    return</w:t>
-      </w:r>
-      <w:r>
-        <w:rPr>
-          <w:rFonts w:ascii="Consolas" w:eastAsia="Times New Roman" w:hAnsi="Consolas" w:cs="Times New Roman"/>
-          <w:color w:val="000000" w:themeColor="text1"/>
-          <w:spacing w:val="2"/>
-          <w:sz w:val="24"/>
-          <w:szCs w:val="24"/>
-          <w:lang w:val="en-DE" w:eastAsia="en-DE"/>
-        </w:rPr>
-        <w:t xml:space="preserve"> </w:t>
-      </w:r>
-      <w:proofErr w:type="gramStart"/>
-      <w:r>
-        <w:rPr>
-          <w:rFonts w:ascii="Courier New" w:eastAsia="Times New Roman" w:hAnsi="Courier New" w:cs="Courier New"/>
-          <w:color w:val="000000" w:themeColor="text1"/>
-          <w:spacing w:val="2"/>
-          <w:sz w:val="20"/>
-          <w:szCs w:val="20"/>
-          <w:lang w:val="en-DE" w:eastAsia="en-DE"/>
-        </w:rPr>
-        <w:t>0;</w:t>
-      </w:r>
-      <w:proofErr w:type="gramEnd"/>
-      <w:r>
-        <w:rPr>
-          <w:rFonts w:ascii="Courier New" w:eastAsia="Times New Roman" w:hAnsi="Courier New" w:cs="Courier New"/>
-          <w:color w:val="000000" w:themeColor="text1"/>
-          <w:spacing w:val="2"/>
-          <w:sz w:val="20"/>
-          <w:szCs w:val="20"/>
-          <w:lang w:val="en-DE" w:eastAsia="en-DE"/>
-        </w:rPr>
-        <w:t xml:space="preserve"> </w:t>
-      </w:r>
-    </w:p>
-    <w:p>
-      <w:pPr>
-        <w:spacing w:after="0" w:line="240" w:lineRule="auto"/>
-        <w:rPr>
-          <w:rFonts w:ascii="Consolas" w:eastAsia="Times New Roman" w:hAnsi="Consolas" w:cs="Times New Roman"/>
-          <w:color w:val="000000" w:themeColor="text1"/>
-          <w:spacing w:val="2"/>
-          <w:sz w:val="24"/>
-          <w:szCs w:val="24"/>
-          <w:lang w:val="en-DE" w:eastAsia="en-DE"/>
-        </w:rPr>
-      </w:pPr>
-      <w:r>
-        <w:rPr>
-          <w:rFonts w:ascii="Courier New" w:eastAsia="Times New Roman" w:hAnsi="Courier New" w:cs="Courier New"/>
-          <w:color w:val="000000" w:themeColor="text1"/>
-          <w:spacing w:val="2"/>
-          <w:sz w:val="20"/>
-          <w:szCs w:val="20"/>
-          <w:lang w:val="en-DE" w:eastAsia="en-DE"/>
-        </w:rPr>
-        <w:t xml:space="preserve">} </w:t>
-      </w:r>
-    </w:p>
-    <w:p>
-      <w:pPr>
-        <w:rPr>
-          <w:lang w:val="en-US"/>
-        </w:rPr>
-      </w:pPr>
-    </w:p>
-    <w:p>
-      <w:pPr>
-        <w:pStyle w:val="berschrift2"/>
-        <w:rPr>
-          <w:lang w:val="en-US"/>
-        </w:rPr>
-      </w:pPr>
-      <w:r>
-        <w:rPr>
-          <w:lang w:val="en-US"/>
-        </w:rPr>
-        <w:lastRenderedPageBreak/>
-        <w:t>NZEC</w:t>
-      </w:r>
-    </w:p>
-    <w:p>
-      <w:pPr>
-        <w:rPr>
-          <w:lang w:val="en-US"/>
-        </w:rPr>
-      </w:pPr>
-      <w:r>
-        <w:rPr>
-          <w:lang w:val="de-DE"/>
-        </w:rPr>
-        <w:t>‘Non-Zero Exit Code’.</w:t>
-      </w:r>
-      <w:r>
-        <w:rPr>
-          <w:lang w:val="de-DE"/>
-        </w:rPr>
-        <w:t xml:space="preserve"> </w:t>
-      </w:r>
-      <w:r>
-        <w:rPr>
-          <w:lang w:val="en-US"/>
-        </w:rPr>
-        <w:t>Can be generated in C</w:t>
-      </w:r>
-      <w:r>
-        <w:rPr>
-          <w:lang w:val="en-US"/>
-        </w:rPr>
-        <w:t xml:space="preserve">++ by throwing an exception. Possible causes </w:t>
-      </w:r>
-      <w:proofErr w:type="gramStart"/>
-      <w:r>
-        <w:rPr>
-          <w:lang w:val="en-US"/>
-        </w:rPr>
-        <w:t>are:</w:t>
-      </w:r>
-      <w:proofErr w:type="gramEnd"/>
-      <w:r>
-        <w:rPr>
-          <w:lang w:val="en-US"/>
-        </w:rPr>
-        <w:t xml:space="preserve"> infinite recursion or running out of stack memory, negative array index accessed, </w:t>
-      </w:r>
-      <w:proofErr w:type="spellStart"/>
-      <w:r>
-        <w:rPr>
-          <w:lang w:val="en-US"/>
-        </w:rPr>
-        <w:t>ArrayIndexOutOfBounds</w:t>
-      </w:r>
-      <w:proofErr w:type="spellEnd"/>
-      <w:r>
-        <w:rPr>
-          <w:lang w:val="en-US"/>
-        </w:rPr>
-        <w:t>/</w:t>
-      </w:r>
-      <w:proofErr w:type="spellStart"/>
-      <w:r>
-        <w:rPr>
-          <w:lang w:val="en-US"/>
-        </w:rPr>
-        <w:t>StringIndexOutOfBounds</w:t>
-      </w:r>
-      <w:proofErr w:type="spellEnd"/>
-      <w:r>
-        <w:rPr>
-          <w:lang w:val="en-US"/>
-        </w:rPr>
-        <w:t xml:space="preserve"> exception.</w:t>
-      </w:r>
-    </w:p>
-    <w:p>
-      <w:pPr>
-        <w:pStyle w:val="berschrift3"/>
-        <w:rPr>
-          <w:lang w:val="en-US"/>
-        </w:rPr>
-      </w:pPr>
-      <w:r>
-        <w:rPr>
-          <w:lang w:val="en-US"/>
-        </w:rPr>
-        <w:t>Example</w:t>
-      </w:r>
-    </w:p>
-    <w:p>
-      <w:pPr>
-        <w:spacing w:after="0" w:line="240" w:lineRule="auto"/>
-        <w:rPr>
-          <w:rFonts w:ascii="Consolas" w:eastAsia="Times New Roman" w:hAnsi="Consolas" w:cs="Times New Roman"/>
-          <w:color w:val="000000" w:themeColor="text1"/>
-          <w:spacing w:val="2"/>
-          <w:sz w:val="24"/>
-          <w:szCs w:val="24"/>
-          <w:lang w:val="en-DE" w:eastAsia="en-DE"/>
-        </w:rPr>
-      </w:pPr>
-      <w:r>
-        <w:rPr>
-          <w:rFonts w:ascii="Courier New" w:eastAsia="Times New Roman" w:hAnsi="Courier New" w:cs="Courier New"/>
-          <w:color w:val="000000" w:themeColor="text1"/>
-          <w:spacing w:val="2"/>
-          <w:sz w:val="20"/>
-          <w:szCs w:val="20"/>
-          <w:lang w:val="en-DE" w:eastAsia="en-DE"/>
-        </w:rPr>
-        <w:t xml:space="preserve"># Python program to illustrate </w:t>
-      </w:r>
-    </w:p>
-    <w:p>
-      <w:pPr>
-        <w:spacing w:after="0" w:line="240" w:lineRule="auto"/>
-        <w:rPr>
-          <w:rFonts w:ascii="Consolas" w:eastAsia="Times New Roman" w:hAnsi="Consolas" w:cs="Times New Roman"/>
-          <w:color w:val="000000" w:themeColor="text1"/>
-          <w:spacing w:val="2"/>
-          <w:sz w:val="24"/>
-          <w:szCs w:val="24"/>
-          <w:lang w:val="en-DE" w:eastAsia="en-DE"/>
-        </w:rPr>
-      </w:pPr>
-      <w:r>
-        <w:rPr>
-          <w:rFonts w:ascii="Courier New" w:eastAsia="Times New Roman" w:hAnsi="Courier New" w:cs="Courier New"/>
-          <w:color w:val="000000" w:themeColor="text1"/>
-          <w:spacing w:val="2"/>
-          <w:sz w:val="20"/>
-          <w:szCs w:val="20"/>
-          <w:lang w:val="en-DE" w:eastAsia="en-DE"/>
-        </w:rPr>
-        <w:t xml:space="preserve"># the NZEC Error </w:t>
-      </w:r>
-    </w:p>
-    <w:p>
-      <w:pPr>
-        <w:spacing w:after="0" w:line="240" w:lineRule="auto"/>
-        <w:rPr>
-          <w:rFonts w:ascii="Consolas" w:eastAsia="Times New Roman" w:hAnsi="Consolas" w:cs="Times New Roman"/>
-          <w:color w:val="000000" w:themeColor="text1"/>
-          <w:spacing w:val="2"/>
-          <w:sz w:val="24"/>
-          <w:szCs w:val="24"/>
-          <w:lang w:val="en-DE" w:eastAsia="en-DE"/>
-        </w:rPr>
-      </w:pPr>
-      <w:r>
-        <w:rPr>
-          <w:rFonts w:ascii="Courier New" w:eastAsia="Times New Roman" w:hAnsi="Courier New" w:cs="Courier New"/>
-          <w:color w:val="000000" w:themeColor="text1"/>
-          <w:spacing w:val="2"/>
-          <w:sz w:val="20"/>
-          <w:szCs w:val="20"/>
-          <w:lang w:val="en-DE" w:eastAsia="en-DE"/>
-        </w:rPr>
-        <w:t>  </w:t>
-      </w:r>
-      <w:r>
-        <w:rPr>
-          <w:rFonts w:ascii="Consolas" w:eastAsia="Times New Roman" w:hAnsi="Consolas" w:cs="Times New Roman"/>
-          <w:color w:val="000000" w:themeColor="text1"/>
-          <w:spacing w:val="2"/>
-          <w:sz w:val="24"/>
-          <w:szCs w:val="24"/>
-          <w:lang w:val="en-DE" w:eastAsia="en-DE"/>
-        </w:rPr>
-        <w:t> </w:t>
-      </w:r>
-    </w:p>
-    <w:p>
-      <w:pPr>
-        <w:spacing w:after="0" w:line="240" w:lineRule="auto"/>
-        <w:rPr>
-          <w:rFonts w:ascii="Consolas" w:eastAsia="Times New Roman" w:hAnsi="Consolas" w:cs="Times New Roman"/>
-          <w:color w:val="000000" w:themeColor="text1"/>
-          <w:spacing w:val="2"/>
-          <w:sz w:val="24"/>
-          <w:szCs w:val="24"/>
-          <w:lang w:val="en-DE" w:eastAsia="en-DE"/>
-        </w:rPr>
-      </w:pPr>
-      <w:r>
-        <w:rPr>
-          <w:rFonts w:ascii="Courier New" w:eastAsia="Times New Roman" w:hAnsi="Courier New" w:cs="Courier New"/>
-          <w:color w:val="000000" w:themeColor="text1"/>
-          <w:spacing w:val="2"/>
-          <w:sz w:val="20"/>
-          <w:szCs w:val="20"/>
-          <w:lang w:val="en-DE" w:eastAsia="en-DE"/>
-        </w:rPr>
-        <w:t xml:space="preserve"># Driver Code </w:t>
-      </w:r>
-    </w:p>
-    <w:p>
-      <w:pPr>
-        <w:spacing w:after="0" w:line="240" w:lineRule="auto"/>
-        <w:rPr>
-          <w:rFonts w:ascii="Consolas" w:eastAsia="Times New Roman" w:hAnsi="Consolas" w:cs="Times New Roman"/>
-          <w:color w:val="000000" w:themeColor="text1"/>
-          <w:spacing w:val="2"/>
-          <w:sz w:val="24"/>
-          <w:szCs w:val="24"/>
-          <w:lang w:val="en-DE" w:eastAsia="en-DE"/>
-        </w:rPr>
-      </w:pPr>
-      <w:r>
-        <w:rPr>
-          <w:rFonts w:ascii="Courier New" w:eastAsia="Times New Roman" w:hAnsi="Courier New" w:cs="Courier New"/>
-          <w:color w:val="000000" w:themeColor="text1"/>
-          <w:spacing w:val="2"/>
-          <w:sz w:val="20"/>
-          <w:szCs w:val="20"/>
-          <w:lang w:val="en-DE" w:eastAsia="en-DE"/>
-        </w:rPr>
-        <w:t>if</w:t>
-      </w:r>
-      <w:r>
-        <w:rPr>
-          <w:rFonts w:ascii="Consolas" w:eastAsia="Times New Roman" w:hAnsi="Consolas" w:cs="Times New Roman"/>
-          <w:color w:val="000000" w:themeColor="text1"/>
-          <w:spacing w:val="2"/>
-          <w:sz w:val="24"/>
-          <w:szCs w:val="24"/>
-          <w:lang w:val="en-DE" w:eastAsia="en-DE"/>
-        </w:rPr>
-        <w:t xml:space="preserve"> </w:t>
-      </w:r>
-      <w:r>
-        <w:rPr>
-          <w:rFonts w:ascii="Courier New" w:eastAsia="Times New Roman" w:hAnsi="Courier New" w:cs="Courier New"/>
-          <w:color w:val="000000" w:themeColor="text1"/>
-          <w:spacing w:val="2"/>
-          <w:sz w:val="20"/>
-          <w:szCs w:val="20"/>
-          <w:lang w:val="en-DE" w:eastAsia="en-DE"/>
-        </w:rPr>
-        <w:t>__name__ ==</w:t>
-      </w:r>
-      <w:r>
-        <w:rPr>
-          <w:rFonts w:ascii="Consolas" w:eastAsia="Times New Roman" w:hAnsi="Consolas" w:cs="Times New Roman"/>
-          <w:color w:val="000000" w:themeColor="text1"/>
-          <w:spacing w:val="2"/>
-          <w:sz w:val="24"/>
-          <w:szCs w:val="24"/>
-          <w:lang w:val="en-DE" w:eastAsia="en-DE"/>
-        </w:rPr>
-        <w:t xml:space="preserve"> </w:t>
-      </w:r>
-      <w:r>
-        <w:rPr>
-          <w:rFonts w:ascii="Courier New" w:eastAsia="Times New Roman" w:hAnsi="Courier New" w:cs="Courier New"/>
-          <w:color w:val="000000" w:themeColor="text1"/>
-          <w:spacing w:val="2"/>
-          <w:sz w:val="20"/>
-          <w:szCs w:val="20"/>
-          <w:lang w:val="en-DE" w:eastAsia="en-DE"/>
-        </w:rPr>
-        <w:t xml:space="preserve">"__main__": </w:t>
-      </w:r>
-    </w:p>
-    <w:p>
-      <w:pPr>
-        <w:spacing w:after="0" w:line="240" w:lineRule="auto"/>
-        <w:rPr>
-          <w:rFonts w:ascii="Consolas" w:eastAsia="Times New Roman" w:hAnsi="Consolas" w:cs="Times New Roman"/>
-          <w:color w:val="000000" w:themeColor="text1"/>
-          <w:spacing w:val="2"/>
-          <w:sz w:val="24"/>
-          <w:szCs w:val="24"/>
-          <w:lang w:val="en-DE" w:eastAsia="en-DE"/>
-        </w:rPr>
-      </w:pPr>
-      <w:r>
-        <w:rPr>
-          <w:rFonts w:ascii="Courier New" w:eastAsia="Times New Roman" w:hAnsi="Courier New" w:cs="Courier New"/>
-          <w:color w:val="000000" w:themeColor="text1"/>
-          <w:spacing w:val="2"/>
-          <w:sz w:val="20"/>
-          <w:szCs w:val="20"/>
-          <w:lang w:val="en-DE" w:eastAsia="en-DE"/>
-        </w:rPr>
-        <w:t>      </w:t>
-      </w:r>
-      <w:proofErr w:type="spellStart"/>
-      <w:r>
-        <w:rPr>
-          <w:rFonts w:ascii="Courier New" w:eastAsia="Times New Roman" w:hAnsi="Courier New" w:cs="Courier New"/>
-          <w:color w:val="000000" w:themeColor="text1"/>
-          <w:spacing w:val="2"/>
-          <w:sz w:val="20"/>
-          <w:szCs w:val="20"/>
-          <w:lang w:val="en-DE" w:eastAsia="en-DE"/>
-        </w:rPr>
-        <w:t>arr</w:t>
-      </w:r>
-      <w:proofErr w:type="spellEnd"/>
-      <w:r>
-        <w:rPr>
-          <w:rFonts w:ascii="Courier New" w:eastAsia="Times New Roman" w:hAnsi="Courier New" w:cs="Courier New"/>
-          <w:color w:val="000000" w:themeColor="text1"/>
-          <w:spacing w:val="2"/>
-          <w:sz w:val="20"/>
-          <w:szCs w:val="20"/>
-          <w:lang w:val="en-DE" w:eastAsia="en-DE"/>
-        </w:rPr>
-        <w:t xml:space="preserve"> =</w:t>
-      </w:r>
-      <w:r>
-        <w:rPr>
-          <w:rFonts w:ascii="Consolas" w:eastAsia="Times New Roman" w:hAnsi="Consolas" w:cs="Times New Roman"/>
-          <w:color w:val="000000" w:themeColor="text1"/>
-          <w:spacing w:val="2"/>
-          <w:sz w:val="24"/>
-          <w:szCs w:val="24"/>
-          <w:lang w:val="en-DE" w:eastAsia="en-DE"/>
-        </w:rPr>
-        <w:t xml:space="preserve"> </w:t>
-      </w:r>
-      <w:r>
-        <w:rPr>
-          <w:rFonts w:ascii="Courier New" w:eastAsia="Times New Roman" w:hAnsi="Courier New" w:cs="Courier New"/>
-          <w:color w:val="000000" w:themeColor="text1"/>
-          <w:spacing w:val="2"/>
-          <w:sz w:val="20"/>
-          <w:szCs w:val="20"/>
-          <w:lang w:val="en-DE" w:eastAsia="en-DE"/>
-        </w:rPr>
-        <w:t xml:space="preserve">[1, 2] </w:t>
-      </w:r>
-    </w:p>
-    <w:p>
-      <w:pPr>
-        <w:spacing w:after="0" w:line="240" w:lineRule="auto"/>
-        <w:rPr>
-          <w:rFonts w:ascii="Consolas" w:eastAsia="Times New Roman" w:hAnsi="Consolas" w:cs="Times New Roman"/>
-          <w:color w:val="000000" w:themeColor="text1"/>
-          <w:spacing w:val="2"/>
-          <w:sz w:val="24"/>
-          <w:szCs w:val="24"/>
-          <w:lang w:val="en-DE" w:eastAsia="en-DE"/>
-        </w:rPr>
-      </w:pPr>
-      <w:r>
-        <w:rPr>
-          <w:rFonts w:ascii="Courier New" w:eastAsia="Times New Roman" w:hAnsi="Courier New" w:cs="Courier New"/>
-          <w:color w:val="000000" w:themeColor="text1"/>
-          <w:spacing w:val="2"/>
-          <w:sz w:val="20"/>
-          <w:szCs w:val="20"/>
-          <w:lang w:val="en-DE" w:eastAsia="en-DE"/>
-        </w:rPr>
-        <w:t>  </w:t>
-      </w:r>
-      <w:r>
-        <w:rPr>
-          <w:rFonts w:ascii="Consolas" w:eastAsia="Times New Roman" w:hAnsi="Consolas" w:cs="Times New Roman"/>
-          <w:color w:val="000000" w:themeColor="text1"/>
-          <w:spacing w:val="2"/>
-          <w:sz w:val="24"/>
-          <w:szCs w:val="24"/>
-          <w:lang w:val="en-DE" w:eastAsia="en-DE"/>
-        </w:rPr>
-        <w:t> </w:t>
-      </w:r>
-    </w:p>
-    <w:p>
-      <w:pPr>
-        <w:spacing w:after="0" w:line="240" w:lineRule="auto"/>
-        <w:rPr>
-          <w:rFonts w:ascii="Consolas" w:eastAsia="Times New Roman" w:hAnsi="Consolas" w:cs="Times New Roman"/>
-          <w:color w:val="000000" w:themeColor="text1"/>
-          <w:spacing w:val="2"/>
-          <w:sz w:val="24"/>
-          <w:szCs w:val="24"/>
-          <w:lang w:val="en-DE" w:eastAsia="en-DE"/>
-        </w:rPr>
-      </w:pPr>
-      <w:r>
-        <w:rPr>
-          <w:rFonts w:ascii="Courier New" w:eastAsia="Times New Roman" w:hAnsi="Courier New" w:cs="Courier New"/>
-          <w:color w:val="000000" w:themeColor="text1"/>
-          <w:spacing w:val="2"/>
-          <w:sz w:val="20"/>
-          <w:szCs w:val="20"/>
-          <w:lang w:val="en-DE" w:eastAsia="en-DE"/>
-        </w:rPr>
-        <w:t xml:space="preserve">    # Runtime Error </w:t>
-      </w:r>
-    </w:p>
-    <w:p>
-      <w:pPr>
-        <w:spacing w:after="0" w:line="240" w:lineRule="auto"/>
-        <w:rPr>
-          <w:rFonts w:ascii="Consolas" w:eastAsia="Times New Roman" w:hAnsi="Consolas" w:cs="Times New Roman"/>
-          <w:color w:val="000000" w:themeColor="text1"/>
-          <w:spacing w:val="2"/>
-          <w:sz w:val="24"/>
-          <w:szCs w:val="24"/>
-          <w:lang w:val="en-DE" w:eastAsia="en-DE"/>
-        </w:rPr>
-      </w:pPr>
-      <w:r>
-        <w:rPr>
-          <w:rFonts w:ascii="Courier New" w:eastAsia="Times New Roman" w:hAnsi="Courier New" w:cs="Courier New"/>
-          <w:color w:val="000000" w:themeColor="text1"/>
-          <w:spacing w:val="2"/>
-          <w:sz w:val="20"/>
-          <w:szCs w:val="20"/>
-          <w:lang w:val="en-DE" w:eastAsia="en-DE"/>
-        </w:rPr>
-        <w:t xml:space="preserve">    # Array Index out of Bounds </w:t>
-      </w:r>
-    </w:p>
-    <w:p>
-      <w:pPr>
-        <w:spacing w:after="0" w:line="240" w:lineRule="auto"/>
-        <w:rPr>
-          <w:rFonts w:ascii="Consolas" w:eastAsia="Times New Roman" w:hAnsi="Consolas" w:cs="Times New Roman"/>
-          <w:color w:val="000000" w:themeColor="text1"/>
-          <w:spacing w:val="2"/>
-          <w:sz w:val="24"/>
-          <w:szCs w:val="24"/>
-          <w:lang w:val="en-DE" w:eastAsia="en-DE"/>
-        </w:rPr>
-      </w:pPr>
-      <w:r>
-        <w:rPr>
-          <w:rFonts w:ascii="Courier New" w:eastAsia="Times New Roman" w:hAnsi="Courier New" w:cs="Courier New"/>
-          <w:color w:val="000000" w:themeColor="text1"/>
-          <w:spacing w:val="2"/>
-          <w:sz w:val="20"/>
-          <w:szCs w:val="20"/>
-          <w:lang w:val="en-DE" w:eastAsia="en-DE"/>
-        </w:rPr>
-        <w:t>    print(</w:t>
-      </w:r>
-      <w:proofErr w:type="spellStart"/>
-      <w:proofErr w:type="gramStart"/>
-      <w:r>
-        <w:rPr>
-          <w:rFonts w:ascii="Courier New" w:eastAsia="Times New Roman" w:hAnsi="Courier New" w:cs="Courier New"/>
-          <w:color w:val="000000" w:themeColor="text1"/>
-          <w:spacing w:val="2"/>
-          <w:sz w:val="20"/>
-          <w:szCs w:val="20"/>
-          <w:lang w:val="en-DE" w:eastAsia="en-DE"/>
-        </w:rPr>
-        <w:t>arr</w:t>
-      </w:r>
-      <w:proofErr w:type="spellEnd"/>
-      <w:r>
-        <w:rPr>
-          <w:rFonts w:ascii="Courier New" w:eastAsia="Times New Roman" w:hAnsi="Courier New" w:cs="Courier New"/>
-          <w:color w:val="000000" w:themeColor="text1"/>
-          <w:spacing w:val="2"/>
-          <w:sz w:val="20"/>
-          <w:szCs w:val="20"/>
-          <w:lang w:val="en-DE" w:eastAsia="en-DE"/>
-        </w:rPr>
-        <w:t>[</w:t>
-      </w:r>
-      <w:proofErr w:type="gramEnd"/>
-      <w:r>
-        <w:rPr>
-          <w:rFonts w:ascii="Courier New" w:eastAsia="Times New Roman" w:hAnsi="Courier New" w:cs="Courier New"/>
-          <w:color w:val="000000" w:themeColor="text1"/>
-          <w:spacing w:val="2"/>
-          <w:sz w:val="20"/>
-          <w:szCs w:val="20"/>
-          <w:lang w:val="en-DE" w:eastAsia="en-DE"/>
+          <w:lang w:eastAsia="en-DE"/>
         </w:rPr>
         <w:t xml:space="preserve">2]) </w:t>
       </w:r>
@@ -20906,7 +21363,7 @@
           <w:spacing w:val="2"/>
           <w:sz w:val="24"/>
           <w:szCs w:val="24"/>
-          <w:lang w:val="en-DE" w:eastAsia="en-DE"/>
+          <w:lang w:eastAsia="en-DE"/>
         </w:rPr>
       </w:pPr>
       <w:r>
@@ -20916,7 +21373,7 @@
           <w:spacing w:val="2"/>
           <w:sz w:val="20"/>
           <w:szCs w:val="20"/>
-          <w:lang w:val="en-DE" w:eastAsia="en-DE"/>
+          <w:lang w:eastAsia="en-DE"/>
         </w:rPr>
         <w:t>// C++ program to demonstrate segmentation</w:t>
       </w:r>
@@ -20930,7 +21387,7 @@
           <w:spacing w:val="2"/>
           <w:sz w:val="24"/>
           <w:szCs w:val="24"/>
-          <w:lang w:val="en-DE" w:eastAsia="en-DE"/>
+          <w:lang w:eastAsia="en-DE"/>
         </w:rPr>
       </w:pPr>
       <w:r>
@@ -20940,7 +21397,7 @@
           <w:spacing w:val="2"/>
           <w:sz w:val="20"/>
           <w:szCs w:val="20"/>
-          <w:lang w:val="en-DE" w:eastAsia="en-DE"/>
+          <w:lang w:eastAsia="en-DE"/>
         </w:rPr>
         <w:t>// fault when array out of bound is accessed.</w:t>
       </w:r>
@@ -20954,7 +21411,7 @@
           <w:spacing w:val="2"/>
           <w:sz w:val="24"/>
           <w:szCs w:val="24"/>
-          <w:lang w:val="en-DE" w:eastAsia="en-DE"/>
+          <w:lang w:eastAsia="en-DE"/>
         </w:rPr>
       </w:pPr>
       <w:r>
@@ -20964,7 +21421,7 @@
           <w:spacing w:val="2"/>
           <w:sz w:val="20"/>
           <w:szCs w:val="20"/>
-          <w:lang w:val="en-DE" w:eastAsia="en-DE"/>
+          <w:lang w:eastAsia="en-DE"/>
         </w:rPr>
         <w:t>#include &lt;iostream&gt;</w:t>
       </w:r>
@@ -20978,7 +21435,7 @@
           <w:spacing w:val="2"/>
           <w:sz w:val="24"/>
           <w:szCs w:val="24"/>
-          <w:lang w:val="en-DE" w:eastAsia="en-DE"/>
+          <w:lang w:eastAsia="en-DE"/>
         </w:rPr>
       </w:pPr>
       <w:r>
@@ -20988,7 +21445,7 @@
           <w:spacing w:val="2"/>
           <w:sz w:val="20"/>
           <w:szCs w:val="20"/>
-          <w:lang w:val="en-DE" w:eastAsia="en-DE"/>
+          <w:lang w:eastAsia="en-DE"/>
         </w:rPr>
         <w:t>using</w:t>
       </w:r>
@@ -20999,7 +21456,7 @@
           <w:spacing w:val="2"/>
           <w:sz w:val="24"/>
           <w:szCs w:val="24"/>
-          <w:lang w:val="en-DE" w:eastAsia="en-DE"/>
+          <w:lang w:eastAsia="en-DE"/>
         </w:rPr>
         <w:t xml:space="preserve"> </w:t>
       </w:r>
@@ -21010,7 +21467,7 @@
           <w:spacing w:val="2"/>
           <w:sz w:val="20"/>
           <w:szCs w:val="20"/>
-          <w:lang w:val="en-DE" w:eastAsia="en-DE"/>
+          <w:lang w:eastAsia="en-DE"/>
         </w:rPr>
         <w:t>namespace</w:t>
       </w:r>
@@ -21021,7 +21478,7 @@
           <w:spacing w:val="2"/>
           <w:sz w:val="24"/>
           <w:szCs w:val="24"/>
-          <w:lang w:val="en-DE" w:eastAsia="en-DE"/>
+          <w:lang w:eastAsia="en-DE"/>
         </w:rPr>
         <w:t xml:space="preserve"> </w:t>
       </w:r>
@@ -21033,7 +21490,7 @@
           <w:spacing w:val="2"/>
           <w:sz w:val="20"/>
           <w:szCs w:val="20"/>
-          <w:lang w:val="en-DE" w:eastAsia="en-DE"/>
+          <w:lang w:eastAsia="en-DE"/>
         </w:rPr>
         <w:t>std;</w:t>
       </w:r>
@@ -21048,7 +21505,7 @@
           <w:spacing w:val="2"/>
           <w:sz w:val="24"/>
           <w:szCs w:val="24"/>
-          <w:lang w:val="en-DE" w:eastAsia="en-DE"/>
+          <w:lang w:eastAsia="en-DE"/>
         </w:rPr>
       </w:pPr>
       <w:r>
@@ -21058,7 +21515,7 @@
           <w:spacing w:val="2"/>
           <w:sz w:val="24"/>
           <w:szCs w:val="24"/>
-          <w:lang w:val="en-DE" w:eastAsia="en-DE"/>
+          <w:lang w:eastAsia="en-DE"/>
         </w:rPr>
         <w:t> </w:t>
       </w:r>
@@ -21072,7 +21529,7 @@
           <w:spacing w:val="2"/>
           <w:sz w:val="24"/>
           <w:szCs w:val="24"/>
-          <w:lang w:val="en-DE" w:eastAsia="en-DE"/>
+          <w:lang w:eastAsia="en-DE"/>
         </w:rPr>
       </w:pPr>
       <w:r>
@@ -21082,7 +21539,7 @@
           <w:spacing w:val="2"/>
           <w:sz w:val="20"/>
           <w:szCs w:val="20"/>
-          <w:lang w:val="en-DE" w:eastAsia="en-DE"/>
+          <w:lang w:eastAsia="en-DE"/>
         </w:rPr>
         <w:t>int</w:t>
       </w:r>
@@ -21093,7 +21550,7 @@
           <w:spacing w:val="2"/>
           <w:sz w:val="24"/>
           <w:szCs w:val="24"/>
-          <w:lang w:val="en-DE" w:eastAsia="en-DE"/>
+          <w:lang w:eastAsia="en-DE"/>
         </w:rPr>
         <w:t xml:space="preserve"> </w:t>
       </w:r>
@@ -21105,7 +21562,7 @@
           <w:spacing w:val="2"/>
           <w:sz w:val="20"/>
           <w:szCs w:val="20"/>
-          <w:lang w:val="en-DE" w:eastAsia="en-DE"/>
+          <w:lang w:eastAsia="en-DE"/>
         </w:rPr>
         <w:t>main(</w:t>
       </w:r>
@@ -21117,7 +21574,7 @@
           <w:spacing w:val="2"/>
           <w:sz w:val="20"/>
           <w:szCs w:val="20"/>
-          <w:lang w:val="en-DE" w:eastAsia="en-DE"/>
+          <w:lang w:eastAsia="en-DE"/>
         </w:rPr>
         <w:t xml:space="preserve">) </w:t>
       </w:r>
@@ -21131,7 +21588,7 @@
           <w:spacing w:val="2"/>
           <w:sz w:val="24"/>
           <w:szCs w:val="24"/>
-          <w:lang w:val="en-DE" w:eastAsia="en-DE"/>
+          <w:lang w:eastAsia="en-DE"/>
         </w:rPr>
       </w:pPr>
       <w:r>
@@ -21141,7 +21598,7 @@
           <w:spacing w:val="2"/>
           <w:sz w:val="20"/>
           <w:szCs w:val="20"/>
-          <w:lang w:val="en-DE" w:eastAsia="en-DE"/>
+          <w:lang w:eastAsia="en-DE"/>
         </w:rPr>
         <w:t>{</w:t>
       </w:r>
@@ -21155,7 +21612,7 @@
           <w:spacing w:val="2"/>
           <w:sz w:val="24"/>
           <w:szCs w:val="24"/>
-          <w:lang w:val="en-DE" w:eastAsia="en-DE"/>
+          <w:lang w:eastAsia="en-DE"/>
         </w:rPr>
       </w:pPr>
       <w:r>
@@ -21165,7 +21622,7 @@
           <w:spacing w:val="2"/>
           <w:sz w:val="20"/>
           <w:szCs w:val="20"/>
-          <w:lang w:val="en-DE" w:eastAsia="en-DE"/>
+          <w:lang w:eastAsia="en-DE"/>
         </w:rPr>
         <w:t>   int</w:t>
       </w:r>
@@ -21176,7 +21633,7 @@
           <w:spacing w:val="2"/>
           <w:sz w:val="24"/>
           <w:szCs w:val="24"/>
-          <w:lang w:val="en-DE" w:eastAsia="en-DE"/>
+          <w:lang w:eastAsia="en-DE"/>
         </w:rPr>
         <w:t xml:space="preserve"> </w:t>
       </w:r>
@@ -21189,7 +21646,7 @@
           <w:spacing w:val="2"/>
           <w:sz w:val="20"/>
           <w:szCs w:val="20"/>
-          <w:lang w:val="en-DE" w:eastAsia="en-DE"/>
+          <w:lang w:eastAsia="en-DE"/>
         </w:rPr>
         <w:t>arr</w:t>
       </w:r>
@@ -21201,7 +21658,7 @@
           <w:spacing w:val="2"/>
           <w:sz w:val="20"/>
           <w:szCs w:val="20"/>
-          <w:lang w:val="en-DE" w:eastAsia="en-DE"/>
+          <w:lang w:eastAsia="en-DE"/>
         </w:rPr>
         <w:t>[</w:t>
       </w:r>
@@ -21213,7 +21670,7 @@
           <w:spacing w:val="2"/>
           <w:sz w:val="20"/>
           <w:szCs w:val="20"/>
-          <w:lang w:val="en-DE" w:eastAsia="en-DE"/>
+          <w:lang w:eastAsia="en-DE"/>
         </w:rPr>
         <w:t>2];</w:t>
       </w:r>
@@ -21227,7 +21684,7 @@
           <w:spacing w:val="2"/>
           <w:sz w:val="24"/>
           <w:szCs w:val="24"/>
-          <w:lang w:val="en-DE" w:eastAsia="en-DE"/>
+          <w:lang w:eastAsia="en-DE"/>
         </w:rPr>
       </w:pPr>
       <w:r>
@@ -21237,7 +21694,7 @@
           <w:spacing w:val="2"/>
           <w:sz w:val="20"/>
           <w:szCs w:val="20"/>
-          <w:lang w:val="en-DE" w:eastAsia="en-DE"/>
+          <w:lang w:eastAsia="en-DE"/>
         </w:rPr>
         <w:t>   </w:t>
       </w:r>
@@ -21250,7 +21707,7 @@
           <w:spacing w:val="2"/>
           <w:sz w:val="20"/>
           <w:szCs w:val="20"/>
-          <w:lang w:val="en-DE" w:eastAsia="en-DE"/>
+          <w:lang w:eastAsia="en-DE"/>
         </w:rPr>
         <w:t>arr</w:t>
       </w:r>
@@ -21262,7 +21719,7 @@
           <w:spacing w:val="2"/>
           <w:sz w:val="20"/>
           <w:szCs w:val="20"/>
-          <w:lang w:val="en-DE" w:eastAsia="en-DE"/>
+          <w:lang w:eastAsia="en-DE"/>
         </w:rPr>
         <w:t>[</w:t>
       </w:r>
@@ -21274,7 +21731,7 @@
           <w:spacing w:val="2"/>
           <w:sz w:val="20"/>
           <w:szCs w:val="20"/>
-          <w:lang w:val="en-DE" w:eastAsia="en-DE"/>
+          <w:lang w:eastAsia="en-DE"/>
         </w:rPr>
         <w:t>3] = 10;  // Accessing out of bound</w:t>
       </w:r>
@@ -21288,7 +21745,7 @@
           <w:spacing w:val="2"/>
           <w:sz w:val="24"/>
           <w:szCs w:val="24"/>
-          <w:lang w:val="en-DE" w:eastAsia="en-DE"/>
+          <w:lang w:eastAsia="en-DE"/>
         </w:rPr>
       </w:pPr>
       <w:r>
@@ -21298,7 +21755,7 @@
           <w:spacing w:val="2"/>
           <w:sz w:val="20"/>
           <w:szCs w:val="20"/>
-          <w:lang w:val="en-DE" w:eastAsia="en-DE"/>
+          <w:lang w:eastAsia="en-DE"/>
         </w:rPr>
         <w:t>   return</w:t>
       </w:r>
@@ -21309,7 +21766,7 @@
           <w:spacing w:val="2"/>
           <w:sz w:val="24"/>
           <w:szCs w:val="24"/>
-          <w:lang w:val="en-DE" w:eastAsia="en-DE"/>
+          <w:lang w:eastAsia="en-DE"/>
         </w:rPr>
         <w:t xml:space="preserve"> </w:t>
       </w:r>
@@ -21321,7 +21778,7 @@
           <w:spacing w:val="2"/>
           <w:sz w:val="20"/>
           <w:szCs w:val="20"/>
-          <w:lang w:val="en-DE" w:eastAsia="en-DE"/>
+          <w:lang w:eastAsia="en-DE"/>
         </w:rPr>
         <w:t>0;</w:t>
       </w:r>
@@ -21336,7 +21793,7 @@
           <w:spacing w:val="2"/>
           <w:sz w:val="24"/>
           <w:szCs w:val="24"/>
-          <w:lang w:val="en-DE" w:eastAsia="en-DE"/>
+          <w:lang w:eastAsia="en-DE"/>
         </w:rPr>
       </w:pPr>
       <w:r>
@@ -21346,7 +21803,7 @@
           <w:spacing w:val="2"/>
           <w:sz w:val="20"/>
           <w:szCs w:val="20"/>
-          <w:lang w:val="en-DE" w:eastAsia="en-DE"/>
+          <w:lang w:eastAsia="en-DE"/>
         </w:rPr>
         <w:t>}</w:t>
       </w:r>
@@ -21380,7 +21837,7 @@
           <w:spacing w:val="2"/>
           <w:sz w:val="24"/>
           <w:szCs w:val="24"/>
-          <w:lang w:val="en-DE" w:eastAsia="en-DE"/>
+          <w:lang w:eastAsia="en-DE"/>
         </w:rPr>
       </w:pPr>
       <w:r>
@@ -21390,8 +21847,9 @@
           <w:spacing w:val="2"/>
           <w:sz w:val="20"/>
           <w:szCs w:val="20"/>
-          <w:lang w:val="en-DE" w:eastAsia="en-DE"/>
-        </w:rPr>
+          <w:lang w:eastAsia="en-DE"/>
+        </w:rPr>
+        <w:lastRenderedPageBreak/>
         <w:t xml:space="preserve">// C++ program to illustrate </w:t>
       </w:r>
     </w:p>
@@ -21404,7 +21862,7 @@
           <w:spacing w:val="2"/>
           <w:sz w:val="24"/>
           <w:szCs w:val="24"/>
-          <w:lang w:val="en-DE" w:eastAsia="en-DE"/>
+          <w:lang w:eastAsia="en-DE"/>
         </w:rPr>
       </w:pPr>
       <w:r>
@@ -21414,7 +21872,7 @@
           <w:spacing w:val="2"/>
           <w:sz w:val="20"/>
           <w:szCs w:val="20"/>
-          <w:lang w:val="en-DE" w:eastAsia="en-DE"/>
+          <w:lang w:eastAsia="en-DE"/>
         </w:rPr>
         <w:t xml:space="preserve">// the SIGSEGV error </w:t>
       </w:r>
@@ -21428,7 +21886,7 @@
           <w:spacing w:val="2"/>
           <w:sz w:val="24"/>
           <w:szCs w:val="24"/>
-          <w:lang w:val="en-DE" w:eastAsia="en-DE"/>
+          <w:lang w:eastAsia="en-DE"/>
         </w:rPr>
       </w:pPr>
       <w:r>
@@ -21438,7 +21896,7 @@
           <w:spacing w:val="2"/>
           <w:sz w:val="20"/>
           <w:szCs w:val="20"/>
-          <w:lang w:val="en-DE" w:eastAsia="en-DE"/>
+          <w:lang w:eastAsia="en-DE"/>
         </w:rPr>
         <w:t>#include &lt;bits/</w:t>
       </w:r>
@@ -21450,7 +21908,7 @@
           <w:spacing w:val="2"/>
           <w:sz w:val="20"/>
           <w:szCs w:val="20"/>
-          <w:lang w:val="en-DE" w:eastAsia="en-DE"/>
+          <w:lang w:eastAsia="en-DE"/>
         </w:rPr>
         <w:t>stdc</w:t>
       </w:r>
@@ -21462,7 +21920,7 @@
           <w:spacing w:val="2"/>
           <w:sz w:val="20"/>
           <w:szCs w:val="20"/>
-          <w:lang w:val="en-DE" w:eastAsia="en-DE"/>
+          <w:lang w:eastAsia="en-DE"/>
         </w:rPr>
         <w:t xml:space="preserve">++.h&gt; </w:t>
       </w:r>
@@ -21476,7 +21934,7 @@
           <w:spacing w:val="2"/>
           <w:sz w:val="24"/>
           <w:szCs w:val="24"/>
-          <w:lang w:val="en-DE" w:eastAsia="en-DE"/>
+          <w:lang w:eastAsia="en-DE"/>
         </w:rPr>
       </w:pPr>
       <w:r>
@@ -21486,7 +21944,7 @@
           <w:spacing w:val="2"/>
           <w:sz w:val="20"/>
           <w:szCs w:val="20"/>
-          <w:lang w:val="en-DE" w:eastAsia="en-DE"/>
+          <w:lang w:eastAsia="en-DE"/>
         </w:rPr>
         <w:t>using</w:t>
       </w:r>
@@ -21497,7 +21955,7 @@
           <w:spacing w:val="2"/>
           <w:sz w:val="24"/>
           <w:szCs w:val="24"/>
-          <w:lang w:val="en-DE" w:eastAsia="en-DE"/>
+          <w:lang w:eastAsia="en-DE"/>
         </w:rPr>
         <w:t xml:space="preserve"> </w:t>
       </w:r>
@@ -21508,7 +21966,7 @@
           <w:spacing w:val="2"/>
           <w:sz w:val="20"/>
           <w:szCs w:val="20"/>
-          <w:lang w:val="en-DE" w:eastAsia="en-DE"/>
+          <w:lang w:eastAsia="en-DE"/>
         </w:rPr>
         <w:t>namespace</w:t>
       </w:r>
@@ -21519,7 +21977,7 @@
           <w:spacing w:val="2"/>
           <w:sz w:val="24"/>
           <w:szCs w:val="24"/>
-          <w:lang w:val="en-DE" w:eastAsia="en-DE"/>
+          <w:lang w:eastAsia="en-DE"/>
         </w:rPr>
         <w:t xml:space="preserve"> </w:t>
       </w:r>
@@ -21531,7 +21989,7 @@
           <w:spacing w:val="2"/>
           <w:sz w:val="20"/>
           <w:szCs w:val="20"/>
-          <w:lang w:val="en-DE" w:eastAsia="en-DE"/>
+          <w:lang w:eastAsia="en-DE"/>
         </w:rPr>
         <w:t>std;</w:t>
       </w:r>
@@ -21543,7 +22001,7 @@
           <w:spacing w:val="2"/>
           <w:sz w:val="20"/>
           <w:szCs w:val="20"/>
-          <w:lang w:val="en-DE" w:eastAsia="en-DE"/>
+          <w:lang w:eastAsia="en-DE"/>
         </w:rPr>
         <w:t xml:space="preserve"> </w:t>
       </w:r>
@@ -21557,7 +22015,7 @@
           <w:spacing w:val="2"/>
           <w:sz w:val="24"/>
           <w:szCs w:val="24"/>
-          <w:lang w:val="en-DE" w:eastAsia="en-DE"/>
+          <w:lang w:eastAsia="en-DE"/>
         </w:rPr>
       </w:pPr>
       <w:r>
@@ -21567,7 +22025,7 @@
           <w:spacing w:val="2"/>
           <w:sz w:val="20"/>
           <w:szCs w:val="20"/>
-          <w:lang w:val="en-DE" w:eastAsia="en-DE"/>
+          <w:lang w:eastAsia="en-DE"/>
         </w:rPr>
         <w:t> </w:t>
       </w:r>
@@ -21578,7 +22036,7 @@
           <w:spacing w:val="2"/>
           <w:sz w:val="24"/>
           <w:szCs w:val="24"/>
-          <w:lang w:val="en-DE" w:eastAsia="en-DE"/>
+          <w:lang w:eastAsia="en-DE"/>
         </w:rPr>
         <w:t> </w:t>
       </w:r>
@@ -21592,7 +22050,7 @@
           <w:spacing w:val="2"/>
           <w:sz w:val="24"/>
           <w:szCs w:val="24"/>
-          <w:lang w:val="en-DE" w:eastAsia="en-DE"/>
+          <w:lang w:eastAsia="en-DE"/>
         </w:rPr>
       </w:pPr>
       <w:r>
@@ -21602,7 +22060,7 @@
           <w:spacing w:val="2"/>
           <w:sz w:val="20"/>
           <w:szCs w:val="20"/>
-          <w:lang w:val="en-DE" w:eastAsia="en-DE"/>
+          <w:lang w:eastAsia="en-DE"/>
         </w:rPr>
         <w:t xml:space="preserve">// Function with infinite </w:t>
       </w:r>
@@ -21616,7 +22074,7 @@
           <w:spacing w:val="2"/>
           <w:sz w:val="24"/>
           <w:szCs w:val="24"/>
-          <w:lang w:val="en-DE" w:eastAsia="en-DE"/>
+          <w:lang w:eastAsia="en-DE"/>
         </w:rPr>
       </w:pPr>
       <w:r>
@@ -21626,7 +22084,7 @@
           <w:spacing w:val="2"/>
           <w:sz w:val="20"/>
           <w:szCs w:val="20"/>
-          <w:lang w:val="en-DE" w:eastAsia="en-DE"/>
+          <w:lang w:eastAsia="en-DE"/>
         </w:rPr>
         <w:t xml:space="preserve">// Recursion </w:t>
       </w:r>
@@ -21640,7 +22098,7 @@
           <w:spacing w:val="2"/>
           <w:sz w:val="24"/>
           <w:szCs w:val="24"/>
-          <w:lang w:val="en-DE" w:eastAsia="en-DE"/>
+          <w:lang w:eastAsia="en-DE"/>
         </w:rPr>
       </w:pPr>
       <w:r>
@@ -21650,7 +22108,7 @@
           <w:spacing w:val="2"/>
           <w:sz w:val="20"/>
           <w:szCs w:val="20"/>
-          <w:lang w:val="en-DE" w:eastAsia="en-DE"/>
+          <w:lang w:eastAsia="en-DE"/>
         </w:rPr>
         <w:t>void</w:t>
       </w:r>
@@ -21661,7 +22119,7 @@
           <w:spacing w:val="2"/>
           <w:sz w:val="24"/>
           <w:szCs w:val="24"/>
-          <w:lang w:val="en-DE" w:eastAsia="en-DE"/>
+          <w:lang w:eastAsia="en-DE"/>
         </w:rPr>
         <w:t xml:space="preserve"> </w:t>
       </w:r>
@@ -21674,7 +22132,7 @@
           <w:spacing w:val="2"/>
           <w:sz w:val="20"/>
           <w:szCs w:val="20"/>
-          <w:lang w:val="en-DE" w:eastAsia="en-DE"/>
+          <w:lang w:eastAsia="en-DE"/>
         </w:rPr>
         <w:t>infiniteRecur</w:t>
       </w:r>
@@ -21686,7 +22144,7 @@
           <w:spacing w:val="2"/>
           <w:sz w:val="20"/>
           <w:szCs w:val="20"/>
-          <w:lang w:val="en-DE" w:eastAsia="en-DE"/>
+          <w:lang w:eastAsia="en-DE"/>
         </w:rPr>
         <w:t>(</w:t>
       </w:r>
@@ -21698,7 +22156,7 @@
           <w:spacing w:val="2"/>
           <w:sz w:val="20"/>
           <w:szCs w:val="20"/>
-          <w:lang w:val="en-DE" w:eastAsia="en-DE"/>
+          <w:lang w:eastAsia="en-DE"/>
         </w:rPr>
         <w:t>int</w:t>
       </w:r>
@@ -21709,7 +22167,7 @@
           <w:spacing w:val="2"/>
           <w:sz w:val="24"/>
           <w:szCs w:val="24"/>
-          <w:lang w:val="en-DE" w:eastAsia="en-DE"/>
+          <w:lang w:eastAsia="en-DE"/>
         </w:rPr>
         <w:t xml:space="preserve"> </w:t>
       </w:r>
@@ -21720,7 +22178,7 @@
           <w:spacing w:val="2"/>
           <w:sz w:val="20"/>
           <w:szCs w:val="20"/>
-          <w:lang w:val="en-DE" w:eastAsia="en-DE"/>
+          <w:lang w:eastAsia="en-DE"/>
         </w:rPr>
         <w:t xml:space="preserve">a) </w:t>
       </w:r>
@@ -21734,7 +22192,7 @@
           <w:spacing w:val="2"/>
           <w:sz w:val="24"/>
           <w:szCs w:val="24"/>
-          <w:lang w:val="en-DE" w:eastAsia="en-DE"/>
+          <w:lang w:eastAsia="en-DE"/>
         </w:rPr>
       </w:pPr>
       <w:r>
@@ -21744,7 +22202,7 @@
           <w:spacing w:val="2"/>
           <w:sz w:val="20"/>
           <w:szCs w:val="20"/>
-          <w:lang w:val="en-DE" w:eastAsia="en-DE"/>
+          <w:lang w:eastAsia="en-DE"/>
         </w:rPr>
         <w:t xml:space="preserve">{ </w:t>
       </w:r>
@@ -21758,7 +22216,7 @@
           <w:spacing w:val="2"/>
           <w:sz w:val="24"/>
           <w:szCs w:val="24"/>
-          <w:lang w:val="en-DE" w:eastAsia="en-DE"/>
+          <w:lang w:eastAsia="en-DE"/>
         </w:rPr>
       </w:pPr>
       <w:r>
@@ -21768,9 +22226,8 @@
           <w:spacing w:val="2"/>
           <w:sz w:val="20"/>
           <w:szCs w:val="20"/>
-          <w:lang w:val="en-DE" w:eastAsia="en-DE"/>
-        </w:rPr>
-        <w:lastRenderedPageBreak/>
+          <w:lang w:eastAsia="en-DE"/>
+        </w:rPr>
         <w:t>    return</w:t>
       </w:r>
       <w:r>
@@ -21780,7 +22237,7 @@
           <w:spacing w:val="2"/>
           <w:sz w:val="24"/>
           <w:szCs w:val="24"/>
-          <w:lang w:val="en-DE" w:eastAsia="en-DE"/>
+          <w:lang w:eastAsia="en-DE"/>
         </w:rPr>
         <w:t xml:space="preserve"> </w:t>
       </w:r>
@@ -21792,7 +22249,7 @@
           <w:spacing w:val="2"/>
           <w:sz w:val="20"/>
           <w:szCs w:val="20"/>
-          <w:lang w:val="en-DE" w:eastAsia="en-DE"/>
+          <w:lang w:eastAsia="en-DE"/>
         </w:rPr>
         <w:t>infiniteRecur</w:t>
       </w:r>
@@ -21804,7 +22261,7 @@
           <w:spacing w:val="2"/>
           <w:sz w:val="20"/>
           <w:szCs w:val="20"/>
-          <w:lang w:val="en-DE" w:eastAsia="en-DE"/>
+          <w:lang w:eastAsia="en-DE"/>
         </w:rPr>
         <w:t>(a</w:t>
       </w:r>
@@ -21816,7 +22273,7 @@
           <w:spacing w:val="2"/>
           <w:sz w:val="20"/>
           <w:szCs w:val="20"/>
-          <w:lang w:val="en-DE" w:eastAsia="en-DE"/>
+          <w:lang w:eastAsia="en-DE"/>
         </w:rPr>
         <w:t>);</w:t>
       </w:r>
@@ -21828,7 +22285,7 @@
           <w:spacing w:val="2"/>
           <w:sz w:val="20"/>
           <w:szCs w:val="20"/>
-          <w:lang w:val="en-DE" w:eastAsia="en-DE"/>
+          <w:lang w:eastAsia="en-DE"/>
         </w:rPr>
         <w:t xml:space="preserve"> </w:t>
       </w:r>
@@ -21842,7 +22299,7 @@
           <w:spacing w:val="2"/>
           <w:sz w:val="24"/>
           <w:szCs w:val="24"/>
-          <w:lang w:val="en-DE" w:eastAsia="en-DE"/>
+          <w:lang w:eastAsia="en-DE"/>
         </w:rPr>
       </w:pPr>
       <w:r>
@@ -21852,7 +22309,7 @@
           <w:spacing w:val="2"/>
           <w:sz w:val="20"/>
           <w:szCs w:val="20"/>
-          <w:lang w:val="en-DE" w:eastAsia="en-DE"/>
+          <w:lang w:eastAsia="en-DE"/>
         </w:rPr>
         <w:t xml:space="preserve">} </w:t>
       </w:r>
@@ -21866,7 +22323,7 @@
           <w:spacing w:val="2"/>
           <w:sz w:val="24"/>
           <w:szCs w:val="24"/>
-          <w:lang w:val="en-DE" w:eastAsia="en-DE"/>
+          <w:lang w:eastAsia="en-DE"/>
         </w:rPr>
       </w:pPr>
       <w:r>
@@ -21876,7 +22333,7 @@
           <w:spacing w:val="2"/>
           <w:sz w:val="20"/>
           <w:szCs w:val="20"/>
-          <w:lang w:val="en-DE" w:eastAsia="en-DE"/>
+          <w:lang w:eastAsia="en-DE"/>
         </w:rPr>
         <w:t> </w:t>
       </w:r>
@@ -21887,7 +22344,7 @@
           <w:spacing w:val="2"/>
           <w:sz w:val="24"/>
           <w:szCs w:val="24"/>
-          <w:lang w:val="en-DE" w:eastAsia="en-DE"/>
+          <w:lang w:eastAsia="en-DE"/>
         </w:rPr>
         <w:t> </w:t>
       </w:r>
@@ -21901,7 +22358,7 @@
           <w:spacing w:val="2"/>
           <w:sz w:val="24"/>
           <w:szCs w:val="24"/>
-          <w:lang w:val="en-DE" w:eastAsia="en-DE"/>
+          <w:lang w:eastAsia="en-DE"/>
         </w:rPr>
       </w:pPr>
       <w:r>
@@ -21911,7 +22368,7 @@
           <w:spacing w:val="2"/>
           <w:sz w:val="20"/>
           <w:szCs w:val="20"/>
-          <w:lang w:val="en-DE" w:eastAsia="en-DE"/>
+          <w:lang w:eastAsia="en-DE"/>
         </w:rPr>
         <w:t xml:space="preserve">// Driver Code </w:t>
       </w:r>
@@ -21925,7 +22382,7 @@
           <w:spacing w:val="2"/>
           <w:sz w:val="24"/>
           <w:szCs w:val="24"/>
-          <w:lang w:val="en-DE" w:eastAsia="en-DE"/>
+          <w:lang w:eastAsia="en-DE"/>
         </w:rPr>
       </w:pPr>
       <w:r>
@@ -21935,7 +22392,7 @@
           <w:spacing w:val="2"/>
           <w:sz w:val="20"/>
           <w:szCs w:val="20"/>
-          <w:lang w:val="en-DE" w:eastAsia="en-DE"/>
+          <w:lang w:eastAsia="en-DE"/>
         </w:rPr>
         <w:t>int</w:t>
       </w:r>
@@ -21946,7 +22403,7 @@
           <w:spacing w:val="2"/>
           <w:sz w:val="24"/>
           <w:szCs w:val="24"/>
-          <w:lang w:val="en-DE" w:eastAsia="en-DE"/>
+          <w:lang w:eastAsia="en-DE"/>
         </w:rPr>
         <w:t xml:space="preserve"> </w:t>
       </w:r>
@@ -21958,7 +22415,7 @@
           <w:spacing w:val="2"/>
           <w:sz w:val="20"/>
           <w:szCs w:val="20"/>
-          <w:lang w:val="en-DE" w:eastAsia="en-DE"/>
+          <w:lang w:eastAsia="en-DE"/>
         </w:rPr>
         <w:t>main(</w:t>
       </w:r>
@@ -21970,7 +22427,7 @@
           <w:spacing w:val="2"/>
           <w:sz w:val="20"/>
           <w:szCs w:val="20"/>
-          <w:lang w:val="en-DE" w:eastAsia="en-DE"/>
+          <w:lang w:eastAsia="en-DE"/>
         </w:rPr>
         <w:t xml:space="preserve">) </w:t>
       </w:r>
@@ -21984,7 +22441,7 @@
           <w:spacing w:val="2"/>
           <w:sz w:val="24"/>
           <w:szCs w:val="24"/>
-          <w:lang w:val="en-DE" w:eastAsia="en-DE"/>
+          <w:lang w:eastAsia="en-DE"/>
         </w:rPr>
       </w:pPr>
       <w:r>
@@ -21994,7 +22451,7 @@
           <w:spacing w:val="2"/>
           <w:sz w:val="20"/>
           <w:szCs w:val="20"/>
-          <w:lang w:val="en-DE" w:eastAsia="en-DE"/>
+          <w:lang w:eastAsia="en-DE"/>
         </w:rPr>
         <w:t xml:space="preserve">{ </w:t>
       </w:r>
@@ -22008,7 +22465,7 @@
           <w:spacing w:val="2"/>
           <w:sz w:val="24"/>
           <w:szCs w:val="24"/>
-          <w:lang w:val="en-DE" w:eastAsia="en-DE"/>
+          <w:lang w:eastAsia="en-DE"/>
         </w:rPr>
       </w:pPr>
       <w:r>
@@ -22018,7 +22475,7 @@
           <w:spacing w:val="2"/>
           <w:sz w:val="20"/>
           <w:szCs w:val="20"/>
-          <w:lang w:val="en-DE" w:eastAsia="en-DE"/>
+          <w:lang w:eastAsia="en-DE"/>
         </w:rPr>
         <w:t> </w:t>
       </w:r>
@@ -22029,7 +22486,7 @@
           <w:spacing w:val="2"/>
           <w:sz w:val="24"/>
           <w:szCs w:val="24"/>
-          <w:lang w:val="en-DE" w:eastAsia="en-DE"/>
+          <w:lang w:eastAsia="en-DE"/>
         </w:rPr>
         <w:t> </w:t>
       </w:r>
@@ -22043,7 +22500,7 @@
           <w:spacing w:val="2"/>
           <w:sz w:val="24"/>
           <w:szCs w:val="24"/>
-          <w:lang w:val="en-DE" w:eastAsia="en-DE"/>
+          <w:lang w:eastAsia="en-DE"/>
         </w:rPr>
       </w:pPr>
       <w:r>
@@ -22053,7 +22510,7 @@
           <w:spacing w:val="2"/>
           <w:sz w:val="20"/>
           <w:szCs w:val="20"/>
-          <w:lang w:val="en-DE" w:eastAsia="en-DE"/>
+          <w:lang w:eastAsia="en-DE"/>
         </w:rPr>
         <w:t xml:space="preserve">    // Infinite Recursion </w:t>
       </w:r>
@@ -22067,7 +22524,7 @@
           <w:spacing w:val="2"/>
           <w:sz w:val="24"/>
           <w:szCs w:val="24"/>
-          <w:lang w:val="en-DE" w:eastAsia="en-DE"/>
+          <w:lang w:eastAsia="en-DE"/>
         </w:rPr>
       </w:pPr>
       <w:r>
@@ -22077,7 +22534,7 @@
           <w:spacing w:val="2"/>
           <w:sz w:val="20"/>
           <w:szCs w:val="20"/>
-          <w:lang w:val="en-DE" w:eastAsia="en-DE"/>
+          <w:lang w:eastAsia="en-DE"/>
         </w:rPr>
         <w:t>    </w:t>
       </w:r>
@@ -22090,7 +22547,7 @@
           <w:spacing w:val="2"/>
           <w:sz w:val="20"/>
           <w:szCs w:val="20"/>
-          <w:lang w:val="en-DE" w:eastAsia="en-DE"/>
+          <w:lang w:eastAsia="en-DE"/>
         </w:rPr>
         <w:t>infiniteRecur</w:t>
       </w:r>
@@ -22102,7 +22559,7 @@
           <w:spacing w:val="2"/>
           <w:sz w:val="20"/>
           <w:szCs w:val="20"/>
-          <w:lang w:val="en-DE" w:eastAsia="en-DE"/>
+          <w:lang w:eastAsia="en-DE"/>
         </w:rPr>
         <w:t>(</w:t>
       </w:r>
@@ -22114,7 +22571,7 @@
           <w:spacing w:val="2"/>
           <w:sz w:val="20"/>
           <w:szCs w:val="20"/>
-          <w:lang w:val="en-DE" w:eastAsia="en-DE"/>
+          <w:lang w:eastAsia="en-DE"/>
         </w:rPr>
         <w:t xml:space="preserve">5); </w:t>
       </w:r>
@@ -22128,7 +22585,7 @@
           <w:spacing w:val="2"/>
           <w:sz w:val="24"/>
           <w:szCs w:val="24"/>
-          <w:lang w:val="en-DE" w:eastAsia="en-DE"/>
+          <w:lang w:eastAsia="en-DE"/>
         </w:rPr>
       </w:pPr>
       <w:r>
@@ -22138,7 +22595,7 @@
           <w:spacing w:val="2"/>
           <w:sz w:val="20"/>
           <w:szCs w:val="20"/>
-          <w:lang w:val="en-DE" w:eastAsia="en-DE"/>
+          <w:lang w:eastAsia="en-DE"/>
         </w:rPr>
         <w:t>}</w:t>
       </w:r>
@@ -25067,6 +25524,18 @@
       <w:szCs w:val="20"/>
     </w:rPr>
   </w:style>
+  <w:style w:type="character" w:styleId="BesuchterLink">
+    <w:name w:val="FollowedHyperlink"/>
+    <w:basedOn w:val="Absatz-Standardschriftart"/>
+    <w:uiPriority w:val="99"/>
+    <w:semiHidden/>
+    <w:unhideWhenUsed/>
+    <w:rsid w:val="00A17683"/>
+    <w:rPr>
+      <w:color w:val="954F72" w:themeColor="followedHyperlink"/>
+      <w:u w:val="single"/>
+    </w:rPr>
+  </w:style>
 </w:styles>
 </file>
 
@@ -25188,6 +25657,7 @@
   </w:compat>
   <w:rsids>
     <w:rsidRoot w:val="00FF584E"/>
+    <w:rsid w:val="00126517"/>
     <w:rsid w:val="003A42D7"/>
     <w:rsid w:val="0056451F"/>
     <w:rsid w:val="00643A74"/>

</xml_diff>